<commit_message>
added snarky comment about
my Ph.D. coming from the early home of forecasting in political
science, Northwestern University
</commit_message>
<xml_diff>
--- a/wordisbeautiful/PSmanuscript.docx
+++ b/wordisbeautiful/PSmanuscript.docx
@@ -160,6 +160,7 @@
           </w:placeholder>
           <w:text/>
         </w:sdtPr>
+        <w:sdtEndPr/>
         <w:sdtContent>
           <w:r>
             <w:rPr>
@@ -230,6 +231,7 @@
           </w:placeholder>
           <w:text/>
         </w:sdtPr>
+        <w:sdtEndPr/>
         <w:sdtContent>
           <w:r>
             <w:rPr>
@@ -463,8 +465,6 @@
       <w:pPr>
         <w:pStyle w:val="Manuscriptparagraph"/>
       </w:pPr>
-      <w:bookmarkStart w:id="0" w:name="_GoBack"/>
-      <w:bookmarkEnd w:id="0"/>
     </w:p>
     <w:p>
       <w:pPr>
@@ -504,7 +504,72 @@
           <w:docPartUnique/>
         </w:docPartObj>
       </w:sdtPr>
-      <w:sdtContent/>
+      <w:sdtEndPr/>
+      <w:sdtContent>
+        <w:p>
+          <w:pPr>
+            <w:suppressAutoHyphens/>
+            <w:spacing w:line="480" w:lineRule="auto"/>
+            <w:ind w:firstLine="720"/>
+            <w:rPr>
+              <w:rFonts w:ascii="Courier New" w:hAnsi="Courier New" w:cs="Courier New"/>
+              <w:sz w:val="24"/>
+              <w:szCs w:val="24"/>
+            </w:rPr>
+          </w:pPr>
+          <w:r>
+            <w:rPr>
+              <w:rFonts w:ascii="Courier New" w:hAnsi="Courier New" w:cs="Courier New"/>
+              <w:sz w:val="24"/>
+              <w:szCs w:val="24"/>
+            </w:rPr>
+            <w:t xml:space="preserve">Jacob Montgomery is an Assistant Professor in the Department of </w:t>
+          </w:r>
+          <w:proofErr w:type="gramStart"/>
+          <w:r>
+            <w:rPr>
+              <w:rFonts w:ascii="Courier New" w:hAnsi="Courier New" w:cs="Courier New"/>
+              <w:sz w:val="24"/>
+              <w:szCs w:val="24"/>
+            </w:rPr>
+            <w:t>Political Science</w:t>
+          </w:r>
+          <w:proofErr w:type="gramEnd"/>
+          <w:r>
+            <w:rPr>
+              <w:rFonts w:ascii="Courier New" w:hAnsi="Courier New" w:cs="Courier New"/>
+              <w:sz w:val="24"/>
+              <w:szCs w:val="24"/>
+            </w:rPr>
+            <w:t xml:space="preserve"> at Washington University in St. Louis and a Fellow at the Center for Political Economy.  His research is in the areas of political m</w:t>
+          </w:r>
+          <w:r>
+            <w:rPr>
+              <w:rFonts w:ascii="Courier New" w:hAnsi="Courier New" w:cs="Courier New"/>
+              <w:sz w:val="24"/>
+              <w:szCs w:val="24"/>
+            </w:rPr>
+            <w:t xml:space="preserve">ethodology and American </w:t>
+          </w:r>
+          <w:r>
+            <w:rPr>
+              <w:rFonts w:ascii="Courier New" w:hAnsi="Courier New" w:cs="Courier New"/>
+              <w:sz w:val="24"/>
+              <w:szCs w:val="24"/>
+            </w:rPr>
+            <w:lastRenderedPageBreak/>
+            <w:t>politics</w:t>
+          </w:r>
+          <w:r>
+            <w:rPr>
+              <w:rFonts w:ascii="Courier New" w:hAnsi="Courier New" w:cs="Courier New"/>
+              <w:sz w:val="24"/>
+              <w:szCs w:val="24"/>
+            </w:rPr>
+            <w:t>, with a special interest in political parties.  He teaches courses on statistical methods, experimental methods, and American political parties. He graduated with a B.A. from Wake Forest University with majors in Political Science and Mathematical Economics.  He earned an M.S. in Statistical Science, as well as his Ph.D. (2011) in Political Science from Duke University. </w:t>
+          </w:r>
+        </w:p>
+      </w:sdtContent>
     </w:sdt>
     <w:p>
       <w:pPr>
@@ -517,57 +582,6 @@
           <w:szCs w:val="24"/>
         </w:rPr>
       </w:pPr>
-      <w:r>
-        <w:rPr>
-          <w:rFonts w:ascii="Courier New" w:hAnsi="Courier New" w:cs="Courier New"/>
-          <w:sz w:val="24"/>
-          <w:szCs w:val="24"/>
-        </w:rPr>
-        <w:t xml:space="preserve">Jacob Montgomery is an Assistant Professor in the Department of </w:t>
-      </w:r>
-      <w:proofErr w:type="gramStart"/>
-      <w:r>
-        <w:rPr>
-          <w:rFonts w:ascii="Courier New" w:hAnsi="Courier New" w:cs="Courier New"/>
-          <w:sz w:val="24"/>
-          <w:szCs w:val="24"/>
-        </w:rPr>
-        <w:t>Political Science</w:t>
-      </w:r>
-      <w:proofErr w:type="gramEnd"/>
-      <w:r>
-        <w:rPr>
-          <w:rFonts w:ascii="Courier New" w:hAnsi="Courier New" w:cs="Courier New"/>
-          <w:sz w:val="24"/>
-          <w:szCs w:val="24"/>
-        </w:rPr>
-        <w:t xml:space="preserve"> at Washington University in St. Louis and a Fellow at the Center for Political Economy.  His research is in the areas of political m</w:t>
-      </w:r>
-      <w:r>
-        <w:rPr>
-          <w:rFonts w:ascii="Courier New" w:hAnsi="Courier New" w:cs="Courier New"/>
-          <w:sz w:val="24"/>
-          <w:szCs w:val="24"/>
-        </w:rPr>
-        <w:t xml:space="preserve">ethodology and American </w:t>
-      </w:r>
-      <w:r>
-        <w:rPr>
-          <w:rFonts w:ascii="Courier New" w:hAnsi="Courier New" w:cs="Courier New"/>
-          <w:sz w:val="24"/>
-          <w:szCs w:val="24"/>
-        </w:rPr>
-        <w:lastRenderedPageBreak/>
-        <w:t>politics</w:t>
-      </w:r>
-      <w:r>
-        <w:rPr>
-          <w:rFonts w:ascii="Courier New" w:hAnsi="Courier New" w:cs="Courier New"/>
-          <w:sz w:val="24"/>
-          <w:szCs w:val="24"/>
-        </w:rPr>
-        <w:t>, with a special interest in political parties.  He teaches courses on statistical methods, experimental methods, and American political parties. He graduated with a B.A. from Wake Forest University with majors in Political Science and Mathematical Economics.  He earned an M.S. in Statistical Science, as well as his Ph.D. (2011) in Political Science from Duke University. </w:t>
-      </w:r>
     </w:p>
     <w:p>
       <w:pPr>
@@ -580,6 +594,32 @@
           <w:szCs w:val="24"/>
         </w:rPr>
       </w:pPr>
+      <w:r>
+        <w:rPr>
+          <w:rFonts w:ascii="Courier New" w:hAnsi="Courier New" w:cs="Courier New"/>
+          <w:sz w:val="24"/>
+          <w:szCs w:val="24"/>
+        </w:rPr>
+        <w:t xml:space="preserve">Florian </w:t>
+      </w:r>
+      <w:proofErr w:type="spellStart"/>
+      <w:r>
+        <w:rPr>
+          <w:rFonts w:ascii="Courier New" w:hAnsi="Courier New" w:cs="Courier New"/>
+          <w:sz w:val="24"/>
+          <w:szCs w:val="24"/>
+        </w:rPr>
+        <w:t>Hollenbach</w:t>
+      </w:r>
+      <w:proofErr w:type="spellEnd"/>
+      <w:r>
+        <w:rPr>
+          <w:rFonts w:ascii="Courier New" w:hAnsi="Courier New" w:cs="Courier New"/>
+          <w:sz w:val="24"/>
+          <w:szCs w:val="24"/>
+        </w:rPr>
+        <w:t xml:space="preserve"> is a PhD student with a focus in Political Economy and Methods. His current interests are the political economy of taxation, redistribution as well as state capacity and revenue extraction in developing countries. Additional interests include applied statistics and economic development.</w:t>
+      </w:r>
     </w:p>
     <w:p>
       <w:pPr>
@@ -592,32 +632,6 @@
           <w:szCs w:val="24"/>
         </w:rPr>
       </w:pPr>
-      <w:r>
-        <w:rPr>
-          <w:rFonts w:ascii="Courier New" w:hAnsi="Courier New" w:cs="Courier New"/>
-          <w:sz w:val="24"/>
-          <w:szCs w:val="24"/>
-        </w:rPr>
-        <w:t xml:space="preserve">Florian </w:t>
-      </w:r>
-      <w:proofErr w:type="spellStart"/>
-      <w:r>
-        <w:rPr>
-          <w:rFonts w:ascii="Courier New" w:hAnsi="Courier New" w:cs="Courier New"/>
-          <w:sz w:val="24"/>
-          <w:szCs w:val="24"/>
-        </w:rPr>
-        <w:t>Hollenbach</w:t>
-      </w:r>
-      <w:proofErr w:type="spellEnd"/>
-      <w:r>
-        <w:rPr>
-          <w:rFonts w:ascii="Courier New" w:hAnsi="Courier New" w:cs="Courier New"/>
-          <w:sz w:val="24"/>
-          <w:szCs w:val="24"/>
-        </w:rPr>
-        <w:t xml:space="preserve"> is a PhD student with a focus in Political Economy and Methods. His current interests are the political economy of taxation, redistribution as well as state capacity and revenue extraction in developing countries. Additional interests include applied statistics and economic development.</w:t>
-      </w:r>
     </w:p>
     <w:p>
       <w:pPr>
@@ -630,25 +644,21 @@
           <w:szCs w:val="24"/>
         </w:rPr>
       </w:pPr>
-    </w:p>
-    <w:p>
-      <w:pPr>
-        <w:suppressAutoHyphens/>
-        <w:spacing w:line="480" w:lineRule="auto"/>
-        <w:ind w:firstLine="720"/>
+      <w:r>
         <w:rPr>
           <w:rFonts w:ascii="Courier New" w:hAnsi="Courier New" w:cs="Courier New"/>
           <w:sz w:val="24"/>
           <w:szCs w:val="24"/>
         </w:rPr>
-      </w:pPr>
+        <w:t>Michael D. Ward is Professor of Political Science at Duke University. His primary interest</w:t>
+      </w:r>
       <w:r>
         <w:rPr>
           <w:rFonts w:ascii="Courier New" w:hAnsi="Courier New" w:cs="Courier New"/>
           <w:sz w:val="24"/>
           <w:szCs w:val="24"/>
         </w:rPr>
-        <w:t>Michael D. Ward is Professor of Political Science at Duke University. His primary interest</w:t>
+        <w:t>s</w:t>
       </w:r>
       <w:r>
         <w:rPr>
@@ -656,16 +666,26 @@
           <w:sz w:val="24"/>
           <w:szCs w:val="24"/>
         </w:rPr>
-        <w:t>s</w:t>
-      </w:r>
+        <w:t xml:space="preserve"> focus on developing predictive models of political phenomena. </w:t>
+      </w:r>
+      <w:bookmarkStart w:id="0" w:name="_GoBack"/>
       <w:r>
         <w:rPr>
           <w:rFonts w:ascii="Courier New" w:hAnsi="Courier New" w:cs="Courier New"/>
           <w:sz w:val="24"/>
           <w:szCs w:val="24"/>
         </w:rPr>
-        <w:t xml:space="preserve"> focus on developing predictive models of political phenomena.  </w:t>
-      </w:r>
+        <w:t>His Ph. D. (1977) is from the home of political science forecasting, Northwestern University.</w:t>
+      </w:r>
+      <w:r>
+        <w:rPr>
+          <w:rFonts w:ascii="Courier New" w:hAnsi="Courier New" w:cs="Courier New"/>
+          <w:sz w:val="24"/>
+          <w:szCs w:val="24"/>
+        </w:rPr>
+        <w:t xml:space="preserve"> </w:t>
+      </w:r>
+      <w:bookmarkEnd w:id="0"/>
     </w:p>
     <w:p>
       <w:pPr>
@@ -1083,6 +1103,7 @@
   <w:style w:type="character" w:default="1" w:styleId="DefaultParagraphFont">
     <w:name w:val="Default Paragraph Font"/>
     <w:uiPriority w:val="1"/>
+    <w:semiHidden/>
     <w:unhideWhenUsed/>
   </w:style>
   <w:style w:type="table" w:default="1" w:styleId="TableNormal">
@@ -1438,6 +1459,7 @@
   <w:style w:type="character" w:default="1" w:styleId="DefaultParagraphFont">
     <w:name w:val="Default Paragraph Font"/>
     <w:uiPriority w:val="1"/>
+    <w:semiHidden/>
     <w:unhideWhenUsed/>
   </w:style>
   <w:style w:type="table" w:default="1" w:styleId="TableNormal">
@@ -1731,6 +1753,10 @@
     <w:compatSetting w:name="enableOpenTypeFeatures" w:uri="http://schemas.microsoft.com/office/word" w:val="1"/>
     <w:compatSetting w:name="doNotFlipMirrorIndents" w:uri="http://schemas.microsoft.com/office/word" w:val="1"/>
   </w:compat>
+  <w:rsids>
+    <w:rsidRoot w:val="004003EA"/>
+    <w:rsid w:val="004003EA"/>
+  </w:rsids>
   <m:mathPr>
     <m:mathFont m:val="Cambria Math"/>
     <m:brkBin m:val="before"/>
@@ -2488,7 +2514,7 @@
 </file>
 
 <file path=customXml/itemProps2.xml><?xml version="1.0" encoding="utf-8"?>
-<ds:datastoreItem xmlns:ds="http://schemas.openxmlformats.org/officeDocument/2006/customXml" ds:itemID="{4D2FB701-ED85-CB41-B8A5-9A51421DD6E6}">
+<ds:datastoreItem xmlns:ds="http://schemas.openxmlformats.org/officeDocument/2006/customXml" ds:itemID="{B6CA19A4-9EEB-9D4C-B3E9-4371E8E49002}">
   <ds:schemaRefs>
     <ds:schemaRef ds:uri="http://schemas.openxmlformats.org/officeDocument/2006/bibliography"/>
   </ds:schemaRefs>

</xml_diff>

<commit_message>
it is bad, but break needed
</commit_message>
<xml_diff>
--- a/wordisbeautiful/PSmanuscript.docx
+++ b/wordisbeautiful/PSmanuscript.docx
@@ -8,6 +8,18 @@
           <w:rFonts w:ascii="Courier New" w:hAnsi="Courier New" w:cs="Courier New"/>
         </w:rPr>
       </w:pPr>
+      <w:r>
+        <w:rPr>
+          <w:rFonts w:ascii="Courier New" w:hAnsi="Courier New" w:cs="Courier New"/>
+        </w:rPr>
+        <w:tab/>
+      </w:r>
+      <w:r>
+        <w:rPr>
+          <w:rFonts w:ascii="Courier New" w:hAnsi="Courier New" w:cs="Courier New"/>
+        </w:rPr>
+        <w:tab/>
+      </w:r>
     </w:p>
     <w:p>
       <w:pPr>
@@ -160,7 +172,6 @@
           </w:placeholder>
           <w:text/>
         </w:sdtPr>
-        <w:sdtEndPr/>
         <w:sdtContent>
           <w:r>
             <w:rPr>
@@ -231,7 +242,6 @@
           </w:placeholder>
           <w:text/>
         </w:sdtPr>
-        <w:sdtEndPr/>
         <w:sdtContent>
           <w:r>
             <w:rPr>
@@ -250,23 +260,21 @@
             <w:br/>
             <w:t xml:space="preserve">Florian </w:t>
           </w:r>
-          <w:proofErr w:type="spellStart"/>
           <w:r>
             <w:rPr>
               <w:rFonts w:ascii="Courier New" w:hAnsi="Courier New" w:cs="Courier New"/>
               <w:sz w:val="24"/>
               <w:szCs w:val="24"/>
             </w:rPr>
-            <w:t>Hollenbach</w:t>
+            <w:t xml:space="preserve">M. </w:t>
           </w:r>
-          <w:proofErr w:type="spellEnd"/>
           <w:r>
             <w:rPr>
               <w:rFonts w:ascii="Courier New" w:hAnsi="Courier New" w:cs="Courier New"/>
               <w:sz w:val="24"/>
               <w:szCs w:val="24"/>
             </w:rPr>
-            <w:t xml:space="preserve">, Duke University </w:t>
+            <w:t xml:space="preserve">Hollenbach, Duke University </w:t>
           </w:r>
           <w:r>
             <w:rPr>
@@ -427,14 +435,26 @@
       </w:pPr>
       <w:r>
         <w:tab/>
-        <w:t xml:space="preserve">Our approach is entirely different. Rather than search for the best model, the best theory, the best insight, we instead are looking for the best prediction. Our approach can be thought of as predictive analytics, but quite simply we </w:t>
-      </w:r>
-      <w:r>
-        <w:t xml:space="preserve">want to have the most accurate out-of-sample predictions.  To do this, without creating a new theory or introducing a new specification, we rely on the insights of the extant models. We believe that each of these models captures an important set of insights about US electoral behavior, and each has been rigorously tested not only </w:t>
+        <w:t xml:space="preserve">Our approach is entirely different. Rather than search for the best model, the best theory, the best insight, we instead are looking </w:t>
+      </w:r>
+      <w:r>
+        <w:t xml:space="preserve">to create </w:t>
+      </w:r>
+      <w:r>
+        <w:t>the best prediction</w:t>
+      </w:r>
+      <w:r>
+        <w:t xml:space="preserve"> by incorporating the insights from a number of predictive models</w:t>
+      </w:r>
+      <w:r>
+        <w:t xml:space="preserve">. Our approach can be thought of as predictive analytics, but quite simply we </w:t>
+      </w:r>
+      <w:r>
+        <w:t xml:space="preserve">want to have the most accurate out-of-sample predictions.  To do this, without creating a new theory or introducing a new specification, we rely on the insights of the extant models. We believe that each of these models captures an important set of </w:t>
       </w:r>
       <w:r>
         <w:lastRenderedPageBreak/>
-        <w:t>statistically, but also via a predictive heuristic. Therefore, our approach will attempt to combine the insights of each model into a single predictive model. It doesn’t matter to our approach if one model ``substantively’’ refutes another. All that matters is that they provide electoral predictions in previous elections.</w:t>
+        <w:t>insights about US electoral behavior, and each has been rigorously tested not only statistically, but also via a predictive heuristic. Therefore, our approach will attempt to combine the insights of each model into a single predictive model. It doesn’t matter to our approach if one model ``substantively’’ refutes another. All that matters is that they provide electoral predictions in previous elections.</w:t>
       </w:r>
     </w:p>
     <w:p>
@@ -458,8 +478,1391 @@
       </w:pPr>
       <w:r>
         <w:tab/>
-        <w:t>More technically, EBMA works in the following way. …Jacob…you have two pages if you want to take a shot at it.</w:t>
-      </w:r>
+      </w:r>
+      <w:r>
+        <w:t xml:space="preserve">EBMA uses the predictive performance of the included component models on some </w:t>
+      </w:r>
+      <w:r>
+        <w:rPr>
+          <w:i/>
+        </w:rPr>
+        <w:t>training</w:t>
+      </w:r>
+      <w:r>
+        <w:t xml:space="preserve"> period to generate a weight for each individual component model. The EBMA prediction is then a kind of weighted average of the predictions made by </w:t>
+      </w:r>
+      <w:r>
+        <w:t xml:space="preserve">each of </w:t>
+      </w:r>
+      <w:r>
+        <w:t>the component models.</w:t>
+      </w:r>
+      <w:r>
+        <w:t xml:space="preserve"> In particular the EBMA model will give more weight to models that have been more accurate in the </w:t>
+      </w:r>
+      <w:r>
+        <w:rPr>
+          <w:i/>
+        </w:rPr>
+        <w:t xml:space="preserve">training </w:t>
+      </w:r>
+      <w:r>
+        <w:t xml:space="preserve">period, as well as those models that make more unique </w:t>
+      </w:r>
+      <w:r>
+        <w:lastRenderedPageBreak/>
+        <w:t>predictions.</w:t>
+      </w:r>
+      <w:r>
+        <w:rPr>
+          <w:rStyle w:val="FootnoteReference"/>
+        </w:rPr>
+        <w:footnoteReference w:id="1"/>
+      </w:r>
+      <w:r>
+        <w:t xml:space="preserve"> One strong advantage of EBM</w:t>
+      </w:r>
+      <w:r>
+        <w:t>A is that it only requires each component’s predictions as input, but no</w:t>
+      </w:r>
+      <w:r>
+        <w:t xml:space="preserve">t the models </w:t>
+      </w:r>
+      <w:r>
+        <w:t>covariates. It is thus possible to use forecasts</w:t>
+      </w:r>
+      <w:r>
+        <w:t xml:space="preserve"> </w:t>
+      </w:r>
+      <w:r>
+        <w:t>of subject experts</w:t>
+      </w:r>
+      <w:r>
+        <w:t xml:space="preserve"> or agent based models</w:t>
+      </w:r>
+      <w:r>
+        <w:t xml:space="preserve">. </w:t>
+      </w:r>
+    </w:p>
+    <w:p>
+      <w:pPr>
+        <w:pStyle w:val="Manuscriptparagraph"/>
+      </w:pPr>
+      <w:r>
+        <w:tab/>
+      </w:r>
+      <w:r>
+        <w:t>More technically, EBMA works in the following way.</w:t>
+      </w:r>
+      <w:r>
+        <w:rPr>
+          <w:rStyle w:val="FootnoteReference"/>
+        </w:rPr>
+        <w:footnoteReference w:id="2"/>
+      </w:r>
+      <w:r>
+        <w:t xml:space="preserve"> </w:t>
+      </w:r>
+      <w:r>
+        <w:t xml:space="preserve">Assume we have an outcome </w:t>
+      </w:r>
+      <m:oMath>
+        <m:sSup>
+          <m:sSupPr>
+            <m:ctrlPr>
+              <w:rPr>
+                <w:rFonts w:ascii="Cambria Math" w:hAnsi="Cambria Math"/>
+                <w:i/>
+              </w:rPr>
+            </m:ctrlPr>
+          </m:sSupPr>
+          <m:e>
+            <m:r>
+              <w:rPr>
+                <w:rFonts w:ascii="Cambria Math" w:hAnsi="Cambria Math"/>
+              </w:rPr>
+              <m:t>y</m:t>
+            </m:r>
+          </m:e>
+          <m:sup>
+            <m:r>
+              <w:rPr>
+                <w:rFonts w:ascii="Cambria Math" w:hAnsi="Cambria Math"/>
+              </w:rPr>
+              <m:t>t*</m:t>
+            </m:r>
+          </m:sup>
+        </m:sSup>
+      </m:oMath>
+      <w:r>
+        <w:t xml:space="preserve"> </w:t>
+      </w:r>
+      <w:r>
+        <w:t xml:space="preserve">in the future </w:t>
+      </w:r>
+      <w:r>
+        <w:t>that is to be predicted and k predictive models (</w:t>
+      </w:r>
+      <m:oMath>
+        <m:sSub>
+          <m:sSubPr>
+            <m:ctrlPr>
+              <w:rPr>
+                <w:rFonts w:ascii="Cambria Math" w:hAnsi="Cambria Math"/>
+                <w:i/>
+              </w:rPr>
+            </m:ctrlPr>
+          </m:sSubPr>
+          <m:e>
+            <m:r>
+              <w:rPr>
+                <w:rFonts w:ascii="Cambria Math" w:hAnsi="Cambria Math"/>
+              </w:rPr>
+              <m:t>M</m:t>
+            </m:r>
+          </m:e>
+          <m:sub>
+            <m:r>
+              <w:rPr>
+                <w:rFonts w:ascii="Cambria Math" w:hAnsi="Cambria Math"/>
+              </w:rPr>
+              <m:t>1</m:t>
+            </m:r>
+          </m:sub>
+        </m:sSub>
+        <m:r>
+          <w:rPr>
+            <w:rFonts w:ascii="Cambria Math" w:hAnsi="Cambria Math"/>
+          </w:rPr>
+          <m:t>,</m:t>
+        </m:r>
+        <m:sSub>
+          <m:sSubPr>
+            <m:ctrlPr>
+              <w:rPr>
+                <w:rFonts w:ascii="Cambria Math" w:hAnsi="Cambria Math"/>
+                <w:i/>
+              </w:rPr>
+            </m:ctrlPr>
+          </m:sSubPr>
+          <m:e>
+            <m:r>
+              <w:rPr>
+                <w:rFonts w:ascii="Cambria Math" w:hAnsi="Cambria Math"/>
+              </w:rPr>
+              <m:t>M</m:t>
+            </m:r>
+          </m:e>
+          <m:sub>
+            <m:r>
+              <w:rPr>
+                <w:rFonts w:ascii="Cambria Math" w:hAnsi="Cambria Math"/>
+              </w:rPr>
+              <m:t>2</m:t>
+            </m:r>
+          </m:sub>
+        </m:sSub>
+        <w:proofErr w:type="gramStart"/>
+        <m:r>
+          <w:rPr>
+            <w:rFonts w:ascii="Cambria Math" w:hAnsi="Cambria Math"/>
+          </w:rPr>
+          <m:t>,…</m:t>
+        </m:r>
+        <w:proofErr w:type="gramEnd"/>
+        <m:sSub>
+          <m:sSubPr>
+            <m:ctrlPr>
+              <w:rPr>
+                <w:rFonts w:ascii="Cambria Math" w:hAnsi="Cambria Math"/>
+                <w:i/>
+              </w:rPr>
+            </m:ctrlPr>
+          </m:sSubPr>
+          <m:e>
+            <m:r>
+              <w:rPr>
+                <w:rFonts w:ascii="Cambria Math" w:hAnsi="Cambria Math"/>
+              </w:rPr>
+              <m:t>,M</m:t>
+            </m:r>
+          </m:e>
+          <m:sub>
+            <m:r>
+              <w:rPr>
+                <w:rFonts w:ascii="Cambria Math" w:hAnsi="Cambria Math"/>
+              </w:rPr>
+              <m:t>k</m:t>
+            </m:r>
+          </m:sub>
+        </m:sSub>
+      </m:oMath>
+      <w:r>
+        <w:t>). Each component model comes from a prior distribu</w:t>
+      </w:r>
+      <w:r>
+        <w:t xml:space="preserve">tion and thus one can describe </w:t>
+      </w:r>
+      <m:oMath>
+        <m:sSup>
+          <m:sSupPr>
+            <m:ctrlPr>
+              <w:rPr>
+                <w:rFonts w:ascii="Cambria Math" w:hAnsi="Cambria Math"/>
+                <w:i/>
+              </w:rPr>
+            </m:ctrlPr>
+          </m:sSupPr>
+          <m:e>
+            <m:r>
+              <w:rPr>
+                <w:rFonts w:ascii="Cambria Math" w:hAnsi="Cambria Math"/>
+              </w:rPr>
+              <m:t>y</m:t>
+            </m:r>
+          </m:e>
+          <m:sup>
+            <m:r>
+              <w:rPr>
+                <w:rFonts w:ascii="Cambria Math" w:hAnsi="Cambria Math"/>
+              </w:rPr>
+              <m:t>t</m:t>
+            </m:r>
+          </m:sup>
+        </m:sSup>
+      </m:oMath>
+      <w:r>
+        <w:t xml:space="preserve"> </w:t>
+      </w:r>
+      <w:r>
+        <w:t>in terms of its probability</w:t>
+      </w:r>
+      <w:r>
+        <w:t xml:space="preserve"> density function (</w:t>
+      </w:r>
+      <w:proofErr w:type="spellStart"/>
+      <w:r>
+        <w:t>pdf</w:t>
+      </w:r>
+      <w:proofErr w:type="spellEnd"/>
+      <w:r>
+        <w:t>)</w:t>
+      </w:r>
+      <w:r>
+        <w:t xml:space="preserve"> conditional on </w:t>
+      </w:r>
+      <m:oMath>
+        <m:sSub>
+          <m:sSubPr>
+            <m:ctrlPr>
+              <w:rPr>
+                <w:rFonts w:ascii="Cambria Math" w:hAnsi="Cambria Math"/>
+                <w:i/>
+              </w:rPr>
+            </m:ctrlPr>
+          </m:sSubPr>
+          <m:e>
+            <m:r>
+              <w:rPr>
+                <w:rFonts w:ascii="Cambria Math" w:hAnsi="Cambria Math"/>
+              </w:rPr>
+              <m:t>M</m:t>
+            </m:r>
+          </m:e>
+          <m:sub>
+            <m:r>
+              <w:rPr>
+                <w:rFonts w:ascii="Cambria Math" w:hAnsi="Cambria Math"/>
+              </w:rPr>
+              <m:t>k</m:t>
+            </m:r>
+          </m:sub>
+        </m:sSub>
+      </m:oMath>
+      <w:r>
+        <w:t xml:space="preserve">. </w:t>
+      </w:r>
+      <w:r>
+        <w:t>With the help of simple math and</w:t>
+      </w:r>
+      <w:r>
+        <w:t xml:space="preserve"> Bayes’ rule it is then possible to derive the marginal predictive distribution of </w:t>
+      </w:r>
+      <m:oMath>
+        <m:sSup>
+          <m:sSupPr>
+            <m:ctrlPr>
+              <w:rPr>
+                <w:rFonts w:ascii="Cambria Math" w:hAnsi="Cambria Math"/>
+                <w:i/>
+              </w:rPr>
+            </m:ctrlPr>
+          </m:sSupPr>
+          <m:e>
+            <m:r>
+              <w:rPr>
+                <w:rFonts w:ascii="Cambria Math" w:hAnsi="Cambria Math"/>
+              </w:rPr>
+              <m:t>y</m:t>
+            </m:r>
+          </m:e>
+          <m:sup>
+            <m:r>
+              <w:rPr>
+                <w:rFonts w:ascii="Cambria Math" w:hAnsi="Cambria Math"/>
+              </w:rPr>
+              <m:t>t*</m:t>
+            </m:r>
+          </m:sup>
+        </m:sSup>
+      </m:oMath>
+      <w:r>
+        <w:t xml:space="preserve"> given the k predictive models.</w:t>
+      </w:r>
+    </w:p>
+    <w:p>
+      <w:pPr>
+        <w:pStyle w:val="Manuscriptparagraph"/>
+      </w:pPr>
+      <m:oMathPara>
+        <m:oMath>
+          <m:r>
+            <w:rPr>
+              <w:rFonts w:ascii="Cambria Math" w:hAnsi="Cambria Math"/>
+            </w:rPr>
+            <m:t>p</m:t>
+          </m:r>
+          <m:d>
+            <m:dPr>
+              <m:ctrlPr>
+                <w:rPr>
+                  <w:rFonts w:ascii="Cambria Math" w:hAnsi="Cambria Math"/>
+                  <w:i/>
+                </w:rPr>
+              </m:ctrlPr>
+            </m:dPr>
+            <m:e>
+              <m:sSup>
+                <m:sSupPr>
+                  <m:ctrlPr>
+                    <w:rPr>
+                      <w:rFonts w:ascii="Cambria Math" w:hAnsi="Cambria Math"/>
+                      <w:i/>
+                    </w:rPr>
+                  </m:ctrlPr>
+                </m:sSupPr>
+                <m:e>
+                  <m:r>
+                    <w:rPr>
+                      <w:rFonts w:ascii="Cambria Math" w:hAnsi="Cambria Math"/>
+                    </w:rPr>
+                    <m:t>y</m:t>
+                  </m:r>
+                </m:e>
+                <m:sup>
+                  <m:r>
+                    <w:rPr>
+                      <w:rFonts w:ascii="Cambria Math" w:hAnsi="Cambria Math"/>
+                    </w:rPr>
+                    <m:t>t*</m:t>
+                  </m:r>
+                </m:sup>
+              </m:sSup>
+            </m:e>
+          </m:d>
+          <m:r>
+            <w:rPr>
+              <w:rFonts w:ascii="Cambria Math" w:hAnsi="Cambria Math"/>
+            </w:rPr>
+            <m:t>=</m:t>
+          </m:r>
+          <m:nary>
+            <m:naryPr>
+              <m:chr m:val="∑"/>
+              <m:limLoc m:val="undOvr"/>
+              <m:ctrlPr>
+                <w:rPr>
+                  <w:rFonts w:ascii="Cambria Math" w:hAnsi="Cambria Math"/>
+                  <w:i/>
+                </w:rPr>
+              </m:ctrlPr>
+            </m:naryPr>
+            <m:sub>
+              <m:r>
+                <w:rPr>
+                  <w:rFonts w:ascii="Cambria Math" w:hAnsi="Cambria Math"/>
+                </w:rPr>
+                <m:t>k=1</m:t>
+              </m:r>
+            </m:sub>
+            <m:sup>
+              <m:r>
+                <w:rPr>
+                  <w:rFonts w:ascii="Cambria Math" w:hAnsi="Cambria Math"/>
+                </w:rPr>
+                <m:t>K</m:t>
+              </m:r>
+            </m:sup>
+            <m:e>
+              <m:r>
+                <w:rPr>
+                  <w:rFonts w:ascii="Cambria Math" w:hAnsi="Cambria Math"/>
+                </w:rPr>
+                <m:t>p(</m:t>
+              </m:r>
+              <m:sSup>
+                <m:sSupPr>
+                  <m:ctrlPr>
+                    <w:rPr>
+                      <w:rFonts w:ascii="Cambria Math" w:hAnsi="Cambria Math"/>
+                      <w:i/>
+                    </w:rPr>
+                  </m:ctrlPr>
+                </m:sSupPr>
+                <m:e>
+                  <m:r>
+                    <w:rPr>
+                      <w:rFonts w:ascii="Cambria Math" w:hAnsi="Cambria Math"/>
+                    </w:rPr>
+                    <m:t>y</m:t>
+                  </m:r>
+                </m:e>
+                <m:sup>
+                  <m:r>
+                    <w:rPr>
+                      <w:rFonts w:ascii="Cambria Math" w:hAnsi="Cambria Math"/>
+                    </w:rPr>
+                    <m:t>t*</m:t>
+                  </m:r>
+                </m:sup>
+              </m:sSup>
+              <m:r>
+                <w:rPr>
+                  <w:rFonts w:ascii="Cambria Math" w:hAnsi="Cambria Math"/>
+                </w:rPr>
+                <m:t>|</m:t>
+              </m:r>
+            </m:e>
+          </m:nary>
+          <m:sSub>
+            <m:sSubPr>
+              <m:ctrlPr>
+                <w:rPr>
+                  <w:rFonts w:ascii="Cambria Math" w:hAnsi="Cambria Math"/>
+                  <w:i/>
+                </w:rPr>
+              </m:ctrlPr>
+            </m:sSubPr>
+            <m:e>
+              <m:r>
+                <w:rPr>
+                  <w:rFonts w:ascii="Cambria Math" w:hAnsi="Cambria Math"/>
+                </w:rPr>
+                <m:t>M</m:t>
+              </m:r>
+            </m:e>
+            <m:sub>
+              <m:r>
+                <w:rPr>
+                  <w:rFonts w:ascii="Cambria Math" w:hAnsi="Cambria Math"/>
+                </w:rPr>
+                <m:t>k</m:t>
+              </m:r>
+            </m:sub>
+          </m:sSub>
+          <m:r>
+            <w:rPr>
+              <w:rFonts w:ascii="Cambria Math" w:hAnsi="Cambria Math"/>
+            </w:rPr>
+            <m:t>)p(</m:t>
+          </m:r>
+          <m:sSub>
+            <m:sSubPr>
+              <m:ctrlPr>
+                <w:rPr>
+                  <w:rFonts w:ascii="Cambria Math" w:hAnsi="Cambria Math"/>
+                  <w:i/>
+                </w:rPr>
+              </m:ctrlPr>
+            </m:sSubPr>
+            <m:e>
+              <m:r>
+                <w:rPr>
+                  <w:rFonts w:ascii="Cambria Math" w:hAnsi="Cambria Math"/>
+                </w:rPr>
+                <m:t>M</m:t>
+              </m:r>
+            </m:e>
+            <m:sub>
+              <m:r>
+                <w:rPr>
+                  <w:rFonts w:ascii="Cambria Math" w:hAnsi="Cambria Math"/>
+                </w:rPr>
+                <m:t>k</m:t>
+              </m:r>
+            </m:sub>
+          </m:sSub>
+          <m:r>
+            <w:rPr>
+              <w:rFonts w:ascii="Cambria Math" w:hAnsi="Cambria Math"/>
+            </w:rPr>
+            <m:t>|</m:t>
+          </m:r>
+          <m:sSup>
+            <m:sSupPr>
+              <m:ctrlPr>
+                <w:rPr>
+                  <w:rFonts w:ascii="Cambria Math" w:hAnsi="Cambria Math"/>
+                  <w:i/>
+                </w:rPr>
+              </m:ctrlPr>
+            </m:sSupPr>
+            <m:e>
+              <m:r>
+                <w:rPr>
+                  <w:rFonts w:ascii="Cambria Math" w:hAnsi="Cambria Math"/>
+                </w:rPr>
+                <m:t>y</m:t>
+              </m:r>
+            </m:e>
+            <m:sup>
+              <m:r>
+                <w:rPr>
+                  <w:rFonts w:ascii="Cambria Math" w:hAnsi="Cambria Math"/>
+                </w:rPr>
+                <m:t>t</m:t>
+              </m:r>
+            </m:sup>
+          </m:sSup>
+          <m:r>
+            <w:rPr>
+              <w:rFonts w:ascii="Cambria Math" w:hAnsi="Cambria Math"/>
+            </w:rPr>
+            <m:t>)</m:t>
+          </m:r>
+        </m:oMath>
+      </m:oMathPara>
+    </w:p>
+    <w:p>
+      <w:pPr>
+        <w:pStyle w:val="Manuscriptparagraph"/>
+      </w:pPr>
+      <w:r>
+        <w:t>This</w:t>
+      </w:r>
+      <w:r>
+        <w:t xml:space="preserve"> </w:t>
+      </w:r>
+      <w:proofErr w:type="spellStart"/>
+      <w:r>
+        <w:t>pd</w:t>
+      </w:r>
+      <w:r>
+        <w:t>f</w:t>
+      </w:r>
+      <w:proofErr w:type="spellEnd"/>
+      <w:r>
+        <w:t xml:space="preserve"> can be interpreted as a weighted prediction, where the weights of each model </w:t>
+      </w:r>
+      <m:oMath>
+        <m:sSub>
+          <m:sSubPr>
+            <m:ctrlPr>
+              <w:rPr>
+                <w:rFonts w:ascii="Cambria Math" w:hAnsi="Cambria Math"/>
+                <w:i/>
+              </w:rPr>
+            </m:ctrlPr>
+          </m:sSubPr>
+          <m:e>
+            <m:r>
+              <w:rPr>
+                <w:rFonts w:ascii="Cambria Math" w:hAnsi="Cambria Math"/>
+              </w:rPr>
+              <m:t>M</m:t>
+            </m:r>
+          </m:e>
+          <m:sub>
+            <m:r>
+              <w:rPr>
+                <w:rFonts w:ascii="Cambria Math" w:hAnsi="Cambria Math"/>
+              </w:rPr>
+              <m:t>k</m:t>
+            </m:r>
+          </m:sub>
+        </m:sSub>
+      </m:oMath>
+      <w:r>
+        <w:t xml:space="preserve"> are dependent on the predictive performance in the training period prior to t*.</w:t>
+      </w:r>
+      <w:r>
+        <w:t xml:space="preserve"> </w:t>
+      </w:r>
+    </w:p>
+    <w:p>
+      <w:pPr>
+        <w:pStyle w:val="Manuscriptparagraph"/>
+      </w:pPr>
+      <w:r>
+        <w:t xml:space="preserve">Applying the EBMA to the example of presidential election forecasting, we use the in-sample predictions of each component model to calibrate the EBMA model. Thus we have XX number of </w:t>
+      </w:r>
+      <w:r>
+        <w:lastRenderedPageBreak/>
+        <w:t xml:space="preserve">forecasting models and a training period of XX presidential elections (from 19XX to 2004 or 2008). Our test period or out-of-sample prediction is the 2012 election. Each forecasting model is associated with a </w:t>
+      </w:r>
+      <w:proofErr w:type="spellStart"/>
+      <w:r>
+        <w:t>pdf</w:t>
+      </w:r>
+      <w:proofErr w:type="spellEnd"/>
+      <w:r>
+        <w:t>,</w:t>
+      </w:r>
+      <w:r>
+        <w:t xml:space="preserve"> which is in our case a normal density function</w:t>
+      </w:r>
+      <w:r>
+        <w:t>,</w:t>
+      </w:r>
+      <w:r>
+        <w:t xml:space="preserve"> following </w:t>
+      </w:r>
+      <w:proofErr w:type="spellStart"/>
+      <w:r>
+        <w:t>Raftery</w:t>
+      </w:r>
+      <w:proofErr w:type="spellEnd"/>
+      <w:r>
+        <w:t xml:space="preserve"> et al. (2005) is centered at a linear transformation of the individual forecast (</w:t>
+      </w:r>
+      <m:oMath>
+        <m:sSub>
+          <m:sSubPr>
+            <m:ctrlPr>
+              <w:rPr>
+                <w:rFonts w:ascii="Cambria Math" w:hAnsi="Cambria Math"/>
+                <w:i/>
+              </w:rPr>
+            </m:ctrlPr>
+          </m:sSubPr>
+          <m:e>
+            <m:r>
+              <w:rPr>
+                <w:rFonts w:ascii="Cambria Math" w:hAnsi="Cambria Math"/>
+              </w:rPr>
+              <m:t>g</m:t>
+            </m:r>
+          </m:e>
+          <m:sub>
+            <m:r>
+              <w:rPr>
+                <w:rFonts w:ascii="Cambria Math" w:hAnsi="Cambria Math"/>
+              </w:rPr>
+              <m:t>k</m:t>
+            </m:r>
+          </m:sub>
+        </m:sSub>
+        <m:d>
+          <m:dPr>
+            <m:ctrlPr>
+              <w:rPr>
+                <w:rFonts w:ascii="Cambria Math" w:hAnsi="Cambria Math"/>
+                <w:i/>
+              </w:rPr>
+            </m:ctrlPr>
+          </m:dPr>
+          <m:e>
+            <m:r>
+              <w:rPr>
+                <w:rFonts w:ascii="Cambria Math" w:hAnsi="Cambria Math"/>
+              </w:rPr>
+              <m:t>y</m:t>
+            </m:r>
+          </m:e>
+          <m:e>
+            <m:sSubSup>
+              <m:sSubSupPr>
+                <m:ctrlPr>
+                  <w:rPr>
+                    <w:rFonts w:ascii="Cambria Math" w:hAnsi="Cambria Math"/>
+                    <w:i/>
+                  </w:rPr>
+                </m:ctrlPr>
+              </m:sSubSupPr>
+              <m:e>
+                <m:r>
+                  <w:rPr>
+                    <w:rFonts w:ascii="Cambria Math" w:hAnsi="Cambria Math"/>
+                  </w:rPr>
+                  <m:t>f</m:t>
+                </m:r>
+              </m:e>
+              <m:sub>
+                <m:r>
+                  <w:rPr>
+                    <w:rFonts w:ascii="Cambria Math" w:hAnsi="Cambria Math"/>
+                  </w:rPr>
+                  <m:t>k</m:t>
+                </m:r>
+              </m:sub>
+              <m:sup>
+                <m:r>
+                  <w:rPr>
+                    <w:rFonts w:ascii="Cambria Math" w:hAnsi="Cambria Math"/>
+                  </w:rPr>
+                  <m:t>t</m:t>
+                </m:r>
+                <w:proofErr w:type="gramStart"/>
+                <m:r>
+                  <w:rPr>
+                    <w:rFonts w:ascii="Cambria Math" w:hAnsi="Cambria Math"/>
+                  </w:rPr>
+                  <m:t>,t*</m:t>
+                </m:r>
+                <w:proofErr w:type="gramEnd"/>
+              </m:sup>
+            </m:sSubSup>
+          </m:e>
+        </m:d>
+        <m:r>
+          <w:rPr>
+            <w:rFonts w:ascii="Cambria Math" w:hAnsi="Cambria Math"/>
+          </w:rPr>
+          <m:t>=N(</m:t>
+        </m:r>
+        <m:sSub>
+          <m:sSubPr>
+            <m:ctrlPr>
+              <w:rPr>
+                <w:rFonts w:ascii="Cambria Math" w:hAnsi="Cambria Math"/>
+                <w:i/>
+              </w:rPr>
+            </m:ctrlPr>
+          </m:sSubPr>
+          <m:e>
+            <m:r>
+              <w:rPr>
+                <w:rFonts w:ascii="Cambria Math" w:hAnsi="Cambria Math"/>
+              </w:rPr>
+              <m:t>a</m:t>
+            </m:r>
+          </m:e>
+          <m:sub>
+            <m:r>
+              <w:rPr>
+                <w:rFonts w:ascii="Cambria Math" w:hAnsi="Cambria Math"/>
+              </w:rPr>
+              <m:t>k0</m:t>
+            </m:r>
+          </m:sub>
+        </m:sSub>
+        <m:r>
+          <w:rPr>
+            <w:rFonts w:ascii="Cambria Math" w:hAnsi="Cambria Math"/>
+          </w:rPr>
+          <m:t>+</m:t>
+        </m:r>
+        <m:sSub>
+          <m:sSubPr>
+            <m:ctrlPr>
+              <w:rPr>
+                <w:rFonts w:ascii="Cambria Math" w:hAnsi="Cambria Math"/>
+                <w:i/>
+              </w:rPr>
+            </m:ctrlPr>
+          </m:sSubPr>
+          <m:e>
+            <m:r>
+              <w:rPr>
+                <w:rFonts w:ascii="Cambria Math" w:hAnsi="Cambria Math"/>
+              </w:rPr>
+              <m:t>a</m:t>
+            </m:r>
+          </m:e>
+          <m:sub>
+            <m:r>
+              <w:rPr>
+                <w:rFonts w:ascii="Cambria Math" w:hAnsi="Cambria Math"/>
+              </w:rPr>
+              <m:t>k1</m:t>
+            </m:r>
+          </m:sub>
+        </m:sSub>
+        <m:sSubSup>
+          <m:sSubSupPr>
+            <m:ctrlPr>
+              <w:rPr>
+                <w:rFonts w:ascii="Cambria Math" w:hAnsi="Cambria Math"/>
+                <w:i/>
+              </w:rPr>
+            </m:ctrlPr>
+          </m:sSubSupPr>
+          <m:e>
+            <m:r>
+              <w:rPr>
+                <w:rFonts w:ascii="Cambria Math" w:hAnsi="Cambria Math"/>
+              </w:rPr>
+              <m:t>f</m:t>
+            </m:r>
+          </m:e>
+          <m:sub>
+            <m:r>
+              <w:rPr>
+                <w:rFonts w:ascii="Cambria Math" w:hAnsi="Cambria Math"/>
+              </w:rPr>
+              <m:t>k</m:t>
+            </m:r>
+          </m:sub>
+          <m:sup>
+            <m:r>
+              <w:rPr>
+                <w:rFonts w:ascii="Cambria Math" w:hAnsi="Cambria Math"/>
+              </w:rPr>
+              <m:t>t</m:t>
+            </m:r>
+          </m:sup>
+        </m:sSubSup>
+        <m:r>
+          <w:rPr>
+            <w:rFonts w:ascii="Cambria Math" w:hAnsi="Cambria Math"/>
+          </w:rPr>
+          <m:t>,</m:t>
+        </m:r>
+        <m:sSup>
+          <m:sSupPr>
+            <m:ctrlPr>
+              <w:rPr>
+                <w:rFonts w:ascii="Cambria Math" w:hAnsi="Cambria Math"/>
+                <w:i/>
+              </w:rPr>
+            </m:ctrlPr>
+          </m:sSupPr>
+          <m:e>
+            <m:r>
+              <w:rPr>
+                <w:rFonts w:ascii="Cambria Math" w:hAnsi="Cambria Math"/>
+              </w:rPr>
+              <m:t>σ</m:t>
+            </m:r>
+          </m:e>
+          <m:sup>
+            <m:r>
+              <w:rPr>
+                <w:rFonts w:ascii="Cambria Math" w:hAnsi="Cambria Math"/>
+              </w:rPr>
+              <m:t>2</m:t>
+            </m:r>
+          </m:sup>
+        </m:sSup>
+        <m:r>
+          <w:rPr>
+            <w:rFonts w:ascii="Cambria Math" w:hAnsi="Cambria Math"/>
+          </w:rPr>
+          <m:t>)</m:t>
+        </m:r>
+      </m:oMath>
+      <w:r>
+        <w:t>).</w:t>
+      </w:r>
+      <w:r>
+        <w:t xml:space="preserve"> Thus</w:t>
+      </w:r>
+      <w:r>
+        <w:t xml:space="preserve"> the</w:t>
+      </w:r>
+      <w:r>
+        <w:t xml:space="preserve"> EBMA </w:t>
+      </w:r>
+      <w:proofErr w:type="spellStart"/>
+      <w:r>
+        <w:t>pdf</w:t>
+      </w:r>
+      <w:proofErr w:type="spellEnd"/>
+      <w:r>
+        <w:t xml:space="preserve"> </w:t>
+      </w:r>
+      <w:r>
+        <w:t xml:space="preserve">and EBMA predictive </w:t>
+      </w:r>
+      <w:proofErr w:type="gramStart"/>
+      <w:r>
+        <w:t>distribution are</w:t>
+      </w:r>
+      <w:proofErr w:type="gramEnd"/>
+      <w:r>
+        <w:t xml:space="preserve"> then</w:t>
+      </w:r>
+      <w:r>
+        <w:t xml:space="preserve"> weighted average</w:t>
+      </w:r>
+      <w:r>
+        <w:t>s</w:t>
+      </w:r>
+      <w:r>
+        <w:t xml:space="preserve"> of </w:t>
+      </w:r>
+      <w:r>
+        <w:t xml:space="preserve">K normal </w:t>
+      </w:r>
+      <w:proofErr w:type="spellStart"/>
+      <w:r>
+        <w:t>pdfs</w:t>
+      </w:r>
+      <w:proofErr w:type="spellEnd"/>
+      <w:r>
+        <w:t>. T</w:t>
+      </w:r>
+      <w:r>
+        <w:t>he predictive distribution for observation y</w:t>
+      </w:r>
+      <w:r>
+        <w:t xml:space="preserve"> (or our forecast for 2012)</w:t>
+      </w:r>
+      <w:r>
+        <w:t xml:space="preserve"> can be represented as the following</w:t>
+      </w:r>
+      <w:r>
+        <w:t>.</w:t>
+      </w:r>
+    </w:p>
+    <w:p>
+      <w:pPr>
+        <w:pStyle w:val="Manuscriptparagraph"/>
+        <w:jc w:val="center"/>
+      </w:pPr>
+      <m:oMathPara>
+        <m:oMath>
+          <m:r>
+            <w:rPr>
+              <w:rFonts w:ascii="Cambria Math" w:hAnsi="Cambria Math"/>
+            </w:rPr>
+            <m:t>p</m:t>
+          </m:r>
+          <m:d>
+            <m:dPr>
+              <m:ctrlPr>
+                <w:rPr>
+                  <w:rFonts w:ascii="Cambria Math" w:hAnsi="Cambria Math"/>
+                  <w:i/>
+                </w:rPr>
+              </m:ctrlPr>
+            </m:dPr>
+            <m:e>
+              <m:r>
+                <w:rPr>
+                  <w:rFonts w:ascii="Cambria Math" w:hAnsi="Cambria Math"/>
+                </w:rPr>
+                <m:t>y</m:t>
+              </m:r>
+            </m:e>
+            <m:e>
+              <m:sSubSup>
+                <m:sSubSupPr>
+                  <m:ctrlPr>
+                    <w:rPr>
+                      <w:rFonts w:ascii="Cambria Math" w:hAnsi="Cambria Math"/>
+                      <w:i/>
+                    </w:rPr>
+                  </m:ctrlPr>
+                </m:sSubSupPr>
+                <m:e>
+                  <m:r>
+                    <w:rPr>
+                      <w:rFonts w:ascii="Cambria Math" w:hAnsi="Cambria Math"/>
+                    </w:rPr>
+                    <m:t>f</m:t>
+                  </m:r>
+                </m:e>
+                <m:sub>
+                  <m:r>
+                    <w:rPr>
+                      <w:rFonts w:ascii="Cambria Math" w:hAnsi="Cambria Math"/>
+                    </w:rPr>
+                    <m:t>1</m:t>
+                  </m:r>
+                </m:sub>
+                <m:sup>
+                  <m:r>
+                    <w:rPr>
+                      <w:rFonts w:ascii="Cambria Math" w:hAnsi="Cambria Math"/>
+                    </w:rPr>
+                    <m:t>t*</m:t>
+                  </m:r>
+                </m:sup>
+              </m:sSubSup>
+              <m:r>
+                <w:rPr>
+                  <w:rFonts w:ascii="Cambria Math" w:hAnsi="Cambria Math"/>
+                </w:rPr>
+                <m:t>,</m:t>
+              </m:r>
+              <m:sSubSup>
+                <m:sSubSupPr>
+                  <m:ctrlPr>
+                    <w:rPr>
+                      <w:rFonts w:ascii="Cambria Math" w:hAnsi="Cambria Math"/>
+                      <w:i/>
+                    </w:rPr>
+                  </m:ctrlPr>
+                </m:sSubSupPr>
+                <m:e>
+                  <m:r>
+                    <w:rPr>
+                      <w:rFonts w:ascii="Cambria Math" w:hAnsi="Cambria Math"/>
+                    </w:rPr>
+                    <m:t>f</m:t>
+                  </m:r>
+                </m:e>
+                <m:sub>
+                  <m:r>
+                    <w:rPr>
+                      <w:rFonts w:ascii="Cambria Math" w:hAnsi="Cambria Math"/>
+                    </w:rPr>
+                    <m:t>1</m:t>
+                  </m:r>
+                </m:sub>
+                <m:sup>
+                  <m:r>
+                    <w:rPr>
+                      <w:rFonts w:ascii="Cambria Math" w:hAnsi="Cambria Math"/>
+                    </w:rPr>
+                    <m:t>t*</m:t>
+                  </m:r>
+                </m:sup>
+              </m:sSubSup>
+              <m:r>
+                <w:rPr>
+                  <w:rFonts w:ascii="Cambria Math" w:hAnsi="Cambria Math"/>
+                </w:rPr>
+                <m:t>,…,</m:t>
+              </m:r>
+              <m:sSubSup>
+                <m:sSubSupPr>
+                  <m:ctrlPr>
+                    <w:rPr>
+                      <w:rFonts w:ascii="Cambria Math" w:hAnsi="Cambria Math"/>
+                      <w:i/>
+                    </w:rPr>
+                  </m:ctrlPr>
+                </m:sSubSupPr>
+                <m:e>
+                  <m:r>
+                    <w:rPr>
+                      <w:rFonts w:ascii="Cambria Math" w:hAnsi="Cambria Math"/>
+                    </w:rPr>
+                    <m:t>f</m:t>
+                  </m:r>
+                </m:e>
+                <m:sub>
+                  <m:r>
+                    <w:rPr>
+                      <w:rFonts w:ascii="Cambria Math" w:hAnsi="Cambria Math"/>
+                    </w:rPr>
+                    <m:t>K</m:t>
+                  </m:r>
+                </m:sub>
+                <m:sup>
+                  <m:r>
+                    <w:rPr>
+                      <w:rFonts w:ascii="Cambria Math" w:hAnsi="Cambria Math"/>
+                    </w:rPr>
+                    <m:t>t*</m:t>
+                  </m:r>
+                </m:sup>
+              </m:sSubSup>
+            </m:e>
+          </m:d>
+          <m:r>
+            <w:rPr>
+              <w:rFonts w:ascii="Cambria Math" w:hAnsi="Cambria Math"/>
+            </w:rPr>
+            <m:t>=</m:t>
+          </m:r>
+          <m:nary>
+            <m:naryPr>
+              <m:chr m:val="∑"/>
+              <m:limLoc m:val="subSup"/>
+              <m:ctrlPr>
+                <w:rPr>
+                  <w:rFonts w:ascii="Cambria Math" w:hAnsi="Cambria Math"/>
+                  <w:i/>
+                </w:rPr>
+              </m:ctrlPr>
+            </m:naryPr>
+            <m:sub>
+              <m:r>
+                <w:rPr>
+                  <w:rFonts w:ascii="Cambria Math" w:hAnsi="Cambria Math"/>
+                </w:rPr>
+                <m:t>k=1</m:t>
+              </m:r>
+            </m:sub>
+            <m:sup>
+              <m:r>
+                <w:rPr>
+                  <w:rFonts w:ascii="Cambria Math" w:hAnsi="Cambria Math"/>
+                </w:rPr>
+                <m:t>K</m:t>
+              </m:r>
+            </m:sup>
+            <m:e>
+              <m:sSub>
+                <m:sSubPr>
+                  <m:ctrlPr>
+                    <w:rPr>
+                      <w:rFonts w:ascii="Cambria Math" w:hAnsi="Cambria Math"/>
+                      <w:i/>
+                    </w:rPr>
+                  </m:ctrlPr>
+                </m:sSubPr>
+                <m:e>
+                  <m:r>
+                    <w:rPr>
+                      <w:rFonts w:ascii="Cambria Math" w:hAnsi="Cambria Math"/>
+                    </w:rPr>
+                    <m:t>w</m:t>
+                  </m:r>
+                </m:e>
+                <m:sub>
+                  <m:r>
+                    <w:rPr>
+                      <w:rFonts w:ascii="Cambria Math" w:hAnsi="Cambria Math"/>
+                    </w:rPr>
+                    <m:t>k</m:t>
+                  </m:r>
+                </m:sub>
+              </m:sSub>
+              <m:r>
+                <w:rPr>
+                  <w:rFonts w:ascii="Cambria Math" w:hAnsi="Cambria Math"/>
+                </w:rPr>
+                <m:t>N(</m:t>
+              </m:r>
+              <m:sSub>
+                <m:sSubPr>
+                  <m:ctrlPr>
+                    <w:rPr>
+                      <w:rFonts w:ascii="Cambria Math" w:hAnsi="Cambria Math"/>
+                      <w:i/>
+                    </w:rPr>
+                  </m:ctrlPr>
+                </m:sSubPr>
+                <m:e>
+                  <m:r>
+                    <w:rPr>
+                      <w:rFonts w:ascii="Cambria Math" w:hAnsi="Cambria Math"/>
+                    </w:rPr>
+                    <m:t>a</m:t>
+                  </m:r>
+                </m:e>
+                <m:sub>
+                  <m:r>
+                    <w:rPr>
+                      <w:rFonts w:ascii="Cambria Math" w:hAnsi="Cambria Math"/>
+                    </w:rPr>
+                    <m:t>k0</m:t>
+                  </m:r>
+                </m:sub>
+              </m:sSub>
+              <m:r>
+                <w:rPr>
+                  <w:rFonts w:ascii="Cambria Math" w:hAnsi="Cambria Math"/>
+                </w:rPr>
+                <m:t>+</m:t>
+              </m:r>
+              <m:sSub>
+                <m:sSubPr>
+                  <m:ctrlPr>
+                    <w:rPr>
+                      <w:rFonts w:ascii="Cambria Math" w:hAnsi="Cambria Math"/>
+                      <w:i/>
+                    </w:rPr>
+                  </m:ctrlPr>
+                </m:sSubPr>
+                <m:e>
+                  <m:r>
+                    <w:rPr>
+                      <w:rFonts w:ascii="Cambria Math" w:hAnsi="Cambria Math"/>
+                    </w:rPr>
+                    <m:t>a</m:t>
+                  </m:r>
+                </m:e>
+                <m:sub>
+                  <m:r>
+                    <w:rPr>
+                      <w:rFonts w:ascii="Cambria Math" w:hAnsi="Cambria Math"/>
+                    </w:rPr>
+                    <m:t>k1</m:t>
+                  </m:r>
+                </m:sub>
+              </m:sSub>
+              <m:sSubSup>
+                <m:sSubSupPr>
+                  <m:ctrlPr>
+                    <w:rPr>
+                      <w:rFonts w:ascii="Cambria Math" w:hAnsi="Cambria Math"/>
+                      <w:i/>
+                    </w:rPr>
+                  </m:ctrlPr>
+                </m:sSubSupPr>
+                <m:e>
+                  <m:r>
+                    <w:rPr>
+                      <w:rFonts w:ascii="Cambria Math" w:hAnsi="Cambria Math"/>
+                    </w:rPr>
+                    <m:t>f</m:t>
+                  </m:r>
+                </m:e>
+                <m:sub>
+                  <m:r>
+                    <w:rPr>
+                      <w:rFonts w:ascii="Cambria Math" w:hAnsi="Cambria Math"/>
+                    </w:rPr>
+                    <m:t>k</m:t>
+                  </m:r>
+                </m:sub>
+                <m:sup>
+                  <m:r>
+                    <w:rPr>
+                      <w:rFonts w:ascii="Cambria Math" w:hAnsi="Cambria Math"/>
+                    </w:rPr>
+                    <m:t>t</m:t>
+                  </m:r>
+                  <m:r>
+                    <w:rPr>
+                      <w:rFonts w:ascii="Cambria Math" w:hAnsi="Cambria Math"/>
+                    </w:rPr>
+                    <m:t>*</m:t>
+                  </m:r>
+                </m:sup>
+              </m:sSubSup>
+              <m:r>
+                <w:rPr>
+                  <w:rFonts w:ascii="Cambria Math" w:hAnsi="Cambria Math"/>
+                </w:rPr>
+                <m:t>,</m:t>
+              </m:r>
+              <m:sSup>
+                <m:sSupPr>
+                  <m:ctrlPr>
+                    <w:rPr>
+                      <w:rFonts w:ascii="Cambria Math" w:hAnsi="Cambria Math"/>
+                      <w:i/>
+                    </w:rPr>
+                  </m:ctrlPr>
+                </m:sSupPr>
+                <m:e>
+                  <m:r>
+                    <w:rPr>
+                      <w:rFonts w:ascii="Cambria Math" w:hAnsi="Cambria Math"/>
+                    </w:rPr>
+                    <m:t>σ</m:t>
+                  </m:r>
+                </m:e>
+                <m:sup>
+                  <m:r>
+                    <w:rPr>
+                      <w:rFonts w:ascii="Cambria Math" w:hAnsi="Cambria Math"/>
+                    </w:rPr>
+                    <m:t>2</m:t>
+                  </m:r>
+                </m:sup>
+              </m:sSup>
+              <m:r>
+                <w:rPr>
+                  <w:rFonts w:ascii="Cambria Math" w:hAnsi="Cambria Math"/>
+                </w:rPr>
+                <m:t>)</m:t>
+              </m:r>
+              <m:r>
+                <m:rPr>
+                  <m:sty m:val="p"/>
+                </m:rPr>
+                <w:rPr>
+                  <w:rFonts w:ascii="Cambria Math" w:hAnsi="Cambria Math"/>
+                </w:rPr>
+                <m:t>)</m:t>
+              </m:r>
+            </m:e>
+          </m:nary>
+        </m:oMath>
+      </m:oMathPara>
+    </w:p>
+    <w:p>
+      <w:pPr>
+        <w:pStyle w:val="Manuscriptparagraph"/>
+        <w:ind w:firstLine="720"/>
+      </w:pPr>
+      <w:r>
+        <w:t xml:space="preserve">Each </w:t>
+      </w:r>
+      <m:oMath>
+        <m:sSub>
+          <m:sSubPr>
+            <m:ctrlPr>
+              <w:rPr>
+                <w:rFonts w:ascii="Cambria Math" w:hAnsi="Cambria Math"/>
+                <w:i/>
+              </w:rPr>
+            </m:ctrlPr>
+          </m:sSubPr>
+          <m:e>
+            <m:r>
+              <w:rPr>
+                <w:rFonts w:ascii="Cambria Math" w:hAnsi="Cambria Math"/>
+              </w:rPr>
+              <m:t>w</m:t>
+            </m:r>
+          </m:e>
+          <m:sub>
+            <m:r>
+              <w:rPr>
+                <w:rFonts w:ascii="Cambria Math" w:hAnsi="Cambria Math"/>
+              </w:rPr>
+              <m:t>k</m:t>
+            </m:r>
+          </m:sub>
+        </m:sSub>
+      </m:oMath>
+      <w:r>
+        <w:t xml:space="preserve"> represents the weight associated with each individual component model. The weights are estimated using maximum likelihood methods. While the log-likelihood functions </w:t>
+      </w:r>
+      <w:r>
+        <w:t>cannot</w:t>
+      </w:r>
+      <w:r>
+        <w:t xml:space="preserve"> be calculated analytically, we can estimate it using an expectation maximization (EM) algorithm. The EM algorithm is iterated until the improvement in the log-likelihood is smaller than some predefined value.</w:t>
+      </w:r>
+      <w:r>
+        <w:t xml:space="preserve"> Given the estimated model weights for the EBMA model based on the training period, we can then create an EBMA prediction using the component model predictions and the estimated model weights. </w:t>
+      </w:r>
+    </w:p>
+    <w:p>
+      <w:pPr>
+        <w:pStyle w:val="Manuscriptparagraph"/>
+      </w:pPr>
+      <w:r>
+        <w:lastRenderedPageBreak/>
+        <w:tab/>
+        <w:t xml:space="preserve">Table XX shows the EBMA model statistics for the in-sample period. It shows the weights for each individual model, as well as … several error statistics for the in-sample predictions. </w:t>
+      </w:r>
+    </w:p>
+    <w:p>
+      <w:pPr>
+        <w:pStyle w:val="Manuscriptparagraph"/>
+      </w:pPr>
+      <w:bookmarkStart w:id="0" w:name="_GoBack"/>
+      <w:bookmarkEnd w:id="0"/>
+    </w:p>
+    <w:p>
+      <w:pPr>
+        <w:pStyle w:val="Manuscriptparagraph"/>
+      </w:pPr>
+    </w:p>
+    <w:p>
+      <w:pPr>
+        <w:pStyle w:val="Manuscriptparagraph"/>
+      </w:pPr>
     </w:p>
     <w:p>
       <w:pPr>
@@ -504,7 +1907,6 @@
           <w:docPartUnique/>
         </w:docPartObj>
       </w:sdtPr>
-      <w:sdtEndPr/>
       <w:sdtContent>
         <w:p>
           <w:pPr>
@@ -549,16 +1951,7 @@
               <w:sz w:val="24"/>
               <w:szCs w:val="24"/>
             </w:rPr>
-            <w:t xml:space="preserve">ethodology and American </w:t>
-          </w:r>
-          <w:r>
-            <w:rPr>
-              <w:rFonts w:ascii="Courier New" w:hAnsi="Courier New" w:cs="Courier New"/>
-              <w:sz w:val="24"/>
-              <w:szCs w:val="24"/>
-            </w:rPr>
-            <w:lastRenderedPageBreak/>
-            <w:t>politics</w:t>
+            <w:t>ethodology and American politics</w:t>
           </w:r>
           <w:r>
             <w:rPr>
@@ -602,23 +1995,30 @@
         </w:rPr>
         <w:t xml:space="preserve">Florian </w:t>
       </w:r>
-      <w:proofErr w:type="spellStart"/>
       <w:r>
         <w:rPr>
           <w:rFonts w:ascii="Courier New" w:hAnsi="Courier New" w:cs="Courier New"/>
           <w:sz w:val="24"/>
           <w:szCs w:val="24"/>
         </w:rPr>
-        <w:t>Hollenbach</w:t>
-      </w:r>
-      <w:proofErr w:type="spellEnd"/>
+        <w:t xml:space="preserve">M. </w:t>
+      </w:r>
       <w:r>
         <w:rPr>
           <w:rFonts w:ascii="Courier New" w:hAnsi="Courier New" w:cs="Courier New"/>
           <w:sz w:val="24"/>
           <w:szCs w:val="24"/>
         </w:rPr>
-        <w:t xml:space="preserve"> is a PhD student with a focus in Political Economy and Methods. His current interests are the political economy of taxation, redistribution as well as state capacity and revenue extraction in developing countries. Additional interests include applied statistics and economic development.</w:t>
+        <w:t xml:space="preserve">Hollenbach is a PhD student with a focus in Political Economy and Methods. His current interests are the </w:t>
+      </w:r>
+      <w:r>
+        <w:rPr>
+          <w:rFonts w:ascii="Courier New" w:hAnsi="Courier New" w:cs="Courier New"/>
+          <w:sz w:val="24"/>
+          <w:szCs w:val="24"/>
+        </w:rPr>
+        <w:lastRenderedPageBreak/>
+        <w:t>political economy of taxation, redistribution as well as state capacity and revenue extraction in developing countries. Additional interests include applied statistics and economic development.</w:t>
       </w:r>
     </w:p>
     <w:p>
@@ -668,7 +2068,6 @@
         </w:rPr>
         <w:t xml:space="preserve"> focus on developing predictive models of political phenomena. </w:t>
       </w:r>
-      <w:bookmarkStart w:id="0" w:name="_GoBack"/>
       <w:r>
         <w:rPr>
           <w:rFonts w:ascii="Courier New" w:hAnsi="Courier New" w:cs="Courier New"/>
@@ -685,7 +2084,6 @@
         </w:rPr>
         <w:t xml:space="preserve"> </w:t>
       </w:r>
-      <w:bookmarkEnd w:id="0"/>
     </w:p>
     <w:p>
       <w:pPr>
@@ -799,6 +2197,64 @@
     <w:p>
       <w:r>
         <w:continuationSeparator/>
+      </w:r>
+    </w:p>
+  </w:footnote>
+  <w:footnote w:id="1">
+    <w:p>
+      <w:pPr>
+        <w:pStyle w:val="FootnoteText"/>
+        <w:rPr>
+          <w:rFonts w:ascii="Courier New" w:hAnsi="Courier New" w:cs="Courier New"/>
+          <w:sz w:val="20"/>
+          <w:szCs w:val="20"/>
+        </w:rPr>
+      </w:pPr>
+      <w:r>
+        <w:rPr>
+          <w:rStyle w:val="FootnoteReference"/>
+        </w:rPr>
+        <w:footnoteRef/>
+      </w:r>
+      <w:r>
+        <w:t xml:space="preserve"> </w:t>
+      </w:r>
+      <w:r>
+        <w:rPr>
+          <w:rFonts w:ascii="Courier New" w:hAnsi="Courier New" w:cs="Courier New"/>
+          <w:sz w:val="20"/>
+          <w:szCs w:val="20"/>
+        </w:rPr>
+        <w:t xml:space="preserve">This means that component models with highly correlated predictions will be penalized and receive less weight. </w:t>
+      </w:r>
+    </w:p>
+  </w:footnote>
+  <w:footnote w:id="2">
+    <w:p>
+      <w:pPr>
+        <w:pStyle w:val="FootnoteText"/>
+        <w:rPr>
+          <w:rFonts w:ascii="Courier New" w:hAnsi="Courier New" w:cs="Courier New"/>
+          <w:sz w:val="20"/>
+          <w:szCs w:val="20"/>
+        </w:rPr>
+      </w:pPr>
+      <w:r>
+        <w:rPr>
+          <w:rStyle w:val="FootnoteReference"/>
+        </w:rPr>
+        <w:footnoteRef/>
+      </w:r>
+      <w:r>
+        <w:t xml:space="preserve"> </w:t>
+      </w:r>
+      <w:r>
+        <w:rPr>
+          <w:rFonts w:ascii="Courier New" w:hAnsi="Courier New" w:cs="Courier New"/>
+          <w:sz w:val="20"/>
+          <w:szCs w:val="20"/>
+        </w:rPr>
+        <w:t>We will describe the mathematical detail behind the EBMA model in less detail here. For a more detailed description the reader should consult (CITATION TO PA Paper).</w:t>
       </w:r>
     </w:p>
   </w:footnote>
@@ -876,7 +2332,7 @@
         <w:rStyle w:val="PageNumber"/>
         <w:noProof/>
       </w:rPr>
-      <w:t>4</w:t>
+      <w:t>6</w:t>
     </w:r>
     <w:r>
       <w:rPr>
@@ -1280,6 +2736,35 @@
     <w:unhideWhenUsed/>
     <w:rsid w:val="006C0D68"/>
   </w:style>
+  <w:style w:type="paragraph" w:styleId="FootnoteText">
+    <w:name w:val="footnote text"/>
+    <w:basedOn w:val="Normal"/>
+    <w:link w:val="FootnoteTextChar"/>
+    <w:rsid w:val="003938B5"/>
+    <w:rPr>
+      <w:sz w:val="24"/>
+      <w:szCs w:val="24"/>
+    </w:rPr>
+  </w:style>
+  <w:style w:type="character" w:customStyle="1" w:styleId="FootnoteTextChar">
+    <w:name w:val="Footnote Text Char"/>
+    <w:basedOn w:val="DefaultParagraphFont"/>
+    <w:link w:val="FootnoteText"/>
+    <w:rsid w:val="003938B5"/>
+    <w:rPr>
+      <w:rFonts w:ascii="Arial" w:hAnsi="Arial"/>
+      <w:sz w:val="24"/>
+      <w:szCs w:val="24"/>
+    </w:rPr>
+  </w:style>
+  <w:style w:type="character" w:styleId="FootnoteReference">
+    <w:name w:val="footnote reference"/>
+    <w:basedOn w:val="DefaultParagraphFont"/>
+    <w:rsid w:val="003938B5"/>
+    <w:rPr>
+      <w:vertAlign w:val="superscript"/>
+    </w:rPr>
+  </w:style>
 </w:styles>
 </file>
 
@@ -1636,6 +3121,35 @@
     <w:unhideWhenUsed/>
     <w:rsid w:val="006C0D68"/>
   </w:style>
+  <w:style w:type="paragraph" w:styleId="FootnoteText">
+    <w:name w:val="footnote text"/>
+    <w:basedOn w:val="Normal"/>
+    <w:link w:val="FootnoteTextChar"/>
+    <w:rsid w:val="003938B5"/>
+    <w:rPr>
+      <w:sz w:val="24"/>
+      <w:szCs w:val="24"/>
+    </w:rPr>
+  </w:style>
+  <w:style w:type="character" w:customStyle="1" w:styleId="FootnoteTextChar">
+    <w:name w:val="Footnote Text Char"/>
+    <w:basedOn w:val="DefaultParagraphFont"/>
+    <w:link w:val="FootnoteText"/>
+    <w:rsid w:val="003938B5"/>
+    <w:rPr>
+      <w:rFonts w:ascii="Arial" w:hAnsi="Arial"/>
+      <w:sz w:val="24"/>
+      <w:szCs w:val="24"/>
+    </w:rPr>
+  </w:style>
+  <w:style w:type="character" w:styleId="FootnoteReference">
+    <w:name w:val="footnote reference"/>
+    <w:basedOn w:val="DefaultParagraphFont"/>
+    <w:rsid w:val="003938B5"/>
+    <w:rPr>
+      <w:vertAlign w:val="superscript"/>
+    </w:rPr>
+  </w:style>
 </w:styles>
 </file>
 
@@ -1731,6 +3245,13 @@
     <w:pitch w:val="variable"/>
     <w:sig w:usb0="E00002FF" w:usb1="6AC7FDFB" w:usb2="00000012" w:usb3="00000000" w:csb0="0002009F" w:csb1="00000000"/>
   </w:font>
+  <w:font w:name="Cambria Math">
+    <w:panose1 w:val="02040503050406030204"/>
+    <w:charset w:val="00"/>
+    <w:family w:val="auto"/>
+    <w:pitch w:val="variable"/>
+    <w:sig w:usb0="E00002FF" w:usb1="420024FF" w:usb2="00000000" w:usb3="00000000" w:csb0="0000019F" w:csb1="00000000"/>
+  </w:font>
   <w:font w:name="Calibri">
     <w:panose1 w:val="020F0502020204030204"/>
     <w:charset w:val="00"/>
@@ -1756,6 +3277,7 @@
   <w:rsids>
     <w:rsidRoot w:val="004003EA"/>
     <w:rsid w:val="004003EA"/>
+    <w:rsid w:val="00E94F52"/>
   </w:rsids>
   <m:mathPr>
     <m:mathFont m:val="Cambria Math"/>
@@ -1967,6 +3489,7 @@
     <w:basedOn w:val="DefaultParagraphFont"/>
     <w:uiPriority w:val="99"/>
     <w:semiHidden/>
+    <w:rsid w:val="00E94F52"/>
     <w:rPr>
       <w:color w:val="808080"/>
     </w:rPr>
@@ -2165,6 +3688,7 @@
     <w:basedOn w:val="DefaultParagraphFont"/>
     <w:uiPriority w:val="99"/>
     <w:semiHidden/>
+    <w:rsid w:val="00E94F52"/>
     <w:rPr>
       <w:color w:val="808080"/>
     </w:rPr>
@@ -2514,7 +4038,7 @@
 </file>
 
 <file path=customXml/itemProps2.xml><?xml version="1.0" encoding="utf-8"?>
-<ds:datastoreItem xmlns:ds="http://schemas.openxmlformats.org/officeDocument/2006/customXml" ds:itemID="{B6CA19A4-9EEB-9D4C-B3E9-4371E8E49002}">
+<ds:datastoreItem xmlns:ds="http://schemas.openxmlformats.org/officeDocument/2006/customXml" ds:itemID="{AAE654A3-8AC5-1C40-BC0D-73A06E6D4097}">
   <ds:schemaRefs>
     <ds:schemaRef ds:uri="http://schemas.openxmlformats.org/officeDocument/2006/bibliography"/>
   </ds:schemaRefs>

</xml_diff>

<commit_message>
added the ref to PA article and added a few more paragraphs
Jacob and Flow, we are getting pretty close to the page limit, but man
this is short. I don't think we are at 1000 words yet.  But with six or
so more paragraphs, a figure and a table plus a hand flu of references
to be added, we are almost done.
</commit_message>
<xml_diff>
--- a/wordisbeautiful/PSmanuscript.docx
+++ b/wordisbeautiful/PSmanuscript.docx
@@ -1210,16 +1210,8 @@
                   <w:rPr>
                     <w:rFonts w:ascii="Cambria Math" w:hAnsi="Cambria Math"/>
                   </w:rPr>
-                  <m:t>t</m:t>
+                  <m:t>t,t*</m:t>
                 </m:r>
-                <w:proofErr w:type="gramStart"/>
-                <m:r>
-                  <w:rPr>
-                    <w:rFonts w:ascii="Cambria Math" w:hAnsi="Cambria Math"/>
-                  </w:rPr>
-                  <m:t>,t*</m:t>
-                </m:r>
-                <w:proofErr w:type="gramEnd"/>
               </m:sup>
             </m:sSubSup>
           </m:e>
@@ -1726,13 +1718,7 @@
                     <w:rPr>
                       <w:rFonts w:ascii="Cambria Math" w:hAnsi="Cambria Math"/>
                     </w:rPr>
-                    <m:t>t</m:t>
-                  </m:r>
-                  <m:r>
-                    <w:rPr>
-                      <w:rFonts w:ascii="Cambria Math" w:hAnsi="Cambria Math"/>
-                    </w:rPr>
-                    <m:t>*</m:t>
+                    <m:t>t*</m:t>
                   </m:r>
                 </m:sup>
               </m:sSubSup>
@@ -1840,9 +1826,37 @@
     <w:p>
       <w:pPr>
         <w:pStyle w:val="Manuscriptparagraph"/>
-      </w:pPr>
+        <w:ind w:firstLine="720"/>
+      </w:pPr>
+      <w:r>
+        <w:t xml:space="preserve">The basic insight of this approach is that each component model in the ensemble captures some insight that yields </w:t>
+      </w:r>
       <w:r>
         <w:lastRenderedPageBreak/>
+        <w:t xml:space="preserve">predictions that are selectively accurate. Combining them and weighting them by their predictive success creates a sort of hyper model that in principle should be at least as good (in terms of predictive accuracy) as any individual model and it is likely that the ensemble will dominate each of its members. In a wide variety of applications </w:t>
+      </w:r>
+      <w:r>
+        <w:t xml:space="preserve">such as inflation, economic growth, exchange rates, industrial production, and the </w:t>
+      </w:r>
+      <w:proofErr w:type="gramStart"/>
+      <w:r>
+        <w:t>gold-standard</w:t>
+      </w:r>
+      <w:proofErr w:type="gramEnd"/>
+      <w:r>
+        <w:t xml:space="preserve"> of prediction: weather. Its theoretical underpinnings, as well as its success in a variety of arena, suggest it could be useful in predicting elections, as well. </w:t>
+      </w:r>
+      <w:r>
+        <w:t>We turn now to our results of the Bayesian aggregation of the ensemble of predictive models, which are described elsewhere in this Symposium.</w:t>
+      </w:r>
+      <w:bookmarkStart w:id="0" w:name="_GoBack"/>
+      <w:bookmarkEnd w:id="0"/>
+    </w:p>
+    <w:p>
+      <w:pPr>
+        <w:pStyle w:val="Manuscriptparagraph"/>
+      </w:pPr>
+      <w:r>
         <w:tab/>
         <w:t xml:space="preserve">Table XX shows the EBMA model statistics for the in-sample period. It shows the weights for each individual model, as well as … several error statistics for the in-sample predictions. </w:t>
       </w:r>
@@ -1851,8 +1865,6 @@
       <w:pPr>
         <w:pStyle w:val="Manuscriptparagraph"/>
       </w:pPr>
-      <w:bookmarkStart w:id="0" w:name="_GoBack"/>
-      <w:bookmarkEnd w:id="0"/>
     </w:p>
     <w:p>
       <w:pPr>
@@ -1864,6 +1876,184 @@
         <w:pStyle w:val="Manuscriptparagraph"/>
       </w:pPr>
     </w:p>
+    <w:sdt>
+      <w:sdtPr>
+        <w:id w:val="1257168685"/>
+        <w:docPartObj>
+          <w:docPartGallery w:val="Bibliographies"/>
+          <w:docPartUnique/>
+        </w:docPartObj>
+      </w:sdtPr>
+      <w:sdtEndPr>
+        <w:rPr>
+          <w:rFonts w:ascii="Arial" w:eastAsia="Times New Roman" w:hAnsi="Arial" w:cs="Times New Roman"/>
+          <w:b w:val="0"/>
+          <w:bCs w:val="0"/>
+          <w:color w:val="auto"/>
+          <w:sz w:val="22"/>
+          <w:szCs w:val="22"/>
+          <w:lang w:bidi="ar-SA"/>
+        </w:rPr>
+      </w:sdtEndPr>
+      <w:sdtContent>
+        <w:p>
+          <w:pPr>
+            <w:pStyle w:val="Heading1"/>
+          </w:pPr>
+          <w:r>
+            <w:t>References</w:t>
+          </w:r>
+          <w:r>
+            <w:t xml:space="preserve"> (this will change as we add refs.</w:t>
+          </w:r>
+        </w:p>
+        <w:sdt>
+          <w:sdtPr>
+            <w:id w:val="111145805"/>
+            <w:bibliography/>
+          </w:sdtPr>
+          <w:sdtContent>
+            <w:p>
+              <w:pPr>
+                <w:pStyle w:val="Bibliography"/>
+                <w:spacing w:line="480" w:lineRule="auto"/>
+                <w:ind w:left="720" w:hanging="720"/>
+                <w:rPr>
+                  <w:rFonts w:ascii="Courier New" w:hAnsi="Courier New" w:cs="Courier New"/>
+                  <w:noProof/>
+                  <w:sz w:val="24"/>
+                  <w:szCs w:val="24"/>
+                </w:rPr>
+              </w:pPr>
+              <w:r>
+                <w:rPr>
+                  <w:rFonts w:ascii="Courier New" w:hAnsi="Courier New" w:cs="Courier New"/>
+                  <w:sz w:val="24"/>
+                  <w:szCs w:val="24"/>
+                </w:rPr>
+                <w:fldChar w:fldCharType="begin"/>
+              </w:r>
+              <w:r>
+                <w:rPr>
+                  <w:rFonts w:ascii="Courier New" w:hAnsi="Courier New" w:cs="Courier New"/>
+                  <w:sz w:val="24"/>
+                  <w:szCs w:val="24"/>
+                </w:rPr>
+                <w:instrText xml:space="preserve"> BIBLIOGRAPHY </w:instrText>
+              </w:r>
+              <w:r>
+                <w:rPr>
+                  <w:rFonts w:ascii="Courier New" w:hAnsi="Courier New" w:cs="Courier New"/>
+                  <w:sz w:val="24"/>
+                  <w:szCs w:val="24"/>
+                </w:rPr>
+                <w:fldChar w:fldCharType="separate"/>
+              </w:r>
+              <w:r>
+                <w:rPr>
+                  <w:rFonts w:ascii="Courier New" w:hAnsi="Courier New" w:cs="Courier New"/>
+                  <w:noProof/>
+                  <w:sz w:val="24"/>
+                  <w:szCs w:val="24"/>
+                </w:rPr>
+                <w:t xml:space="preserve">Jacob M. Montgomery, F. M. (2012, March 22). Improving Predictions Using Ensemble Bayesian Model Averaging. </w:t>
+              </w:r>
+              <w:r>
+                <w:rPr>
+                  <w:rFonts w:ascii="Courier New" w:hAnsi="Courier New" w:cs="Courier New"/>
+                  <w:i/>
+                  <w:iCs/>
+                  <w:noProof/>
+                  <w:sz w:val="24"/>
+                  <w:szCs w:val="24"/>
+                </w:rPr>
+                <w:t>Political Analysis, 20</w:t>
+              </w:r>
+              <w:r>
+                <w:rPr>
+                  <w:rFonts w:ascii="Courier New" w:hAnsi="Courier New" w:cs="Courier New"/>
+                  <w:noProof/>
+                  <w:sz w:val="24"/>
+                  <w:szCs w:val="24"/>
+                </w:rPr>
+                <w:t xml:space="preserve"> (tbd), p. tbd.</w:t>
+              </w:r>
+            </w:p>
+            <w:p>
+              <w:pPr>
+                <w:spacing w:line="480" w:lineRule="auto"/>
+                <w:ind w:left="720" w:hanging="720"/>
+                <w:rPr>
+                  <w:rFonts w:ascii="Courier New" w:hAnsi="Courier New" w:cs="Courier New"/>
+                  <w:sz w:val="24"/>
+                  <w:szCs w:val="24"/>
+                </w:rPr>
+              </w:pPr>
+            </w:p>
+            <w:p>
+              <w:pPr>
+                <w:pStyle w:val="Bibliography"/>
+                <w:spacing w:line="480" w:lineRule="auto"/>
+                <w:ind w:left="720" w:hanging="720"/>
+                <w:rPr>
+                  <w:rFonts w:ascii="Courier New" w:hAnsi="Courier New" w:cs="Courier New"/>
+                  <w:noProof/>
+                  <w:sz w:val="24"/>
+                  <w:szCs w:val="24"/>
+                </w:rPr>
+              </w:pPr>
+              <w:r>
+                <w:rPr>
+                  <w:rFonts w:ascii="Courier New" w:hAnsi="Courier New" w:cs="Courier New"/>
+                  <w:noProof/>
+                  <w:sz w:val="24"/>
+                  <w:szCs w:val="24"/>
+                </w:rPr>
+                <w:lastRenderedPageBreak/>
+                <w:t xml:space="preserve">Stevens, J. (2012, June 24). Political Scientists Are Lousy Forecasters. </w:t>
+              </w:r>
+              <w:r>
+                <w:rPr>
+                  <w:rFonts w:ascii="Courier New" w:hAnsi="Courier New" w:cs="Courier New"/>
+                  <w:i/>
+                  <w:iCs/>
+                  <w:noProof/>
+                  <w:sz w:val="24"/>
+                  <w:szCs w:val="24"/>
+                </w:rPr>
+                <w:t>New York Times Sunday Review</w:t>
+              </w:r>
+              <w:r>
+                <w:rPr>
+                  <w:rFonts w:ascii="Courier New" w:hAnsi="Courier New" w:cs="Courier New"/>
+                  <w:noProof/>
+                  <w:sz w:val="24"/>
+                  <w:szCs w:val="24"/>
+                </w:rPr>
+                <w:t>, p. SR6.</w:t>
+              </w:r>
+            </w:p>
+            <w:p>
+              <w:pPr>
+                <w:spacing w:line="480" w:lineRule="auto"/>
+                <w:ind w:left="720" w:hanging="720"/>
+              </w:pPr>
+              <w:r>
+                <w:rPr>
+                  <w:rFonts w:ascii="Courier New" w:hAnsi="Courier New" w:cs="Courier New"/>
+                  <w:b/>
+                  <w:bCs/>
+                  <w:noProof/>
+                  <w:sz w:val="24"/>
+                  <w:szCs w:val="24"/>
+                </w:rPr>
+                <w:fldChar w:fldCharType="end"/>
+              </w:r>
+            </w:p>
+          </w:sdtContent>
+        </w:sdt>
+      </w:sdtContent>
+    </w:sdt>
     <w:p>
       <w:pPr>
         <w:pStyle w:val="Manuscriptparagraph"/>
@@ -2009,7 +2199,7 @@
           <w:sz w:val="24"/>
           <w:szCs w:val="24"/>
         </w:rPr>
-        <w:t xml:space="preserve">Hollenbach is a PhD student with a focus in Political Economy and Methods. His current interests are the </w:t>
+        <w:t xml:space="preserve">Hollenbach is a PhD student with a focus in Political Economy and Methods. His current interests are the political economy of taxation, redistribution as well as state capacity and revenue extraction in developing countries. </w:t>
       </w:r>
       <w:r>
         <w:rPr>
@@ -2018,7 +2208,7 @@
           <w:szCs w:val="24"/>
         </w:rPr>
         <w:lastRenderedPageBreak/>
-        <w:t>political economy of taxation, redistribution as well as state capacity and revenue extraction in developing countries. Additional interests include applied statistics and economic development.</w:t>
+        <w:t>Additional interests include applied statistics and economic development.</w:t>
       </w:r>
     </w:p>
     <w:p>
@@ -3277,6 +3467,7 @@
   <w:rsids>
     <w:rsidRoot w:val="004003EA"/>
     <w:rsid w:val="004003EA"/>
+    <w:rsid w:val="00C71705"/>
     <w:rsid w:val="00E94F52"/>
   </w:rsids>
   <m:mathPr>
@@ -3999,7 +4190,7 @@
 </file>
 
 <file path=customXml/item2.xml><?xml version="1.0" encoding="utf-8"?>
-<b:Sources xmlns:b="http://schemas.openxmlformats.org/officeDocument/2006/bibliography" xmlns="http://schemas.openxmlformats.org/officeDocument/2006/bibliography" SelectedStyle="/CHICAGO.XSL" StyleName="Chicago">
+<b:Sources xmlns:b="http://schemas.openxmlformats.org/officeDocument/2006/bibliography" xmlns="http://schemas.openxmlformats.org/officeDocument/2006/bibliography" SelectedStyle="/APA.XSL" StyleName="APA">
   <b:Source>
     <b:Tag>Ste12</b:Tag>
     <b:SourceType>ArticleInAPeriodical</b:SourceType>
@@ -4026,6 +4217,34 @@
     <b:Day>24</b:Day>
     <b:RefOrder>1</b:RefOrder>
   </b:Source>
+  <b:Source>
+    <b:Tag>Jac12</b:Tag>
+    <b:SourceType>ArticleInAPeriodical</b:SourceType>
+    <b:Guid>{21AE18E0-0FA0-C74F-8DDA-027475017EBA}</b:Guid>
+    <b:Author>
+      <b:Author>
+        <b:NameList>
+          <b:Person>
+            <b:Last>Jacob M. Montgomery</b:Last>
+            <b:First>Florian</b:First>
+            <b:Middle>M. Hollenbach, and Michael D. Ward</b:Middle>
+          </b:Person>
+        </b:NameList>
+      </b:Author>
+    </b:Author>
+    <b:Title>Improving Predictions Using Ensemble Bayesian Model Averaging</b:Title>
+    <b:PeriodicalTitle>Political Analysis</b:PeriodicalTitle>
+    <b:Publisher>Oxford University Press</b:Publisher>
+    <b:City>Oxford</b:City>
+    <b:Year>2012</b:Year>
+    <b:Month>March</b:Month>
+    <b:Day>22</b:Day>
+    <b:Volume>20</b:Volume>
+    <b:Issue>tbd</b:Issue>
+    <b:Pages>tbd</b:Pages>
+    <b:StandardNumber>doi:10.1093/pan/mps002</b:StandardNumber>
+    <b:RefOrder>2</b:RefOrder>
+  </b:Source>
 </b:Sources>
 </file>
 
@@ -4038,7 +4257,7 @@
 </file>
 
 <file path=customXml/itemProps2.xml><?xml version="1.0" encoding="utf-8"?>
-<ds:datastoreItem xmlns:ds="http://schemas.openxmlformats.org/officeDocument/2006/customXml" ds:itemID="{AAE654A3-8AC5-1C40-BC0D-73A06E6D4097}">
+<ds:datastoreItem xmlns:ds="http://schemas.openxmlformats.org/officeDocument/2006/customXml" ds:itemID="{8617C976-A279-1B44-BF05-B5CA7E243E6F}">
   <ds:schemaRefs>
     <ds:schemaRef ds:uri="http://schemas.openxmlformats.org/officeDocument/2006/bibliography"/>
   </ds:schemaRefs>

</xml_diff>

<commit_message>
more damn word smithy, now to about 1400 words, which ain't a lot.
</commit_message>
<xml_diff>
--- a/wordisbeautiful/PSmanuscript.docx
+++ b/wordisbeautiful/PSmanuscript.docx
@@ -172,6 +172,7 @@
           </w:placeholder>
           <w:text/>
         </w:sdtPr>
+        <w:sdtEndPr/>
         <w:sdtContent>
           <w:r>
             <w:rPr>
@@ -242,6 +243,7 @@
           </w:placeholder>
           <w:text/>
         </w:sdtPr>
+        <w:sdtEndPr/>
         <w:sdtContent>
           <w:r>
             <w:rPr>
@@ -1104,11 +1106,26 @@
         <w:pStyle w:val="Manuscriptparagraph"/>
       </w:pPr>
       <w:r>
-        <w:t xml:space="preserve">Applying the EBMA to the example of presidential election forecasting, we use the in-sample predictions of each component model to calibrate the EBMA model. Thus we have XX number of </w:t>
+        <w:t xml:space="preserve">Applying the EBMA to the example of presidential election forecasting, we use the in-sample predictions of each component </w:t>
       </w:r>
       <w:r>
         <w:lastRenderedPageBreak/>
-        <w:t xml:space="preserve">forecasting models and a training period of XX presidential elections (from 19XX to 2004 or 2008). Our test period or out-of-sample prediction is the 2012 election. Each forecasting model is associated with a </w:t>
+        <w:t>model to calibrate the EBMA model. Thus we have XX number of forecasting models and a training period of XX presidential elections (from 19XX to 2004 or 2008). Our test period or out-of-sample prediction is the 2012 election. Each forecasting model is associated with a p</w:t>
+      </w:r>
+      <w:r>
+        <w:t xml:space="preserve">robability </w:t>
+      </w:r>
+      <w:r>
+        <w:t>d</w:t>
+      </w:r>
+      <w:r>
+        <w:t xml:space="preserve">ensity </w:t>
+      </w:r>
+      <w:r>
+        <w:t>f</w:t>
+      </w:r>
+      <w:r>
+        <w:t>unction (</w:t>
       </w:r>
       <w:proofErr w:type="spellStart"/>
       <w:r>
@@ -1116,24 +1133,16 @@
       </w:r>
       <w:proofErr w:type="spellEnd"/>
       <w:r>
+        <w:t>)</w:t>
+      </w:r>
+      <w:r>
         <w:t>,</w:t>
       </w:r>
       <w:r>
         <w:t xml:space="preserve"> which is in our case a normal density function</w:t>
       </w:r>
       <w:r>
-        <w:t>,</w:t>
-      </w:r>
-      <w:r>
-        <w:t xml:space="preserve"> following </w:t>
-      </w:r>
-      <w:proofErr w:type="spellStart"/>
-      <w:r>
-        <w:t>Raftery</w:t>
-      </w:r>
-      <w:proofErr w:type="spellEnd"/>
-      <w:r>
-        <w:t xml:space="preserve"> et al. (2005) is centered at a linear transformation of the individual forecast (</w:t>
+        <w:t xml:space="preserve"> centered at a linear transformation of the individual forecast (</w:t>
       </w:r>
       <m:oMath>
         <m:sSub>
@@ -1210,8 +1219,16 @@
                   <w:rPr>
                     <w:rFonts w:ascii="Cambria Math" w:hAnsi="Cambria Math"/>
                   </w:rPr>
-                  <m:t>t,t*</m:t>
+                  <m:t>t</m:t>
                 </m:r>
+                <w:proofErr w:type="gramStart"/>
+                <m:r>
+                  <w:rPr>
+                    <w:rFonts w:ascii="Cambria Math" w:hAnsi="Cambria Math"/>
+                  </w:rPr>
+                  <m:t>,t*</m:t>
+                </m:r>
+                <w:proofErr w:type="gramEnd"/>
               </m:sup>
             </m:sSubSup>
           </m:e>
@@ -1360,7 +1377,13 @@
         <w:t xml:space="preserve"> Thus</w:t>
       </w:r>
       <w:r>
-        <w:t xml:space="preserve"> the</w:t>
+        <w:t xml:space="preserve"> </w:t>
+      </w:r>
+      <w:r>
+        <w:t xml:space="preserve">both </w:t>
+      </w:r>
+      <w:r>
+        <w:t>the</w:t>
       </w:r>
       <w:r>
         <w:t xml:space="preserve"> EBMA </w:t>
@@ -1829,11 +1852,8 @@
         <w:ind w:firstLine="720"/>
       </w:pPr>
       <w:r>
-        <w:t xml:space="preserve">The basic insight of this approach is that each component model in the ensemble captures some insight that yields </w:t>
-      </w:r>
-      <w:r>
         <w:lastRenderedPageBreak/>
-        <w:t xml:space="preserve">predictions that are selectively accurate. Combining them and weighting them by their predictive success creates a sort of hyper model that in principle should be at least as good (in terms of predictive accuracy) as any individual model and it is likely that the ensemble will dominate each of its members. In a wide variety of applications </w:t>
+        <w:t xml:space="preserve">The basic insight of this approach is that each component model in the ensemble captures some insight that yields predictions that are selectively accurate. Combining them and weighting them by their predictive success creates a sort of hyper model that in principle should be at least as good (in terms of predictive accuracy) as any individual model and it is likely that the ensemble will dominate each of its members. In a wide variety of applications </w:t>
       </w:r>
       <w:r>
         <w:t xml:space="preserve">such as inflation, economic growth, exchange rates, industrial production, and the </w:t>
@@ -1844,13 +1864,17 @@
       </w:r>
       <w:proofErr w:type="gramEnd"/>
       <w:r>
-        <w:t xml:space="preserve"> of prediction: weather. Its theoretical underpinnings, as well as its success in a variety of arena, suggest it could be useful in predicting elections, as well. </w:t>
+        <w:t xml:space="preserve"> of prediction: weather. Its theoretical underpinnings, as well as its success in a variety of </w:t>
+      </w:r>
+      <w:r>
+        <w:t>contexts</w:t>
+      </w:r>
+      <w:r>
+        <w:t xml:space="preserve">, suggest it could be useful in predicting elections as well. </w:t>
       </w:r>
       <w:r>
         <w:t>We turn now to our results of the Bayesian aggregation of the ensemble of predictive models, which are described elsewhere in this Symposium.</w:t>
       </w:r>
-      <w:bookmarkStart w:id="0" w:name="_GoBack"/>
-      <w:bookmarkEnd w:id="0"/>
     </w:p>
     <w:p>
       <w:pPr>
@@ -1878,13 +1902,6 @@
     </w:p>
     <w:sdt>
       <w:sdtPr>
-        <w:id w:val="1257168685"/>
-        <w:docPartObj>
-          <w:docPartGallery w:val="Bibliographies"/>
-          <w:docPartUnique/>
-        </w:docPartObj>
-      </w:sdtPr>
-      <w:sdtEndPr>
         <w:rPr>
           <w:rFonts w:ascii="Arial" w:eastAsia="Times New Roman" w:hAnsi="Arial" w:cs="Times New Roman"/>
           <w:b w:val="0"/>
@@ -1894,7 +1911,13 @@
           <w:szCs w:val="22"/>
           <w:lang w:bidi="ar-SA"/>
         </w:rPr>
-      </w:sdtEndPr>
+        <w:id w:val="1257168685"/>
+        <w:docPartObj>
+          <w:docPartGallery w:val="Bibliographies"/>
+          <w:docPartUnique/>
+        </w:docPartObj>
+      </w:sdtPr>
+      <w:sdtEndPr/>
       <w:sdtContent>
         <w:p>
           <w:pPr>
@@ -1912,6 +1935,7 @@
             <w:id w:val="111145805"/>
             <w:bibliography/>
           </w:sdtPr>
+          <w:sdtEndPr/>
           <w:sdtContent>
             <w:p>
               <w:pPr>
@@ -2009,7 +2033,6 @@
                   <w:sz w:val="24"/>
                   <w:szCs w:val="24"/>
                 </w:rPr>
-                <w:lastRenderedPageBreak/>
                 <w:t xml:space="preserve">Stevens, J. (2012, June 24). Political Scientists Are Lousy Forecasters. </w:t>
               </w:r>
               <w:r>
@@ -2097,6 +2120,7 @@
           <w:docPartUnique/>
         </w:docPartObj>
       </w:sdtPr>
+      <w:sdtEndPr/>
       <w:sdtContent>
         <w:p>
           <w:pPr>
@@ -2183,6 +2207,7 @@
           <w:sz w:val="24"/>
           <w:szCs w:val="24"/>
         </w:rPr>
+        <w:lastRenderedPageBreak/>
         <w:t xml:space="preserve">Florian </w:t>
       </w:r>
       <w:r>
@@ -2199,16 +2224,7 @@
           <w:sz w:val="24"/>
           <w:szCs w:val="24"/>
         </w:rPr>
-        <w:t xml:space="preserve">Hollenbach is a PhD student with a focus in Political Economy and Methods. His current interests are the political economy of taxation, redistribution as well as state capacity and revenue extraction in developing countries. </w:t>
-      </w:r>
-      <w:r>
-        <w:rPr>
-          <w:rFonts w:ascii="Courier New" w:hAnsi="Courier New" w:cs="Courier New"/>
-          <w:sz w:val="24"/>
-          <w:szCs w:val="24"/>
-        </w:rPr>
-        <w:lastRenderedPageBreak/>
-        <w:t>Additional interests include applied statistics and economic development.</w:t>
+        <w:t>Hollenbach is a PhD student with a focus in Political Economy and Methods. His current interests are the political economy of taxation, redistribution as well as state capacity and revenue extraction in developing countries. Additional interests include applied statistics and economic development.</w:t>
       </w:r>
     </w:p>
     <w:p>
@@ -2264,7 +2280,7 @@
           <w:sz w:val="24"/>
           <w:szCs w:val="24"/>
         </w:rPr>
-        <w:t>His Ph. D. (1977) is from the home of political science forecasting, Northwestern University.</w:t>
+        <w:t xml:space="preserve">His Ph. D. (1977) is from the home of political science </w:t>
       </w:r>
       <w:r>
         <w:rPr>
@@ -2272,8 +2288,34 @@
           <w:sz w:val="24"/>
           <w:szCs w:val="24"/>
         </w:rPr>
+        <w:t>predictions</w:t>
+      </w:r>
+      <w:r>
+        <w:rPr>
+          <w:rFonts w:ascii="Courier New" w:hAnsi="Courier New" w:cs="Courier New"/>
+          <w:sz w:val="24"/>
+          <w:szCs w:val="24"/>
+        </w:rPr>
+        <w:t>, Northwestern University.</w:t>
+      </w:r>
+      <w:r>
+        <w:rPr>
+          <w:rFonts w:ascii="Courier New" w:hAnsi="Courier New" w:cs="Courier New"/>
+          <w:sz w:val="24"/>
+          <w:szCs w:val="24"/>
+        </w:rPr>
         <w:t xml:space="preserve"> </w:t>
       </w:r>
+      <w:r>
+        <w:rPr>
+          <w:rFonts w:ascii="Courier New" w:hAnsi="Courier New" w:cs="Courier New"/>
+          <w:sz w:val="24"/>
+          <w:szCs w:val="24"/>
+        </w:rPr>
+        <w:t>Much of his current work focuses on predicting the onset and duration of international crises and domestic events such as rebellion, insurgency, and ethnic and religious violence. In addition he works on link prediction in the context of the dynamic evolution of social networks.</w:t>
+      </w:r>
+      <w:bookmarkStart w:id="0" w:name="_GoBack"/>
+      <w:bookmarkEnd w:id="0"/>
     </w:p>
     <w:p>
       <w:pPr>
@@ -2394,6 +2436,7 @@
     <w:p>
       <w:pPr>
         <w:pStyle w:val="FootnoteText"/>
+        <w:spacing w:line="480" w:lineRule="auto"/>
         <w:rPr>
           <w:rFonts w:ascii="Courier New" w:hAnsi="Courier New" w:cs="Courier New"/>
           <w:sz w:val="20"/>
@@ -2423,6 +2466,7 @@
     <w:p>
       <w:pPr>
         <w:pStyle w:val="FootnoteText"/>
+        <w:spacing w:line="480" w:lineRule="auto"/>
         <w:rPr>
           <w:rFonts w:ascii="Courier New" w:hAnsi="Courier New" w:cs="Courier New"/>
           <w:sz w:val="20"/>
@@ -2444,7 +2488,25 @@
           <w:sz w:val="20"/>
           <w:szCs w:val="20"/>
         </w:rPr>
-        <w:t>We will describe the mathematical detail behind the EBMA model in less detail here. For a more detailed description the reader should consult (CITATION TO PA Paper).</w:t>
+        <w:t xml:space="preserve">We will describe the mathematical detail behind the EBMA model in less detail here. For a more detailed description the reader should consult </w:t>
+      </w:r>
+      <w:r>
+        <w:rPr>
+          <w:rFonts w:ascii="Courier New" w:hAnsi="Courier New" w:cs="Courier New"/>
+          <w:noProof/>
+          <w:sz w:val="20"/>
+          <w:szCs w:val="20"/>
+        </w:rPr>
+        <w:t>Montgomery</w:t>
+      </w:r>
+      <w:r>
+        <w:rPr>
+          <w:rFonts w:ascii="Courier New" w:hAnsi="Courier New" w:cs="Courier New"/>
+          <w:noProof/>
+          <w:sz w:val="20"/>
+          <w:szCs w:val="20"/>
+        </w:rPr>
+        <w:t xml:space="preserve"> et alia, 2012.</w:t>
       </w:r>
     </w:p>
   </w:footnote>
@@ -2522,7 +2584,7 @@
         <w:rStyle w:val="PageNumber"/>
         <w:noProof/>
       </w:rPr>
-      <w:t>6</w:t>
+      <w:t>8</w:t>
     </w:r>
     <w:r>
       <w:rPr>
@@ -4257,7 +4319,7 @@
 </file>
 
 <file path=customXml/itemProps2.xml><?xml version="1.0" encoding="utf-8"?>
-<ds:datastoreItem xmlns:ds="http://schemas.openxmlformats.org/officeDocument/2006/customXml" ds:itemID="{8617C976-A279-1B44-BF05-B5CA7E243E6F}">
+<ds:datastoreItem xmlns:ds="http://schemas.openxmlformats.org/officeDocument/2006/customXml" ds:itemID="{E2AC79AA-D790-E442-9020-49756862764C}">
   <ds:schemaRefs>
     <ds:schemaRef ds:uri="http://schemas.openxmlformats.org/officeDocument/2006/bibliography"/>
   </ds:schemaRefs>

</xml_diff>

<commit_message>
Slight edits to table figure for ps article
</commit_message>
<xml_diff>
--- a/wordisbeautiful/PSmanuscript.docx
+++ b/wordisbeautiful/PSmanuscript.docx
@@ -172,7 +172,6 @@
           </w:placeholder>
           <w:text/>
         </w:sdtPr>
-        <w:sdtEndPr/>
         <w:sdtContent>
           <w:r>
             <w:rPr>
@@ -243,7 +242,6 @@
           </w:placeholder>
           <w:text/>
         </w:sdtPr>
-        <w:sdtEndPr/>
         <w:sdtContent>
           <w:r>
             <w:rPr>
@@ -341,7 +339,203 @@
         <w:t xml:space="preserve"> </w:t>
       </w:r>
       <w:r>
-        <w:t xml:space="preserve">political scientists have been comparing true out-of-sample predictions of Presidential elections, and since the 2004 Presidential election this journal has presented comparisons of them, published prior to the election.  The spirit of these symposia has generally been to use the validation of correct predictions to additionally garner bragging rights about which model is best in the sense that it accurately captures a story—also known as a theory—about the contexts and determinants of electoral behavior. </w:t>
+        <w:t xml:space="preserve">political scientists have been </w:t>
+      </w:r>
+      <w:r>
+        <w:t>generating</w:t>
+      </w:r>
+      <w:r>
+        <w:t xml:space="preserve"> true out-of-sample predictions of Presidential elections, and since the 2004 Presidential election this journal has presented comparisons of them, published prior to the election.  The spirit of these symposia has generally been to use the validation</w:t>
+      </w:r>
+      <w:r>
+        <w:t xml:space="preserve"> provided by </w:t>
+      </w:r>
+      <w:r>
+        <w:t xml:space="preserve">correct predictions to </w:t>
+      </w:r>
+      <w:r>
+        <w:t xml:space="preserve">claim </w:t>
+      </w:r>
+      <w:r>
+        <w:t xml:space="preserve">additional </w:t>
+      </w:r>
+      <w:r>
+        <w:t>support</w:t>
+      </w:r>
+      <w:r>
+        <w:t xml:space="preserve"> for </w:t>
+      </w:r>
+      <w:r>
+        <w:t>specific</w:t>
+      </w:r>
+      <w:r>
+        <w:t xml:space="preserve"> models</w:t>
+      </w:r>
+      <w:r>
+        <w:t xml:space="preserve">.  That is, the underlying </w:t>
+      </w:r>
+      <w:r>
+        <w:t>assertion</w:t>
+      </w:r>
+      <w:r>
+        <w:t xml:space="preserve"> is that </w:t>
+      </w:r>
+      <w:r>
+        <w:t xml:space="preserve">models that are accurate </w:t>
+      </w:r>
+      <w:r>
+        <w:t xml:space="preserve">out-of-sample are understood to </w:t>
+      </w:r>
+      <w:r>
+        <w:t xml:space="preserve">capture the essential </w:t>
+      </w:r>
+      <w:r>
+        <w:t xml:space="preserve">contexts and determinants of electoral behavior. </w:t>
+      </w:r>
+    </w:p>
+    <w:p>
+      <w:pPr>
+        <w:pStyle w:val="Manuscriptparagraph"/>
+        <w:ind w:firstLine="720"/>
+      </w:pPr>
+      <w:r>
+        <w:lastRenderedPageBreak/>
+        <w:t>Thus, o</w:t>
+      </w:r>
+      <w:r>
+        <w:t>ne</w:t>
+      </w:r>
+      <w:r>
+        <w:t xml:space="preserve"> aim of this exercise </w:t>
+      </w:r>
+      <w:r>
+        <w:t xml:space="preserve">is to develop the </w:t>
+      </w:r>
+      <w:r>
+        <w:t>“</w:t>
+      </w:r>
+      <w:r>
+        <w:t>best</w:t>
+      </w:r>
+      <w:r>
+        <w:t>”</w:t>
+      </w:r>
+      <w:r>
+        <w:t xml:space="preserve"> model of the underlying data generating process. </w:t>
+      </w:r>
+      <w:r>
+        <w:t xml:space="preserve">The main </w:t>
+      </w:r>
+      <w:r>
+        <w:t>heuristic</w:t>
+      </w:r>
+      <w:r>
+        <w:t>s</w:t>
+      </w:r>
+      <w:r>
+        <w:t xml:space="preserve"> for </w:t>
+      </w:r>
+      <w:r>
+        <w:t>comparative</w:t>
+      </w:r>
+      <w:r>
+        <w:t xml:space="preserve"> evaluation</w:t>
+      </w:r>
+      <w:r>
+        <w:t xml:space="preserve"> is how well </w:t>
+      </w:r>
+      <w:r>
+        <w:t>each model does in</w:t>
+      </w:r>
+      <w:r>
+        <w:t xml:space="preserve"> predicting the electoral results in upcomin</w:t>
+      </w:r>
+      <w:r>
+        <w:t>g election</w:t>
+      </w:r>
+      <w:r>
+        <w:t xml:space="preserve"> (with some attention given to each model’s</w:t>
+      </w:r>
+      <w:r>
+        <w:t xml:space="preserve"> inherent plausibility, </w:t>
+      </w:r>
+      <w:r>
+        <w:t xml:space="preserve">parsimony, and beauty). </w:t>
+      </w:r>
+      <w:r>
+        <w:t>Different models are built with different insights. F</w:t>
+      </w:r>
+      <w:r>
+        <w:t>or example, developed by Dougla</w:t>
+      </w:r>
+      <w:r>
+        <w:t xml:space="preserve">s </w:t>
+      </w:r>
+      <w:proofErr w:type="spellStart"/>
+      <w:r>
+        <w:t>Hibbs</w:t>
+      </w:r>
+      <w:proofErr w:type="spellEnd"/>
+      <w:r>
+        <w:t xml:space="preserve">, </w:t>
+      </w:r>
+      <w:r>
+        <w:rPr>
+          <w:rFonts w:cs="Arial"/>
+          <w:bCs/>
+        </w:rPr>
+        <w:t>the 'Bread and Peace' model</w:t>
+      </w:r>
+      <w:r>
+        <w:rPr>
+          <w:rFonts w:cs="Arial"/>
+        </w:rPr>
+        <w:t xml:space="preserve"> </w:t>
+      </w:r>
+      <w:r>
+        <w:rPr>
+          <w:rFonts w:cs="Arial"/>
+        </w:rPr>
+        <w:t xml:space="preserve">argues that the </w:t>
+      </w:r>
+      <w:r>
+        <w:rPr>
+          <w:rFonts w:cs="Arial"/>
+        </w:rPr>
+        <w:t xml:space="preserve">aggregate votes for </w:t>
+      </w:r>
+      <w:r>
+        <w:rPr>
+          <w:rFonts w:cs="Arial"/>
+        </w:rPr>
+        <w:t xml:space="preserve">the </w:t>
+      </w:r>
+      <w:r>
+        <w:rPr>
+          <w:rFonts w:cs="Arial"/>
+        </w:rPr>
+        <w:t>president in</w:t>
+      </w:r>
+      <w:r>
+        <w:rPr>
+          <w:rFonts w:cs="Arial"/>
+        </w:rPr>
+        <w:t xml:space="preserve"> postwar U.S. elections are well explained by just two fundamental determinants: (1) weighted-average growth of per capita real disposable personal income over the term, and (2) cumulative US military fatalities owing to unprovoked, hostile deployments of American armed forces in foreign wars</w:t>
+      </w:r>
+      <w:r>
+        <w:rPr>
+          <w:rFonts w:cs="Arial"/>
+        </w:rPr>
+        <w:t xml:space="preserve"> (Citation 2012)</w:t>
+      </w:r>
+      <w:r>
+        <w:rPr>
+          <w:rFonts w:cs="Arial"/>
+        </w:rPr>
+        <w:t xml:space="preserve">.  </w:t>
+      </w:r>
+      <w:r>
+        <w:t xml:space="preserve">As another example, </w:t>
       </w:r>
       <w:r>
         <w:t>Alfred</w:t>
@@ -355,11 +549,7 @@
       </w:r>
       <w:proofErr w:type="spellEnd"/>
       <w:r>
-        <w:t xml:space="preserve"> focuses his model on the effects of fiscal expansion as a policy </w:t>
-      </w:r>
-      <w:r>
-        <w:lastRenderedPageBreak/>
-        <w:t xml:space="preserve">that is likely drive voters away from the incumbent and toward the challenger. The point of all of these models is to develop the best model of the underlying data generating process. One heuristic is how well they do in predicting the electoral results in upcoming elections. An added bonus of having the most accurate predictions is bragging rights about the quality, accuracy, and beauty of the model. </w:t>
+        <w:t xml:space="preserve"> focuses his models on the effects of fiscal expansion as a policy that is likely drive voters away from the incumbent and toward the challenger (Citation 2012).</w:t>
       </w:r>
     </w:p>
     <w:p>
@@ -368,67 +558,134 @@
       </w:pPr>
       <w:r>
         <w:tab/>
-        <w:t>Different models are built with different insights. F</w:t>
-      </w:r>
-      <w:r>
-        <w:t>or example, developed by Dougla</w:t>
-      </w:r>
-      <w:r>
-        <w:t xml:space="preserve">s </w:t>
-      </w:r>
-      <w:proofErr w:type="spellStart"/>
-      <w:r>
-        <w:t>Hibbs</w:t>
-      </w:r>
-      <w:proofErr w:type="spellEnd"/>
-      <w:r>
-        <w:t xml:space="preserve">, </w:t>
-      </w:r>
-      <w:r>
-        <w:rPr>
-          <w:rFonts w:cs="Arial"/>
-          <w:bCs/>
-        </w:rPr>
-        <w:t>the 'Bread and Peace' model</w:t>
-      </w:r>
-      <w:r>
-        <w:rPr>
-          <w:rFonts w:cs="Arial"/>
-        </w:rPr>
+        <w:t xml:space="preserve">Our approach is entirely different. Rather than search for the best model, </w:t>
+      </w:r>
+      <w:r>
+        <w:t>theory, or conceptualization of electoral politics</w:t>
+      </w:r>
+      <w:r>
+        <w:t xml:space="preserve">, we instead are looking </w:t>
+      </w:r>
+      <w:r>
+        <w:t xml:space="preserve">to create </w:t>
+      </w:r>
+      <w:r>
+        <w:t>the best prediction</w:t>
+      </w:r>
+      <w:r>
+        <w:t xml:space="preserve"> by </w:t>
+      </w:r>
+      <w:r>
+        <w:t>combining</w:t>
+      </w:r>
+      <w:r>
+        <w:t xml:space="preserve"> predictive models</w:t>
+      </w:r>
+      <w:r>
+        <w:t xml:space="preserve">. </w:t>
+      </w:r>
+      <w:r>
+        <w:t>Q</w:t>
+      </w:r>
+      <w:r>
+        <w:t xml:space="preserve">uite simply we </w:t>
+      </w:r>
+      <w:r>
+        <w:t xml:space="preserve">want to </w:t>
+      </w:r>
+      <w:r>
+        <w:t xml:space="preserve">make use of the </w:t>
+      </w:r>
+      <w:r>
+        <w:t>intuition</w:t>
+      </w:r>
+      <w:r>
+        <w:t xml:space="preserve">, theories, and concepts implicit in all of </w:t>
+      </w:r>
+      <w:r>
+        <w:t>the forecasting models presented in this symposium</w:t>
+      </w:r>
+      <w:r>
+        <w:t xml:space="preserve"> to make the</w:t>
+      </w:r>
+      <w:r>
+        <w:t xml:space="preserve"> most accurate out-of-sample predictions.  </w:t>
+      </w:r>
+      <w:r>
+        <w:t xml:space="preserve">Without attempting to </w:t>
+      </w:r>
+      <w:r>
+        <w:lastRenderedPageBreak/>
+        <w:t xml:space="preserve">arbitrate between models and theories, our aim is </w:t>
+      </w:r>
+      <w:r>
+        <w:t>to</w:t>
+      </w:r>
+      <w:r>
+        <w:t xml:space="preserve"> aggregat</w:t>
+      </w:r>
+      <w:r>
+        <w:t>e</w:t>
+      </w:r>
+      <w:r>
         <w:t xml:space="preserve"> </w:t>
       </w:r>
       <w:r>
-        <w:rPr>
-          <w:rFonts w:cs="Arial"/>
-        </w:rPr>
-        <w:t xml:space="preserve">argues that the </w:t>
-      </w:r>
-      <w:r>
-        <w:rPr>
-          <w:rFonts w:cs="Arial"/>
-        </w:rPr>
-        <w:t xml:space="preserve">aggregate votes for </w:t>
-      </w:r>
-      <w:r>
-        <w:rPr>
-          <w:rFonts w:cs="Arial"/>
-        </w:rPr>
-        <w:t xml:space="preserve">the </w:t>
-      </w:r>
-      <w:r>
-        <w:rPr>
-          <w:rFonts w:cs="Arial"/>
-        </w:rPr>
-        <w:t>president in</w:t>
-      </w:r>
-      <w:r>
-        <w:rPr>
-          <w:rFonts w:cs="Arial"/>
-        </w:rPr>
-        <w:t xml:space="preserve"> postwar U.S. elections are well explained by just two fundamental determinants: (1) weighted-average growth of per capita real disposable personal income over the term, and (2) cumulative US military fatalities owing to unprovoked, hostile deployments of American armed forces in foreign wars. </w:t>
-      </w:r>
-      <w:r>
-        <w:tab/>
+        <w:t xml:space="preserve">them solely </w:t>
+      </w:r>
+      <w:r>
+        <w:t xml:space="preserve">with an eye towards increasing our chances of getting </w:t>
+      </w:r>
+      <w:r>
+        <w:t>it right.</w:t>
+      </w:r>
+    </w:p>
+    <w:p>
+      <w:pPr>
+        <w:pStyle w:val="Manuscriptparagraph"/>
+        <w:ind w:firstLine="720"/>
+      </w:pPr>
+      <w:r>
+        <w:t xml:space="preserve">To do this, without creating a new theory or introducing a new specification, we rely on the extant models. We believe that each of these models captures an important set of insights about US electoral behavior, and each has been rigorously tested not only statistically, but also via a predictive heuristic. Therefore, our approach will attempt to combine the insights of each model into a single predictive </w:t>
+      </w:r>
+      <w:r>
+        <w:t xml:space="preserve">ensemble </w:t>
+      </w:r>
+      <w:r>
+        <w:t xml:space="preserve">model. It doesn’t matter to our approach if one model ``substantively’’ refutes another. All that matters is that </w:t>
+      </w:r>
+      <w:r>
+        <w:t xml:space="preserve">each </w:t>
+      </w:r>
+      <w:r>
+        <w:t>provide</w:t>
+      </w:r>
+      <w:r>
+        <w:t>s</w:t>
+      </w:r>
+      <w:r>
+        <w:t xml:space="preserve"> pr</w:t>
+      </w:r>
+      <w:r>
+        <w:t xml:space="preserve">edictions </w:t>
+      </w:r>
+      <w:r>
+        <w:t>for</w:t>
+      </w:r>
+      <w:r>
+        <w:t xml:space="preserve"> previous elections </w:t>
+      </w:r>
+      <w:r>
+        <w:t>that</w:t>
+      </w:r>
+      <w:r>
+        <w:t xml:space="preserve"> we can </w:t>
+      </w:r>
+      <w:r>
+        <w:t xml:space="preserve">use to </w:t>
+      </w:r>
+      <w:r>
+        <w:t>evaluate their accuracy.</w:t>
       </w:r>
     </w:p>
     <w:p>
@@ -437,26 +694,13 @@
       </w:pPr>
       <w:r>
         <w:tab/>
-        <w:t xml:space="preserve">Our approach is entirely different. Rather than search for the best model, the best theory, the best insight, we instead are looking </w:t>
-      </w:r>
-      <w:r>
-        <w:t xml:space="preserve">to create </w:t>
-      </w:r>
-      <w:r>
-        <w:t>the best prediction</w:t>
-      </w:r>
-      <w:r>
-        <w:t xml:space="preserve"> by incorporating the insights from a number of predictive models</w:t>
-      </w:r>
-      <w:r>
-        <w:t xml:space="preserve">. Our approach can be thought of as predictive analytics, but quite simply we </w:t>
-      </w:r>
-      <w:r>
-        <w:t xml:space="preserve">want to have the most accurate out-of-sample predictions.  To do this, without creating a new theory or introducing a new specification, we rely on the insights of the extant models. We believe that each of these models captures an important set of </w:t>
-      </w:r>
-      <w:r>
-        <w:lastRenderedPageBreak/>
-        <w:t>insights about US electoral behavior, and each has been rigorously tested not only statistically, but also via a predictive heuristic. Therefore, our approach will attempt to combine the insights of each model into a single predictive model. It doesn’t matter to our approach if one model ``substantively’’ refutes another. All that matters is that they provide electoral predictions in previous elections.</w:t>
+        <w:t>The approach we use is called “Ensemble Bayesian Model Averaging,” or EBMA. EBMA was developed recently in th</w:t>
+      </w:r>
+      <w:r>
+        <w:t xml:space="preserve">e field of weather forecasting as a way of </w:t>
+      </w:r>
+      <w:r>
+        <w:t xml:space="preserve">improving predictions by aggregating across models. Some weather models might be better at predicting “normal” weather patterns, and others better for rapidly changing conditions, for example. By averaging over these the overall prediction will be more accurate, even without having chosen the “best model.”  </w:t>
       </w:r>
     </w:p>
     <w:p>
@@ -465,13 +709,100 @@
       </w:pPr>
       <w:r>
         <w:tab/>
-        <w:t>The approach we use is called “Ensemble Bayesian Model Averaging,” or EBMA. EBMA was developed recently in th</w:t>
-      </w:r>
-      <w:r>
-        <w:t xml:space="preserve">e field of weather forecasting as a way of </w:t>
-      </w:r>
-      <w:r>
-        <w:t xml:space="preserve">improving predictions by aggregating across models. Some weather models might be better at predicting “normal” weather patterns, and others better for rapidly changing conditions, for example. By averaging over these the overall prediction will be more accurate, even without having chosen the “best model.”  </w:t>
+      </w:r>
+      <w:r>
+        <w:t xml:space="preserve">EBMA uses the predictive performance of the included component models on some </w:t>
+      </w:r>
+      <w:r>
+        <w:rPr>
+          <w:i/>
+        </w:rPr>
+        <w:t>calibration</w:t>
+      </w:r>
+      <w:r>
+        <w:t xml:space="preserve"> period to generate a weight for each individual component model. The EBMA prediction is then </w:t>
+      </w:r>
+      <w:r>
+        <w:lastRenderedPageBreak/>
+        <w:t xml:space="preserve">a kind of weighted average of the predictions made by </w:t>
+      </w:r>
+      <w:r>
+        <w:t xml:space="preserve">each of </w:t>
+      </w:r>
+      <w:r>
+        <w:t>the component models.</w:t>
+      </w:r>
+      <w:r>
+        <w:rPr>
+          <w:rStyle w:val="FootnoteReference"/>
+        </w:rPr>
+        <w:footnoteReference w:id="1"/>
+      </w:r>
+      <w:r>
+        <w:t xml:space="preserve"> In particular</w:t>
+      </w:r>
+      <w:r>
+        <w:t>,</w:t>
+      </w:r>
+      <w:r>
+        <w:t xml:space="preserve"> the EBMA model will give more weight to models that have been more accurate in the </w:t>
+      </w:r>
+      <w:r>
+        <w:rPr>
+          <w:i/>
+        </w:rPr>
+        <w:t>calibration</w:t>
+      </w:r>
+      <w:r>
+        <w:rPr>
+          <w:i/>
+        </w:rPr>
+        <w:t xml:space="preserve"> </w:t>
+      </w:r>
+      <w:r>
+        <w:t>period, as well as those models that make more unique predictions.</w:t>
+      </w:r>
+      <w:r>
+        <w:rPr>
+          <w:rStyle w:val="FootnoteReference"/>
+        </w:rPr>
+        <w:footnoteReference w:id="2"/>
+      </w:r>
+      <w:r>
+        <w:t xml:space="preserve"> One strong advantage of EBM</w:t>
+      </w:r>
+      <w:r>
+        <w:t>A is that it only requires each component’s predictions as input, but no</w:t>
+      </w:r>
+      <w:r>
+        <w:t>t the model</w:t>
+      </w:r>
+      <w:r>
+        <w:t>’</w:t>
+      </w:r>
+      <w:r>
+        <w:t xml:space="preserve">s </w:t>
+      </w:r>
+      <w:r>
+        <w:t>covariates. It is thus possible to use forecasts</w:t>
+      </w:r>
+      <w:r>
+        <w:t xml:space="preserve"> </w:t>
+      </w:r>
+      <w:r>
+        <w:t xml:space="preserve">generated from any kind of process including </w:t>
+      </w:r>
+      <w:r>
+        <w:t>subject experts</w:t>
+      </w:r>
+      <w:r>
+        <w:t>, classification trees, or</w:t>
+      </w:r>
+      <w:r>
+        <w:t xml:space="preserve"> agent based models</w:t>
+      </w:r>
+      <w:r>
+        <w:t xml:space="preserve">. </w:t>
       </w:r>
     </w:p>
     <w:p>
@@ -482,85 +813,13 @@
         <w:tab/>
       </w:r>
       <w:r>
-        <w:t xml:space="preserve">EBMA uses the predictive performance of the included component models on some </w:t>
-      </w:r>
-      <w:r>
-        <w:rPr>
-          <w:i/>
-        </w:rPr>
-        <w:t>training</w:t>
-      </w:r>
-      <w:r>
-        <w:t xml:space="preserve"> period to generate a weight for each individual component model. The EBMA prediction is then a kind of weighted average of the predictions made by </w:t>
-      </w:r>
-      <w:r>
-        <w:t xml:space="preserve">each of </w:t>
-      </w:r>
-      <w:r>
-        <w:t>the component models.</w:t>
-      </w:r>
-      <w:r>
-        <w:t xml:space="preserve"> In particular the EBMA model will give more weight to models that have been more accurate in the </w:t>
-      </w:r>
-      <w:r>
-        <w:rPr>
-          <w:i/>
-        </w:rPr>
-        <w:t xml:space="preserve">training </w:t>
-      </w:r>
-      <w:r>
-        <w:t xml:space="preserve">period, as well as those models that make more unique </w:t>
-      </w:r>
-      <w:r>
-        <w:lastRenderedPageBreak/>
-        <w:t>predictions.</w:t>
+        <w:t>More technically, EBMA works in the following way.</w:t>
       </w:r>
       <w:r>
         <w:rPr>
           <w:rStyle w:val="FootnoteReference"/>
         </w:rPr>
-        <w:footnoteReference w:id="1"/>
-      </w:r>
-      <w:r>
-        <w:t xml:space="preserve"> One strong advantage of EBM</w:t>
-      </w:r>
-      <w:r>
-        <w:t>A is that it only requires each component’s predictions as input, but no</w:t>
-      </w:r>
-      <w:r>
-        <w:t xml:space="preserve">t the models </w:t>
-      </w:r>
-      <w:r>
-        <w:t>covariates. It is thus possible to use forecasts</w:t>
-      </w:r>
-      <w:r>
-        <w:t xml:space="preserve"> </w:t>
-      </w:r>
-      <w:r>
-        <w:t>of subject experts</w:t>
-      </w:r>
-      <w:r>
-        <w:t xml:space="preserve"> or agent based models</w:t>
-      </w:r>
-      <w:r>
-        <w:t xml:space="preserve">. </w:t>
-      </w:r>
-    </w:p>
-    <w:p>
-      <w:pPr>
-        <w:pStyle w:val="Manuscriptparagraph"/>
-      </w:pPr>
-      <w:r>
-        <w:tab/>
-      </w:r>
-      <w:r>
-        <w:t>More technically, EBMA works in the following way.</w:t>
-      </w:r>
-      <w:r>
-        <w:rPr>
-          <w:rStyle w:val="FootnoteReference"/>
-        </w:rPr>
-        <w:footnoteReference w:id="2"/>
+        <w:footnoteReference w:id="3"/>
       </w:r>
       <w:r>
         <w:t xml:space="preserve"> </w:t>
@@ -785,10 +1044,20 @@
         <w:t xml:space="preserve">. </w:t>
       </w:r>
       <w:r>
-        <w:t>With the help of simple math and</w:t>
-      </w:r>
-      <w:r>
-        <w:t xml:space="preserve"> Bayes’ rule it is then possible to derive the marginal predictive distribution of </w:t>
+        <w:t xml:space="preserve">With the </w:t>
+      </w:r>
+      <w:r>
+        <w:lastRenderedPageBreak/>
+        <w:t>help of simple math and</w:t>
+      </w:r>
+      <w:r>
+        <w:t xml:space="preserve"> Bayes’ rule</w:t>
+      </w:r>
+      <w:r>
+        <w:t>,</w:t>
+      </w:r>
+      <w:r>
+        <w:t xml:space="preserve"> it is then possible to derive the marginal predictive distribution of </w:t>
       </w:r>
       <m:oMath>
         <m:sSup>
@@ -1104,13 +1373,40 @@
     <w:p>
       <w:pPr>
         <w:pStyle w:val="Manuscriptparagraph"/>
+        <w:ind w:firstLine="720"/>
       </w:pPr>
       <w:r>
-        <w:t xml:space="preserve">Applying the EBMA to the example of presidential election forecasting, we use the in-sample predictions of each component </w:t>
-      </w:r>
-      <w:r>
-        <w:lastRenderedPageBreak/>
-        <w:t>model to calibrate the EBMA model. Thus we have XX number of forecasting models and a training period of XX presidential elections (from 19XX to 2004 or 2008). Our test period or out-of-sample prediction is the 2012 election. Each forecasting model is associated with a p</w:t>
+        <w:t xml:space="preserve">Applying the EBMA to the example of presidential election forecasting, we use the in-sample predictions of each component model to calibrate the EBMA model. Thus we have </w:t>
+      </w:r>
+      <w:r>
+        <w:t>11</w:t>
+      </w:r>
+      <w:r>
+        <w:t xml:space="preserve"> forecasting models and a training period </w:t>
+      </w:r>
+      <w:r>
+        <w:t>of 16</w:t>
+      </w:r>
+      <w:r>
+        <w:t xml:space="preserve"> p</w:t>
+      </w:r>
+      <w:r>
+        <w:t>re</w:t>
+      </w:r>
+      <w:r>
+        <w:t>sidential elections (from 1948</w:t>
+      </w:r>
+      <w:r>
+        <w:t xml:space="preserve"> to 2008). Our test period is the 2012 election. </w:t>
+      </w:r>
+    </w:p>
+    <w:p>
+      <w:pPr>
+        <w:pStyle w:val="Manuscriptparagraph"/>
+        <w:ind w:firstLine="720"/>
+      </w:pPr>
+      <w:r>
+        <w:t>Each forecasting model is associated with a p</w:t>
       </w:r>
       <w:r>
         <w:t xml:space="preserve">robability </w:t>
@@ -1142,7 +1438,10 @@
         <w:t xml:space="preserve"> which is in our case a normal density function</w:t>
       </w:r>
       <w:r>
-        <w:t xml:space="preserve"> centered at a linear transformation of the individual forecast (</w:t>
+        <w:t xml:space="preserve"> centered at </w:t>
+      </w:r>
+      <w:r>
+        <w:t xml:space="preserve">the individual forecast </w:t>
       </w:r>
       <m:oMath>
         <m:sSub>
@@ -1239,64 +1538,6 @@
           </w:rPr>
           <m:t>=N(</m:t>
         </m:r>
-        <m:sSub>
-          <m:sSubPr>
-            <m:ctrlPr>
-              <w:rPr>
-                <w:rFonts w:ascii="Cambria Math" w:hAnsi="Cambria Math"/>
-                <w:i/>
-              </w:rPr>
-            </m:ctrlPr>
-          </m:sSubPr>
-          <m:e>
-            <m:r>
-              <w:rPr>
-                <w:rFonts w:ascii="Cambria Math" w:hAnsi="Cambria Math"/>
-              </w:rPr>
-              <m:t>a</m:t>
-            </m:r>
-          </m:e>
-          <m:sub>
-            <m:r>
-              <w:rPr>
-                <w:rFonts w:ascii="Cambria Math" w:hAnsi="Cambria Math"/>
-              </w:rPr>
-              <m:t>k0</m:t>
-            </m:r>
-          </m:sub>
-        </m:sSub>
-        <m:r>
-          <w:rPr>
-            <w:rFonts w:ascii="Cambria Math" w:hAnsi="Cambria Math"/>
-          </w:rPr>
-          <m:t>+</m:t>
-        </m:r>
-        <m:sSub>
-          <m:sSubPr>
-            <m:ctrlPr>
-              <w:rPr>
-                <w:rFonts w:ascii="Cambria Math" w:hAnsi="Cambria Math"/>
-                <w:i/>
-              </w:rPr>
-            </m:ctrlPr>
-          </m:sSubPr>
-          <m:e>
-            <m:r>
-              <w:rPr>
-                <w:rFonts w:ascii="Cambria Math" w:hAnsi="Cambria Math"/>
-              </w:rPr>
-              <m:t>a</m:t>
-            </m:r>
-          </m:e>
-          <m:sub>
-            <m:r>
-              <w:rPr>
-                <w:rFonts w:ascii="Cambria Math" w:hAnsi="Cambria Math"/>
-              </w:rPr>
-              <m:t>k1</m:t>
-            </m:r>
-          </m:sub>
-        </m:sSub>
         <m:sSubSup>
           <m:sSubSupPr>
             <m:ctrlPr>
@@ -1328,6 +1569,12 @@
                 <w:rFonts w:ascii="Cambria Math" w:hAnsi="Cambria Math"/>
               </w:rPr>
               <m:t>t</m:t>
+            </m:r>
+            <m:r>
+              <w:rPr>
+                <w:rFonts w:ascii="Cambria Math" w:hAnsi="Cambria Math"/>
+              </w:rPr>
+              <m:t>,t*</m:t>
             </m:r>
           </m:sup>
         </m:sSubSup>
@@ -1371,73 +1618,31 @@
         </m:r>
       </m:oMath>
       <w:r>
-        <w:t>).</w:t>
-      </w:r>
-      <w:r>
-        <w:t xml:space="preserve"> Thus</w:t>
+        <w:t>.</w:t>
       </w:r>
       <w:r>
         <w:t xml:space="preserve"> </w:t>
       </w:r>
       <w:r>
-        <w:t xml:space="preserve">both </w:t>
-      </w:r>
-      <w:r>
-        <w:t>the</w:t>
-      </w:r>
-      <w:r>
-        <w:t xml:space="preserve"> EBMA </w:t>
-      </w:r>
-      <w:proofErr w:type="spellStart"/>
-      <w:r>
-        <w:t>pdf</w:t>
-      </w:r>
-      <w:proofErr w:type="spellEnd"/>
-      <w:r>
-        <w:t xml:space="preserve"> </w:t>
-      </w:r>
-      <w:r>
-        <w:t xml:space="preserve">and EBMA predictive </w:t>
-      </w:r>
-      <w:proofErr w:type="gramStart"/>
-      <w:r>
-        <w:t>distribution are</w:t>
-      </w:r>
-      <w:proofErr w:type="gramEnd"/>
-      <w:r>
-        <w:t xml:space="preserve"> then</w:t>
-      </w:r>
-      <w:r>
-        <w:t xml:space="preserve"> weighted average</w:t>
-      </w:r>
-      <w:r>
-        <w:t>s</w:t>
-      </w:r>
-      <w:r>
-        <w:t xml:space="preserve"> of </w:t>
-      </w:r>
-      <w:r>
-        <w:t xml:space="preserve">K normal </w:t>
-      </w:r>
-      <w:proofErr w:type="spellStart"/>
-      <w:r>
-        <w:t>pdfs</w:t>
-      </w:r>
-      <w:proofErr w:type="spellEnd"/>
-      <w:r>
-        <w:t>. T</w:t>
+        <w:t>T</w:t>
       </w:r>
       <w:r>
         <w:t>he predictive distribution for observation y</w:t>
       </w:r>
       <w:r>
+        <w:rPr>
+          <w:vertAlign w:val="superscript"/>
+        </w:rPr>
+        <w:t>2012</w:t>
+      </w:r>
+      <w:r>
         <w:t xml:space="preserve"> (or our forecast for 2012)</w:t>
       </w:r>
       <w:r>
         <w:t xml:space="preserve"> can be represented as the following</w:t>
       </w:r>
       <w:r>
-        <w:t>.</w:t>
+        <w:t>,</w:t>
       </w:r>
     </w:p>
     <w:p>
@@ -1501,7 +1706,7 @@
                     <w:rPr>
                       <w:rFonts w:ascii="Cambria Math" w:hAnsi="Cambria Math"/>
                     </w:rPr>
-                    <m:t>t*</m:t>
+                    <m:t>2012</m:t>
                   </m:r>
                 </m:sup>
               </m:sSubSup>
@@ -1533,7 +1738,7 @@
                     <w:rPr>
                       <w:rFonts w:ascii="Cambria Math" w:hAnsi="Cambria Math"/>
                     </w:rPr>
-                    <m:t>1</m:t>
+                    <m:t>2</m:t>
                   </m:r>
                 </m:sub>
                 <m:sup>
@@ -1541,7 +1746,7 @@
                     <w:rPr>
                       <w:rFonts w:ascii="Cambria Math" w:hAnsi="Cambria Math"/>
                     </w:rPr>
-                    <m:t>t*</m:t>
+                    <m:t>2012</m:t>
                   </m:r>
                 </m:sup>
               </m:sSubSup>
@@ -1581,7 +1786,7 @@
                     <w:rPr>
                       <w:rFonts w:ascii="Cambria Math" w:hAnsi="Cambria Math"/>
                     </w:rPr>
-                    <m:t>t*</m:t>
+                    <m:t>2012</m:t>
                   </m:r>
                 </m:sup>
               </m:sSubSup>
@@ -1653,64 +1858,6 @@
                 </w:rPr>
                 <m:t>N(</m:t>
               </m:r>
-              <m:sSub>
-                <m:sSubPr>
-                  <m:ctrlPr>
-                    <w:rPr>
-                      <w:rFonts w:ascii="Cambria Math" w:hAnsi="Cambria Math"/>
-                      <w:i/>
-                    </w:rPr>
-                  </m:ctrlPr>
-                </m:sSubPr>
-                <m:e>
-                  <m:r>
-                    <w:rPr>
-                      <w:rFonts w:ascii="Cambria Math" w:hAnsi="Cambria Math"/>
-                    </w:rPr>
-                    <m:t>a</m:t>
-                  </m:r>
-                </m:e>
-                <m:sub>
-                  <m:r>
-                    <w:rPr>
-                      <w:rFonts w:ascii="Cambria Math" w:hAnsi="Cambria Math"/>
-                    </w:rPr>
-                    <m:t>k0</m:t>
-                  </m:r>
-                </m:sub>
-              </m:sSub>
-              <m:r>
-                <w:rPr>
-                  <w:rFonts w:ascii="Cambria Math" w:hAnsi="Cambria Math"/>
-                </w:rPr>
-                <m:t>+</m:t>
-              </m:r>
-              <m:sSub>
-                <m:sSubPr>
-                  <m:ctrlPr>
-                    <w:rPr>
-                      <w:rFonts w:ascii="Cambria Math" w:hAnsi="Cambria Math"/>
-                      <w:i/>
-                    </w:rPr>
-                  </m:ctrlPr>
-                </m:sSubPr>
-                <m:e>
-                  <m:r>
-                    <w:rPr>
-                      <w:rFonts w:ascii="Cambria Math" w:hAnsi="Cambria Math"/>
-                    </w:rPr>
-                    <m:t>a</m:t>
-                  </m:r>
-                </m:e>
-                <m:sub>
-                  <m:r>
-                    <w:rPr>
-                      <w:rFonts w:ascii="Cambria Math" w:hAnsi="Cambria Math"/>
-                    </w:rPr>
-                    <m:t>k1</m:t>
-                  </m:r>
-                </m:sub>
-              </m:sSub>
               <m:sSubSup>
                 <m:sSubSupPr>
                   <m:ctrlPr>
@@ -1741,7 +1888,7 @@
                     <w:rPr>
                       <w:rFonts w:ascii="Cambria Math" w:hAnsi="Cambria Math"/>
                     </w:rPr>
-                    <m:t>t*</m:t>
+                    <m:t>2012</m:t>
                   </m:r>
                 </m:sup>
               </m:sSubSup>
@@ -1783,27 +1930,28 @@
                 </w:rPr>
                 <m:t>)</m:t>
               </m:r>
-              <m:r>
-                <m:rPr>
-                  <m:sty m:val="p"/>
-                </m:rPr>
-                <w:rPr>
-                  <w:rFonts w:ascii="Cambria Math" w:hAnsi="Cambria Math"/>
-                </w:rPr>
-                <m:t>)</m:t>
-              </m:r>
             </m:e>
           </m:nary>
+          <m:r>
+            <w:rPr>
+              <w:rFonts w:ascii="Cambria Math" w:hAnsi="Cambria Math"/>
+            </w:rPr>
+            <m:t>,</m:t>
+          </m:r>
         </m:oMath>
       </m:oMathPara>
     </w:p>
     <w:p>
       <w:pPr>
         <w:pStyle w:val="Manuscriptparagraph"/>
-        <w:ind w:firstLine="720"/>
       </w:pPr>
-      <w:r>
-        <w:t xml:space="preserve">Each </w:t>
+      <w:proofErr w:type="gramStart"/>
+      <w:r>
+        <w:t>where</w:t>
+      </w:r>
+      <w:proofErr w:type="gramEnd"/>
+      <w:r>
+        <w:t xml:space="preserve"> </w:t>
       </w:r>
       <m:oMath>
         <m:sSub>
@@ -1834,16 +1982,20 @@
         </m:sSub>
       </m:oMath>
       <w:r>
-        <w:t xml:space="preserve"> represents the weight associated with each individual component model. The weights are estimated using maximum likelihood methods. While the log-likelihood functions </w:t>
-      </w:r>
-      <w:r>
-        <w:t>cannot</w:t>
-      </w:r>
-      <w:r>
-        <w:t xml:space="preserve"> be calculated analytically, we can estimate it using an expectation maximization (EM) algorithm. The EM algorithm is iterated until the improvement in the log-likelihood is smaller than some predefined value.</w:t>
-      </w:r>
-      <w:r>
-        <w:t xml:space="preserve"> Given the estimated model weights for the EBMA model based on the training period, we can then create an EBMA prediction using the component model predictions and the estimated model weights. </w:t>
+        <w:t xml:space="preserve"> represents the weight associated with each component model</w:t>
+      </w:r>
+      <w:r>
+        <w:t xml:space="preserve"> and </w:t>
+      </w:r>
+      <w:r>
+        <w:t xml:space="preserve">are estimated using maximum likelihood methods. </w:t>
+      </w:r>
+      <w:r>
+        <w:t xml:space="preserve">Given the estimated model weights for the EBMA model based on the </w:t>
+      </w:r>
+      <w:r>
+        <w:lastRenderedPageBreak/>
+        <w:t xml:space="preserve">training period, we can then create an EBMA prediction using the component model predictions. </w:t>
       </w:r>
     </w:p>
     <w:p>
@@ -1852,19 +2004,34 @@
         <w:ind w:firstLine="720"/>
       </w:pPr>
       <w:r>
-        <w:lastRenderedPageBreak/>
-        <w:t xml:space="preserve">The basic insight of this approach is that each component model in the ensemble captures some insight that yields predictions that are selectively accurate. Combining them and weighting them by their predictive success creates a sort of hyper model that in principle should be at least as good (in terms of predictive accuracy) as any individual model and it is likely that the ensemble will dominate each of its members. In a wide variety of applications </w:t>
-      </w:r>
-      <w:r>
-        <w:t xml:space="preserve">such as inflation, economic growth, exchange rates, industrial production, and the </w:t>
-      </w:r>
-      <w:proofErr w:type="gramStart"/>
-      <w:r>
-        <w:t>gold-standard</w:t>
-      </w:r>
-      <w:proofErr w:type="gramEnd"/>
-      <w:r>
-        <w:t xml:space="preserve"> of prediction: weather. Its theoretical underpinnings, as well as its success in a variety of </w:t>
+        <w:t>The basic insight of this approach is that each component model in the ensemble captures some insight that yields predictions that are selectively accurate. Combining them and weighting them by their predictive success creates a sort of hyper model that in principle should be as good (in terms of predictive accuracy) as any individual model</w:t>
+      </w:r>
+      <w:r>
+        <w:t>.  Across many elections</w:t>
+      </w:r>
+      <w:r>
+        <w:t>,</w:t>
+      </w:r>
+      <w:r>
+        <w:t xml:space="preserve"> it is likely that the ensemble will</w:t>
+      </w:r>
+      <w:r>
+        <w:t xml:space="preserve"> also</w:t>
+      </w:r>
+      <w:r>
+        <w:t xml:space="preserve"> dominate each of its members. </w:t>
+      </w:r>
+      <w:r>
+        <w:t>Indeed, the method has been successfully applied i</w:t>
+      </w:r>
+      <w:r>
+        <w:t>n a wide variety of settings</w:t>
+      </w:r>
+      <w:r>
+        <w:t xml:space="preserve"> </w:t>
+      </w:r>
+      <w:r>
+        <w:t xml:space="preserve">such as inflation, economic growth, exchange rates, industrial production, and weather. Its theoretical underpinnings, as well as its success in a variety of </w:t>
       </w:r>
       <w:r>
         <w:t>contexts</w:t>
@@ -1872,9 +2039,2019 @@
       <w:r>
         <w:t xml:space="preserve">, suggest it could be useful in predicting elections as well. </w:t>
       </w:r>
-      <w:r>
-        <w:t>We turn now to our results of the Bayesian aggregation of the ensemble of predictive models, which are described elsewhere in this Symposium.</w:t>
-      </w:r>
+    </w:p>
+    <w:tbl>
+      <w:tblPr>
+        <w:tblW w:w="6060" w:type="dxa"/>
+        <w:jc w:val="center"/>
+        <w:tblInd w:w="93" w:type="dxa"/>
+        <w:tblLook w:val="04A0" w:firstRow="1" w:lastRow="0" w:firstColumn="1" w:lastColumn="0" w:noHBand="0" w:noVBand="1"/>
+      </w:tblPr>
+      <w:tblGrid>
+        <w:gridCol w:w="2738"/>
+        <w:gridCol w:w="1748"/>
+        <w:gridCol w:w="797"/>
+        <w:gridCol w:w="777"/>
+      </w:tblGrid>
+      <w:tr>
+        <w:trPr>
+          <w:trHeight w:val="600"/>
+          <w:jc w:val="center"/>
+        </w:trPr>
+        <w:tc>
+          <w:tcPr>
+            <w:tcW w:w="6060" w:type="dxa"/>
+            <w:gridSpan w:val="4"/>
+            <w:tcBorders>
+              <w:top w:val="nil"/>
+              <w:left w:val="nil"/>
+              <w:bottom w:val="single" w:sz="8" w:space="0" w:color="auto"/>
+              <w:right w:val="nil"/>
+            </w:tcBorders>
+            <w:shd w:val="clear" w:color="auto" w:fill="auto"/>
+            <w:vAlign w:val="bottom"/>
+            <w:hideMark/>
+          </w:tcPr>
+          <w:p>
+            <w:pPr>
+              <w:rPr>
+                <w:rFonts w:ascii="Calibri" w:hAnsi="Calibri"/>
+                <w:i/>
+                <w:iCs/>
+                <w:color w:val="000000"/>
+                <w:sz w:val="24"/>
+                <w:szCs w:val="24"/>
+              </w:rPr>
+            </w:pPr>
+            <w:r>
+              <w:rPr>
+                <w:rFonts w:ascii="Calibri" w:hAnsi="Calibri"/>
+                <w:i/>
+                <w:iCs/>
+                <w:color w:val="000000"/>
+                <w:sz w:val="24"/>
+                <w:szCs w:val="24"/>
+              </w:rPr>
+              <w:t>Table 1: Ensemble weights and fit statistics for calibration-period performance (1948-2008)</w:t>
+            </w:r>
+          </w:p>
+        </w:tc>
+      </w:tr>
+      <w:tr>
+        <w:trPr>
+          <w:trHeight w:val="600"/>
+          <w:jc w:val="center"/>
+        </w:trPr>
+        <w:tc>
+          <w:tcPr>
+            <w:tcW w:w="2738" w:type="dxa"/>
+            <w:tcBorders>
+              <w:top w:val="nil"/>
+              <w:left w:val="nil"/>
+              <w:bottom w:val="single" w:sz="4" w:space="0" w:color="auto"/>
+              <w:right w:val="nil"/>
+            </w:tcBorders>
+            <w:shd w:val="clear" w:color="auto" w:fill="auto"/>
+            <w:noWrap/>
+            <w:vAlign w:val="bottom"/>
+            <w:hideMark/>
+          </w:tcPr>
+          <w:p>
+            <w:pPr>
+              <w:rPr>
+                <w:rFonts w:ascii="Calibri" w:hAnsi="Calibri"/>
+                <w:color w:val="000000"/>
+                <w:sz w:val="24"/>
+                <w:szCs w:val="24"/>
+              </w:rPr>
+            </w:pPr>
+            <w:r>
+              <w:rPr>
+                <w:rFonts w:ascii="Calibri" w:hAnsi="Calibri"/>
+                <w:color w:val="000000"/>
+                <w:sz w:val="24"/>
+                <w:szCs w:val="24"/>
+              </w:rPr>
+              <w:t> </w:t>
+            </w:r>
+          </w:p>
+        </w:tc>
+        <w:tc>
+          <w:tcPr>
+            <w:tcW w:w="1748" w:type="dxa"/>
+            <w:tcBorders>
+              <w:top w:val="nil"/>
+              <w:left w:val="nil"/>
+              <w:bottom w:val="single" w:sz="4" w:space="0" w:color="auto"/>
+              <w:right w:val="nil"/>
+            </w:tcBorders>
+            <w:shd w:val="clear" w:color="auto" w:fill="auto"/>
+            <w:vAlign w:val="bottom"/>
+            <w:hideMark/>
+          </w:tcPr>
+          <w:p>
+            <w:pPr>
+              <w:jc w:val="center"/>
+              <w:rPr>
+                <w:rFonts w:ascii="Calibri" w:hAnsi="Calibri"/>
+                <w:color w:val="000000"/>
+                <w:sz w:val="24"/>
+                <w:szCs w:val="24"/>
+              </w:rPr>
+            </w:pPr>
+            <w:r>
+              <w:rPr>
+                <w:rFonts w:ascii="Calibri" w:hAnsi="Calibri"/>
+                <w:color w:val="000000"/>
+                <w:sz w:val="24"/>
+                <w:szCs w:val="24"/>
+              </w:rPr>
+              <w:t>Ensemble Weight</w:t>
+            </w:r>
+          </w:p>
+        </w:tc>
+        <w:tc>
+          <w:tcPr>
+            <w:tcW w:w="797" w:type="dxa"/>
+            <w:tcBorders>
+              <w:top w:val="nil"/>
+              <w:left w:val="nil"/>
+              <w:bottom w:val="single" w:sz="4" w:space="0" w:color="auto"/>
+              <w:right w:val="nil"/>
+            </w:tcBorders>
+            <w:shd w:val="clear" w:color="auto" w:fill="auto"/>
+            <w:noWrap/>
+            <w:vAlign w:val="bottom"/>
+            <w:hideMark/>
+          </w:tcPr>
+          <w:p>
+            <w:pPr>
+              <w:jc w:val="center"/>
+              <w:rPr>
+                <w:rFonts w:ascii="Calibri" w:hAnsi="Calibri"/>
+                <w:color w:val="000000"/>
+                <w:sz w:val="24"/>
+                <w:szCs w:val="24"/>
+              </w:rPr>
+            </w:pPr>
+            <w:r>
+              <w:rPr>
+                <w:rFonts w:ascii="Calibri" w:hAnsi="Calibri"/>
+                <w:color w:val="000000"/>
+                <w:sz w:val="24"/>
+                <w:szCs w:val="24"/>
+              </w:rPr>
+              <w:t>RMSE</w:t>
+            </w:r>
+          </w:p>
+        </w:tc>
+        <w:tc>
+          <w:tcPr>
+            <w:tcW w:w="777" w:type="dxa"/>
+            <w:tcBorders>
+              <w:top w:val="nil"/>
+              <w:left w:val="nil"/>
+              <w:bottom w:val="single" w:sz="4" w:space="0" w:color="auto"/>
+              <w:right w:val="nil"/>
+            </w:tcBorders>
+            <w:shd w:val="clear" w:color="auto" w:fill="auto"/>
+            <w:noWrap/>
+            <w:vAlign w:val="bottom"/>
+            <w:hideMark/>
+          </w:tcPr>
+          <w:p>
+            <w:pPr>
+              <w:jc w:val="center"/>
+              <w:rPr>
+                <w:rFonts w:ascii="Calibri" w:hAnsi="Calibri"/>
+                <w:color w:val="000000"/>
+                <w:sz w:val="24"/>
+                <w:szCs w:val="24"/>
+              </w:rPr>
+            </w:pPr>
+            <w:r>
+              <w:rPr>
+                <w:rFonts w:ascii="Calibri" w:hAnsi="Calibri"/>
+                <w:color w:val="000000"/>
+                <w:sz w:val="24"/>
+                <w:szCs w:val="24"/>
+              </w:rPr>
+              <w:t>MAE</w:t>
+            </w:r>
+          </w:p>
+        </w:tc>
+      </w:tr>
+      <w:tr>
+        <w:trPr>
+          <w:trHeight w:val="300"/>
+          <w:jc w:val="center"/>
+        </w:trPr>
+        <w:tc>
+          <w:tcPr>
+            <w:tcW w:w="2738" w:type="dxa"/>
+            <w:tcBorders>
+              <w:top w:val="nil"/>
+              <w:left w:val="nil"/>
+              <w:bottom w:val="nil"/>
+              <w:right w:val="nil"/>
+            </w:tcBorders>
+            <w:shd w:val="clear" w:color="auto" w:fill="auto"/>
+            <w:noWrap/>
+            <w:vAlign w:val="bottom"/>
+            <w:hideMark/>
+          </w:tcPr>
+          <w:p>
+            <w:pPr>
+              <w:rPr>
+                <w:rFonts w:ascii="Calibri" w:hAnsi="Calibri"/>
+                <w:color w:val="000000"/>
+                <w:sz w:val="24"/>
+                <w:szCs w:val="24"/>
+              </w:rPr>
+            </w:pPr>
+            <w:r>
+              <w:rPr>
+                <w:rFonts w:ascii="Calibri" w:hAnsi="Calibri"/>
+                <w:color w:val="000000"/>
+                <w:sz w:val="24"/>
+                <w:szCs w:val="24"/>
+              </w:rPr>
+              <w:t>Ensemble</w:t>
+            </w:r>
+          </w:p>
+        </w:tc>
+        <w:tc>
+          <w:tcPr>
+            <w:tcW w:w="1748" w:type="dxa"/>
+            <w:tcBorders>
+              <w:top w:val="nil"/>
+              <w:left w:val="nil"/>
+              <w:bottom w:val="nil"/>
+              <w:right w:val="nil"/>
+            </w:tcBorders>
+            <w:shd w:val="clear" w:color="auto" w:fill="auto"/>
+            <w:noWrap/>
+            <w:vAlign w:val="bottom"/>
+            <w:hideMark/>
+          </w:tcPr>
+          <w:p>
+            <w:pPr>
+              <w:rPr>
+                <w:rFonts w:ascii="Calibri" w:hAnsi="Calibri"/>
+                <w:color w:val="000000"/>
+                <w:sz w:val="24"/>
+                <w:szCs w:val="24"/>
+              </w:rPr>
+            </w:pPr>
+          </w:p>
+        </w:tc>
+        <w:tc>
+          <w:tcPr>
+            <w:tcW w:w="797" w:type="dxa"/>
+            <w:tcBorders>
+              <w:top w:val="nil"/>
+              <w:left w:val="nil"/>
+              <w:bottom w:val="nil"/>
+              <w:right w:val="nil"/>
+            </w:tcBorders>
+            <w:shd w:val="clear" w:color="auto" w:fill="auto"/>
+            <w:noWrap/>
+            <w:vAlign w:val="bottom"/>
+            <w:hideMark/>
+          </w:tcPr>
+          <w:p>
+            <w:pPr>
+              <w:jc w:val="right"/>
+              <w:rPr>
+                <w:rFonts w:ascii="Calibri" w:hAnsi="Calibri"/>
+                <w:color w:val="000000"/>
+                <w:sz w:val="24"/>
+                <w:szCs w:val="24"/>
+              </w:rPr>
+            </w:pPr>
+            <w:r>
+              <w:rPr>
+                <w:rFonts w:ascii="Calibri" w:hAnsi="Calibri"/>
+                <w:color w:val="000000"/>
+                <w:sz w:val="24"/>
+                <w:szCs w:val="24"/>
+              </w:rPr>
+              <w:t>1.02</w:t>
+            </w:r>
+          </w:p>
+        </w:tc>
+        <w:tc>
+          <w:tcPr>
+            <w:tcW w:w="777" w:type="dxa"/>
+            <w:tcBorders>
+              <w:top w:val="nil"/>
+              <w:left w:val="nil"/>
+              <w:bottom w:val="nil"/>
+              <w:right w:val="nil"/>
+            </w:tcBorders>
+            <w:shd w:val="clear" w:color="auto" w:fill="auto"/>
+            <w:noWrap/>
+            <w:vAlign w:val="bottom"/>
+            <w:hideMark/>
+          </w:tcPr>
+          <w:p>
+            <w:pPr>
+              <w:jc w:val="right"/>
+              <w:rPr>
+                <w:rFonts w:ascii="Calibri" w:hAnsi="Calibri"/>
+                <w:color w:val="000000"/>
+                <w:sz w:val="24"/>
+                <w:szCs w:val="24"/>
+              </w:rPr>
+            </w:pPr>
+            <w:r>
+              <w:rPr>
+                <w:rFonts w:ascii="Calibri" w:hAnsi="Calibri"/>
+                <w:color w:val="000000"/>
+                <w:sz w:val="24"/>
+                <w:szCs w:val="24"/>
+              </w:rPr>
+              <w:t>0.808</w:t>
+            </w:r>
+          </w:p>
+        </w:tc>
+      </w:tr>
+      <w:tr>
+        <w:trPr>
+          <w:trHeight w:val="300"/>
+          <w:jc w:val="center"/>
+        </w:trPr>
+        <w:tc>
+          <w:tcPr>
+            <w:tcW w:w="2738" w:type="dxa"/>
+            <w:tcBorders>
+              <w:top w:val="nil"/>
+              <w:left w:val="nil"/>
+              <w:bottom w:val="nil"/>
+              <w:right w:val="nil"/>
+            </w:tcBorders>
+            <w:shd w:val="clear" w:color="auto" w:fill="auto"/>
+            <w:noWrap/>
+            <w:vAlign w:val="bottom"/>
+            <w:hideMark/>
+          </w:tcPr>
+          <w:p>
+            <w:pPr>
+              <w:rPr>
+                <w:rFonts w:ascii="Calibri" w:hAnsi="Calibri"/>
+                <w:color w:val="000000"/>
+                <w:sz w:val="24"/>
+                <w:szCs w:val="24"/>
+              </w:rPr>
+            </w:pPr>
+            <w:r>
+              <w:rPr>
+                <w:rFonts w:ascii="Calibri" w:hAnsi="Calibri"/>
+                <w:color w:val="000000"/>
+                <w:sz w:val="24"/>
+                <w:szCs w:val="24"/>
+              </w:rPr>
+              <w:t>Abramowitz</w:t>
+            </w:r>
+          </w:p>
+        </w:tc>
+        <w:tc>
+          <w:tcPr>
+            <w:tcW w:w="1748" w:type="dxa"/>
+            <w:tcBorders>
+              <w:top w:val="nil"/>
+              <w:left w:val="nil"/>
+              <w:bottom w:val="nil"/>
+              <w:right w:val="nil"/>
+            </w:tcBorders>
+            <w:shd w:val="clear" w:color="auto" w:fill="auto"/>
+            <w:noWrap/>
+            <w:vAlign w:val="bottom"/>
+            <w:hideMark/>
+          </w:tcPr>
+          <w:p>
+            <w:pPr>
+              <w:rPr>
+                <w:rFonts w:ascii="Calibri" w:hAnsi="Calibri"/>
+                <w:color w:val="000000"/>
+                <w:sz w:val="24"/>
+                <w:szCs w:val="24"/>
+              </w:rPr>
+            </w:pPr>
+          </w:p>
+        </w:tc>
+        <w:tc>
+          <w:tcPr>
+            <w:tcW w:w="797" w:type="dxa"/>
+            <w:tcBorders>
+              <w:top w:val="nil"/>
+              <w:left w:val="nil"/>
+              <w:bottom w:val="nil"/>
+              <w:right w:val="nil"/>
+            </w:tcBorders>
+            <w:shd w:val="clear" w:color="auto" w:fill="auto"/>
+            <w:noWrap/>
+            <w:vAlign w:val="bottom"/>
+            <w:hideMark/>
+          </w:tcPr>
+          <w:p>
+            <w:pPr>
+              <w:rPr>
+                <w:rFonts w:ascii="Calibri" w:hAnsi="Calibri"/>
+                <w:color w:val="000000"/>
+                <w:sz w:val="24"/>
+                <w:szCs w:val="24"/>
+              </w:rPr>
+            </w:pPr>
+          </w:p>
+        </w:tc>
+        <w:tc>
+          <w:tcPr>
+            <w:tcW w:w="777" w:type="dxa"/>
+            <w:tcBorders>
+              <w:top w:val="nil"/>
+              <w:left w:val="nil"/>
+              <w:bottom w:val="nil"/>
+              <w:right w:val="nil"/>
+            </w:tcBorders>
+            <w:shd w:val="clear" w:color="auto" w:fill="auto"/>
+            <w:noWrap/>
+            <w:vAlign w:val="bottom"/>
+            <w:hideMark/>
+          </w:tcPr>
+          <w:p>
+            <w:pPr>
+              <w:rPr>
+                <w:rFonts w:ascii="Calibri" w:hAnsi="Calibri"/>
+                <w:color w:val="000000"/>
+                <w:sz w:val="24"/>
+                <w:szCs w:val="24"/>
+              </w:rPr>
+            </w:pPr>
+          </w:p>
+        </w:tc>
+      </w:tr>
+      <w:tr>
+        <w:trPr>
+          <w:trHeight w:val="300"/>
+          <w:jc w:val="center"/>
+        </w:trPr>
+        <w:tc>
+          <w:tcPr>
+            <w:tcW w:w="2738" w:type="dxa"/>
+            <w:tcBorders>
+              <w:top w:val="nil"/>
+              <w:left w:val="nil"/>
+              <w:bottom w:val="nil"/>
+              <w:right w:val="nil"/>
+            </w:tcBorders>
+            <w:shd w:val="clear" w:color="auto" w:fill="auto"/>
+            <w:noWrap/>
+            <w:vAlign w:val="bottom"/>
+            <w:hideMark/>
+          </w:tcPr>
+          <w:p>
+            <w:pPr>
+              <w:rPr>
+                <w:rFonts w:ascii="Calibri" w:hAnsi="Calibri"/>
+                <w:color w:val="000000"/>
+                <w:sz w:val="24"/>
+                <w:szCs w:val="24"/>
+              </w:rPr>
+            </w:pPr>
+            <w:r>
+              <w:rPr>
+                <w:rFonts w:ascii="Calibri" w:hAnsi="Calibri"/>
+                <w:color w:val="000000"/>
+                <w:sz w:val="24"/>
+                <w:szCs w:val="24"/>
+              </w:rPr>
+              <w:t>Berry</w:t>
+            </w:r>
+          </w:p>
+        </w:tc>
+        <w:tc>
+          <w:tcPr>
+            <w:tcW w:w="1748" w:type="dxa"/>
+            <w:tcBorders>
+              <w:top w:val="nil"/>
+              <w:left w:val="nil"/>
+              <w:bottom w:val="nil"/>
+              <w:right w:val="nil"/>
+            </w:tcBorders>
+            <w:shd w:val="clear" w:color="auto" w:fill="auto"/>
+            <w:noWrap/>
+            <w:vAlign w:val="bottom"/>
+            <w:hideMark/>
+          </w:tcPr>
+          <w:p>
+            <w:pPr>
+              <w:jc w:val="right"/>
+              <w:rPr>
+                <w:rFonts w:ascii="Calibri" w:hAnsi="Calibri"/>
+                <w:color w:val="000000"/>
+                <w:sz w:val="24"/>
+                <w:szCs w:val="24"/>
+              </w:rPr>
+            </w:pPr>
+            <w:r>
+              <w:rPr>
+                <w:rFonts w:ascii="Calibri" w:hAnsi="Calibri"/>
+                <w:color w:val="000000"/>
+                <w:sz w:val="24"/>
+                <w:szCs w:val="24"/>
+              </w:rPr>
+              <w:t>0.043</w:t>
+            </w:r>
+          </w:p>
+        </w:tc>
+        <w:tc>
+          <w:tcPr>
+            <w:tcW w:w="797" w:type="dxa"/>
+            <w:tcBorders>
+              <w:top w:val="nil"/>
+              <w:left w:val="nil"/>
+              <w:bottom w:val="nil"/>
+              <w:right w:val="nil"/>
+            </w:tcBorders>
+            <w:shd w:val="clear" w:color="auto" w:fill="auto"/>
+            <w:noWrap/>
+            <w:vAlign w:val="bottom"/>
+            <w:hideMark/>
+          </w:tcPr>
+          <w:p>
+            <w:pPr>
+              <w:jc w:val="right"/>
+              <w:rPr>
+                <w:rFonts w:ascii="Calibri" w:hAnsi="Calibri"/>
+                <w:color w:val="000000"/>
+                <w:sz w:val="24"/>
+                <w:szCs w:val="24"/>
+              </w:rPr>
+            </w:pPr>
+            <w:r>
+              <w:rPr>
+                <w:rFonts w:ascii="Calibri" w:hAnsi="Calibri"/>
+                <w:color w:val="000000"/>
+                <w:sz w:val="24"/>
+                <w:szCs w:val="24"/>
+              </w:rPr>
+              <w:t>1.260</w:t>
+            </w:r>
+          </w:p>
+        </w:tc>
+        <w:tc>
+          <w:tcPr>
+            <w:tcW w:w="777" w:type="dxa"/>
+            <w:tcBorders>
+              <w:top w:val="nil"/>
+              <w:left w:val="nil"/>
+              <w:bottom w:val="nil"/>
+              <w:right w:val="nil"/>
+            </w:tcBorders>
+            <w:shd w:val="clear" w:color="auto" w:fill="auto"/>
+            <w:noWrap/>
+            <w:vAlign w:val="bottom"/>
+            <w:hideMark/>
+          </w:tcPr>
+          <w:p>
+            <w:pPr>
+              <w:jc w:val="right"/>
+              <w:rPr>
+                <w:rFonts w:ascii="Calibri" w:hAnsi="Calibri"/>
+                <w:color w:val="000000"/>
+                <w:sz w:val="24"/>
+                <w:szCs w:val="24"/>
+              </w:rPr>
+            </w:pPr>
+            <w:r>
+              <w:rPr>
+                <w:rFonts w:ascii="Calibri" w:hAnsi="Calibri"/>
+                <w:color w:val="000000"/>
+                <w:sz w:val="24"/>
+                <w:szCs w:val="24"/>
+              </w:rPr>
+              <w:t>1.099</w:t>
+            </w:r>
+          </w:p>
+        </w:tc>
+      </w:tr>
+      <w:tr>
+        <w:trPr>
+          <w:trHeight w:val="300"/>
+          <w:jc w:val="center"/>
+        </w:trPr>
+        <w:tc>
+          <w:tcPr>
+            <w:tcW w:w="2738" w:type="dxa"/>
+            <w:tcBorders>
+              <w:top w:val="nil"/>
+              <w:left w:val="nil"/>
+              <w:bottom w:val="nil"/>
+              <w:right w:val="nil"/>
+            </w:tcBorders>
+            <w:shd w:val="clear" w:color="auto" w:fill="auto"/>
+            <w:noWrap/>
+            <w:vAlign w:val="bottom"/>
+            <w:hideMark/>
+          </w:tcPr>
+          <w:p>
+            <w:pPr>
+              <w:rPr>
+                <w:rFonts w:ascii="Calibri" w:hAnsi="Calibri"/>
+                <w:color w:val="000000"/>
+                <w:sz w:val="24"/>
+                <w:szCs w:val="24"/>
+              </w:rPr>
+            </w:pPr>
+            <w:proofErr w:type="spellStart"/>
+            <w:r>
+              <w:rPr>
+                <w:rFonts w:ascii="Calibri" w:hAnsi="Calibri"/>
+                <w:color w:val="000000"/>
+                <w:sz w:val="24"/>
+                <w:szCs w:val="24"/>
+              </w:rPr>
+              <w:t>Campbel</w:t>
+            </w:r>
+            <w:proofErr w:type="spellEnd"/>
+            <w:r>
+              <w:rPr>
+                <w:rFonts w:ascii="Calibri" w:hAnsi="Calibri"/>
+                <w:color w:val="000000"/>
+                <w:sz w:val="24"/>
+                <w:szCs w:val="24"/>
+              </w:rPr>
+              <w:t xml:space="preserve"> (Trial Heat)</w:t>
+            </w:r>
+          </w:p>
+        </w:tc>
+        <w:tc>
+          <w:tcPr>
+            <w:tcW w:w="1748" w:type="dxa"/>
+            <w:tcBorders>
+              <w:top w:val="nil"/>
+              <w:left w:val="nil"/>
+              <w:bottom w:val="nil"/>
+              <w:right w:val="nil"/>
+            </w:tcBorders>
+            <w:shd w:val="clear" w:color="auto" w:fill="auto"/>
+            <w:noWrap/>
+            <w:vAlign w:val="bottom"/>
+            <w:hideMark/>
+          </w:tcPr>
+          <w:p>
+            <w:pPr>
+              <w:jc w:val="right"/>
+              <w:rPr>
+                <w:rFonts w:ascii="Calibri" w:hAnsi="Calibri"/>
+                <w:color w:val="000000"/>
+                <w:sz w:val="24"/>
+                <w:szCs w:val="24"/>
+              </w:rPr>
+            </w:pPr>
+            <w:r>
+              <w:rPr>
+                <w:rFonts w:ascii="Calibri" w:hAnsi="Calibri"/>
+                <w:color w:val="000000"/>
+                <w:sz w:val="24"/>
+                <w:szCs w:val="24"/>
+              </w:rPr>
+              <w:t>0.284</w:t>
+            </w:r>
+          </w:p>
+        </w:tc>
+        <w:tc>
+          <w:tcPr>
+            <w:tcW w:w="797" w:type="dxa"/>
+            <w:tcBorders>
+              <w:top w:val="nil"/>
+              <w:left w:val="nil"/>
+              <w:bottom w:val="nil"/>
+              <w:right w:val="nil"/>
+            </w:tcBorders>
+            <w:shd w:val="clear" w:color="auto" w:fill="auto"/>
+            <w:noWrap/>
+            <w:vAlign w:val="bottom"/>
+            <w:hideMark/>
+          </w:tcPr>
+          <w:p>
+            <w:pPr>
+              <w:jc w:val="right"/>
+              <w:rPr>
+                <w:rFonts w:ascii="Calibri" w:hAnsi="Calibri"/>
+                <w:color w:val="000000"/>
+                <w:sz w:val="24"/>
+                <w:szCs w:val="24"/>
+              </w:rPr>
+            </w:pPr>
+            <w:r>
+              <w:rPr>
+                <w:rFonts w:ascii="Calibri" w:hAnsi="Calibri"/>
+                <w:color w:val="000000"/>
+                <w:sz w:val="24"/>
+                <w:szCs w:val="24"/>
+              </w:rPr>
+              <w:t>1.610</w:t>
+            </w:r>
+          </w:p>
+        </w:tc>
+        <w:tc>
+          <w:tcPr>
+            <w:tcW w:w="777" w:type="dxa"/>
+            <w:tcBorders>
+              <w:top w:val="nil"/>
+              <w:left w:val="nil"/>
+              <w:bottom w:val="nil"/>
+              <w:right w:val="nil"/>
+            </w:tcBorders>
+            <w:shd w:val="clear" w:color="auto" w:fill="auto"/>
+            <w:noWrap/>
+            <w:vAlign w:val="bottom"/>
+            <w:hideMark/>
+          </w:tcPr>
+          <w:p>
+            <w:pPr>
+              <w:jc w:val="right"/>
+              <w:rPr>
+                <w:rFonts w:ascii="Calibri" w:hAnsi="Calibri"/>
+                <w:color w:val="000000"/>
+                <w:sz w:val="24"/>
+                <w:szCs w:val="24"/>
+              </w:rPr>
+            </w:pPr>
+            <w:r>
+              <w:rPr>
+                <w:rFonts w:ascii="Calibri" w:hAnsi="Calibri"/>
+                <w:color w:val="000000"/>
+                <w:sz w:val="24"/>
+                <w:szCs w:val="24"/>
+              </w:rPr>
+              <w:t>1.252</w:t>
+            </w:r>
+          </w:p>
+        </w:tc>
+      </w:tr>
+      <w:tr>
+        <w:trPr>
+          <w:trHeight w:val="300"/>
+          <w:jc w:val="center"/>
+        </w:trPr>
+        <w:tc>
+          <w:tcPr>
+            <w:tcW w:w="2738" w:type="dxa"/>
+            <w:tcBorders>
+              <w:top w:val="nil"/>
+              <w:left w:val="nil"/>
+              <w:bottom w:val="nil"/>
+              <w:right w:val="nil"/>
+            </w:tcBorders>
+            <w:shd w:val="clear" w:color="auto" w:fill="auto"/>
+            <w:noWrap/>
+            <w:vAlign w:val="bottom"/>
+            <w:hideMark/>
+          </w:tcPr>
+          <w:p>
+            <w:pPr>
+              <w:rPr>
+                <w:rFonts w:ascii="Calibri" w:hAnsi="Calibri"/>
+                <w:color w:val="000000"/>
+                <w:sz w:val="24"/>
+                <w:szCs w:val="24"/>
+              </w:rPr>
+            </w:pPr>
+            <w:proofErr w:type="spellStart"/>
+            <w:r>
+              <w:rPr>
+                <w:rFonts w:ascii="Calibri" w:hAnsi="Calibri"/>
+                <w:color w:val="000000"/>
+                <w:sz w:val="24"/>
+                <w:szCs w:val="24"/>
+              </w:rPr>
+              <w:t>Campbel</w:t>
+            </w:r>
+            <w:proofErr w:type="spellEnd"/>
+            <w:r>
+              <w:rPr>
+                <w:rFonts w:ascii="Calibri" w:hAnsi="Calibri"/>
+                <w:color w:val="000000"/>
+                <w:sz w:val="24"/>
+                <w:szCs w:val="24"/>
+              </w:rPr>
+              <w:t xml:space="preserve"> (Bump)</w:t>
+            </w:r>
+          </w:p>
+        </w:tc>
+        <w:tc>
+          <w:tcPr>
+            <w:tcW w:w="1748" w:type="dxa"/>
+            <w:tcBorders>
+              <w:top w:val="nil"/>
+              <w:left w:val="nil"/>
+              <w:bottom w:val="nil"/>
+              <w:right w:val="nil"/>
+            </w:tcBorders>
+            <w:shd w:val="clear" w:color="auto" w:fill="auto"/>
+            <w:noWrap/>
+            <w:vAlign w:val="bottom"/>
+            <w:hideMark/>
+          </w:tcPr>
+          <w:p>
+            <w:pPr>
+              <w:jc w:val="right"/>
+              <w:rPr>
+                <w:rFonts w:ascii="Calibri" w:hAnsi="Calibri"/>
+                <w:color w:val="000000"/>
+                <w:sz w:val="24"/>
+                <w:szCs w:val="24"/>
+              </w:rPr>
+            </w:pPr>
+            <w:r>
+              <w:rPr>
+                <w:rFonts w:ascii="Calibri" w:hAnsi="Calibri"/>
+                <w:color w:val="000000"/>
+                <w:sz w:val="24"/>
+                <w:szCs w:val="24"/>
+              </w:rPr>
+              <w:t>0.086</w:t>
+            </w:r>
+          </w:p>
+        </w:tc>
+        <w:tc>
+          <w:tcPr>
+            <w:tcW w:w="797" w:type="dxa"/>
+            <w:tcBorders>
+              <w:top w:val="nil"/>
+              <w:left w:val="nil"/>
+              <w:bottom w:val="nil"/>
+              <w:right w:val="nil"/>
+            </w:tcBorders>
+            <w:shd w:val="clear" w:color="auto" w:fill="auto"/>
+            <w:noWrap/>
+            <w:vAlign w:val="bottom"/>
+            <w:hideMark/>
+          </w:tcPr>
+          <w:p>
+            <w:pPr>
+              <w:jc w:val="right"/>
+              <w:rPr>
+                <w:rFonts w:ascii="Calibri" w:hAnsi="Calibri"/>
+                <w:color w:val="000000"/>
+                <w:sz w:val="24"/>
+                <w:szCs w:val="24"/>
+              </w:rPr>
+            </w:pPr>
+            <w:r>
+              <w:rPr>
+                <w:rFonts w:ascii="Calibri" w:hAnsi="Calibri"/>
+                <w:color w:val="000000"/>
+                <w:sz w:val="24"/>
+                <w:szCs w:val="24"/>
+              </w:rPr>
+              <w:t>1.740</w:t>
+            </w:r>
+          </w:p>
+        </w:tc>
+        <w:tc>
+          <w:tcPr>
+            <w:tcW w:w="777" w:type="dxa"/>
+            <w:tcBorders>
+              <w:top w:val="nil"/>
+              <w:left w:val="nil"/>
+              <w:bottom w:val="nil"/>
+              <w:right w:val="nil"/>
+            </w:tcBorders>
+            <w:shd w:val="clear" w:color="auto" w:fill="auto"/>
+            <w:noWrap/>
+            <w:vAlign w:val="bottom"/>
+            <w:hideMark/>
+          </w:tcPr>
+          <w:p>
+            <w:pPr>
+              <w:jc w:val="right"/>
+              <w:rPr>
+                <w:rFonts w:ascii="Calibri" w:hAnsi="Calibri"/>
+                <w:color w:val="000000"/>
+                <w:sz w:val="24"/>
+                <w:szCs w:val="24"/>
+              </w:rPr>
+            </w:pPr>
+            <w:r>
+              <w:rPr>
+                <w:rFonts w:ascii="Calibri" w:hAnsi="Calibri"/>
+                <w:color w:val="000000"/>
+                <w:sz w:val="24"/>
+                <w:szCs w:val="24"/>
+              </w:rPr>
+              <w:t>1.412</w:t>
+            </w:r>
+          </w:p>
+        </w:tc>
+      </w:tr>
+      <w:tr>
+        <w:trPr>
+          <w:trHeight w:val="300"/>
+          <w:jc w:val="center"/>
+        </w:trPr>
+        <w:tc>
+          <w:tcPr>
+            <w:tcW w:w="2738" w:type="dxa"/>
+            <w:tcBorders>
+              <w:top w:val="nil"/>
+              <w:left w:val="nil"/>
+              <w:bottom w:val="nil"/>
+              <w:right w:val="nil"/>
+            </w:tcBorders>
+            <w:shd w:val="clear" w:color="auto" w:fill="auto"/>
+            <w:noWrap/>
+            <w:vAlign w:val="bottom"/>
+            <w:hideMark/>
+          </w:tcPr>
+          <w:p>
+            <w:pPr>
+              <w:rPr>
+                <w:rFonts w:ascii="Calibri" w:hAnsi="Calibri"/>
+                <w:color w:val="000000"/>
+                <w:sz w:val="24"/>
+                <w:szCs w:val="24"/>
+              </w:rPr>
+            </w:pPr>
+            <w:proofErr w:type="spellStart"/>
+            <w:r>
+              <w:rPr>
+                <w:rFonts w:ascii="Calibri" w:hAnsi="Calibri"/>
+                <w:color w:val="000000"/>
+                <w:sz w:val="24"/>
+                <w:szCs w:val="24"/>
+              </w:rPr>
+              <w:t>Cuzan</w:t>
+            </w:r>
+            <w:proofErr w:type="spellEnd"/>
+            <w:r>
+              <w:rPr>
+                <w:rFonts w:ascii="Calibri" w:hAnsi="Calibri"/>
+                <w:color w:val="000000"/>
+                <w:sz w:val="24"/>
+                <w:szCs w:val="24"/>
+              </w:rPr>
+              <w:t xml:space="preserve"> 1</w:t>
+            </w:r>
+          </w:p>
+        </w:tc>
+        <w:tc>
+          <w:tcPr>
+            <w:tcW w:w="1748" w:type="dxa"/>
+            <w:tcBorders>
+              <w:top w:val="nil"/>
+              <w:left w:val="nil"/>
+              <w:bottom w:val="nil"/>
+              <w:right w:val="nil"/>
+            </w:tcBorders>
+            <w:shd w:val="clear" w:color="auto" w:fill="auto"/>
+            <w:noWrap/>
+            <w:vAlign w:val="bottom"/>
+            <w:hideMark/>
+          </w:tcPr>
+          <w:p>
+            <w:pPr>
+              <w:jc w:val="right"/>
+              <w:rPr>
+                <w:rFonts w:ascii="Calibri" w:hAnsi="Calibri"/>
+                <w:color w:val="000000"/>
+                <w:sz w:val="24"/>
+                <w:szCs w:val="24"/>
+              </w:rPr>
+            </w:pPr>
+            <w:r>
+              <w:rPr>
+                <w:rFonts w:ascii="Calibri" w:hAnsi="Calibri"/>
+                <w:color w:val="000000"/>
+                <w:sz w:val="24"/>
+                <w:szCs w:val="24"/>
+              </w:rPr>
+              <w:t>0.035</w:t>
+            </w:r>
+          </w:p>
+        </w:tc>
+        <w:tc>
+          <w:tcPr>
+            <w:tcW w:w="797" w:type="dxa"/>
+            <w:tcBorders>
+              <w:top w:val="nil"/>
+              <w:left w:val="nil"/>
+              <w:bottom w:val="nil"/>
+              <w:right w:val="nil"/>
+            </w:tcBorders>
+            <w:shd w:val="clear" w:color="auto" w:fill="auto"/>
+            <w:noWrap/>
+            <w:vAlign w:val="bottom"/>
+            <w:hideMark/>
+          </w:tcPr>
+          <w:p>
+            <w:pPr>
+              <w:jc w:val="right"/>
+              <w:rPr>
+                <w:rFonts w:ascii="Calibri" w:hAnsi="Calibri"/>
+                <w:color w:val="000000"/>
+                <w:sz w:val="24"/>
+                <w:szCs w:val="24"/>
+              </w:rPr>
+            </w:pPr>
+            <w:r>
+              <w:rPr>
+                <w:rFonts w:ascii="Calibri" w:hAnsi="Calibri"/>
+                <w:color w:val="000000"/>
+                <w:sz w:val="24"/>
+                <w:szCs w:val="24"/>
+              </w:rPr>
+              <w:t>2.300</w:t>
+            </w:r>
+          </w:p>
+        </w:tc>
+        <w:tc>
+          <w:tcPr>
+            <w:tcW w:w="777" w:type="dxa"/>
+            <w:tcBorders>
+              <w:top w:val="nil"/>
+              <w:left w:val="nil"/>
+              <w:bottom w:val="nil"/>
+              <w:right w:val="nil"/>
+            </w:tcBorders>
+            <w:shd w:val="clear" w:color="auto" w:fill="auto"/>
+            <w:noWrap/>
+            <w:vAlign w:val="bottom"/>
+            <w:hideMark/>
+          </w:tcPr>
+          <w:p>
+            <w:pPr>
+              <w:jc w:val="right"/>
+              <w:rPr>
+                <w:rFonts w:ascii="Calibri" w:hAnsi="Calibri"/>
+                <w:color w:val="000000"/>
+                <w:sz w:val="24"/>
+                <w:szCs w:val="24"/>
+              </w:rPr>
+            </w:pPr>
+            <w:r>
+              <w:rPr>
+                <w:rFonts w:ascii="Calibri" w:hAnsi="Calibri"/>
+                <w:color w:val="000000"/>
+                <w:sz w:val="24"/>
+                <w:szCs w:val="24"/>
+              </w:rPr>
+              <w:t>1.751</w:t>
+            </w:r>
+          </w:p>
+        </w:tc>
+      </w:tr>
+      <w:tr>
+        <w:trPr>
+          <w:trHeight w:val="300"/>
+          <w:jc w:val="center"/>
+        </w:trPr>
+        <w:tc>
+          <w:tcPr>
+            <w:tcW w:w="2738" w:type="dxa"/>
+            <w:tcBorders>
+              <w:top w:val="nil"/>
+              <w:left w:val="nil"/>
+              <w:bottom w:val="nil"/>
+              <w:right w:val="nil"/>
+            </w:tcBorders>
+            <w:shd w:val="clear" w:color="auto" w:fill="auto"/>
+            <w:noWrap/>
+            <w:vAlign w:val="bottom"/>
+            <w:hideMark/>
+          </w:tcPr>
+          <w:p>
+            <w:pPr>
+              <w:rPr>
+                <w:rFonts w:ascii="Calibri" w:hAnsi="Calibri"/>
+                <w:color w:val="000000"/>
+                <w:sz w:val="24"/>
+                <w:szCs w:val="24"/>
+              </w:rPr>
+            </w:pPr>
+            <w:proofErr w:type="spellStart"/>
+            <w:r>
+              <w:rPr>
+                <w:rFonts w:ascii="Calibri" w:hAnsi="Calibri"/>
+                <w:color w:val="000000"/>
+                <w:sz w:val="24"/>
+                <w:szCs w:val="24"/>
+              </w:rPr>
+              <w:t>Cuzan</w:t>
+            </w:r>
+            <w:proofErr w:type="spellEnd"/>
+            <w:r>
+              <w:rPr>
+                <w:rFonts w:ascii="Calibri" w:hAnsi="Calibri"/>
+                <w:color w:val="000000"/>
+                <w:sz w:val="24"/>
+                <w:szCs w:val="24"/>
+              </w:rPr>
+              <w:t xml:space="preserve"> 2</w:t>
+            </w:r>
+          </w:p>
+        </w:tc>
+        <w:tc>
+          <w:tcPr>
+            <w:tcW w:w="1748" w:type="dxa"/>
+            <w:tcBorders>
+              <w:top w:val="nil"/>
+              <w:left w:val="nil"/>
+              <w:bottom w:val="nil"/>
+              <w:right w:val="nil"/>
+            </w:tcBorders>
+            <w:shd w:val="clear" w:color="auto" w:fill="auto"/>
+            <w:noWrap/>
+            <w:vAlign w:val="bottom"/>
+            <w:hideMark/>
+          </w:tcPr>
+          <w:p>
+            <w:pPr>
+              <w:jc w:val="right"/>
+              <w:rPr>
+                <w:rFonts w:ascii="Calibri" w:hAnsi="Calibri"/>
+                <w:color w:val="000000"/>
+                <w:sz w:val="24"/>
+                <w:szCs w:val="24"/>
+              </w:rPr>
+            </w:pPr>
+            <w:r>
+              <w:rPr>
+                <w:rFonts w:ascii="Calibri" w:hAnsi="Calibri"/>
+                <w:color w:val="000000"/>
+                <w:sz w:val="24"/>
+                <w:szCs w:val="24"/>
+              </w:rPr>
+              <w:t>0.406</w:t>
+            </w:r>
+          </w:p>
+        </w:tc>
+        <w:tc>
+          <w:tcPr>
+            <w:tcW w:w="797" w:type="dxa"/>
+            <w:tcBorders>
+              <w:top w:val="nil"/>
+              <w:left w:val="nil"/>
+              <w:bottom w:val="nil"/>
+              <w:right w:val="nil"/>
+            </w:tcBorders>
+            <w:shd w:val="clear" w:color="auto" w:fill="auto"/>
+            <w:noWrap/>
+            <w:vAlign w:val="bottom"/>
+            <w:hideMark/>
+          </w:tcPr>
+          <w:p>
+            <w:pPr>
+              <w:jc w:val="right"/>
+              <w:rPr>
+                <w:rFonts w:ascii="Calibri" w:hAnsi="Calibri"/>
+                <w:color w:val="000000"/>
+                <w:sz w:val="24"/>
+                <w:szCs w:val="24"/>
+              </w:rPr>
+            </w:pPr>
+            <w:r>
+              <w:rPr>
+                <w:rFonts w:ascii="Calibri" w:hAnsi="Calibri"/>
+                <w:color w:val="000000"/>
+                <w:sz w:val="24"/>
+                <w:szCs w:val="24"/>
+              </w:rPr>
+              <w:t>1.960</w:t>
+            </w:r>
+          </w:p>
+        </w:tc>
+        <w:tc>
+          <w:tcPr>
+            <w:tcW w:w="777" w:type="dxa"/>
+            <w:tcBorders>
+              <w:top w:val="nil"/>
+              <w:left w:val="nil"/>
+              <w:bottom w:val="nil"/>
+              <w:right w:val="nil"/>
+            </w:tcBorders>
+            <w:shd w:val="clear" w:color="auto" w:fill="auto"/>
+            <w:noWrap/>
+            <w:vAlign w:val="bottom"/>
+            <w:hideMark/>
+          </w:tcPr>
+          <w:p>
+            <w:pPr>
+              <w:jc w:val="right"/>
+              <w:rPr>
+                <w:rFonts w:ascii="Calibri" w:hAnsi="Calibri"/>
+                <w:color w:val="000000"/>
+                <w:sz w:val="24"/>
+                <w:szCs w:val="24"/>
+              </w:rPr>
+            </w:pPr>
+            <w:r>
+              <w:rPr>
+                <w:rFonts w:ascii="Calibri" w:hAnsi="Calibri"/>
+                <w:color w:val="000000"/>
+                <w:sz w:val="24"/>
+                <w:szCs w:val="24"/>
+              </w:rPr>
+              <w:t>1.426</w:t>
+            </w:r>
+          </w:p>
+        </w:tc>
+      </w:tr>
+      <w:tr>
+        <w:trPr>
+          <w:trHeight w:val="300"/>
+          <w:jc w:val="center"/>
+        </w:trPr>
+        <w:tc>
+          <w:tcPr>
+            <w:tcW w:w="2738" w:type="dxa"/>
+            <w:tcBorders>
+              <w:top w:val="nil"/>
+              <w:left w:val="nil"/>
+              <w:bottom w:val="nil"/>
+              <w:right w:val="nil"/>
+            </w:tcBorders>
+            <w:shd w:val="clear" w:color="auto" w:fill="auto"/>
+            <w:noWrap/>
+            <w:vAlign w:val="bottom"/>
+            <w:hideMark/>
+          </w:tcPr>
+          <w:p>
+            <w:pPr>
+              <w:rPr>
+                <w:rFonts w:ascii="Calibri" w:hAnsi="Calibri"/>
+                <w:color w:val="000000"/>
+                <w:sz w:val="24"/>
+                <w:szCs w:val="24"/>
+              </w:rPr>
+            </w:pPr>
+            <w:r>
+              <w:rPr>
+                <w:rFonts w:ascii="Calibri" w:hAnsi="Calibri"/>
+                <w:color w:val="000000"/>
+                <w:sz w:val="24"/>
+                <w:szCs w:val="24"/>
+              </w:rPr>
+              <w:t>Erikson-</w:t>
+            </w:r>
+            <w:proofErr w:type="spellStart"/>
+            <w:r>
+              <w:rPr>
+                <w:rFonts w:ascii="Calibri" w:hAnsi="Calibri"/>
+                <w:color w:val="000000"/>
+                <w:sz w:val="24"/>
+                <w:szCs w:val="24"/>
+              </w:rPr>
+              <w:t>Wlezien</w:t>
+            </w:r>
+            <w:proofErr w:type="spellEnd"/>
+          </w:p>
+        </w:tc>
+        <w:tc>
+          <w:tcPr>
+            <w:tcW w:w="1748" w:type="dxa"/>
+            <w:tcBorders>
+              <w:top w:val="nil"/>
+              <w:left w:val="nil"/>
+              <w:bottom w:val="nil"/>
+              <w:right w:val="nil"/>
+            </w:tcBorders>
+            <w:shd w:val="clear" w:color="auto" w:fill="auto"/>
+            <w:noWrap/>
+            <w:vAlign w:val="bottom"/>
+            <w:hideMark/>
+          </w:tcPr>
+          <w:p>
+            <w:pPr>
+              <w:jc w:val="right"/>
+              <w:rPr>
+                <w:rFonts w:ascii="Calibri" w:hAnsi="Calibri"/>
+                <w:color w:val="000000"/>
+                <w:sz w:val="24"/>
+                <w:szCs w:val="24"/>
+              </w:rPr>
+            </w:pPr>
+            <w:r>
+              <w:rPr>
+                <w:rFonts w:ascii="Calibri" w:hAnsi="Calibri"/>
+                <w:color w:val="000000"/>
+                <w:sz w:val="24"/>
+                <w:szCs w:val="24"/>
+              </w:rPr>
+              <w:t>0.026</w:t>
+            </w:r>
+          </w:p>
+        </w:tc>
+        <w:tc>
+          <w:tcPr>
+            <w:tcW w:w="797" w:type="dxa"/>
+            <w:tcBorders>
+              <w:top w:val="nil"/>
+              <w:left w:val="nil"/>
+              <w:bottom w:val="nil"/>
+              <w:right w:val="nil"/>
+            </w:tcBorders>
+            <w:shd w:val="clear" w:color="auto" w:fill="auto"/>
+            <w:noWrap/>
+            <w:vAlign w:val="bottom"/>
+            <w:hideMark/>
+          </w:tcPr>
+          <w:p>
+            <w:pPr>
+              <w:jc w:val="right"/>
+              <w:rPr>
+                <w:rFonts w:ascii="Calibri" w:hAnsi="Calibri"/>
+                <w:color w:val="000000"/>
+                <w:sz w:val="24"/>
+                <w:szCs w:val="24"/>
+              </w:rPr>
+            </w:pPr>
+            <w:r>
+              <w:rPr>
+                <w:rFonts w:ascii="Calibri" w:hAnsi="Calibri"/>
+                <w:color w:val="000000"/>
+                <w:sz w:val="24"/>
+                <w:szCs w:val="24"/>
+              </w:rPr>
+              <w:t>1.780</w:t>
+            </w:r>
+          </w:p>
+        </w:tc>
+        <w:tc>
+          <w:tcPr>
+            <w:tcW w:w="777" w:type="dxa"/>
+            <w:tcBorders>
+              <w:top w:val="nil"/>
+              <w:left w:val="nil"/>
+              <w:bottom w:val="nil"/>
+              <w:right w:val="nil"/>
+            </w:tcBorders>
+            <w:shd w:val="clear" w:color="auto" w:fill="auto"/>
+            <w:noWrap/>
+            <w:vAlign w:val="bottom"/>
+            <w:hideMark/>
+          </w:tcPr>
+          <w:p>
+            <w:pPr>
+              <w:jc w:val="right"/>
+              <w:rPr>
+                <w:rFonts w:ascii="Calibri" w:hAnsi="Calibri"/>
+                <w:color w:val="000000"/>
+                <w:sz w:val="24"/>
+                <w:szCs w:val="24"/>
+              </w:rPr>
+            </w:pPr>
+            <w:r>
+              <w:rPr>
+                <w:rFonts w:ascii="Calibri" w:hAnsi="Calibri"/>
+                <w:color w:val="000000"/>
+                <w:sz w:val="24"/>
+                <w:szCs w:val="24"/>
+              </w:rPr>
+              <w:t>1.568</w:t>
+            </w:r>
+          </w:p>
+        </w:tc>
+      </w:tr>
+      <w:tr>
+        <w:trPr>
+          <w:trHeight w:val="300"/>
+          <w:jc w:val="center"/>
+        </w:trPr>
+        <w:tc>
+          <w:tcPr>
+            <w:tcW w:w="2738" w:type="dxa"/>
+            <w:tcBorders>
+              <w:top w:val="nil"/>
+              <w:left w:val="nil"/>
+              <w:bottom w:val="nil"/>
+              <w:right w:val="nil"/>
+            </w:tcBorders>
+            <w:shd w:val="clear" w:color="auto" w:fill="auto"/>
+            <w:noWrap/>
+            <w:vAlign w:val="bottom"/>
+            <w:hideMark/>
+          </w:tcPr>
+          <w:p>
+            <w:pPr>
+              <w:rPr>
+                <w:rFonts w:ascii="Calibri" w:hAnsi="Calibri"/>
+                <w:color w:val="000000"/>
+                <w:sz w:val="24"/>
+                <w:szCs w:val="24"/>
+              </w:rPr>
+            </w:pPr>
+            <w:proofErr w:type="spellStart"/>
+            <w:r>
+              <w:rPr>
+                <w:rFonts w:ascii="Calibri" w:hAnsi="Calibri"/>
+                <w:color w:val="000000"/>
+                <w:sz w:val="24"/>
+                <w:szCs w:val="24"/>
+              </w:rPr>
+              <w:t>Hibbs</w:t>
+            </w:r>
+            <w:proofErr w:type="spellEnd"/>
+          </w:p>
+        </w:tc>
+        <w:tc>
+          <w:tcPr>
+            <w:tcW w:w="1748" w:type="dxa"/>
+            <w:tcBorders>
+              <w:top w:val="nil"/>
+              <w:left w:val="nil"/>
+              <w:bottom w:val="nil"/>
+              <w:right w:val="nil"/>
+            </w:tcBorders>
+            <w:shd w:val="clear" w:color="auto" w:fill="auto"/>
+            <w:noWrap/>
+            <w:vAlign w:val="bottom"/>
+            <w:hideMark/>
+          </w:tcPr>
+          <w:p>
+            <w:pPr>
+              <w:jc w:val="right"/>
+              <w:rPr>
+                <w:rFonts w:ascii="Calibri" w:hAnsi="Calibri"/>
+                <w:color w:val="000000"/>
+                <w:sz w:val="24"/>
+                <w:szCs w:val="24"/>
+              </w:rPr>
+            </w:pPr>
+            <w:r>
+              <w:rPr>
+                <w:rFonts w:ascii="Calibri" w:hAnsi="Calibri"/>
+                <w:color w:val="000000"/>
+                <w:sz w:val="24"/>
+                <w:szCs w:val="24"/>
+              </w:rPr>
+              <w:t>0.000</w:t>
+            </w:r>
+          </w:p>
+        </w:tc>
+        <w:tc>
+          <w:tcPr>
+            <w:tcW w:w="797" w:type="dxa"/>
+            <w:tcBorders>
+              <w:top w:val="nil"/>
+              <w:left w:val="nil"/>
+              <w:bottom w:val="nil"/>
+              <w:right w:val="nil"/>
+            </w:tcBorders>
+            <w:shd w:val="clear" w:color="auto" w:fill="auto"/>
+            <w:noWrap/>
+            <w:vAlign w:val="bottom"/>
+            <w:hideMark/>
+          </w:tcPr>
+          <w:p>
+            <w:pPr>
+              <w:jc w:val="right"/>
+              <w:rPr>
+                <w:rFonts w:ascii="Calibri" w:hAnsi="Calibri"/>
+                <w:color w:val="000000"/>
+                <w:sz w:val="24"/>
+                <w:szCs w:val="24"/>
+              </w:rPr>
+            </w:pPr>
+            <w:r>
+              <w:rPr>
+                <w:rFonts w:ascii="Calibri" w:hAnsi="Calibri"/>
+                <w:color w:val="000000"/>
+                <w:sz w:val="24"/>
+                <w:szCs w:val="24"/>
+              </w:rPr>
+              <w:t>2.810</w:t>
+            </w:r>
+          </w:p>
+        </w:tc>
+        <w:tc>
+          <w:tcPr>
+            <w:tcW w:w="777" w:type="dxa"/>
+            <w:tcBorders>
+              <w:top w:val="nil"/>
+              <w:left w:val="nil"/>
+              <w:bottom w:val="nil"/>
+              <w:right w:val="nil"/>
+            </w:tcBorders>
+            <w:shd w:val="clear" w:color="auto" w:fill="auto"/>
+            <w:noWrap/>
+            <w:vAlign w:val="bottom"/>
+            <w:hideMark/>
+          </w:tcPr>
+          <w:p>
+            <w:pPr>
+              <w:jc w:val="right"/>
+              <w:rPr>
+                <w:rFonts w:ascii="Calibri" w:hAnsi="Calibri"/>
+                <w:color w:val="000000"/>
+                <w:sz w:val="24"/>
+                <w:szCs w:val="24"/>
+              </w:rPr>
+            </w:pPr>
+            <w:r>
+              <w:rPr>
+                <w:rFonts w:ascii="Calibri" w:hAnsi="Calibri"/>
+                <w:color w:val="000000"/>
+                <w:sz w:val="24"/>
+                <w:szCs w:val="24"/>
+              </w:rPr>
+              <w:t>2.240</w:t>
+            </w:r>
+          </w:p>
+        </w:tc>
+      </w:tr>
+      <w:tr>
+        <w:trPr>
+          <w:trHeight w:val="300"/>
+          <w:jc w:val="center"/>
+        </w:trPr>
+        <w:tc>
+          <w:tcPr>
+            <w:tcW w:w="2738" w:type="dxa"/>
+            <w:tcBorders>
+              <w:top w:val="nil"/>
+              <w:left w:val="nil"/>
+              <w:bottom w:val="nil"/>
+              <w:right w:val="nil"/>
+            </w:tcBorders>
+            <w:shd w:val="clear" w:color="auto" w:fill="auto"/>
+            <w:noWrap/>
+            <w:vAlign w:val="bottom"/>
+            <w:hideMark/>
+          </w:tcPr>
+          <w:p>
+            <w:pPr>
+              <w:rPr>
+                <w:rFonts w:ascii="Calibri" w:hAnsi="Calibri"/>
+                <w:color w:val="000000"/>
+                <w:sz w:val="24"/>
+                <w:szCs w:val="24"/>
+              </w:rPr>
+            </w:pPr>
+            <w:r>
+              <w:rPr>
+                <w:rFonts w:ascii="Calibri" w:hAnsi="Calibri"/>
+                <w:color w:val="000000"/>
+                <w:sz w:val="24"/>
+                <w:szCs w:val="24"/>
+              </w:rPr>
+              <w:t>Holbrook</w:t>
+            </w:r>
+          </w:p>
+        </w:tc>
+        <w:tc>
+          <w:tcPr>
+            <w:tcW w:w="1748" w:type="dxa"/>
+            <w:tcBorders>
+              <w:top w:val="nil"/>
+              <w:left w:val="nil"/>
+              <w:bottom w:val="nil"/>
+              <w:right w:val="nil"/>
+            </w:tcBorders>
+            <w:shd w:val="clear" w:color="auto" w:fill="auto"/>
+            <w:noWrap/>
+            <w:vAlign w:val="bottom"/>
+            <w:hideMark/>
+          </w:tcPr>
+          <w:p>
+            <w:pPr>
+              <w:jc w:val="right"/>
+              <w:rPr>
+                <w:rFonts w:ascii="Calibri" w:hAnsi="Calibri"/>
+                <w:color w:val="000000"/>
+                <w:sz w:val="24"/>
+                <w:szCs w:val="24"/>
+              </w:rPr>
+            </w:pPr>
+            <w:r>
+              <w:rPr>
+                <w:rFonts w:ascii="Calibri" w:hAnsi="Calibri"/>
+                <w:color w:val="000000"/>
+                <w:sz w:val="24"/>
+                <w:szCs w:val="24"/>
+              </w:rPr>
+              <w:t>0.121</w:t>
+            </w:r>
+          </w:p>
+        </w:tc>
+        <w:tc>
+          <w:tcPr>
+            <w:tcW w:w="797" w:type="dxa"/>
+            <w:tcBorders>
+              <w:top w:val="nil"/>
+              <w:left w:val="nil"/>
+              <w:bottom w:val="nil"/>
+              <w:right w:val="nil"/>
+            </w:tcBorders>
+            <w:shd w:val="clear" w:color="auto" w:fill="auto"/>
+            <w:noWrap/>
+            <w:vAlign w:val="bottom"/>
+            <w:hideMark/>
+          </w:tcPr>
+          <w:p>
+            <w:pPr>
+              <w:jc w:val="right"/>
+              <w:rPr>
+                <w:rFonts w:ascii="Calibri" w:hAnsi="Calibri"/>
+                <w:color w:val="000000"/>
+                <w:sz w:val="24"/>
+                <w:szCs w:val="24"/>
+              </w:rPr>
+            </w:pPr>
+            <w:r>
+              <w:rPr>
+                <w:rFonts w:ascii="Calibri" w:hAnsi="Calibri"/>
+                <w:color w:val="000000"/>
+                <w:sz w:val="24"/>
+                <w:szCs w:val="24"/>
+              </w:rPr>
+              <w:t>2.140</w:t>
+            </w:r>
+          </w:p>
+        </w:tc>
+        <w:tc>
+          <w:tcPr>
+            <w:tcW w:w="777" w:type="dxa"/>
+            <w:tcBorders>
+              <w:top w:val="nil"/>
+              <w:left w:val="nil"/>
+              <w:bottom w:val="nil"/>
+              <w:right w:val="nil"/>
+            </w:tcBorders>
+            <w:shd w:val="clear" w:color="auto" w:fill="auto"/>
+            <w:noWrap/>
+            <w:vAlign w:val="bottom"/>
+            <w:hideMark/>
+          </w:tcPr>
+          <w:p>
+            <w:pPr>
+              <w:jc w:val="right"/>
+              <w:rPr>
+                <w:rFonts w:ascii="Calibri" w:hAnsi="Calibri"/>
+                <w:color w:val="000000"/>
+                <w:sz w:val="24"/>
+                <w:szCs w:val="24"/>
+              </w:rPr>
+            </w:pPr>
+            <w:r>
+              <w:rPr>
+                <w:rFonts w:ascii="Calibri" w:hAnsi="Calibri"/>
+                <w:color w:val="000000"/>
+                <w:sz w:val="24"/>
+                <w:szCs w:val="24"/>
+              </w:rPr>
+              <w:t>1.734</w:t>
+            </w:r>
+          </w:p>
+        </w:tc>
+      </w:tr>
+      <w:tr>
+        <w:trPr>
+          <w:trHeight w:val="300"/>
+          <w:jc w:val="center"/>
+        </w:trPr>
+        <w:tc>
+          <w:tcPr>
+            <w:tcW w:w="2738" w:type="dxa"/>
+            <w:tcBorders>
+              <w:top w:val="nil"/>
+              <w:left w:val="nil"/>
+              <w:bottom w:val="nil"/>
+              <w:right w:val="nil"/>
+            </w:tcBorders>
+            <w:shd w:val="clear" w:color="auto" w:fill="auto"/>
+            <w:noWrap/>
+            <w:vAlign w:val="bottom"/>
+            <w:hideMark/>
+          </w:tcPr>
+          <w:p>
+            <w:pPr>
+              <w:rPr>
+                <w:rFonts w:ascii="Calibri" w:hAnsi="Calibri"/>
+                <w:color w:val="000000"/>
+                <w:sz w:val="24"/>
+                <w:szCs w:val="24"/>
+              </w:rPr>
+            </w:pPr>
+            <w:proofErr w:type="spellStart"/>
+            <w:r>
+              <w:rPr>
+                <w:rFonts w:ascii="Calibri" w:hAnsi="Calibri"/>
+                <w:color w:val="000000"/>
+                <w:sz w:val="24"/>
+                <w:szCs w:val="24"/>
+              </w:rPr>
+              <w:t>Klarner</w:t>
+            </w:r>
+            <w:proofErr w:type="spellEnd"/>
+          </w:p>
+        </w:tc>
+        <w:tc>
+          <w:tcPr>
+            <w:tcW w:w="1748" w:type="dxa"/>
+            <w:tcBorders>
+              <w:top w:val="nil"/>
+              <w:left w:val="nil"/>
+              <w:bottom w:val="nil"/>
+              <w:right w:val="nil"/>
+            </w:tcBorders>
+            <w:shd w:val="clear" w:color="auto" w:fill="auto"/>
+            <w:noWrap/>
+            <w:vAlign w:val="bottom"/>
+            <w:hideMark/>
+          </w:tcPr>
+          <w:p>
+            <w:pPr>
+              <w:rPr>
+                <w:rFonts w:ascii="Calibri" w:hAnsi="Calibri"/>
+                <w:color w:val="000000"/>
+                <w:sz w:val="24"/>
+                <w:szCs w:val="24"/>
+              </w:rPr>
+            </w:pPr>
+          </w:p>
+        </w:tc>
+        <w:tc>
+          <w:tcPr>
+            <w:tcW w:w="797" w:type="dxa"/>
+            <w:tcBorders>
+              <w:top w:val="nil"/>
+              <w:left w:val="nil"/>
+              <w:bottom w:val="nil"/>
+              <w:right w:val="nil"/>
+            </w:tcBorders>
+            <w:shd w:val="clear" w:color="auto" w:fill="auto"/>
+            <w:noWrap/>
+            <w:vAlign w:val="bottom"/>
+            <w:hideMark/>
+          </w:tcPr>
+          <w:p>
+            <w:pPr>
+              <w:rPr>
+                <w:rFonts w:ascii="Calibri" w:hAnsi="Calibri"/>
+                <w:color w:val="000000"/>
+                <w:sz w:val="24"/>
+                <w:szCs w:val="24"/>
+              </w:rPr>
+            </w:pPr>
+          </w:p>
+        </w:tc>
+        <w:tc>
+          <w:tcPr>
+            <w:tcW w:w="777" w:type="dxa"/>
+            <w:tcBorders>
+              <w:top w:val="nil"/>
+              <w:left w:val="nil"/>
+              <w:bottom w:val="nil"/>
+              <w:right w:val="nil"/>
+            </w:tcBorders>
+            <w:shd w:val="clear" w:color="auto" w:fill="auto"/>
+            <w:noWrap/>
+            <w:vAlign w:val="bottom"/>
+            <w:hideMark/>
+          </w:tcPr>
+          <w:p>
+            <w:pPr>
+              <w:rPr>
+                <w:rFonts w:ascii="Calibri" w:hAnsi="Calibri"/>
+                <w:color w:val="000000"/>
+                <w:sz w:val="24"/>
+                <w:szCs w:val="24"/>
+              </w:rPr>
+            </w:pPr>
+          </w:p>
+        </w:tc>
+      </w:tr>
+      <w:tr>
+        <w:trPr>
+          <w:trHeight w:val="320"/>
+          <w:jc w:val="center"/>
+        </w:trPr>
+        <w:tc>
+          <w:tcPr>
+            <w:tcW w:w="2738" w:type="dxa"/>
+            <w:tcBorders>
+              <w:top w:val="nil"/>
+              <w:left w:val="nil"/>
+              <w:bottom w:val="single" w:sz="8" w:space="0" w:color="auto"/>
+              <w:right w:val="nil"/>
+            </w:tcBorders>
+            <w:shd w:val="clear" w:color="auto" w:fill="auto"/>
+            <w:noWrap/>
+            <w:vAlign w:val="bottom"/>
+            <w:hideMark/>
+          </w:tcPr>
+          <w:p>
+            <w:pPr>
+              <w:rPr>
+                <w:rFonts w:ascii="Calibri" w:hAnsi="Calibri"/>
+                <w:color w:val="000000"/>
+                <w:sz w:val="24"/>
+                <w:szCs w:val="24"/>
+              </w:rPr>
+            </w:pPr>
+            <w:r>
+              <w:rPr>
+                <w:rFonts w:ascii="Calibri" w:hAnsi="Calibri"/>
+                <w:color w:val="000000"/>
+                <w:sz w:val="24"/>
+                <w:szCs w:val="24"/>
+              </w:rPr>
+              <w:lastRenderedPageBreak/>
+              <w:t>Lockerbie</w:t>
+            </w:r>
+          </w:p>
+        </w:tc>
+        <w:tc>
+          <w:tcPr>
+            <w:tcW w:w="1748" w:type="dxa"/>
+            <w:tcBorders>
+              <w:top w:val="nil"/>
+              <w:left w:val="nil"/>
+              <w:bottom w:val="single" w:sz="8" w:space="0" w:color="auto"/>
+              <w:right w:val="nil"/>
+            </w:tcBorders>
+            <w:shd w:val="clear" w:color="auto" w:fill="auto"/>
+            <w:noWrap/>
+            <w:vAlign w:val="bottom"/>
+            <w:hideMark/>
+          </w:tcPr>
+          <w:p>
+            <w:pPr>
+              <w:jc w:val="right"/>
+              <w:rPr>
+                <w:rFonts w:ascii="Calibri" w:hAnsi="Calibri"/>
+                <w:color w:val="000000"/>
+                <w:sz w:val="24"/>
+                <w:szCs w:val="24"/>
+              </w:rPr>
+            </w:pPr>
+            <w:r>
+              <w:rPr>
+                <w:rFonts w:ascii="Calibri" w:hAnsi="Calibri"/>
+                <w:color w:val="000000"/>
+                <w:sz w:val="24"/>
+                <w:szCs w:val="24"/>
+              </w:rPr>
+              <w:t>0.000</w:t>
+            </w:r>
+          </w:p>
+        </w:tc>
+        <w:tc>
+          <w:tcPr>
+            <w:tcW w:w="797" w:type="dxa"/>
+            <w:tcBorders>
+              <w:top w:val="nil"/>
+              <w:left w:val="nil"/>
+              <w:bottom w:val="single" w:sz="8" w:space="0" w:color="auto"/>
+              <w:right w:val="nil"/>
+            </w:tcBorders>
+            <w:shd w:val="clear" w:color="auto" w:fill="auto"/>
+            <w:noWrap/>
+            <w:vAlign w:val="bottom"/>
+            <w:hideMark/>
+          </w:tcPr>
+          <w:p>
+            <w:pPr>
+              <w:jc w:val="right"/>
+              <w:rPr>
+                <w:rFonts w:ascii="Calibri" w:hAnsi="Calibri"/>
+                <w:color w:val="000000"/>
+                <w:sz w:val="24"/>
+                <w:szCs w:val="24"/>
+              </w:rPr>
+            </w:pPr>
+            <w:r>
+              <w:rPr>
+                <w:rFonts w:ascii="Calibri" w:hAnsi="Calibri"/>
+                <w:color w:val="000000"/>
+                <w:sz w:val="24"/>
+                <w:szCs w:val="24"/>
+              </w:rPr>
+              <w:t>3.940</w:t>
+            </w:r>
+          </w:p>
+        </w:tc>
+        <w:tc>
+          <w:tcPr>
+            <w:tcW w:w="777" w:type="dxa"/>
+            <w:tcBorders>
+              <w:top w:val="nil"/>
+              <w:left w:val="nil"/>
+              <w:bottom w:val="single" w:sz="8" w:space="0" w:color="auto"/>
+              <w:right w:val="nil"/>
+            </w:tcBorders>
+            <w:shd w:val="clear" w:color="auto" w:fill="auto"/>
+            <w:noWrap/>
+            <w:vAlign w:val="bottom"/>
+            <w:hideMark/>
+          </w:tcPr>
+          <w:p>
+            <w:pPr>
+              <w:jc w:val="right"/>
+              <w:rPr>
+                <w:rFonts w:ascii="Calibri" w:hAnsi="Calibri"/>
+                <w:color w:val="000000"/>
+                <w:sz w:val="24"/>
+                <w:szCs w:val="24"/>
+              </w:rPr>
+            </w:pPr>
+            <w:r>
+              <w:rPr>
+                <w:rFonts w:ascii="Calibri" w:hAnsi="Calibri"/>
+                <w:color w:val="000000"/>
+                <w:sz w:val="24"/>
+                <w:szCs w:val="24"/>
+              </w:rPr>
+              <w:t>3.329</w:t>
+            </w:r>
+          </w:p>
+        </w:tc>
+      </w:tr>
+      <w:tr>
+        <w:trPr>
+          <w:trHeight w:val="1920"/>
+          <w:jc w:val="center"/>
+        </w:trPr>
+        <w:tc>
+          <w:tcPr>
+            <w:tcW w:w="6060" w:type="dxa"/>
+            <w:gridSpan w:val="4"/>
+            <w:tcBorders>
+              <w:top w:val="single" w:sz="8" w:space="0" w:color="auto"/>
+              <w:left w:val="nil"/>
+              <w:bottom w:val="nil"/>
+              <w:right w:val="nil"/>
+            </w:tcBorders>
+            <w:shd w:val="clear" w:color="auto" w:fill="auto"/>
+            <w:vAlign w:val="bottom"/>
+            <w:hideMark/>
+          </w:tcPr>
+          <w:p>
+            <w:pPr>
+              <w:rPr>
+                <w:rFonts w:ascii="Calibri" w:hAnsi="Calibri"/>
+                <w:i/>
+                <w:iCs/>
+                <w:color w:val="000000"/>
+                <w:sz w:val="24"/>
+                <w:szCs w:val="24"/>
+              </w:rPr>
+            </w:pPr>
+            <w:r>
+              <w:rPr>
+                <w:rFonts w:ascii="Calibri" w:hAnsi="Calibri"/>
+                <w:i/>
+                <w:iCs/>
+                <w:color w:val="000000"/>
+                <w:sz w:val="24"/>
+                <w:szCs w:val="24"/>
+              </w:rPr>
+              <w:t xml:space="preserve">The first column shows the weight assigned each component model in the final ensemble.  The other </w:t>
+            </w:r>
+            <w:proofErr w:type="spellStart"/>
+            <w:r>
+              <w:rPr>
+                <w:rFonts w:ascii="Calibri" w:hAnsi="Calibri"/>
+                <w:i/>
+                <w:iCs/>
+                <w:color w:val="000000"/>
+                <w:sz w:val="24"/>
+                <w:szCs w:val="24"/>
+              </w:rPr>
+              <w:t>colmns</w:t>
+            </w:r>
+            <w:proofErr w:type="spellEnd"/>
+            <w:r>
+              <w:rPr>
+                <w:rFonts w:ascii="Calibri" w:hAnsi="Calibri"/>
+                <w:i/>
+                <w:iCs/>
+                <w:color w:val="000000"/>
+                <w:sz w:val="24"/>
+                <w:szCs w:val="24"/>
+              </w:rPr>
+              <w:t xml:space="preserve"> show two fit statistics to evaluate the relative performance of each component model and the ensemble across the calibration period.  EBMA tends to place higher weight on better performing models, but the relationship is not linear.</w:t>
+            </w:r>
+          </w:p>
+        </w:tc>
+      </w:tr>
+    </w:tbl>
+    <w:p>
+      <w:pPr>
+        <w:pStyle w:val="Manuscriptparagraph"/>
+        <w:ind w:firstLine="720"/>
+        <w:jc w:val="center"/>
+      </w:pPr>
+    </w:p>
+    <w:p>
+      <w:pPr>
+        <w:pStyle w:val="Manuscriptparagraph"/>
+        <w:ind w:firstLine="720"/>
+      </w:pPr>
     </w:p>
     <w:p>
       <w:pPr>
@@ -1882,13 +4059,81 @@
       </w:pPr>
       <w:r>
         <w:tab/>
-        <w:t xml:space="preserve">Table XX shows the EBMA model statistics for the in-sample period. It shows the weights for each individual model, as well as … several error statistics for the in-sample predictions. </w:t>
+        <w:t xml:space="preserve">Table </w:t>
+      </w:r>
+      <w:r>
+        <w:t>1</w:t>
+      </w:r>
+      <w:r>
+        <w:t xml:space="preserve"> shows the EBMA model statistics for the in-sample period. It shows the </w:t>
+      </w:r>
+      <w:r>
+        <w:t xml:space="preserve">estimated </w:t>
+      </w:r>
+      <w:r>
+        <w:t>weights for each individual model, as well a</w:t>
+      </w:r>
+      <w:r>
+        <w:t>s the Root Mean Squared Error (RMSE) and Mean Average Error (</w:t>
+      </w:r>
+      <w:r>
+        <w:t>MAE) for the in-sample period spanning the post-war era.</w:t>
+      </w:r>
+      <w:r>
+        <w:t xml:space="preserve">  Almost all of the component models receive some weight in the final ensemble, although the weights are far from uniform.  The highest weighted model is </w:t>
+      </w:r>
+      <w:proofErr w:type="spellStart"/>
+      <w:r>
+        <w:t>Cuzan’s</w:t>
+      </w:r>
+      <w:proofErr w:type="spellEnd"/>
+      <w:r>
+        <w:t xml:space="preserve"> (</w:t>
+      </w:r>
+      <w:proofErr w:type="gramStart"/>
+      <w:r>
+        <w:t>FLO ..</w:t>
+      </w:r>
+      <w:proofErr w:type="gramEnd"/>
+      <w:r>
+        <w:t xml:space="preserve"> what is </w:t>
+      </w:r>
+      <w:proofErr w:type="spellStart"/>
+      <w:r>
+        <w:t>Cuzan</w:t>
+      </w:r>
+      <w:proofErr w:type="spellEnd"/>
+      <w:r>
+        <w:t xml:space="preserve"> 2?) …. In contrast, EBMA entirely excludes the </w:t>
+      </w:r>
+      <w:proofErr w:type="spellStart"/>
+      <w:r>
+        <w:t>Hibbs</w:t>
+      </w:r>
+      <w:proofErr w:type="spellEnd"/>
+      <w:r>
+        <w:t xml:space="preserve"> and Lockerbie models.</w:t>
+      </w:r>
+      <w:r>
+        <w:t xml:space="preserve"> This should not be interpreted to indicate that some models are “better”, but only that the EBMA procedure found this mix to provide the highest rate of in-sample predictive accuracy.</w:t>
       </w:r>
     </w:p>
     <w:p>
       <w:pPr>
         <w:pStyle w:val="Manuscriptparagraph"/>
       </w:pPr>
+      <w:r>
+        <w:tab/>
+        <w:t xml:space="preserve">A visual representation of the kinds of predictive </w:t>
+      </w:r>
+      <w:proofErr w:type="spellStart"/>
+      <w:r>
+        <w:t>pdfs</w:t>
+      </w:r>
+      <w:proofErr w:type="spellEnd"/>
+      <w:r>
+        <w:t xml:space="preserve"> generated by EBMA is provided in Figure 1.  Here we see … and I’m spent.</w:t>
+      </w:r>
     </w:p>
     <w:p>
       <w:pPr>
@@ -1899,6 +4144,157 @@
       <w:pPr>
         <w:pStyle w:val="Manuscriptparagraph"/>
       </w:pPr>
+      <w:r>
+        <w:t>Witty concluding paragraph here.</w:t>
+      </w:r>
+      <w:bookmarkStart w:id="0" w:name="_GoBack"/>
+      <w:bookmarkEnd w:id="0"/>
+    </w:p>
+    <w:p>
+      <w:pPr>
+        <w:pStyle w:val="Manuscriptparagraph"/>
+      </w:pPr>
+    </w:p>
+    <w:p>
+      <w:pPr>
+        <w:pStyle w:val="Manuscriptparagraph"/>
+      </w:pPr>
+    </w:p>
+    <w:p>
+      <w:pPr>
+        <w:pStyle w:val="Manuscriptparagraph"/>
+      </w:pPr>
+    </w:p>
+    <w:p>
+      <w:pPr>
+        <w:pStyle w:val="Manuscriptparagraph"/>
+      </w:pPr>
+      <w:r>
+        <w:t xml:space="preserve">Figure 1: EBMA posterior distributions for the 2004 and 2008 Elections (in-sample).  </w:t>
+      </w:r>
+    </w:p>
+    <w:p>
+      <w:pPr>
+        <w:pStyle w:val="Manuscriptparagraph"/>
+        <w:jc w:val="center"/>
+      </w:pPr>
+      <w:r>
+        <w:rPr>
+          <w:noProof/>
+        </w:rPr>
+        <w:drawing>
+          <wp:inline distT="0" distB="0" distL="0" distR="0" wp14:anchorId="268860A4" wp14:editId="479E397E">
+            <wp:extent cx="4572000" cy="5494655"/>
+            <wp:effectExtent l="0" t="0" r="0" b="0"/>
+            <wp:docPr id="1" name="Picture 1" descr="Macintosh HD:Users:jmontgomery:GitHub:EBMAforecast:wordisbeautiful:Figure1.tiff"/>
+            <wp:cNvGraphicFramePr>
+              <a:graphicFrameLocks xmlns:a="http://schemas.openxmlformats.org/drawingml/2006/main" noChangeAspect="1"/>
+            </wp:cNvGraphicFramePr>
+            <a:graphic xmlns:a="http://schemas.openxmlformats.org/drawingml/2006/main">
+              <a:graphicData uri="http://schemas.openxmlformats.org/drawingml/2006/picture">
+                <pic:pic xmlns:pic="http://schemas.openxmlformats.org/drawingml/2006/picture">
+                  <pic:nvPicPr>
+                    <pic:cNvPr id="0" name="Picture 1" descr="Macintosh HD:Users:jmontgomery:GitHub:EBMAforecast:wordisbeautiful:Figure1.tiff"/>
+                    <pic:cNvPicPr>
+                      <a:picLocks noChangeAspect="1" noChangeArrowheads="1"/>
+                    </pic:cNvPicPr>
+                  </pic:nvPicPr>
+                  <pic:blipFill>
+                    <a:blip r:embed="rId9">
+                      <a:extLst>
+                        <a:ext uri="{28A0092B-C50C-407E-A947-70E740481C1C}">
+                          <a14:useLocalDpi xmlns:a14="http://schemas.microsoft.com/office/drawing/2010/main" val="0"/>
+                        </a:ext>
+                      </a:extLst>
+                    </a:blip>
+                    <a:srcRect/>
+                    <a:stretch>
+                      <a:fillRect/>
+                    </a:stretch>
+                  </pic:blipFill>
+                  <pic:spPr bwMode="auto">
+                    <a:xfrm>
+                      <a:off x="0" y="0"/>
+                      <a:ext cx="4572000" cy="5494655"/>
+                    </a:xfrm>
+                    <a:prstGeom prst="rect">
+                      <a:avLst/>
+                    </a:prstGeom>
+                    <a:noFill/>
+                    <a:ln>
+                      <a:noFill/>
+                    </a:ln>
+                  </pic:spPr>
+                </pic:pic>
+              </a:graphicData>
+            </a:graphic>
+          </wp:inline>
+        </w:drawing>
+      </w:r>
+    </w:p>
+    <w:p>
+      <w:pPr>
+        <w:pStyle w:val="Manuscriptparagraph"/>
+        <w:rPr>
+          <w:sz w:val="20"/>
+          <w:szCs w:val="20"/>
+        </w:rPr>
+      </w:pPr>
+      <w:r>
+        <w:rPr>
+          <w:sz w:val="20"/>
+          <w:szCs w:val="20"/>
+        </w:rPr>
+        <w:t xml:space="preserve">The dashed curves show the component </w:t>
+      </w:r>
+      <w:proofErr w:type="spellStart"/>
+      <w:r>
+        <w:rPr>
+          <w:sz w:val="20"/>
+          <w:szCs w:val="20"/>
+        </w:rPr>
+        <w:t>pdfs</w:t>
+      </w:r>
+      <w:proofErr w:type="spellEnd"/>
+      <w:r>
+        <w:rPr>
+          <w:sz w:val="20"/>
+          <w:szCs w:val="20"/>
+        </w:rPr>
+        <w:t xml:space="preserve"> and the solid curve shows the final EBMA </w:t>
+      </w:r>
+      <w:proofErr w:type="spellStart"/>
+      <w:r>
+        <w:rPr>
+          <w:sz w:val="20"/>
+          <w:szCs w:val="20"/>
+        </w:rPr>
+        <w:t>pdf</w:t>
+      </w:r>
+      <w:proofErr w:type="spellEnd"/>
+      <w:r>
+        <w:rPr>
+          <w:sz w:val="20"/>
+          <w:szCs w:val="20"/>
+        </w:rPr>
+        <w:t xml:space="preserve">. The light dashes at the bottom show the point predictions of each </w:t>
+      </w:r>
+      <w:proofErr w:type="gramStart"/>
+      <w:r>
+        <w:rPr>
+          <w:sz w:val="20"/>
+          <w:szCs w:val="20"/>
+        </w:rPr>
+        <w:t>component,</w:t>
+      </w:r>
+      <w:proofErr w:type="gramEnd"/>
+      <w:r>
+        <w:rPr>
+          <w:sz w:val="20"/>
+          <w:szCs w:val="20"/>
+        </w:rPr>
+        <w:t xml:space="preserve"> the dark dash shows the EBMA posterior median, and the vertical dotted line shows the actual election outcome.   </w:t>
+      </w:r>
     </w:p>
     <w:sdt>
       <w:sdtPr>
@@ -1917,7 +4313,6 @@
           <w:docPartUnique/>
         </w:docPartObj>
       </w:sdtPr>
-      <w:sdtEndPr/>
       <w:sdtContent>
         <w:p>
           <w:pPr>
@@ -1935,7 +4330,6 @@
             <w:id w:val="111145805"/>
             <w:bibliography/>
           </w:sdtPr>
-          <w:sdtEndPr/>
           <w:sdtContent>
             <w:p>
               <w:pPr>
@@ -2120,7 +4514,6 @@
           <w:docPartUnique/>
         </w:docPartObj>
       </w:sdtPr>
-      <w:sdtEndPr/>
       <w:sdtContent>
         <w:p>
           <w:pPr>
@@ -2139,7 +4532,15 @@
               <w:sz w:val="24"/>
               <w:szCs w:val="24"/>
             </w:rPr>
-            <w:t xml:space="preserve">Jacob Montgomery is an Assistant Professor in the Department of </w:t>
+            <w:t>Jacob Montgomery is an Assistant Professor</w:t>
+          </w:r>
+          <w:r>
+            <w:rPr>
+              <w:rFonts w:ascii="Courier New" w:hAnsi="Courier New" w:cs="Courier New"/>
+              <w:sz w:val="24"/>
+              <w:szCs w:val="24"/>
+            </w:rPr>
+            <w:t xml:space="preserve"> in the Department of </w:t>
           </w:r>
           <w:proofErr w:type="gramStart"/>
           <w:r>
@@ -2148,7 +4549,15 @@
               <w:sz w:val="24"/>
               <w:szCs w:val="24"/>
             </w:rPr>
-            <w:t>Political Science</w:t>
+            <w:t xml:space="preserve">Political </w:t>
+          </w:r>
+          <w:r>
+            <w:rPr>
+              <w:rFonts w:ascii="Courier New" w:hAnsi="Courier New" w:cs="Courier New"/>
+              <w:sz w:val="24"/>
+              <w:szCs w:val="24"/>
+            </w:rPr>
+            <w:t>Science</w:t>
           </w:r>
           <w:proofErr w:type="gramEnd"/>
           <w:r>
@@ -2173,7 +4582,7 @@
               <w:sz w:val="24"/>
               <w:szCs w:val="24"/>
             </w:rPr>
-            <w:t>, with a special interest in political parties.  He teaches courses on statistical methods, experimental methods, and American political parties. He graduated with a B.A. from Wake Forest University with majors in Political Science and Mathematical Economics.  He earned an M.S. in Statistical Science, as well as his Ph.D. (2011) in Political Science from Duke University. </w:t>
+            <w:t>.   He graduated with a B.A. from Wake Forest University with majors in Political Science and Mathematical Economics.  He earned an M.S. in Statistical Science, as well as his Ph.D. (2011) in Political Science from Duke University. </w:t>
           </w:r>
         </w:p>
       </w:sdtContent>
@@ -2207,7 +4616,6 @@
           <w:sz w:val="24"/>
           <w:szCs w:val="24"/>
         </w:rPr>
-        <w:lastRenderedPageBreak/>
         <w:t xml:space="preserve">Florian </w:t>
       </w:r>
       <w:r>
@@ -2224,7 +4632,16 @@
           <w:sz w:val="24"/>
           <w:szCs w:val="24"/>
         </w:rPr>
-        <w:t>Hollenbach is a PhD student with a focus in Political Economy and Methods. His current interests are the political economy of taxation, redistribution as well as state capacity and revenue extraction in developing countries. Additional interests include applied statistics and economic development.</w:t>
+        <w:t xml:space="preserve">Hollenbach is a PhD student with a focus in Political Economy and Methods. His current interests are the political economy of taxation, redistribution as well as state </w:t>
+      </w:r>
+      <w:r>
+        <w:rPr>
+          <w:rFonts w:ascii="Courier New" w:hAnsi="Courier New" w:cs="Courier New"/>
+          <w:sz w:val="24"/>
+          <w:szCs w:val="24"/>
+        </w:rPr>
+        <w:lastRenderedPageBreak/>
+        <w:t>capacity and revenue extraction in developing countries. Additional interests include applied statistics and economic development.</w:t>
       </w:r>
     </w:p>
     <w:p>
@@ -2314,8 +4731,6 @@
         </w:rPr>
         <w:t>Much of his current work focuses on predicting the onset and duration of international crises and domestic events such as rebellion, insurgency, and ethnic and religious violence. In addition he works on link prediction in the context of the dynamic evolution of social networks.</w:t>
       </w:r>
-      <w:bookmarkStart w:id="0" w:name="_GoBack"/>
-      <w:bookmarkEnd w:id="0"/>
     </w:p>
     <w:p>
       <w:pPr>
@@ -2330,10 +4745,10 @@
       </w:pPr>
     </w:p>
     <w:sectPr>
-      <w:headerReference w:type="even" r:id="rId9"/>
-      <w:headerReference w:type="default" r:id="rId10"/>
-      <w:footerReference w:type="even" r:id="rId11"/>
-      <w:footerReference w:type="default" r:id="rId12"/>
+      <w:headerReference w:type="even" r:id="rId10"/>
+      <w:headerReference w:type="default" r:id="rId11"/>
+      <w:footerReference w:type="even" r:id="rId12"/>
+      <w:footerReference w:type="default" r:id="rId13"/>
       <w:pgSz w:w="12240" w:h="15840" w:code="1"/>
       <w:pgMar w:top="1440" w:right="1440" w:bottom="1440" w:left="1440" w:header="720" w:footer="720" w:gutter="0"/>
       <w:cols w:space="720"/>
@@ -2458,7 +4873,7 @@
           <w:sz w:val="20"/>
           <w:szCs w:val="20"/>
         </w:rPr>
-        <w:t xml:space="preserve">This means that component models with highly correlated predictions will be penalized and receive less weight. </w:t>
+        <w:t xml:space="preserve">Ideally, we would calibrate the ensemble model based solely on out-of-sample predictions.  This would prevent reliance on models that over-fit the results from prior elections.  For practical reasons, however, this is not possible for this forecast.  However, we feel that the models here are sufficiently parsimonious to ameliorate concerns about over-fitting.   </w:t>
       </w:r>
     </w:p>
   </w:footnote>
@@ -2488,7 +4903,37 @@
           <w:sz w:val="20"/>
           <w:szCs w:val="20"/>
         </w:rPr>
-        <w:t xml:space="preserve">We will describe the mathematical detail behind the EBMA model in less detail here. For a more detailed description the reader should consult </w:t>
+        <w:t xml:space="preserve">This means that component models with highly correlated predictions will be penalized and receive less weight. </w:t>
+      </w:r>
+    </w:p>
+  </w:footnote>
+  <w:footnote w:id="3">
+    <w:p>
+      <w:pPr>
+        <w:pStyle w:val="FootnoteText"/>
+        <w:spacing w:line="480" w:lineRule="auto"/>
+        <w:rPr>
+          <w:rFonts w:ascii="Courier New" w:hAnsi="Courier New" w:cs="Courier New"/>
+          <w:sz w:val="20"/>
+          <w:szCs w:val="20"/>
+        </w:rPr>
+      </w:pPr>
+      <w:r>
+        <w:rPr>
+          <w:rStyle w:val="FootnoteReference"/>
+        </w:rPr>
+        <w:footnoteRef/>
+      </w:r>
+      <w:r>
+        <w:t xml:space="preserve"> </w:t>
+      </w:r>
+      <w:r>
+        <w:rPr>
+          <w:rFonts w:ascii="Courier New" w:hAnsi="Courier New" w:cs="Courier New"/>
+          <w:sz w:val="20"/>
+          <w:szCs w:val="20"/>
+        </w:rPr>
+        <w:t xml:space="preserve">We will describe the mathematical detail behind the EBMA model with few details here. For a more detailed description the reader should consult </w:t>
       </w:r>
       <w:r>
         <w:rPr>
@@ -3468,7 +5913,7 @@
     <w:charset w:val="4E"/>
     <w:family w:val="auto"/>
     <w:pitch w:val="variable"/>
-    <w:sig w:usb0="E00002FF" w:usb1="6AC7FDFB" w:usb2="00000012" w:usb3="00000000" w:csb0="0002009F" w:csb1="00000000"/>
+    <w:sig w:usb0="00000001" w:usb1="08070000" w:usb2="00000010" w:usb3="00000000" w:csb0="00020000" w:csb1="00000000"/>
   </w:font>
   <w:font w:name="Tahoma">
     <w:panose1 w:val="020B0604030504040204"/>
@@ -3495,7 +5940,7 @@
     <w:charset w:val="4E"/>
     <w:family w:val="auto"/>
     <w:pitch w:val="variable"/>
-    <w:sig w:usb0="E00002FF" w:usb1="6AC7FDFB" w:usb2="00000012" w:usb3="00000000" w:csb0="0002009F" w:csb1="00000000"/>
+    <w:sig w:usb0="00000001" w:usb1="08070000" w:usb2="00000010" w:usb3="00000000" w:csb0="00020000" w:csb1="00000000"/>
   </w:font>
   <w:font w:name="Cambria Math">
     <w:panose1 w:val="02040503050406030204"/>
@@ -3530,6 +5975,7 @@
     <w:rsidRoot w:val="004003EA"/>
     <w:rsid w:val="004003EA"/>
     <w:rsid w:val="00C71705"/>
+    <w:rsid w:val="00E670EC"/>
     <w:rsid w:val="00E94F52"/>
   </w:rsids>
   <m:mathPr>
@@ -4319,7 +6765,7 @@
 </file>
 
 <file path=customXml/itemProps2.xml><?xml version="1.0" encoding="utf-8"?>
-<ds:datastoreItem xmlns:ds="http://schemas.openxmlformats.org/officeDocument/2006/customXml" ds:itemID="{E2AC79AA-D790-E442-9020-49756862764C}">
+<ds:datastoreItem xmlns:ds="http://schemas.openxmlformats.org/officeDocument/2006/customXml" ds:itemID="{F2299489-C5C6-AB4D-972F-7B75E6EC4575}">
   <ds:schemaRefs>
     <ds:schemaRef ds:uri="http://schemas.openxmlformats.org/officeDocument/2006/bibliography"/>
   </ds:schemaRefs>

</xml_diff>

<commit_message>
made some changes, added some text.  did some formatting.  We are very close to being done.
</commit_message>
<xml_diff>
--- a/wordisbeautiful/PSmanuscript.docx
+++ b/wordisbeautiful/PSmanuscript.docx
@@ -172,6 +172,7 @@
           </w:placeholder>
           <w:text/>
         </w:sdtPr>
+        <w:sdtEndPr/>
         <w:sdtContent>
           <w:r>
             <w:rPr>
@@ -242,6 +243,7 @@
           </w:placeholder>
           <w:text/>
         </w:sdtPr>
+        <w:sdtEndPr/>
         <w:sdtContent>
           <w:r>
             <w:rPr>
@@ -652,7 +654,19 @@
         <w:t xml:space="preserve">ensemble </w:t>
       </w:r>
       <w:r>
-        <w:t xml:space="preserve">model. It doesn’t matter to our approach if one model ``substantively’’ refutes another. All that matters is that </w:t>
+        <w:t xml:space="preserve">model. It doesn’t matter to our approach if one model </w:t>
+      </w:r>
+      <w:r>
+        <w:t>“</w:t>
+      </w:r>
+      <w:r>
+        <w:t>substantively</w:t>
+      </w:r>
+      <w:r>
+        <w:t>”</w:t>
+      </w:r>
+      <w:r>
+        <w:t xml:space="preserve"> refutes another. All that matters is that </w:t>
       </w:r>
       <w:r>
         <w:t xml:space="preserve">each </w:t>
@@ -1001,11 +1015,9 @@
       <w:r>
         <w:t xml:space="preserve"> density function (</w:t>
       </w:r>
-      <w:proofErr w:type="spellStart"/>
-      <w:r>
-        <w:t>pdf</w:t>
-      </w:r>
-      <w:proofErr w:type="spellEnd"/>
+      <w:r>
+        <w:t>PDF</w:t>
+      </w:r>
       <w:r>
         <w:t>)</w:t>
       </w:r>
@@ -1324,14 +1336,9 @@
       <w:r>
         <w:t xml:space="preserve"> </w:t>
       </w:r>
-      <w:proofErr w:type="spellStart"/>
-      <w:r>
-        <w:t>pd</w:t>
-      </w:r>
-      <w:r>
-        <w:t>f</w:t>
-      </w:r>
-      <w:proofErr w:type="spellEnd"/>
+      <w:r>
+        <w:t>PDF</w:t>
+      </w:r>
       <w:r>
         <w:t xml:space="preserve"> can be interpreted as a weighted prediction, where the weights of each model </w:t>
       </w:r>
@@ -1423,11 +1430,9 @@
       <w:r>
         <w:t>unction (</w:t>
       </w:r>
-      <w:proofErr w:type="spellStart"/>
-      <w:r>
-        <w:t>pdf</w:t>
-      </w:r>
-      <w:proofErr w:type="spellEnd"/>
+      <w:r>
+        <w:t>PDF</w:t>
+      </w:r>
       <w:r>
         <w:t>)</w:t>
       </w:r>
@@ -1568,13 +1573,7 @@
               <w:rPr>
                 <w:rFonts w:ascii="Cambria Math" w:hAnsi="Cambria Math"/>
               </w:rPr>
-              <m:t>t</m:t>
-            </m:r>
-            <m:r>
-              <w:rPr>
-                <w:rFonts w:ascii="Cambria Math" w:hAnsi="Cambria Math"/>
-              </w:rPr>
-              <m:t>,t*</m:t>
+              <m:t>t,t*</m:t>
             </m:r>
           </m:sup>
         </m:sSubSup>
@@ -2040,6 +2039,24 @@
         <w:t xml:space="preserve">, suggest it could be useful in predicting elections as well. </w:t>
       </w:r>
     </w:p>
+    <w:p>
+      <w:pPr>
+        <w:rPr>
+          <w:rFonts w:ascii="Courier New" w:hAnsi="Courier New" w:cs="Courier New"/>
+          <w:sz w:val="24"/>
+          <w:szCs w:val="24"/>
+        </w:rPr>
+      </w:pPr>
+      <w:r>
+        <w:br w:type="page"/>
+      </w:r>
+    </w:p>
+    <w:p>
+      <w:pPr>
+        <w:pStyle w:val="Manuscriptparagraph"/>
+        <w:ind w:firstLine="720"/>
+      </w:pPr>
+    </w:p>
     <w:tbl>
       <w:tblPr>
         <w:tblW w:w="6060" w:type="dxa"/>
@@ -2049,9 +2066,9 @@
       </w:tblPr>
       <w:tblGrid>
         <w:gridCol w:w="2738"/>
-        <w:gridCol w:w="1748"/>
-        <w:gridCol w:w="797"/>
-        <w:gridCol w:w="777"/>
+        <w:gridCol w:w="2089"/>
+        <w:gridCol w:w="937"/>
+        <w:gridCol w:w="937"/>
       </w:tblGrid>
       <w:tr>
         <w:trPr>
@@ -2075,7 +2092,7 @@
           <w:p>
             <w:pPr>
               <w:rPr>
-                <w:rFonts w:ascii="Calibri" w:hAnsi="Calibri"/>
+                <w:rFonts w:ascii="Courier New" w:hAnsi="Courier New" w:cs="Courier New"/>
                 <w:i/>
                 <w:iCs/>
                 <w:color w:val="000000"/>
@@ -2085,7 +2102,7 @@
             </w:pPr>
             <w:r>
               <w:rPr>
-                <w:rFonts w:ascii="Calibri" w:hAnsi="Calibri"/>
+                <w:rFonts w:ascii="Courier New" w:hAnsi="Courier New" w:cs="Courier New"/>
                 <w:i/>
                 <w:iCs/>
                 <w:color w:val="000000"/>
@@ -2119,7 +2136,7 @@
           <w:p>
             <w:pPr>
               <w:rPr>
-                <w:rFonts w:ascii="Calibri" w:hAnsi="Calibri"/>
+                <w:rFonts w:ascii="Courier New" w:hAnsi="Courier New" w:cs="Courier New"/>
                 <w:color w:val="000000"/>
                 <w:sz w:val="24"/>
                 <w:szCs w:val="24"/>
@@ -2127,7 +2144,7 @@
             </w:pPr>
             <w:r>
               <w:rPr>
-                <w:rFonts w:ascii="Calibri" w:hAnsi="Calibri"/>
+                <w:rFonts w:ascii="Courier New" w:hAnsi="Courier New" w:cs="Courier New"/>
                 <w:color w:val="000000"/>
                 <w:sz w:val="24"/>
                 <w:szCs w:val="24"/>
@@ -2151,9 +2168,10 @@
           </w:tcPr>
           <w:p>
             <w:pPr>
+              <w:ind w:left="720"/>
               <w:jc w:val="center"/>
               <w:rPr>
-                <w:rFonts w:ascii="Calibri" w:hAnsi="Calibri"/>
+                <w:rFonts w:ascii="Courier New" w:hAnsi="Courier New" w:cs="Courier New"/>
                 <w:color w:val="000000"/>
                 <w:sz w:val="24"/>
                 <w:szCs w:val="24"/>
@@ -2161,7 +2179,7 @@
             </w:pPr>
             <w:r>
               <w:rPr>
-                <w:rFonts w:ascii="Calibri" w:hAnsi="Calibri"/>
+                <w:rFonts w:ascii="Courier New" w:hAnsi="Courier New" w:cs="Courier New"/>
                 <w:color w:val="000000"/>
                 <w:sz w:val="24"/>
                 <w:szCs w:val="24"/>
@@ -2188,7 +2206,7 @@
             <w:pPr>
               <w:jc w:val="center"/>
               <w:rPr>
-                <w:rFonts w:ascii="Calibri" w:hAnsi="Calibri"/>
+                <w:rFonts w:ascii="Courier New" w:hAnsi="Courier New" w:cs="Courier New"/>
                 <w:color w:val="000000"/>
                 <w:sz w:val="24"/>
                 <w:szCs w:val="24"/>
@@ -2196,7 +2214,7 @@
             </w:pPr>
             <w:r>
               <w:rPr>
-                <w:rFonts w:ascii="Calibri" w:hAnsi="Calibri"/>
+                <w:rFonts w:ascii="Courier New" w:hAnsi="Courier New" w:cs="Courier New"/>
                 <w:color w:val="000000"/>
                 <w:sz w:val="24"/>
                 <w:szCs w:val="24"/>
@@ -2223,7 +2241,7 @@
             <w:pPr>
               <w:jc w:val="center"/>
               <w:rPr>
-                <w:rFonts w:ascii="Calibri" w:hAnsi="Calibri"/>
+                <w:rFonts w:ascii="Courier New" w:hAnsi="Courier New" w:cs="Courier New"/>
                 <w:color w:val="000000"/>
                 <w:sz w:val="24"/>
                 <w:szCs w:val="24"/>
@@ -2231,7 +2249,7 @@
             </w:pPr>
             <w:r>
               <w:rPr>
-                <w:rFonts w:ascii="Calibri" w:hAnsi="Calibri"/>
+                <w:rFonts w:ascii="Courier New" w:hAnsi="Courier New" w:cs="Courier New"/>
                 <w:color w:val="000000"/>
                 <w:sz w:val="24"/>
                 <w:szCs w:val="24"/>
@@ -2263,7 +2281,7 @@
           <w:p>
             <w:pPr>
               <w:rPr>
-                <w:rFonts w:ascii="Calibri" w:hAnsi="Calibri"/>
+                <w:rFonts w:ascii="Courier New" w:hAnsi="Courier New" w:cs="Courier New"/>
                 <w:color w:val="000000"/>
                 <w:sz w:val="24"/>
                 <w:szCs w:val="24"/>
@@ -2271,7 +2289,7 @@
             </w:pPr>
             <w:r>
               <w:rPr>
-                <w:rFonts w:ascii="Calibri" w:hAnsi="Calibri"/>
+                <w:rFonts w:ascii="Courier New" w:hAnsi="Courier New" w:cs="Courier New"/>
                 <w:color w:val="000000"/>
                 <w:sz w:val="24"/>
                 <w:szCs w:val="24"/>
@@ -2296,13 +2314,23 @@
           </w:tcPr>
           <w:p>
             <w:pPr>
-              <w:rPr>
-                <w:rFonts w:ascii="Calibri" w:hAnsi="Calibri"/>
+              <w:jc w:val="right"/>
+              <w:rPr>
+                <w:rFonts w:ascii="Courier New" w:hAnsi="Courier New" w:cs="Courier New"/>
                 <w:color w:val="000000"/>
                 <w:sz w:val="24"/>
                 <w:szCs w:val="24"/>
               </w:rPr>
             </w:pPr>
+            <w:r>
+              <w:rPr>
+                <w:rFonts w:ascii="Courier New" w:hAnsi="Courier New" w:cs="Courier New"/>
+                <w:color w:val="000000"/>
+                <w:sz w:val="24"/>
+                <w:szCs w:val="24"/>
+              </w:rPr>
+              <w:t>NA</w:t>
+            </w:r>
           </w:p>
         </w:tc>
         <w:tc>
@@ -2323,7 +2351,7 @@
             <w:pPr>
               <w:jc w:val="right"/>
               <w:rPr>
-                <w:rFonts w:ascii="Calibri" w:hAnsi="Calibri"/>
+                <w:rFonts w:ascii="Courier New" w:hAnsi="Courier New" w:cs="Courier New"/>
                 <w:color w:val="000000"/>
                 <w:sz w:val="24"/>
                 <w:szCs w:val="24"/>
@@ -2331,7 +2359,7 @@
             </w:pPr>
             <w:r>
               <w:rPr>
-                <w:rFonts w:ascii="Calibri" w:hAnsi="Calibri"/>
+                <w:rFonts w:ascii="Courier New" w:hAnsi="Courier New" w:cs="Courier New"/>
                 <w:color w:val="000000"/>
                 <w:sz w:val="24"/>
                 <w:szCs w:val="24"/>
@@ -2358,7 +2386,7 @@
             <w:pPr>
               <w:jc w:val="right"/>
               <w:rPr>
-                <w:rFonts w:ascii="Calibri" w:hAnsi="Calibri"/>
+                <w:rFonts w:ascii="Courier New" w:hAnsi="Courier New" w:cs="Courier New"/>
                 <w:color w:val="000000"/>
                 <w:sz w:val="24"/>
                 <w:szCs w:val="24"/>
@@ -2366,7 +2394,7 @@
             </w:pPr>
             <w:r>
               <w:rPr>
-                <w:rFonts w:ascii="Calibri" w:hAnsi="Calibri"/>
+                <w:rFonts w:ascii="Courier New" w:hAnsi="Courier New" w:cs="Courier New"/>
                 <w:color w:val="000000"/>
                 <w:sz w:val="24"/>
                 <w:szCs w:val="24"/>
@@ -2398,7 +2426,7 @@
           <w:p>
             <w:pPr>
               <w:rPr>
-                <w:rFonts w:ascii="Calibri" w:hAnsi="Calibri"/>
+                <w:rFonts w:ascii="Courier New" w:hAnsi="Courier New" w:cs="Courier New"/>
                 <w:color w:val="000000"/>
                 <w:sz w:val="24"/>
                 <w:szCs w:val="24"/>
@@ -2406,7 +2434,7 @@
             </w:pPr>
             <w:r>
               <w:rPr>
-                <w:rFonts w:ascii="Calibri" w:hAnsi="Calibri"/>
+                <w:rFonts w:ascii="Courier New" w:hAnsi="Courier New" w:cs="Courier New"/>
                 <w:color w:val="000000"/>
                 <w:sz w:val="24"/>
                 <w:szCs w:val="24"/>
@@ -2431,13 +2459,23 @@
           </w:tcPr>
           <w:p>
             <w:pPr>
-              <w:rPr>
-                <w:rFonts w:ascii="Calibri" w:hAnsi="Calibri"/>
+              <w:jc w:val="right"/>
+              <w:rPr>
+                <w:rFonts w:ascii="Courier New" w:hAnsi="Courier New" w:cs="Courier New"/>
                 <w:color w:val="000000"/>
                 <w:sz w:val="24"/>
                 <w:szCs w:val="24"/>
               </w:rPr>
             </w:pPr>
+            <w:r>
+              <w:rPr>
+                <w:rFonts w:ascii="Courier New" w:hAnsi="Courier New" w:cs="Courier New"/>
+                <w:color w:val="000000"/>
+                <w:sz w:val="24"/>
+                <w:szCs w:val="24"/>
+              </w:rPr>
+              <w:t>NA</w:t>
+            </w:r>
           </w:p>
         </w:tc>
         <w:tc>
@@ -2456,13 +2494,23 @@
           </w:tcPr>
           <w:p>
             <w:pPr>
-              <w:rPr>
-                <w:rFonts w:ascii="Calibri" w:hAnsi="Calibri"/>
+              <w:jc w:val="right"/>
+              <w:rPr>
+                <w:rFonts w:ascii="Courier New" w:hAnsi="Courier New" w:cs="Courier New"/>
                 <w:color w:val="000000"/>
                 <w:sz w:val="24"/>
                 <w:szCs w:val="24"/>
               </w:rPr>
             </w:pPr>
+            <w:r>
+              <w:rPr>
+                <w:rFonts w:ascii="Courier New" w:hAnsi="Courier New" w:cs="Courier New"/>
+                <w:color w:val="000000"/>
+                <w:sz w:val="24"/>
+                <w:szCs w:val="24"/>
+              </w:rPr>
+              <w:t>NA</w:t>
+            </w:r>
           </w:p>
         </w:tc>
         <w:tc>
@@ -2481,13 +2529,23 @@
           </w:tcPr>
           <w:p>
             <w:pPr>
-              <w:rPr>
-                <w:rFonts w:ascii="Calibri" w:hAnsi="Calibri"/>
+              <w:jc w:val="right"/>
+              <w:rPr>
+                <w:rFonts w:ascii="Courier New" w:hAnsi="Courier New" w:cs="Courier New"/>
                 <w:color w:val="000000"/>
                 <w:sz w:val="24"/>
                 <w:szCs w:val="24"/>
               </w:rPr>
             </w:pPr>
+            <w:r>
+              <w:rPr>
+                <w:rFonts w:ascii="Courier New" w:hAnsi="Courier New" w:cs="Courier New"/>
+                <w:color w:val="000000"/>
+                <w:sz w:val="24"/>
+                <w:szCs w:val="24"/>
+              </w:rPr>
+              <w:t>NA</w:t>
+            </w:r>
           </w:p>
         </w:tc>
       </w:tr>
@@ -2513,7 +2571,7 @@
           <w:p>
             <w:pPr>
               <w:rPr>
-                <w:rFonts w:ascii="Calibri" w:hAnsi="Calibri"/>
+                <w:rFonts w:ascii="Courier New" w:hAnsi="Courier New" w:cs="Courier New"/>
                 <w:color w:val="000000"/>
                 <w:sz w:val="24"/>
                 <w:szCs w:val="24"/>
@@ -2521,7 +2579,7 @@
             </w:pPr>
             <w:r>
               <w:rPr>
-                <w:rFonts w:ascii="Calibri" w:hAnsi="Calibri"/>
+                <w:rFonts w:ascii="Courier New" w:hAnsi="Courier New" w:cs="Courier New"/>
                 <w:color w:val="000000"/>
                 <w:sz w:val="24"/>
                 <w:szCs w:val="24"/>
@@ -2548,7 +2606,7 @@
             <w:pPr>
               <w:jc w:val="right"/>
               <w:rPr>
-                <w:rFonts w:ascii="Calibri" w:hAnsi="Calibri"/>
+                <w:rFonts w:ascii="Courier New" w:hAnsi="Courier New" w:cs="Courier New"/>
                 <w:color w:val="000000"/>
                 <w:sz w:val="24"/>
                 <w:szCs w:val="24"/>
@@ -2556,7 +2614,7 @@
             </w:pPr>
             <w:r>
               <w:rPr>
-                <w:rFonts w:ascii="Calibri" w:hAnsi="Calibri"/>
+                <w:rFonts w:ascii="Courier New" w:hAnsi="Courier New" w:cs="Courier New"/>
                 <w:color w:val="000000"/>
                 <w:sz w:val="24"/>
                 <w:szCs w:val="24"/>
@@ -2583,7 +2641,7 @@
             <w:pPr>
               <w:jc w:val="right"/>
               <w:rPr>
-                <w:rFonts w:ascii="Calibri" w:hAnsi="Calibri"/>
+                <w:rFonts w:ascii="Courier New" w:hAnsi="Courier New" w:cs="Courier New"/>
                 <w:color w:val="000000"/>
                 <w:sz w:val="24"/>
                 <w:szCs w:val="24"/>
@@ -2591,7 +2649,7 @@
             </w:pPr>
             <w:r>
               <w:rPr>
-                <w:rFonts w:ascii="Calibri" w:hAnsi="Calibri"/>
+                <w:rFonts w:ascii="Courier New" w:hAnsi="Courier New" w:cs="Courier New"/>
                 <w:color w:val="000000"/>
                 <w:sz w:val="24"/>
                 <w:szCs w:val="24"/>
@@ -2618,7 +2676,7 @@
             <w:pPr>
               <w:jc w:val="right"/>
               <w:rPr>
-                <w:rFonts w:ascii="Calibri" w:hAnsi="Calibri"/>
+                <w:rFonts w:ascii="Courier New" w:hAnsi="Courier New" w:cs="Courier New"/>
                 <w:color w:val="000000"/>
                 <w:sz w:val="24"/>
                 <w:szCs w:val="24"/>
@@ -2626,7 +2684,7 @@
             </w:pPr>
             <w:r>
               <w:rPr>
-                <w:rFonts w:ascii="Calibri" w:hAnsi="Calibri"/>
+                <w:rFonts w:ascii="Courier New" w:hAnsi="Courier New" w:cs="Courier New"/>
                 <w:color w:val="000000"/>
                 <w:sz w:val="24"/>
                 <w:szCs w:val="24"/>
@@ -2658,26 +2716,33 @@
           <w:p>
             <w:pPr>
               <w:rPr>
-                <w:rFonts w:ascii="Calibri" w:hAnsi="Calibri"/>
+                <w:rFonts w:ascii="Courier New" w:hAnsi="Courier New" w:cs="Courier New"/>
                 <w:color w:val="000000"/>
                 <w:sz w:val="24"/>
                 <w:szCs w:val="24"/>
               </w:rPr>
             </w:pPr>
-            <w:proofErr w:type="spellStart"/>
             <w:r>
               <w:rPr>
-                <w:rFonts w:ascii="Calibri" w:hAnsi="Calibri"/>
+                <w:rFonts w:ascii="Courier New" w:hAnsi="Courier New" w:cs="Courier New"/>
                 <w:color w:val="000000"/>
                 <w:sz w:val="24"/>
                 <w:szCs w:val="24"/>
               </w:rPr>
               <w:t>Campbel</w:t>
             </w:r>
-            <w:proofErr w:type="spellEnd"/>
             <w:r>
               <w:rPr>
-                <w:rFonts w:ascii="Calibri" w:hAnsi="Calibri"/>
+                <w:rFonts w:ascii="Courier New" w:hAnsi="Courier New" w:cs="Courier New"/>
+                <w:color w:val="000000"/>
+                <w:sz w:val="24"/>
+                <w:szCs w:val="24"/>
+              </w:rPr>
+              <w:t>l</w:t>
+            </w:r>
+            <w:r>
+              <w:rPr>
+                <w:rFonts w:ascii="Courier New" w:hAnsi="Courier New" w:cs="Courier New"/>
                 <w:color w:val="000000"/>
                 <w:sz w:val="24"/>
                 <w:szCs w:val="24"/>
@@ -2704,7 +2769,7 @@
             <w:pPr>
               <w:jc w:val="right"/>
               <w:rPr>
-                <w:rFonts w:ascii="Calibri" w:hAnsi="Calibri"/>
+                <w:rFonts w:ascii="Courier New" w:hAnsi="Courier New" w:cs="Courier New"/>
                 <w:color w:val="000000"/>
                 <w:sz w:val="24"/>
                 <w:szCs w:val="24"/>
@@ -2712,7 +2777,7 @@
             </w:pPr>
             <w:r>
               <w:rPr>
-                <w:rFonts w:ascii="Calibri" w:hAnsi="Calibri"/>
+                <w:rFonts w:ascii="Courier New" w:hAnsi="Courier New" w:cs="Courier New"/>
                 <w:color w:val="000000"/>
                 <w:sz w:val="24"/>
                 <w:szCs w:val="24"/>
@@ -2739,7 +2804,7 @@
             <w:pPr>
               <w:jc w:val="right"/>
               <w:rPr>
-                <w:rFonts w:ascii="Calibri" w:hAnsi="Calibri"/>
+                <w:rFonts w:ascii="Courier New" w:hAnsi="Courier New" w:cs="Courier New"/>
                 <w:color w:val="000000"/>
                 <w:sz w:val="24"/>
                 <w:szCs w:val="24"/>
@@ -2747,7 +2812,7 @@
             </w:pPr>
             <w:r>
               <w:rPr>
-                <w:rFonts w:ascii="Calibri" w:hAnsi="Calibri"/>
+                <w:rFonts w:ascii="Courier New" w:hAnsi="Courier New" w:cs="Courier New"/>
                 <w:color w:val="000000"/>
                 <w:sz w:val="24"/>
                 <w:szCs w:val="24"/>
@@ -2774,7 +2839,7 @@
             <w:pPr>
               <w:jc w:val="right"/>
               <w:rPr>
-                <w:rFonts w:ascii="Calibri" w:hAnsi="Calibri"/>
+                <w:rFonts w:ascii="Courier New" w:hAnsi="Courier New" w:cs="Courier New"/>
                 <w:color w:val="000000"/>
                 <w:sz w:val="24"/>
                 <w:szCs w:val="24"/>
@@ -2782,7 +2847,7 @@
             </w:pPr>
             <w:r>
               <w:rPr>
-                <w:rFonts w:ascii="Calibri" w:hAnsi="Calibri"/>
+                <w:rFonts w:ascii="Courier New" w:hAnsi="Courier New" w:cs="Courier New"/>
                 <w:color w:val="000000"/>
                 <w:sz w:val="24"/>
                 <w:szCs w:val="24"/>
@@ -2814,26 +2879,33 @@
           <w:p>
             <w:pPr>
               <w:rPr>
-                <w:rFonts w:ascii="Calibri" w:hAnsi="Calibri"/>
+                <w:rFonts w:ascii="Courier New" w:hAnsi="Courier New" w:cs="Courier New"/>
                 <w:color w:val="000000"/>
                 <w:sz w:val="24"/>
                 <w:szCs w:val="24"/>
               </w:rPr>
             </w:pPr>
-            <w:proofErr w:type="spellStart"/>
             <w:r>
               <w:rPr>
-                <w:rFonts w:ascii="Calibri" w:hAnsi="Calibri"/>
+                <w:rFonts w:ascii="Courier New" w:hAnsi="Courier New" w:cs="Courier New"/>
                 <w:color w:val="000000"/>
                 <w:sz w:val="24"/>
                 <w:szCs w:val="24"/>
               </w:rPr>
               <w:t>Campbel</w:t>
             </w:r>
-            <w:proofErr w:type="spellEnd"/>
             <w:r>
               <w:rPr>
-                <w:rFonts w:ascii="Calibri" w:hAnsi="Calibri"/>
+                <w:rFonts w:ascii="Courier New" w:hAnsi="Courier New" w:cs="Courier New"/>
+                <w:color w:val="000000"/>
+                <w:sz w:val="24"/>
+                <w:szCs w:val="24"/>
+              </w:rPr>
+              <w:t>l</w:t>
+            </w:r>
+            <w:r>
+              <w:rPr>
+                <w:rFonts w:ascii="Courier New" w:hAnsi="Courier New" w:cs="Courier New"/>
                 <w:color w:val="000000"/>
                 <w:sz w:val="24"/>
                 <w:szCs w:val="24"/>
@@ -2860,7 +2932,7 @@
             <w:pPr>
               <w:jc w:val="right"/>
               <w:rPr>
-                <w:rFonts w:ascii="Calibri" w:hAnsi="Calibri"/>
+                <w:rFonts w:ascii="Courier New" w:hAnsi="Courier New" w:cs="Courier New"/>
                 <w:color w:val="000000"/>
                 <w:sz w:val="24"/>
                 <w:szCs w:val="24"/>
@@ -2868,7 +2940,7 @@
             </w:pPr>
             <w:r>
               <w:rPr>
-                <w:rFonts w:ascii="Calibri" w:hAnsi="Calibri"/>
+                <w:rFonts w:ascii="Courier New" w:hAnsi="Courier New" w:cs="Courier New"/>
                 <w:color w:val="000000"/>
                 <w:sz w:val="24"/>
                 <w:szCs w:val="24"/>
@@ -2895,7 +2967,7 @@
             <w:pPr>
               <w:jc w:val="right"/>
               <w:rPr>
-                <w:rFonts w:ascii="Calibri" w:hAnsi="Calibri"/>
+                <w:rFonts w:ascii="Courier New" w:hAnsi="Courier New" w:cs="Courier New"/>
                 <w:color w:val="000000"/>
                 <w:sz w:val="24"/>
                 <w:szCs w:val="24"/>
@@ -2903,7 +2975,7 @@
             </w:pPr>
             <w:r>
               <w:rPr>
-                <w:rFonts w:ascii="Calibri" w:hAnsi="Calibri"/>
+                <w:rFonts w:ascii="Courier New" w:hAnsi="Courier New" w:cs="Courier New"/>
                 <w:color w:val="000000"/>
                 <w:sz w:val="24"/>
                 <w:szCs w:val="24"/>
@@ -2930,7 +3002,7 @@
             <w:pPr>
               <w:jc w:val="right"/>
               <w:rPr>
-                <w:rFonts w:ascii="Calibri" w:hAnsi="Calibri"/>
+                <w:rFonts w:ascii="Courier New" w:hAnsi="Courier New" w:cs="Courier New"/>
                 <w:color w:val="000000"/>
                 <w:sz w:val="24"/>
                 <w:szCs w:val="24"/>
@@ -2938,7 +3010,7 @@
             </w:pPr>
             <w:r>
               <w:rPr>
-                <w:rFonts w:ascii="Calibri" w:hAnsi="Calibri"/>
+                <w:rFonts w:ascii="Courier New" w:hAnsi="Courier New" w:cs="Courier New"/>
                 <w:color w:val="000000"/>
                 <w:sz w:val="24"/>
                 <w:szCs w:val="24"/>
@@ -2970,7 +3042,7 @@
           <w:p>
             <w:pPr>
               <w:rPr>
-                <w:rFonts w:ascii="Calibri" w:hAnsi="Calibri"/>
+                <w:rFonts w:ascii="Courier New" w:hAnsi="Courier New" w:cs="Courier New"/>
                 <w:color w:val="000000"/>
                 <w:sz w:val="24"/>
                 <w:szCs w:val="24"/>
@@ -2979,17 +3051,14 @@
             <w:proofErr w:type="spellStart"/>
             <w:r>
               <w:rPr>
-                <w:rFonts w:ascii="Calibri" w:hAnsi="Calibri"/>
-                <w:color w:val="000000"/>
-                <w:sz w:val="24"/>
-                <w:szCs w:val="24"/>
-              </w:rPr>
-              <w:t>Cuzan</w:t>
+                <w:rFonts w:ascii="Courier New" w:hAnsi="Courier New" w:cs="Courier New"/>
+              </w:rPr>
+              <w:t>Cuzán</w:t>
             </w:r>
             <w:proofErr w:type="spellEnd"/>
             <w:r>
               <w:rPr>
-                <w:rFonts w:ascii="Calibri" w:hAnsi="Calibri"/>
+                <w:rFonts w:ascii="Courier New" w:hAnsi="Courier New" w:cs="Courier New"/>
                 <w:color w:val="000000"/>
                 <w:sz w:val="24"/>
                 <w:szCs w:val="24"/>
@@ -3016,7 +3085,7 @@
             <w:pPr>
               <w:jc w:val="right"/>
               <w:rPr>
-                <w:rFonts w:ascii="Calibri" w:hAnsi="Calibri"/>
+                <w:rFonts w:ascii="Courier New" w:hAnsi="Courier New" w:cs="Courier New"/>
                 <w:color w:val="000000"/>
                 <w:sz w:val="24"/>
                 <w:szCs w:val="24"/>
@@ -3024,7 +3093,7 @@
             </w:pPr>
             <w:r>
               <w:rPr>
-                <w:rFonts w:ascii="Calibri" w:hAnsi="Calibri"/>
+                <w:rFonts w:ascii="Courier New" w:hAnsi="Courier New" w:cs="Courier New"/>
                 <w:color w:val="000000"/>
                 <w:sz w:val="24"/>
                 <w:szCs w:val="24"/>
@@ -3051,7 +3120,7 @@
             <w:pPr>
               <w:jc w:val="right"/>
               <w:rPr>
-                <w:rFonts w:ascii="Calibri" w:hAnsi="Calibri"/>
+                <w:rFonts w:ascii="Courier New" w:hAnsi="Courier New" w:cs="Courier New"/>
                 <w:color w:val="000000"/>
                 <w:sz w:val="24"/>
                 <w:szCs w:val="24"/>
@@ -3059,7 +3128,7 @@
             </w:pPr>
             <w:r>
               <w:rPr>
-                <w:rFonts w:ascii="Calibri" w:hAnsi="Calibri"/>
+                <w:rFonts w:ascii="Courier New" w:hAnsi="Courier New" w:cs="Courier New"/>
                 <w:color w:val="000000"/>
                 <w:sz w:val="24"/>
                 <w:szCs w:val="24"/>
@@ -3086,7 +3155,7 @@
             <w:pPr>
               <w:jc w:val="right"/>
               <w:rPr>
-                <w:rFonts w:ascii="Calibri" w:hAnsi="Calibri"/>
+                <w:rFonts w:ascii="Courier New" w:hAnsi="Courier New" w:cs="Courier New"/>
                 <w:color w:val="000000"/>
                 <w:sz w:val="24"/>
                 <w:szCs w:val="24"/>
@@ -3094,7 +3163,7 @@
             </w:pPr>
             <w:r>
               <w:rPr>
-                <w:rFonts w:ascii="Calibri" w:hAnsi="Calibri"/>
+                <w:rFonts w:ascii="Courier New" w:hAnsi="Courier New" w:cs="Courier New"/>
                 <w:color w:val="000000"/>
                 <w:sz w:val="24"/>
                 <w:szCs w:val="24"/>
@@ -3126,7 +3195,7 @@
           <w:p>
             <w:pPr>
               <w:rPr>
-                <w:rFonts w:ascii="Calibri" w:hAnsi="Calibri"/>
+                <w:rFonts w:ascii="Courier New" w:hAnsi="Courier New" w:cs="Courier New"/>
                 <w:color w:val="000000"/>
                 <w:sz w:val="24"/>
                 <w:szCs w:val="24"/>
@@ -3135,17 +3204,14 @@
             <w:proofErr w:type="spellStart"/>
             <w:r>
               <w:rPr>
-                <w:rFonts w:ascii="Calibri" w:hAnsi="Calibri"/>
-                <w:color w:val="000000"/>
-                <w:sz w:val="24"/>
-                <w:szCs w:val="24"/>
-              </w:rPr>
-              <w:t>Cuzan</w:t>
+                <w:rFonts w:ascii="Courier New" w:hAnsi="Courier New" w:cs="Courier New"/>
+              </w:rPr>
+              <w:t>Cuzán</w:t>
             </w:r>
             <w:proofErr w:type="spellEnd"/>
             <w:r>
               <w:rPr>
-                <w:rFonts w:ascii="Calibri" w:hAnsi="Calibri"/>
+                <w:rFonts w:ascii="Courier New" w:hAnsi="Courier New" w:cs="Courier New"/>
                 <w:color w:val="000000"/>
                 <w:sz w:val="24"/>
                 <w:szCs w:val="24"/>
@@ -3172,7 +3238,7 @@
             <w:pPr>
               <w:jc w:val="right"/>
               <w:rPr>
-                <w:rFonts w:ascii="Calibri" w:hAnsi="Calibri"/>
+                <w:rFonts w:ascii="Courier New" w:hAnsi="Courier New" w:cs="Courier New"/>
                 <w:color w:val="000000"/>
                 <w:sz w:val="24"/>
                 <w:szCs w:val="24"/>
@@ -3180,7 +3246,7 @@
             </w:pPr>
             <w:r>
               <w:rPr>
-                <w:rFonts w:ascii="Calibri" w:hAnsi="Calibri"/>
+                <w:rFonts w:ascii="Courier New" w:hAnsi="Courier New" w:cs="Courier New"/>
                 <w:color w:val="000000"/>
                 <w:sz w:val="24"/>
                 <w:szCs w:val="24"/>
@@ -3207,7 +3273,7 @@
             <w:pPr>
               <w:jc w:val="right"/>
               <w:rPr>
-                <w:rFonts w:ascii="Calibri" w:hAnsi="Calibri"/>
+                <w:rFonts w:ascii="Courier New" w:hAnsi="Courier New" w:cs="Courier New"/>
                 <w:color w:val="000000"/>
                 <w:sz w:val="24"/>
                 <w:szCs w:val="24"/>
@@ -3215,7 +3281,7 @@
             </w:pPr>
             <w:r>
               <w:rPr>
-                <w:rFonts w:ascii="Calibri" w:hAnsi="Calibri"/>
+                <w:rFonts w:ascii="Courier New" w:hAnsi="Courier New" w:cs="Courier New"/>
                 <w:color w:val="000000"/>
                 <w:sz w:val="24"/>
                 <w:szCs w:val="24"/>
@@ -3242,7 +3308,7 @@
             <w:pPr>
               <w:jc w:val="right"/>
               <w:rPr>
-                <w:rFonts w:ascii="Calibri" w:hAnsi="Calibri"/>
+                <w:rFonts w:ascii="Courier New" w:hAnsi="Courier New" w:cs="Courier New"/>
                 <w:color w:val="000000"/>
                 <w:sz w:val="24"/>
                 <w:szCs w:val="24"/>
@@ -3250,7 +3316,7 @@
             </w:pPr>
             <w:r>
               <w:rPr>
-                <w:rFonts w:ascii="Calibri" w:hAnsi="Calibri"/>
+                <w:rFonts w:ascii="Courier New" w:hAnsi="Courier New" w:cs="Courier New"/>
                 <w:color w:val="000000"/>
                 <w:sz w:val="24"/>
                 <w:szCs w:val="24"/>
@@ -3282,7 +3348,7 @@
           <w:p>
             <w:pPr>
               <w:rPr>
-                <w:rFonts w:ascii="Calibri" w:hAnsi="Calibri"/>
+                <w:rFonts w:ascii="Courier New" w:hAnsi="Courier New" w:cs="Courier New"/>
                 <w:color w:val="000000"/>
                 <w:sz w:val="24"/>
                 <w:szCs w:val="24"/>
@@ -3290,7 +3356,7 @@
             </w:pPr>
             <w:r>
               <w:rPr>
-                <w:rFonts w:ascii="Calibri" w:hAnsi="Calibri"/>
+                <w:rFonts w:ascii="Courier New" w:hAnsi="Courier New" w:cs="Courier New"/>
                 <w:color w:val="000000"/>
                 <w:sz w:val="24"/>
                 <w:szCs w:val="24"/>
@@ -3300,7 +3366,7 @@
             <w:proofErr w:type="spellStart"/>
             <w:r>
               <w:rPr>
-                <w:rFonts w:ascii="Calibri" w:hAnsi="Calibri"/>
+                <w:rFonts w:ascii="Courier New" w:hAnsi="Courier New" w:cs="Courier New"/>
                 <w:color w:val="000000"/>
                 <w:sz w:val="24"/>
                 <w:szCs w:val="24"/>
@@ -3328,7 +3394,7 @@
             <w:pPr>
               <w:jc w:val="right"/>
               <w:rPr>
-                <w:rFonts w:ascii="Calibri" w:hAnsi="Calibri"/>
+                <w:rFonts w:ascii="Courier New" w:hAnsi="Courier New" w:cs="Courier New"/>
                 <w:color w:val="000000"/>
                 <w:sz w:val="24"/>
                 <w:szCs w:val="24"/>
@@ -3336,7 +3402,7 @@
             </w:pPr>
             <w:r>
               <w:rPr>
-                <w:rFonts w:ascii="Calibri" w:hAnsi="Calibri"/>
+                <w:rFonts w:ascii="Courier New" w:hAnsi="Courier New" w:cs="Courier New"/>
                 <w:color w:val="000000"/>
                 <w:sz w:val="24"/>
                 <w:szCs w:val="24"/>
@@ -3363,7 +3429,7 @@
             <w:pPr>
               <w:jc w:val="right"/>
               <w:rPr>
-                <w:rFonts w:ascii="Calibri" w:hAnsi="Calibri"/>
+                <w:rFonts w:ascii="Courier New" w:hAnsi="Courier New" w:cs="Courier New"/>
                 <w:color w:val="000000"/>
                 <w:sz w:val="24"/>
                 <w:szCs w:val="24"/>
@@ -3371,7 +3437,7 @@
             </w:pPr>
             <w:r>
               <w:rPr>
-                <w:rFonts w:ascii="Calibri" w:hAnsi="Calibri"/>
+                <w:rFonts w:ascii="Courier New" w:hAnsi="Courier New" w:cs="Courier New"/>
                 <w:color w:val="000000"/>
                 <w:sz w:val="24"/>
                 <w:szCs w:val="24"/>
@@ -3398,7 +3464,7 @@
             <w:pPr>
               <w:jc w:val="right"/>
               <w:rPr>
-                <w:rFonts w:ascii="Calibri" w:hAnsi="Calibri"/>
+                <w:rFonts w:ascii="Courier New" w:hAnsi="Courier New" w:cs="Courier New"/>
                 <w:color w:val="000000"/>
                 <w:sz w:val="24"/>
                 <w:szCs w:val="24"/>
@@ -3406,7 +3472,7 @@
             </w:pPr>
             <w:r>
               <w:rPr>
-                <w:rFonts w:ascii="Calibri" w:hAnsi="Calibri"/>
+                <w:rFonts w:ascii="Courier New" w:hAnsi="Courier New" w:cs="Courier New"/>
                 <w:color w:val="000000"/>
                 <w:sz w:val="24"/>
                 <w:szCs w:val="24"/>
@@ -3438,7 +3504,7 @@
           <w:p>
             <w:pPr>
               <w:rPr>
-                <w:rFonts w:ascii="Calibri" w:hAnsi="Calibri"/>
+                <w:rFonts w:ascii="Courier New" w:hAnsi="Courier New" w:cs="Courier New"/>
                 <w:color w:val="000000"/>
                 <w:sz w:val="24"/>
                 <w:szCs w:val="24"/>
@@ -3447,7 +3513,7 @@
             <w:proofErr w:type="spellStart"/>
             <w:r>
               <w:rPr>
-                <w:rFonts w:ascii="Calibri" w:hAnsi="Calibri"/>
+                <w:rFonts w:ascii="Courier New" w:hAnsi="Courier New" w:cs="Courier New"/>
                 <w:color w:val="000000"/>
                 <w:sz w:val="24"/>
                 <w:szCs w:val="24"/>
@@ -3475,7 +3541,7 @@
             <w:pPr>
               <w:jc w:val="right"/>
               <w:rPr>
-                <w:rFonts w:ascii="Calibri" w:hAnsi="Calibri"/>
+                <w:rFonts w:ascii="Courier New" w:hAnsi="Courier New" w:cs="Courier New"/>
                 <w:color w:val="000000"/>
                 <w:sz w:val="24"/>
                 <w:szCs w:val="24"/>
@@ -3483,7 +3549,7 @@
             </w:pPr>
             <w:r>
               <w:rPr>
-                <w:rFonts w:ascii="Calibri" w:hAnsi="Calibri"/>
+                <w:rFonts w:ascii="Courier New" w:hAnsi="Courier New" w:cs="Courier New"/>
                 <w:color w:val="000000"/>
                 <w:sz w:val="24"/>
                 <w:szCs w:val="24"/>
@@ -3510,7 +3576,7 @@
             <w:pPr>
               <w:jc w:val="right"/>
               <w:rPr>
-                <w:rFonts w:ascii="Calibri" w:hAnsi="Calibri"/>
+                <w:rFonts w:ascii="Courier New" w:hAnsi="Courier New" w:cs="Courier New"/>
                 <w:color w:val="000000"/>
                 <w:sz w:val="24"/>
                 <w:szCs w:val="24"/>
@@ -3518,7 +3584,7 @@
             </w:pPr>
             <w:r>
               <w:rPr>
-                <w:rFonts w:ascii="Calibri" w:hAnsi="Calibri"/>
+                <w:rFonts w:ascii="Courier New" w:hAnsi="Courier New" w:cs="Courier New"/>
                 <w:color w:val="000000"/>
                 <w:sz w:val="24"/>
                 <w:szCs w:val="24"/>
@@ -3545,7 +3611,7 @@
             <w:pPr>
               <w:jc w:val="right"/>
               <w:rPr>
-                <w:rFonts w:ascii="Calibri" w:hAnsi="Calibri"/>
+                <w:rFonts w:ascii="Courier New" w:hAnsi="Courier New" w:cs="Courier New"/>
                 <w:color w:val="000000"/>
                 <w:sz w:val="24"/>
                 <w:szCs w:val="24"/>
@@ -3553,7 +3619,7 @@
             </w:pPr>
             <w:r>
               <w:rPr>
-                <w:rFonts w:ascii="Calibri" w:hAnsi="Calibri"/>
+                <w:rFonts w:ascii="Courier New" w:hAnsi="Courier New" w:cs="Courier New"/>
                 <w:color w:val="000000"/>
                 <w:sz w:val="24"/>
                 <w:szCs w:val="24"/>
@@ -3585,7 +3651,7 @@
           <w:p>
             <w:pPr>
               <w:rPr>
-                <w:rFonts w:ascii="Calibri" w:hAnsi="Calibri"/>
+                <w:rFonts w:ascii="Courier New" w:hAnsi="Courier New" w:cs="Courier New"/>
                 <w:color w:val="000000"/>
                 <w:sz w:val="24"/>
                 <w:szCs w:val="24"/>
@@ -3593,7 +3659,7 @@
             </w:pPr>
             <w:r>
               <w:rPr>
-                <w:rFonts w:ascii="Calibri" w:hAnsi="Calibri"/>
+                <w:rFonts w:ascii="Courier New" w:hAnsi="Courier New" w:cs="Courier New"/>
                 <w:color w:val="000000"/>
                 <w:sz w:val="24"/>
                 <w:szCs w:val="24"/>
@@ -3620,7 +3686,7 @@
             <w:pPr>
               <w:jc w:val="right"/>
               <w:rPr>
-                <w:rFonts w:ascii="Calibri" w:hAnsi="Calibri"/>
+                <w:rFonts w:ascii="Courier New" w:hAnsi="Courier New" w:cs="Courier New"/>
                 <w:color w:val="000000"/>
                 <w:sz w:val="24"/>
                 <w:szCs w:val="24"/>
@@ -3628,7 +3694,7 @@
             </w:pPr>
             <w:r>
               <w:rPr>
-                <w:rFonts w:ascii="Calibri" w:hAnsi="Calibri"/>
+                <w:rFonts w:ascii="Courier New" w:hAnsi="Courier New" w:cs="Courier New"/>
                 <w:color w:val="000000"/>
                 <w:sz w:val="24"/>
                 <w:szCs w:val="24"/>
@@ -3655,7 +3721,7 @@
             <w:pPr>
               <w:jc w:val="right"/>
               <w:rPr>
-                <w:rFonts w:ascii="Calibri" w:hAnsi="Calibri"/>
+                <w:rFonts w:ascii="Courier New" w:hAnsi="Courier New" w:cs="Courier New"/>
                 <w:color w:val="000000"/>
                 <w:sz w:val="24"/>
                 <w:szCs w:val="24"/>
@@ -3663,7 +3729,7 @@
             </w:pPr>
             <w:r>
               <w:rPr>
-                <w:rFonts w:ascii="Calibri" w:hAnsi="Calibri"/>
+                <w:rFonts w:ascii="Courier New" w:hAnsi="Courier New" w:cs="Courier New"/>
                 <w:color w:val="000000"/>
                 <w:sz w:val="24"/>
                 <w:szCs w:val="24"/>
@@ -3690,7 +3756,7 @@
             <w:pPr>
               <w:jc w:val="right"/>
               <w:rPr>
-                <w:rFonts w:ascii="Calibri" w:hAnsi="Calibri"/>
+                <w:rFonts w:ascii="Courier New" w:hAnsi="Courier New" w:cs="Courier New"/>
                 <w:color w:val="000000"/>
                 <w:sz w:val="24"/>
                 <w:szCs w:val="24"/>
@@ -3698,7 +3764,7 @@
             </w:pPr>
             <w:r>
               <w:rPr>
-                <w:rFonts w:ascii="Calibri" w:hAnsi="Calibri"/>
+                <w:rFonts w:ascii="Courier New" w:hAnsi="Courier New" w:cs="Courier New"/>
                 <w:color w:val="000000"/>
                 <w:sz w:val="24"/>
                 <w:szCs w:val="24"/>
@@ -3730,7 +3796,7 @@
           <w:p>
             <w:pPr>
               <w:rPr>
-                <w:rFonts w:ascii="Calibri" w:hAnsi="Calibri"/>
+                <w:rFonts w:ascii="Courier New" w:hAnsi="Courier New" w:cs="Courier New"/>
                 <w:color w:val="000000"/>
                 <w:sz w:val="24"/>
                 <w:szCs w:val="24"/>
@@ -3739,7 +3805,7 @@
             <w:proofErr w:type="spellStart"/>
             <w:r>
               <w:rPr>
-                <w:rFonts w:ascii="Calibri" w:hAnsi="Calibri"/>
+                <w:rFonts w:ascii="Courier New" w:hAnsi="Courier New" w:cs="Courier New"/>
                 <w:color w:val="000000"/>
                 <w:sz w:val="24"/>
                 <w:szCs w:val="24"/>
@@ -3766,7 +3832,7 @@
           <w:p>
             <w:pPr>
               <w:rPr>
-                <w:rFonts w:ascii="Calibri" w:hAnsi="Calibri"/>
+                <w:rFonts w:ascii="Courier New" w:hAnsi="Courier New" w:cs="Courier New"/>
                 <w:color w:val="000000"/>
                 <w:sz w:val="24"/>
                 <w:szCs w:val="24"/>
@@ -3791,7 +3857,7 @@
           <w:p>
             <w:pPr>
               <w:rPr>
-                <w:rFonts w:ascii="Calibri" w:hAnsi="Calibri"/>
+                <w:rFonts w:ascii="Courier New" w:hAnsi="Courier New" w:cs="Courier New"/>
                 <w:color w:val="000000"/>
                 <w:sz w:val="24"/>
                 <w:szCs w:val="24"/>
@@ -3816,7 +3882,7 @@
           <w:p>
             <w:pPr>
               <w:rPr>
-                <w:rFonts w:ascii="Calibri" w:hAnsi="Calibri"/>
+                <w:rFonts w:ascii="Courier New" w:hAnsi="Courier New" w:cs="Courier New"/>
                 <w:color w:val="000000"/>
                 <w:sz w:val="24"/>
                 <w:szCs w:val="24"/>
@@ -3847,7 +3913,7 @@
           <w:p>
             <w:pPr>
               <w:rPr>
-                <w:rFonts w:ascii="Calibri" w:hAnsi="Calibri"/>
+                <w:rFonts w:ascii="Courier New" w:hAnsi="Courier New" w:cs="Courier New"/>
                 <w:color w:val="000000"/>
                 <w:sz w:val="24"/>
                 <w:szCs w:val="24"/>
@@ -3855,12 +3921,11 @@
             </w:pPr>
             <w:r>
               <w:rPr>
-                <w:rFonts w:ascii="Calibri" w:hAnsi="Calibri"/>
-                <w:color w:val="000000"/>
-                <w:sz w:val="24"/>
-                <w:szCs w:val="24"/>
-              </w:rPr>
-              <w:lastRenderedPageBreak/>
+                <w:rFonts w:ascii="Courier New" w:hAnsi="Courier New" w:cs="Courier New"/>
+                <w:color w:val="000000"/>
+                <w:sz w:val="24"/>
+                <w:szCs w:val="24"/>
+              </w:rPr>
               <w:t>Lockerbie</w:t>
             </w:r>
           </w:p>
@@ -3883,7 +3948,7 @@
             <w:pPr>
               <w:jc w:val="right"/>
               <w:rPr>
-                <w:rFonts w:ascii="Calibri" w:hAnsi="Calibri"/>
+                <w:rFonts w:ascii="Courier New" w:hAnsi="Courier New" w:cs="Courier New"/>
                 <w:color w:val="000000"/>
                 <w:sz w:val="24"/>
                 <w:szCs w:val="24"/>
@@ -3891,7 +3956,7 @@
             </w:pPr>
             <w:r>
               <w:rPr>
-                <w:rFonts w:ascii="Calibri" w:hAnsi="Calibri"/>
+                <w:rFonts w:ascii="Courier New" w:hAnsi="Courier New" w:cs="Courier New"/>
                 <w:color w:val="000000"/>
                 <w:sz w:val="24"/>
                 <w:szCs w:val="24"/>
@@ -3918,7 +3983,7 @@
             <w:pPr>
               <w:jc w:val="right"/>
               <w:rPr>
-                <w:rFonts w:ascii="Calibri" w:hAnsi="Calibri"/>
+                <w:rFonts w:ascii="Courier New" w:hAnsi="Courier New" w:cs="Courier New"/>
                 <w:color w:val="000000"/>
                 <w:sz w:val="24"/>
                 <w:szCs w:val="24"/>
@@ -3926,7 +3991,7 @@
             </w:pPr>
             <w:r>
               <w:rPr>
-                <w:rFonts w:ascii="Calibri" w:hAnsi="Calibri"/>
+                <w:rFonts w:ascii="Courier New" w:hAnsi="Courier New" w:cs="Courier New"/>
                 <w:color w:val="000000"/>
                 <w:sz w:val="24"/>
                 <w:szCs w:val="24"/>
@@ -3953,7 +4018,7 @@
             <w:pPr>
               <w:jc w:val="right"/>
               <w:rPr>
-                <w:rFonts w:ascii="Calibri" w:hAnsi="Calibri"/>
+                <w:rFonts w:ascii="Courier New" w:hAnsi="Courier New" w:cs="Courier New"/>
                 <w:color w:val="000000"/>
                 <w:sz w:val="24"/>
                 <w:szCs w:val="24"/>
@@ -3961,7 +4026,7 @@
             </w:pPr>
             <w:r>
               <w:rPr>
-                <w:rFonts w:ascii="Calibri" w:hAnsi="Calibri"/>
+                <w:rFonts w:ascii="Courier New" w:hAnsi="Courier New" w:cs="Courier New"/>
                 <w:color w:val="000000"/>
                 <w:sz w:val="24"/>
                 <w:szCs w:val="24"/>
@@ -3992,8 +4057,9 @@
           </w:tcPr>
           <w:p>
             <w:pPr>
-              <w:rPr>
-                <w:rFonts w:ascii="Calibri" w:hAnsi="Calibri"/>
+              <w:spacing w:line="480" w:lineRule="auto"/>
+              <w:rPr>
+                <w:rFonts w:ascii="Courier New" w:hAnsi="Courier New" w:cs="Courier New"/>
                 <w:i/>
                 <w:iCs/>
                 <w:color w:val="000000"/>
@@ -4003,38 +4069,36 @@
             </w:pPr>
             <w:r>
               <w:rPr>
-                <w:rFonts w:ascii="Calibri" w:hAnsi="Calibri"/>
+                <w:rFonts w:ascii="Courier New" w:hAnsi="Courier New" w:cs="Courier New"/>
                 <w:i/>
                 <w:iCs/>
                 <w:color w:val="000000"/>
                 <w:sz w:val="24"/>
                 <w:szCs w:val="24"/>
               </w:rPr>
-              <w:t xml:space="preserve">The first column shows the weight assigned each component model in the final ensemble.  The other </w:t>
+              <w:t>The first column shows the weight assigned each component model in the final ensemble.  The other col</w:t>
             </w:r>
-            <w:proofErr w:type="spellStart"/>
             <w:r>
               <w:rPr>
-                <w:rFonts w:ascii="Calibri" w:hAnsi="Calibri"/>
+                <w:rFonts w:ascii="Courier New" w:hAnsi="Courier New" w:cs="Courier New"/>
                 <w:i/>
                 <w:iCs/>
                 <w:color w:val="000000"/>
                 <w:sz w:val="24"/>
                 <w:szCs w:val="24"/>
               </w:rPr>
-              <w:t>colmns</w:t>
+              <w:t>u</w:t>
             </w:r>
-            <w:proofErr w:type="spellEnd"/>
             <w:r>
               <w:rPr>
-                <w:rFonts w:ascii="Calibri" w:hAnsi="Calibri"/>
+                <w:rFonts w:ascii="Courier New" w:hAnsi="Courier New" w:cs="Courier New"/>
                 <w:i/>
                 <w:iCs/>
                 <w:color w:val="000000"/>
                 <w:sz w:val="24"/>
                 <w:szCs w:val="24"/>
               </w:rPr>
-              <w:t xml:space="preserve"> show two fit statistics to evaluate the relative performance of each component model and the ensemble across the calibration period.  EBMA tends to place higher weight on better performing models, but the relationship is not linear.</w:t>
+              <w:t>mns show two fit statistics to evaluate the relative performance of each component model and the ensemble across the calibration period.  EBMA tends to place higher weight on better performing models, but the relationship is not linear.</w:t>
             </w:r>
           </w:p>
         </w:tc>
@@ -4074,7 +4138,11 @@
         <w:t>weights for each individual model, as well a</w:t>
       </w:r>
       <w:r>
-        <w:t>s the Root Mean Squared Error (RMSE) and Mean Average Error (</w:t>
+        <w:t xml:space="preserve">s the Root Mean Squared Error (RMSE) and Mean </w:t>
+      </w:r>
+      <w:r>
+        <w:lastRenderedPageBreak/>
+        <w:t>Average Error (</w:t>
       </w:r>
       <w:r>
         <w:t>MAE) for the in-sample period spanning the post-war era.</w:t>
@@ -4088,23 +4156,19 @@
       </w:r>
       <w:proofErr w:type="spellEnd"/>
       <w:r>
-        <w:t xml:space="preserve"> (</w:t>
-      </w:r>
-      <w:proofErr w:type="gramStart"/>
-      <w:r>
-        <w:t>FLO ..</w:t>
-      </w:r>
-      <w:proofErr w:type="gramEnd"/>
-      <w:r>
-        <w:t xml:space="preserve"> what is </w:t>
-      </w:r>
-      <w:proofErr w:type="spellStart"/>
-      <w:r>
-        <w:t>Cuzan</w:t>
-      </w:r>
-      <w:proofErr w:type="spellEnd"/>
-      <w:r>
-        <w:t xml:space="preserve"> 2?) …. In contrast, EBMA entirely excludes the </w:t>
+        <w:t xml:space="preserve"> </w:t>
+      </w:r>
+      <w:r>
+        <w:t>which suggests that a</w:t>
+      </w:r>
+      <w:r>
+        <w:t xml:space="preserve"> fiscally expansionary policy, even controlling for Fair's variables measuring economic growth, time in office, and party, costs the incumbent party candidate an average of four perce</w:t>
+      </w:r>
+      <w:r>
+        <w:t>nt points of the two-party vote</w:t>
+      </w:r>
+      <w:r>
+        <w:t xml:space="preserve">. In contrast, EBMA entirely excludes the </w:t>
       </w:r>
       <w:proofErr w:type="spellStart"/>
       <w:r>
@@ -4126,13 +4190,11 @@
         <w:tab/>
         <w:t xml:space="preserve">A visual representation of the kinds of predictive </w:t>
       </w:r>
-      <w:proofErr w:type="spellStart"/>
-      <w:r>
-        <w:t>pdfs</w:t>
-      </w:r>
-      <w:proofErr w:type="spellEnd"/>
-      <w:r>
-        <w:t xml:space="preserve"> generated by EBMA is provided in Figure 1.  Here we see … and I’m spent.</w:t>
+      <w:r>
+        <w:t>PDF</w:t>
+      </w:r>
+      <w:r>
+        <w:t>s generated by EBMA is provided in Figure 1.  Here we see … and I’m spent.</w:t>
       </w:r>
     </w:p>
     <w:p>
@@ -4146,6 +4208,9 @@
       </w:pPr>
       <w:r>
         <w:t>Witty concluding paragraph here.</w:t>
+      </w:r>
+      <w:r>
+        <w:t xml:space="preserve"> Thank you and good night!  Don’t forget to tip your servers.  </w:t>
       </w:r>
       <w:bookmarkStart w:id="0" w:name="_GoBack"/>
       <w:bookmarkEnd w:id="0"/>
@@ -4182,6 +4247,7 @@
         <w:rPr>
           <w:noProof/>
         </w:rPr>
+        <w:lastRenderedPageBreak/>
         <w:drawing>
           <wp:inline distT="0" distB="0" distL="0" distR="0" wp14:anchorId="268860A4" wp14:editId="479E397E">
             <wp:extent cx="4572000" cy="5494655"/>
@@ -4245,33 +4311,29 @@
           <w:sz w:val="20"/>
           <w:szCs w:val="20"/>
         </w:rPr>
-        <w:t xml:space="preserve">The dashed curves show the component </w:t>
-      </w:r>
-      <w:proofErr w:type="spellStart"/>
+        <w:t>The dash</w:t>
+      </w:r>
       <w:r>
         <w:rPr>
           <w:sz w:val="20"/>
           <w:szCs w:val="20"/>
         </w:rPr>
-        <w:t>pdfs</w:t>
-      </w:r>
-      <w:proofErr w:type="spellEnd"/>
+        <w:t>ed curves show the component PDF</w:t>
+      </w:r>
       <w:r>
         <w:rPr>
           <w:sz w:val="20"/>
           <w:szCs w:val="20"/>
         </w:rPr>
-        <w:t xml:space="preserve"> and the solid curve shows the final EBMA </w:t>
-      </w:r>
-      <w:proofErr w:type="spellStart"/>
+        <w:t xml:space="preserve">s and the solid curve shows the final EBMA </w:t>
+      </w:r>
       <w:r>
         <w:rPr>
           <w:sz w:val="20"/>
           <w:szCs w:val="20"/>
         </w:rPr>
-        <w:t>pdf</w:t>
-      </w:r>
-      <w:proofErr w:type="spellEnd"/>
+        <w:t>PDF</w:t>
+      </w:r>
       <w:r>
         <w:rPr>
           <w:sz w:val="20"/>
@@ -4313,6 +4375,7 @@
           <w:docPartUnique/>
         </w:docPartObj>
       </w:sdtPr>
+      <w:sdtEndPr/>
       <w:sdtContent>
         <w:p>
           <w:pPr>
@@ -4330,6 +4393,7 @@
             <w:id w:val="111145805"/>
             <w:bibliography/>
           </w:sdtPr>
+          <w:sdtEndPr/>
           <w:sdtContent>
             <w:p>
               <w:pPr>
@@ -4514,6 +4578,7 @@
           <w:docPartUnique/>
         </w:docPartObj>
       </w:sdtPr>
+      <w:sdtEndPr/>
       <w:sdtContent>
         <w:p>
           <w:pPr>
@@ -4632,16 +4697,7 @@
           <w:sz w:val="24"/>
           <w:szCs w:val="24"/>
         </w:rPr>
-        <w:t xml:space="preserve">Hollenbach is a PhD student with a focus in Political Economy and Methods. His current interests are the political economy of taxation, redistribution as well as state </w:t>
-      </w:r>
-      <w:r>
-        <w:rPr>
-          <w:rFonts w:ascii="Courier New" w:hAnsi="Courier New" w:cs="Courier New"/>
-          <w:sz w:val="24"/>
-          <w:szCs w:val="24"/>
-        </w:rPr>
-        <w:lastRenderedPageBreak/>
-        <w:t>capacity and revenue extraction in developing countries. Additional interests include applied statistics and economic development.</w:t>
+        <w:t>Hollenbach is a PhD student with a focus in Political Economy and Methods. His current interests are the political economy of taxation, redistribution as well as state capacity and revenue extraction in developing countries. Additional interests include applied statistics and economic development.</w:t>
       </w:r>
     </w:p>
     <w:p>
@@ -4673,6 +4729,7 @@
           <w:sz w:val="24"/>
           <w:szCs w:val="24"/>
         </w:rPr>
+        <w:lastRenderedPageBreak/>
         <w:t>Michael D. Ward is Professor of Political Science at Duke University. His primary interest</w:t>
       </w:r>
       <w:r>
@@ -5256,7 +5313,6 @@
   <w:style w:type="character" w:default="1" w:styleId="DefaultParagraphFont">
     <w:name w:val="Default Paragraph Font"/>
     <w:uiPriority w:val="1"/>
-    <w:semiHidden/>
     <w:unhideWhenUsed/>
   </w:style>
   <w:style w:type="table" w:default="1" w:styleId="TableNormal">
@@ -5641,7 +5697,6 @@
   <w:style w:type="character" w:default="1" w:styleId="DefaultParagraphFont">
     <w:name w:val="Default Paragraph Font"/>
     <w:uiPriority w:val="1"/>
-    <w:semiHidden/>
     <w:unhideWhenUsed/>
   </w:style>
   <w:style w:type="table" w:default="1" w:styleId="TableNormal">
@@ -6765,7 +6820,7 @@
 </file>
 
 <file path=customXml/itemProps2.xml><?xml version="1.0" encoding="utf-8"?>
-<ds:datastoreItem xmlns:ds="http://schemas.openxmlformats.org/officeDocument/2006/customXml" ds:itemID="{F2299489-C5C6-AB4D-972F-7B75E6EC4575}">
+<ds:datastoreItem xmlns:ds="http://schemas.openxmlformats.org/officeDocument/2006/customXml" ds:itemID="{18443021-7CCB-E141-9186-B96D83041DBA}">
   <ds:schemaRefs>
     <ds:schemaRef ds:uri="http://schemas.openxmlformats.org/officeDocument/2006/bibliography"/>
   </ds:schemaRefs>

</xml_diff>

<commit_message>
word citation manager is annoying; some sources added
</commit_message>
<xml_diff>
--- a/wordisbeautiful/PSmanuscript.docx
+++ b/wordisbeautiful/PSmanuscript.docx
@@ -172,7 +172,6 @@
           </w:placeholder>
           <w:text/>
         </w:sdtPr>
-        <w:sdtEndPr/>
         <w:sdtContent>
           <w:r>
             <w:rPr>
@@ -243,7 +242,6 @@
           </w:placeholder>
           <w:text/>
         </w:sdtPr>
-        <w:sdtEndPr/>
         <w:sdtContent>
           <w:r>
             <w:rPr>
@@ -386,7 +384,13 @@
         <w:t xml:space="preserve">models that are accurate </w:t>
       </w:r>
       <w:r>
-        <w:t xml:space="preserve">out-of-sample are understood to </w:t>
+        <w:t>out-of-sample</w:t>
+      </w:r>
+      <w:r>
+        <w:t>,</w:t>
+      </w:r>
+      <w:r>
+        <w:t xml:space="preserve"> are understood to </w:t>
       </w:r>
       <w:r>
         <w:t xml:space="preserve">capture the essential </w:t>
@@ -471,13 +475,8 @@
         <w:t>or example, developed by Dougla</w:t>
       </w:r>
       <w:r>
-        <w:t xml:space="preserve">s </w:t>
-      </w:r>
-      <w:proofErr w:type="spellStart"/>
-      <w:r>
-        <w:t>Hibbs</w:t>
-      </w:r>
-      <w:proofErr w:type="spellEnd"/>
+        <w:t>s Hibbs</w:t>
+      </w:r>
       <w:r>
         <w:t xml:space="preserve">, </w:t>
       </w:r>
@@ -545,11 +544,9 @@
       <w:r>
         <w:t xml:space="preserve"> </w:t>
       </w:r>
-      <w:proofErr w:type="spellStart"/>
       <w:r>
         <w:t>Cuzán</w:t>
       </w:r>
-      <w:proofErr w:type="spellEnd"/>
       <w:r>
         <w:t xml:space="preserve"> focuses his models on the effects of fiscal expansion as a policy that is likely drive voters away from the incumbent and toward the challenger (Citation 2012).</w:t>
       </w:r>
@@ -937,14 +934,12 @@
             </m:r>
           </m:sub>
         </m:sSub>
-        <w:proofErr w:type="gramStart"/>
         <m:r>
           <w:rPr>
             <w:rFonts w:ascii="Cambria Math" w:hAnsi="Cambria Math"/>
           </w:rPr>
           <m:t>,…</m:t>
         </m:r>
-        <w:proofErr w:type="gramEnd"/>
         <m:sSub>
           <m:sSubPr>
             <m:ctrlPr>
@@ -1056,20 +1051,20 @@
         <w:t xml:space="preserve">. </w:t>
       </w:r>
       <w:r>
-        <w:t xml:space="preserve">With the </w:t>
+        <w:t>With the help of simple math and</w:t>
+      </w:r>
+      <w:r>
+        <w:t xml:space="preserve"> Bayes’ rule</w:t>
+      </w:r>
+      <w:r>
+        <w:t>,</w:t>
+      </w:r>
+      <w:r>
+        <w:t xml:space="preserve"> it is then possible to </w:t>
       </w:r>
       <w:r>
         <w:lastRenderedPageBreak/>
-        <w:t>help of simple math and</w:t>
-      </w:r>
-      <w:r>
-        <w:t xml:space="preserve"> Bayes’ rule</w:t>
-      </w:r>
-      <w:r>
-        <w:t>,</w:t>
-      </w:r>
-      <w:r>
-        <w:t xml:space="preserve"> it is then possible to derive the marginal predictive distribution of </w:t>
+        <w:t xml:space="preserve">derive the marginal predictive distribution of </w:t>
       </w:r>
       <m:oMath>
         <m:sSup>
@@ -1523,16 +1518,8 @@
                   <w:rPr>
                     <w:rFonts w:ascii="Cambria Math" w:hAnsi="Cambria Math"/>
                   </w:rPr>
-                  <m:t>t</m:t>
+                  <m:t>t,t*</m:t>
                 </m:r>
-                <w:proofErr w:type="gramStart"/>
-                <m:r>
-                  <w:rPr>
-                    <w:rFonts w:ascii="Cambria Math" w:hAnsi="Cambria Math"/>
-                  </w:rPr>
-                  <m:t>,t*</m:t>
-                </m:r>
-                <w:proofErr w:type="gramEnd"/>
               </m:sup>
             </m:sSubSup>
           </m:e>
@@ -1944,13 +1931,8 @@
       <w:pPr>
         <w:pStyle w:val="Manuscriptparagraph"/>
       </w:pPr>
-      <w:proofErr w:type="gramStart"/>
-      <w:r>
-        <w:t>where</w:t>
-      </w:r>
-      <w:proofErr w:type="gramEnd"/>
-      <w:r>
-        <w:t xml:space="preserve"> </w:t>
+      <w:r>
+        <w:t xml:space="preserve">where </w:t>
       </w:r>
       <m:oMath>
         <m:sSub>
@@ -1981,61 +1963,541 @@
         </m:sSub>
       </m:oMath>
       <w:r>
-        <w:t xml:space="preserve"> represents the weight associated with each component model</w:t>
-      </w:r>
-      <w:r>
-        <w:t xml:space="preserve"> and </w:t>
+        <w:t xml:space="preserve"> represents the weight associated with each component </w:t>
+      </w:r>
+      <w:r>
+        <w:t>model</w:t>
+      </w:r>
+      <w:r>
+        <w:t xml:space="preserve">. Weights </w:t>
       </w:r>
       <w:r>
         <w:t xml:space="preserve">are estimated using maximum likelihood methods. </w:t>
       </w:r>
       <w:r>
-        <w:t xml:space="preserve">Given the estimated model weights for the EBMA model based on the </w:t>
-      </w:r>
-      <w:r>
-        <w:lastRenderedPageBreak/>
-        <w:t xml:space="preserve">training period, we can then create an EBMA prediction using the component model predictions. </w:t>
+        <w:t xml:space="preserve">Given the estimated model weights for the EBMA model based on the training period, we can then create an EBMA prediction using the component model predictions. </w:t>
       </w:r>
     </w:p>
     <w:p>
       <w:pPr>
-        <w:pStyle w:val="Manuscriptparagraph"/>
-        <w:ind w:firstLine="720"/>
+        <w:widowControl w:val="0"/>
+        <w:autoSpaceDE w:val="0"/>
+        <w:autoSpaceDN w:val="0"/>
+        <w:adjustRightInd w:val="0"/>
+        <w:spacing w:line="480" w:lineRule="auto"/>
+        <w:rPr>
+          <w:rFonts w:ascii="Courier New" w:hAnsi="Courier New" w:cs="Courier New"/>
+          <w:sz w:val="24"/>
+          <w:szCs w:val="24"/>
+        </w:rPr>
       </w:pPr>
       <w:r>
+        <w:rPr>
+          <w:rFonts w:ascii="Courier New" w:hAnsi="Courier New" w:cs="Courier New"/>
+          <w:sz w:val="24"/>
+          <w:szCs w:val="24"/>
+        </w:rPr>
+        <w:lastRenderedPageBreak/>
         <w:t>The basic insight of this approach is that each component model in the ensemble captures some insight that yields predictions that are selectively accurate. Combining them and weighting them by their predictive success creates a sort of hyper model that in principle should be as good (in terms of predictive accuracy) as any individual model</w:t>
       </w:r>
       <w:r>
+        <w:rPr>
+          <w:rFonts w:ascii="Courier New" w:hAnsi="Courier New" w:cs="Courier New"/>
+          <w:sz w:val="24"/>
+          <w:szCs w:val="24"/>
+        </w:rPr>
         <w:t>.  Across many elections</w:t>
       </w:r>
       <w:r>
+        <w:rPr>
+          <w:rFonts w:ascii="Courier New" w:hAnsi="Courier New" w:cs="Courier New"/>
+          <w:sz w:val="24"/>
+          <w:szCs w:val="24"/>
+        </w:rPr>
         <w:t>,</w:t>
       </w:r>
       <w:r>
-        <w:t xml:space="preserve"> it is likely that the ensemble will</w:t>
-      </w:r>
-      <w:r>
+        <w:rPr>
+          <w:rFonts w:ascii="Courier New" w:hAnsi="Courier New" w:cs="Courier New"/>
+          <w:sz w:val="24"/>
+          <w:szCs w:val="24"/>
+        </w:rPr>
+        <w:t xml:space="preserve"> it is likely that the </w:t>
+      </w:r>
+      <w:r>
+        <w:rPr>
+          <w:rFonts w:ascii="Courier New" w:hAnsi="Courier New" w:cs="Courier New"/>
+          <w:sz w:val="24"/>
+          <w:szCs w:val="24"/>
+        </w:rPr>
+        <w:t>ensemble will</w:t>
+      </w:r>
+      <w:r>
+        <w:rPr>
+          <w:rFonts w:ascii="Courier New" w:hAnsi="Courier New" w:cs="Courier New"/>
+          <w:sz w:val="24"/>
+          <w:szCs w:val="24"/>
+        </w:rPr>
         <w:t xml:space="preserve"> also</w:t>
       </w:r>
       <w:r>
+        <w:rPr>
+          <w:rFonts w:ascii="Courier New" w:hAnsi="Courier New" w:cs="Courier New"/>
+          <w:sz w:val="24"/>
+          <w:szCs w:val="24"/>
+        </w:rPr>
         <w:t xml:space="preserve"> dominate each of its members. </w:t>
       </w:r>
       <w:r>
+        <w:rPr>
+          <w:rFonts w:ascii="Courier New" w:hAnsi="Courier New" w:cs="Courier New"/>
+          <w:sz w:val="24"/>
+          <w:szCs w:val="24"/>
+        </w:rPr>
         <w:t>Indeed, the method has been successfully applied i</w:t>
       </w:r>
       <w:r>
+        <w:rPr>
+          <w:rFonts w:ascii="Courier New" w:hAnsi="Courier New" w:cs="Courier New"/>
+          <w:sz w:val="24"/>
+          <w:szCs w:val="24"/>
+        </w:rPr>
         <w:t>n a wide variety of settings</w:t>
       </w:r>
       <w:r>
+        <w:rPr>
+          <w:rFonts w:ascii="Courier New" w:hAnsi="Courier New" w:cs="Courier New"/>
+          <w:sz w:val="24"/>
+          <w:szCs w:val="24"/>
+        </w:rPr>
         <w:t xml:space="preserve"> </w:t>
       </w:r>
       <w:r>
-        <w:t xml:space="preserve">such as inflation, economic growth, exchange rates, industrial production, and weather. Its theoretical underpinnings, as well as its success in a variety of </w:t>
-      </w:r>
-      <w:r>
+        <w:rPr>
+          <w:rFonts w:ascii="Courier New" w:hAnsi="Courier New" w:cs="Courier New"/>
+          <w:sz w:val="24"/>
+          <w:szCs w:val="24"/>
+        </w:rPr>
+        <w:t>such as inflation</w:t>
+      </w:r>
+      <w:r>
+        <w:rPr>
+          <w:rFonts w:ascii="Courier New" w:hAnsi="Courier New" w:cs="Courier New"/>
+          <w:sz w:val="24"/>
+          <w:szCs w:val="24"/>
+        </w:rPr>
+        <w:t xml:space="preserve"> </w:t>
+      </w:r>
+      <w:sdt>
+        <w:sdtPr>
+          <w:rPr>
+            <w:rFonts w:ascii="Courier New" w:hAnsi="Courier New" w:cs="Courier New"/>
+            <w:sz w:val="24"/>
+            <w:szCs w:val="24"/>
+          </w:rPr>
+          <w:id w:val="-459257645"/>
+          <w:citation/>
+        </w:sdtPr>
+        <w:sdtContent>
+          <w:r>
+            <w:rPr>
+              <w:rFonts w:ascii="Courier New" w:hAnsi="Courier New" w:cs="Courier New"/>
+              <w:sz w:val="24"/>
+              <w:szCs w:val="24"/>
+            </w:rPr>
+            <w:fldChar w:fldCharType="begin"/>
+          </w:r>
+          <w:r>
+            <w:rPr>
+              <w:rFonts w:ascii="Courier New" w:hAnsi="Courier New" w:cs="Courier New"/>
+              <w:bCs/>
+              <w:color w:val="000000"/>
+              <w:sz w:val="24"/>
+              <w:szCs w:val="24"/>
+            </w:rPr>
+            <w:instrText xml:space="preserve">CITATION Jon09 \m Til10 \m Koo09 \l 1033 </w:instrText>
+          </w:r>
+          <w:r>
+            <w:rPr>
+              <w:rFonts w:ascii="Courier New" w:hAnsi="Courier New" w:cs="Courier New"/>
+              <w:sz w:val="24"/>
+              <w:szCs w:val="24"/>
+            </w:rPr>
+            <w:fldChar w:fldCharType="separate"/>
+          </w:r>
+          <w:r>
+            <w:rPr>
+              <w:rFonts w:ascii="Courier New" w:hAnsi="Courier New" w:cs="Courier New"/>
+              <w:noProof/>
+              <w:color w:val="000000"/>
+              <w:sz w:val="24"/>
+              <w:szCs w:val="24"/>
+            </w:rPr>
+            <w:t>(Wright, Forecasting US Inflation by Bayesian Model Averaging, 2009; Tilmann Gneiting, 2010; Gary Koop, 2009)</w:t>
+          </w:r>
+          <w:r>
+            <w:rPr>
+              <w:rFonts w:ascii="Courier New" w:hAnsi="Courier New" w:cs="Courier New"/>
+              <w:sz w:val="24"/>
+              <w:szCs w:val="24"/>
+            </w:rPr>
+            <w:fldChar w:fldCharType="end"/>
+          </w:r>
+        </w:sdtContent>
+      </w:sdt>
+      <w:r>
+        <w:rPr>
+          <w:rFonts w:ascii="Courier New" w:hAnsi="Courier New" w:cs="Courier New"/>
+          <w:sz w:val="24"/>
+          <w:szCs w:val="24"/>
+        </w:rPr>
+        <w:t>,</w:t>
+      </w:r>
+      <w:r>
+        <w:rPr>
+          <w:rFonts w:ascii="Courier New" w:hAnsi="Courier New" w:cs="Courier New"/>
+          <w:bCs/>
+          <w:color w:val="000000"/>
+          <w:sz w:val="24"/>
+          <w:szCs w:val="24"/>
+        </w:rPr>
+        <w:t xml:space="preserve"> </w:t>
+      </w:r>
+      <w:r>
+        <w:rPr>
+          <w:rFonts w:ascii="Courier New" w:hAnsi="Courier New" w:cs="Courier New"/>
+          <w:sz w:val="24"/>
+          <w:szCs w:val="24"/>
+        </w:rPr>
+        <w:t>economic growth</w:t>
+      </w:r>
+      <w:r>
+        <w:rPr>
+          <w:rFonts w:ascii="Courier New" w:hAnsi="Courier New" w:cs="Courier New"/>
+          <w:bCs/>
+          <w:color w:val="000000"/>
+          <w:sz w:val="24"/>
+          <w:szCs w:val="24"/>
+        </w:rPr>
+        <w:t xml:space="preserve"> </w:t>
+      </w:r>
+      <w:sdt>
+        <w:sdtPr>
+          <w:rPr>
+            <w:rFonts w:ascii="Courier New" w:hAnsi="Courier New" w:cs="Courier New"/>
+            <w:bCs/>
+            <w:color w:val="000000"/>
+            <w:sz w:val="24"/>
+            <w:szCs w:val="24"/>
+          </w:rPr>
+          <w:id w:val="-508215151"/>
+          <w:citation/>
+        </w:sdtPr>
+        <w:sdtContent>
+          <w:r>
+            <w:rPr>
+              <w:rFonts w:ascii="Courier New" w:hAnsi="Courier New" w:cs="Courier New"/>
+              <w:bCs/>
+              <w:color w:val="000000"/>
+              <w:sz w:val="24"/>
+              <w:szCs w:val="24"/>
+            </w:rPr>
+            <w:fldChar w:fldCharType="begin"/>
+          </w:r>
+          <w:r>
+            <w:rPr>
+              <w:rFonts w:ascii="Courier New" w:hAnsi="Courier New" w:cs="Courier New"/>
+              <w:bCs/>
+              <w:color w:val="000000"/>
+              <w:sz w:val="24"/>
+              <w:szCs w:val="24"/>
+            </w:rPr>
+            <w:instrText xml:space="preserve"> CITATION Bil \l 1033  \m Bro07</w:instrText>
+          </w:r>
+          <w:r>
+            <w:rPr>
+              <w:rFonts w:ascii="Courier New" w:hAnsi="Courier New" w:cs="Courier New"/>
+              <w:bCs/>
+              <w:color w:val="000000"/>
+              <w:sz w:val="24"/>
+              <w:szCs w:val="24"/>
+            </w:rPr>
+            <w:fldChar w:fldCharType="separate"/>
+          </w:r>
+          <w:r>
+            <w:rPr>
+              <w:rFonts w:ascii="Courier New" w:hAnsi="Courier New" w:cs="Courier New"/>
+              <w:noProof/>
+              <w:color w:val="000000"/>
+              <w:sz w:val="24"/>
+              <w:szCs w:val="24"/>
+            </w:rPr>
+            <w:t>(Monica Billio, 2010; William A. Brock, 2007)</w:t>
+          </w:r>
+          <w:r>
+            <w:rPr>
+              <w:rFonts w:ascii="Courier New" w:hAnsi="Courier New" w:cs="Courier New"/>
+              <w:bCs/>
+              <w:color w:val="000000"/>
+              <w:sz w:val="24"/>
+              <w:szCs w:val="24"/>
+            </w:rPr>
+            <w:fldChar w:fldCharType="end"/>
+          </w:r>
+        </w:sdtContent>
+      </w:sdt>
+      <w:r>
+        <w:rPr>
+          <w:rFonts w:ascii="Courier New" w:hAnsi="Courier New" w:cs="Courier New"/>
+          <w:bCs/>
+          <w:color w:val="000000"/>
+          <w:sz w:val="24"/>
+          <w:szCs w:val="24"/>
+        </w:rPr>
+        <w:t>,</w:t>
+      </w:r>
+      <w:r>
+        <w:rPr>
+          <w:rFonts w:ascii="Courier New" w:hAnsi="Courier New" w:cs="Courier New"/>
+          <w:sz w:val="24"/>
+          <w:szCs w:val="24"/>
+        </w:rPr>
+        <w:t xml:space="preserve"> exchange rates</w:t>
+      </w:r>
+      <w:sdt>
+        <w:sdtPr>
+          <w:rPr>
+            <w:rFonts w:ascii="Courier New" w:hAnsi="Courier New" w:cs="Courier New"/>
+            <w:sz w:val="24"/>
+            <w:szCs w:val="24"/>
+          </w:rPr>
+          <w:id w:val="883302963"/>
+          <w:citation/>
+        </w:sdtPr>
+        <w:sdtContent>
+          <w:r>
+            <w:rPr>
+              <w:rFonts w:ascii="Courier New" w:hAnsi="Courier New" w:cs="Courier New"/>
+              <w:sz w:val="24"/>
+              <w:szCs w:val="24"/>
+            </w:rPr>
+            <w:fldChar w:fldCharType="begin"/>
+          </w:r>
+          <w:r>
+            <w:rPr>
+              <w:rFonts w:ascii="Courier New" w:hAnsi="Courier New" w:cs="Courier New"/>
+              <w:sz w:val="24"/>
+              <w:szCs w:val="24"/>
+            </w:rPr>
+            <w:instrText xml:space="preserve">CITATION Jon08 \l 1033 </w:instrText>
+          </w:r>
+          <w:r>
+            <w:rPr>
+              <w:rFonts w:ascii="Courier New" w:hAnsi="Courier New" w:cs="Courier New"/>
+              <w:sz w:val="24"/>
+              <w:szCs w:val="24"/>
+            </w:rPr>
+            <w:fldChar w:fldCharType="separate"/>
+          </w:r>
+          <w:r>
+            <w:rPr>
+              <w:rFonts w:ascii="Courier New" w:hAnsi="Courier New" w:cs="Courier New"/>
+              <w:noProof/>
+              <w:sz w:val="24"/>
+              <w:szCs w:val="24"/>
+            </w:rPr>
+            <w:t xml:space="preserve"> </w:t>
+          </w:r>
+          <w:r>
+            <w:rPr>
+              <w:rFonts w:ascii="Courier New" w:hAnsi="Courier New" w:cs="Courier New"/>
+              <w:noProof/>
+              <w:sz w:val="24"/>
+              <w:szCs w:val="24"/>
+            </w:rPr>
+            <w:t>(Wright, Bayesian Model Averaging and Exchange Rate Forecasts, 2008)</w:t>
+          </w:r>
+          <w:r>
+            <w:rPr>
+              <w:rFonts w:ascii="Courier New" w:hAnsi="Courier New" w:cs="Courier New"/>
+              <w:sz w:val="24"/>
+              <w:szCs w:val="24"/>
+            </w:rPr>
+            <w:fldChar w:fldCharType="end"/>
+          </w:r>
+        </w:sdtContent>
+      </w:sdt>
+      <w:r>
+        <w:rPr>
+          <w:rFonts w:ascii="Courier New" w:hAnsi="Courier New" w:cs="Courier New"/>
+          <w:sz w:val="24"/>
+          <w:szCs w:val="24"/>
+        </w:rPr>
+        <w:t>, industrial production</w:t>
+      </w:r>
+      <w:sdt>
+        <w:sdtPr>
+          <w:rPr>
+            <w:rFonts w:ascii="Courier New" w:hAnsi="Courier New" w:cs="Courier New"/>
+            <w:sz w:val="24"/>
+            <w:szCs w:val="24"/>
+          </w:rPr>
+          <w:id w:val="-383713003"/>
+          <w:citation/>
+        </w:sdtPr>
+        <w:sdtContent>
+          <w:r>
+            <w:rPr>
+              <w:rFonts w:ascii="Courier New" w:hAnsi="Courier New" w:cs="Courier New"/>
+              <w:sz w:val="24"/>
+              <w:szCs w:val="24"/>
+            </w:rPr>
+            <w:fldChar w:fldCharType="begin"/>
+          </w:r>
+          <w:r>
+            <w:rPr>
+              <w:rFonts w:ascii="Courier New" w:hAnsi="Courier New" w:cs="Courier New"/>
+              <w:sz w:val="24"/>
+              <w:szCs w:val="24"/>
+            </w:rPr>
+            <w:instrText xml:space="preserve"> CITATION Mar10 \l 1033 </w:instrText>
+          </w:r>
+          <w:r>
+            <w:rPr>
+              <w:rFonts w:ascii="Courier New" w:hAnsi="Courier New" w:cs="Courier New"/>
+              <w:sz w:val="24"/>
+              <w:szCs w:val="24"/>
+            </w:rPr>
+            <w:fldChar w:fldCharType="separate"/>
+          </w:r>
+          <w:r>
+            <w:rPr>
+              <w:rFonts w:ascii="Courier New" w:hAnsi="Courier New" w:cs="Courier New"/>
+              <w:noProof/>
+              <w:sz w:val="24"/>
+              <w:szCs w:val="24"/>
+            </w:rPr>
+            <w:t xml:space="preserve"> </w:t>
+          </w:r>
+          <w:r>
+            <w:rPr>
+              <w:rFonts w:ascii="Courier New" w:hAnsi="Courier New" w:cs="Courier New"/>
+              <w:noProof/>
+              <w:sz w:val="24"/>
+              <w:szCs w:val="24"/>
+            </w:rPr>
+            <w:t>(Feldkircher, 2010)</w:t>
+          </w:r>
+          <w:r>
+            <w:rPr>
+              <w:rFonts w:ascii="Courier New" w:hAnsi="Courier New" w:cs="Courier New"/>
+              <w:sz w:val="24"/>
+              <w:szCs w:val="24"/>
+            </w:rPr>
+            <w:fldChar w:fldCharType="end"/>
+          </w:r>
+        </w:sdtContent>
+      </w:sdt>
+      <w:r>
+        <w:rPr>
+          <w:rFonts w:ascii="Courier New" w:hAnsi="Courier New" w:cs="Courier New"/>
+          <w:sz w:val="24"/>
+          <w:szCs w:val="24"/>
+        </w:rPr>
+        <w:t>, and weather</w:t>
+      </w:r>
+      <w:r>
+        <w:rPr>
+          <w:rFonts w:ascii="Courier New" w:hAnsi="Courier New" w:cs="Courier New"/>
+          <w:sz w:val="24"/>
+          <w:szCs w:val="24"/>
+        </w:rPr>
+        <w:t xml:space="preserve"> </w:t>
+      </w:r>
+      <w:sdt>
+        <w:sdtPr>
+          <w:rPr>
+            <w:rFonts w:ascii="Courier New" w:hAnsi="Courier New" w:cs="Courier New"/>
+            <w:sz w:val="24"/>
+            <w:szCs w:val="24"/>
+          </w:rPr>
+          <w:id w:val="-636650217"/>
+          <w:citation/>
+        </w:sdtPr>
+        <w:sdtContent>
+          <w:r>
+            <w:rPr>
+              <w:rFonts w:ascii="Courier New" w:hAnsi="Courier New" w:cs="Courier New"/>
+              <w:sz w:val="24"/>
+              <w:szCs w:val="24"/>
+            </w:rPr>
+            <w:fldChar w:fldCharType="begin"/>
+          </w:r>
+          <w:r>
+            <w:rPr>
+              <w:rFonts w:ascii="Courier New" w:hAnsi="Courier New" w:cs="Courier New"/>
+              <w:sz w:val="24"/>
+              <w:szCs w:val="24"/>
+            </w:rPr>
+            <w:instrText xml:space="preserve"> CITATION Ric10 \l 1033  \m Raf05 \m Ver10</w:instrText>
+          </w:r>
+          <w:r>
+            <w:rPr>
+              <w:rFonts w:ascii="Courier New" w:hAnsi="Courier New" w:cs="Courier New"/>
+              <w:sz w:val="24"/>
+              <w:szCs w:val="24"/>
+            </w:rPr>
+            <w:fldChar w:fldCharType="separate"/>
+          </w:r>
+          <w:r>
+            <w:rPr>
+              <w:rFonts w:ascii="Courier New" w:hAnsi="Courier New" w:cs="Courier New"/>
+              <w:noProof/>
+              <w:sz w:val="24"/>
+              <w:szCs w:val="24"/>
+            </w:rPr>
+            <w:t>(Richard M. Chmielecki, 2010; Raftery, 2005; Veronica J. Berrocal, 2010)</w:t>
+          </w:r>
+          <w:r>
+            <w:rPr>
+              <w:rFonts w:ascii="Courier New" w:hAnsi="Courier New" w:cs="Courier New"/>
+              <w:sz w:val="24"/>
+              <w:szCs w:val="24"/>
+            </w:rPr>
+            <w:fldChar w:fldCharType="end"/>
+          </w:r>
+        </w:sdtContent>
+      </w:sdt>
+      <w:r>
+        <w:rPr>
+          <w:rFonts w:ascii="Courier New" w:hAnsi="Courier New" w:cs="Courier New"/>
+          <w:sz w:val="24"/>
+          <w:szCs w:val="24"/>
+        </w:rPr>
+        <w:t>. Its</w:t>
+      </w:r>
+      <w:r>
+        <w:rPr>
+          <w:rFonts w:ascii="Courier New" w:hAnsi="Courier New" w:cs="Courier New"/>
+          <w:sz w:val="24"/>
+          <w:szCs w:val="24"/>
+        </w:rPr>
+        <w:t xml:space="preserve"> theoretical underpinnings, as well as its success in a variety of </w:t>
+      </w:r>
+      <w:r>
+        <w:rPr>
+          <w:rFonts w:ascii="Courier New" w:hAnsi="Courier New" w:cs="Courier New"/>
+          <w:sz w:val="24"/>
+          <w:szCs w:val="24"/>
+        </w:rPr>
         <w:t>contexts</w:t>
       </w:r>
       <w:r>
+        <w:rPr>
+          <w:rFonts w:ascii="Courier New" w:hAnsi="Courier New" w:cs="Courier New"/>
+          <w:sz w:val="24"/>
+          <w:szCs w:val="24"/>
+        </w:rPr>
         <w:t xml:space="preserve">, suggest it could be useful in predicting elections as well. </w:t>
       </w:r>
     </w:p>
@@ -3048,14 +3510,12 @@
                 <w:szCs w:val="24"/>
               </w:rPr>
             </w:pPr>
-            <w:proofErr w:type="spellStart"/>
             <w:r>
               <w:rPr>
                 <w:rFonts w:ascii="Courier New" w:hAnsi="Courier New" w:cs="Courier New"/>
               </w:rPr>
               <w:t>Cuzán</w:t>
             </w:r>
-            <w:proofErr w:type="spellEnd"/>
             <w:r>
               <w:rPr>
                 <w:rFonts w:ascii="Courier New" w:hAnsi="Courier New" w:cs="Courier New"/>
@@ -3201,14 +3661,12 @@
                 <w:szCs w:val="24"/>
               </w:rPr>
             </w:pPr>
-            <w:proofErr w:type="spellStart"/>
             <w:r>
               <w:rPr>
                 <w:rFonts w:ascii="Courier New" w:hAnsi="Courier New" w:cs="Courier New"/>
               </w:rPr>
               <w:t>Cuzán</w:t>
             </w:r>
-            <w:proofErr w:type="spellEnd"/>
             <w:r>
               <w:rPr>
                 <w:rFonts w:ascii="Courier New" w:hAnsi="Courier New" w:cs="Courier New"/>
@@ -3361,19 +3819,8 @@
                 <w:sz w:val="24"/>
                 <w:szCs w:val="24"/>
               </w:rPr>
-              <w:t>Erikson-</w:t>
+              <w:t>Erikson-Wlezien</w:t>
             </w:r>
-            <w:proofErr w:type="spellStart"/>
-            <w:r>
-              <w:rPr>
-                <w:rFonts w:ascii="Courier New" w:hAnsi="Courier New" w:cs="Courier New"/>
-                <w:color w:val="000000"/>
-                <w:sz w:val="24"/>
-                <w:szCs w:val="24"/>
-              </w:rPr>
-              <w:t>Wlezien</w:t>
-            </w:r>
-            <w:proofErr w:type="spellEnd"/>
           </w:p>
         </w:tc>
         <w:tc>
@@ -3510,7 +3957,6 @@
                 <w:szCs w:val="24"/>
               </w:rPr>
             </w:pPr>
-            <w:proofErr w:type="spellStart"/>
             <w:r>
               <w:rPr>
                 <w:rFonts w:ascii="Courier New" w:hAnsi="Courier New" w:cs="Courier New"/>
@@ -3520,7 +3966,6 @@
               </w:rPr>
               <w:t>Hibbs</w:t>
             </w:r>
-            <w:proofErr w:type="spellEnd"/>
           </w:p>
         </w:tc>
         <w:tc>
@@ -3802,7 +4247,6 @@
                 <w:szCs w:val="24"/>
               </w:rPr>
             </w:pPr>
-            <w:proofErr w:type="spellStart"/>
             <w:r>
               <w:rPr>
                 <w:rFonts w:ascii="Courier New" w:hAnsi="Courier New" w:cs="Courier New"/>
@@ -3812,7 +4256,6 @@
               </w:rPr>
               <w:t>Klarner</w:t>
             </w:r>
-            <w:proofErr w:type="spellEnd"/>
           </w:p>
         </w:tc>
         <w:tc>
@@ -4148,15 +4591,7 @@
         <w:t>MAE) for the in-sample period spanning the post-war era.</w:t>
       </w:r>
       <w:r>
-        <w:t xml:space="preserve">  Almost all of the component models receive some weight in the final ensemble, although the weights are far from uniform.  The highest weighted model is </w:t>
-      </w:r>
-      <w:proofErr w:type="spellStart"/>
-      <w:r>
-        <w:t>Cuzan’s</w:t>
-      </w:r>
-      <w:proofErr w:type="spellEnd"/>
-      <w:r>
-        <w:t xml:space="preserve"> </w:t>
+        <w:t xml:space="preserve">  Almost all of the component models receive some weight in the final ensemble, although the weights are far from uniform.  The highest weighted model is Cuzan’s </w:t>
       </w:r>
       <w:r>
         <w:t>which suggests that a</w:t>
@@ -4168,15 +4603,7 @@
         <w:t>nt points of the two-party vote</w:t>
       </w:r>
       <w:r>
-        <w:t xml:space="preserve">. In contrast, EBMA entirely excludes the </w:t>
-      </w:r>
-      <w:proofErr w:type="spellStart"/>
-      <w:r>
-        <w:t>Hibbs</w:t>
-      </w:r>
-      <w:proofErr w:type="spellEnd"/>
-      <w:r>
-        <w:t xml:space="preserve"> and Lockerbie models.</w:t>
+        <w:t>. In contrast, EBMA entirely excludes the Hibbs and Lockerbie models.</w:t>
       </w:r>
       <w:r>
         <w:t xml:space="preserve"> This should not be interpreted to indicate that some models are “better”, but only that the EBMA procedure found this mix to provide the highest rate of in-sample predictive accuracy.</w:t>
@@ -4212,8 +4639,6 @@
       <w:r>
         <w:t xml:space="preserve"> Thank you and good night!  Don’t forget to tip your servers.  </w:t>
       </w:r>
-      <w:bookmarkStart w:id="0" w:name="_GoBack"/>
-      <w:bookmarkEnd w:id="0"/>
     </w:p>
     <w:p>
       <w:pPr>
@@ -4339,23 +4764,7 @@
           <w:sz w:val="20"/>
           <w:szCs w:val="20"/>
         </w:rPr>
-        <w:t xml:space="preserve">. The light dashes at the bottom show the point predictions of each </w:t>
-      </w:r>
-      <w:proofErr w:type="gramStart"/>
-      <w:r>
-        <w:rPr>
-          <w:sz w:val="20"/>
-          <w:szCs w:val="20"/>
-        </w:rPr>
-        <w:t>component,</w:t>
-      </w:r>
-      <w:proofErr w:type="gramEnd"/>
-      <w:r>
-        <w:rPr>
-          <w:sz w:val="20"/>
-          <w:szCs w:val="20"/>
-        </w:rPr>
-        <w:t xml:space="preserve"> the dark dash shows the EBMA posterior median, and the vertical dotted line shows the actual election outcome.   </w:t>
+        <w:t xml:space="preserve">. The light dashes at the bottom show the point predictions of each component, the dark dash shows the EBMA posterior median, and the vertical dotted line shows the actual election outcome.   </w:t>
       </w:r>
     </w:p>
     <w:sdt>
@@ -4375,7 +4784,6 @@
           <w:docPartUnique/>
         </w:docPartObj>
       </w:sdtPr>
-      <w:sdtEndPr/>
       <w:sdtContent>
         <w:p>
           <w:pPr>
@@ -4393,18 +4801,12 @@
             <w:id w:val="111145805"/>
             <w:bibliography/>
           </w:sdtPr>
-          <w:sdtEndPr/>
           <w:sdtContent>
             <w:p>
               <w:pPr>
                 <w:pStyle w:val="Bibliography"/>
-                <w:spacing w:line="480" w:lineRule="auto"/>
-                <w:ind w:left="720" w:hanging="720"/>
-                <w:rPr>
-                  <w:rFonts w:ascii="Courier New" w:hAnsi="Courier New" w:cs="Courier New"/>
+                <w:rPr>
                   <w:noProof/>
-                  <w:sz w:val="24"/>
-                  <w:szCs w:val="24"/>
                 </w:rPr>
               </w:pPr>
               <w:r>
@@ -4433,85 +4835,457 @@
               </w:r>
               <w:r>
                 <w:rPr>
-                  <w:rFonts w:ascii="Courier New" w:hAnsi="Courier New" w:cs="Courier New"/>
                   <w:noProof/>
-                  <w:sz w:val="24"/>
-                  <w:szCs w:val="24"/>
-                </w:rPr>
-                <w:t xml:space="preserve">Jacob M. Montgomery, F. M. (2012, March 22). Improving Predictions Using Ensemble Bayesian Model Averaging. </w:t>
+                </w:rPr>
+                <w:t xml:space="preserve">Feldkircher, M. (2010). Forecast Combination and Bayesian Model Averaging: A Prior Sensitivity Analysis. </w:t>
               </w:r>
               <w:r>
                 <w:rPr>
-                  <w:rFonts w:ascii="Courier New" w:hAnsi="Courier New" w:cs="Courier New"/>
                   <w:i/>
                   <w:iCs/>
                   <w:noProof/>
-                  <w:sz w:val="24"/>
-                  <w:szCs w:val="24"/>
-                </w:rPr>
-                <w:t>Political Analysis, 20</w:t>
+                </w:rPr>
+                <w:t>Journal of Forecasting</w:t>
               </w:r>
               <w:r>
                 <w:rPr>
-                  <w:rFonts w:ascii="Courier New" w:hAnsi="Courier New" w:cs="Courier New"/>
                   <w:noProof/>
-                  <w:sz w:val="24"/>
-                  <w:szCs w:val="24"/>
-                </w:rPr>
-                <w:t xml:space="preserve"> (tbd), p. tbd.</w:t>
+                </w:rPr>
+                <w:t xml:space="preserve"> </w:t>
+              </w:r>
+              <w:r>
+                <w:rPr>
+                  <w:i/>
+                  <w:iCs/>
+                  <w:noProof/>
+                </w:rPr>
+                <w:t>, {in press}</w:t>
+              </w:r>
+              <w:r>
+                <w:rPr>
+                  <w:noProof/>
+                </w:rPr>
+                <w:t>.</w:t>
+              </w:r>
+            </w:p>
+            <w:p/>
+            <w:p>
+              <w:pPr>
+                <w:pStyle w:val="Bibliography"/>
+                <w:rPr>
+                  <w:noProof/>
+                </w:rPr>
+              </w:pPr>
+              <w:r>
+                <w:rPr>
+                  <w:noProof/>
+                </w:rPr>
+                <w:t xml:space="preserve">Gary Koop, D. K. (2009). </w:t>
+              </w:r>
+              <w:r>
+                <w:rPr>
+                  <w:i/>
+                  <w:iCs/>
+                  <w:noProof/>
+                </w:rPr>
+                <w:t>Forecasting Inflation Using Dynamic Model Averaging.</w:t>
+              </w:r>
+              <w:r>
+                <w:rPr>
+                  <w:noProof/>
+                </w:rPr>
+                <w:t xml:space="preserve"> </w:t>
               </w:r>
             </w:p>
             <w:p>
               <w:pPr>
-                <w:spacing w:line="480" w:lineRule="auto"/>
-                <w:ind w:left="720" w:hanging="720"/>
-                <w:rPr>
-                  <w:rFonts w:ascii="Courier New" w:hAnsi="Courier New" w:cs="Courier New"/>
-                  <w:sz w:val="24"/>
-                  <w:szCs w:val="24"/>
+                <w:pStyle w:val="Bibliography"/>
+                <w:rPr>
+                  <w:noProof/>
                 </w:rPr>
               </w:pPr>
+              <w:r>
+                <w:rPr>
+                  <w:noProof/>
+                </w:rPr>
+                <w:lastRenderedPageBreak/>
+                <w:t xml:space="preserve">Jacob M. Montgomery, F. M. (2012, March 22). Improving Predictions Using Ensemble Bayesian Model Averaging. </w:t>
+              </w:r>
+              <w:r>
+                <w:rPr>
+                  <w:i/>
+                  <w:iCs/>
+                  <w:noProof/>
+                </w:rPr>
+                <w:t>Political Analysis</w:t>
+              </w:r>
+              <w:r>
+                <w:rPr>
+                  <w:noProof/>
+                </w:rPr>
+                <w:t xml:space="preserve"> </w:t>
+              </w:r>
+              <w:r>
+                <w:rPr>
+                  <w:i/>
+                  <w:iCs/>
+                  <w:noProof/>
+                </w:rPr>
+                <w:t>, 20</w:t>
+              </w:r>
+              <w:r>
+                <w:rPr>
+                  <w:noProof/>
+                </w:rPr>
+                <w:t xml:space="preserve"> (tbd), p. tbd.</w:t>
+              </w:r>
+            </w:p>
+            <w:p/>
+            <w:p>
+              <w:pPr>
+                <w:pStyle w:val="Bibliography"/>
+                <w:rPr>
+                  <w:noProof/>
+                </w:rPr>
+              </w:pPr>
+              <w:r>
+                <w:rPr>
+                  <w:noProof/>
+                </w:rPr>
+                <w:t xml:space="preserve">Monica Billio, R. C. (2010). </w:t>
+              </w:r>
+              <w:r>
+                <w:rPr>
+                  <w:i/>
+                  <w:iCs/>
+                  <w:noProof/>
+                </w:rPr>
+                <w:t>Combining Predictive Densities Using {B}ayesian Filtering with Applications to {US} Economics Data.</w:t>
+              </w:r>
+              <w:r>
+                <w:rPr>
+                  <w:noProof/>
+                </w:rPr>
+                <w:t xml:space="preserve"> </w:t>
+              </w:r>
+            </w:p>
+            <w:p/>
+            <w:p>
+              <w:pPr>
+                <w:pStyle w:val="Bibliography"/>
+                <w:rPr>
+                  <w:noProof/>
+                </w:rPr>
+              </w:pPr>
+              <w:r>
+                <w:rPr>
+                  <w:noProof/>
+                </w:rPr>
+                <w:t xml:space="preserve">Raftery, A. E. (2005). Using Bayesian Model Averaging to Calibrate Forecast Ensembles. </w:t>
+              </w:r>
+              <w:r>
+                <w:rPr>
+                  <w:i/>
+                  <w:iCs/>
+                  <w:noProof/>
+                </w:rPr>
+                <w:t>Monthly Weather Review</w:t>
+              </w:r>
+              <w:r>
+                <w:rPr>
+                  <w:noProof/>
+                </w:rPr>
+                <w:t xml:space="preserve"> </w:t>
+              </w:r>
+              <w:r>
+                <w:rPr>
+                  <w:i/>
+                  <w:iCs/>
+                  <w:noProof/>
+                </w:rPr>
+                <w:t>, 133</w:t>
+              </w:r>
+              <w:r>
+                <w:rPr>
+                  <w:noProof/>
+                </w:rPr>
+                <w:t xml:space="preserve"> (5), 1155-1174.</w:t>
+              </w:r>
+            </w:p>
+            <w:p/>
+            <w:p>
+              <w:pPr>
+                <w:pStyle w:val="Bibliography"/>
+                <w:rPr>
+                  <w:noProof/>
+                </w:rPr>
+              </w:pPr>
+              <w:r>
+                <w:rPr>
+                  <w:noProof/>
+                </w:rPr>
+                <w:t xml:space="preserve">Richard M. Chmielecki, A. E. (2010). Probabilistic Visibility Forecasting Using Bayesian Model Averaging. </w:t>
+              </w:r>
+              <w:r>
+                <w:rPr>
+                  <w:i/>
+                  <w:iCs/>
+                  <w:noProof/>
+                </w:rPr>
+                <w:t>Monthly Weather Review</w:t>
+              </w:r>
+              <w:r>
+                <w:rPr>
+                  <w:noProof/>
+                </w:rPr>
+                <w:t xml:space="preserve"> </w:t>
+              </w:r>
+              <w:r>
+                <w:rPr>
+                  <w:i/>
+                  <w:iCs/>
+                  <w:noProof/>
+                </w:rPr>
+                <w:t>, 139</w:t>
+              </w:r>
+              <w:r>
+                <w:rPr>
+                  <w:noProof/>
+                </w:rPr>
+                <w:t xml:space="preserve"> (5), 1626-1636.</w:t>
+              </w:r>
+            </w:p>
+            <w:p/>
+            <w:p>
+              <w:pPr>
+                <w:pStyle w:val="Bibliography"/>
+                <w:rPr>
+                  <w:noProof/>
+                </w:rPr>
+              </w:pPr>
+              <w:r>
+                <w:rPr>
+                  <w:noProof/>
+                </w:rPr>
+                <w:t xml:space="preserve">Stevens, J. (2012, June 24). Political Scientists Are Lousy Forecasters. </w:t>
+              </w:r>
+              <w:r>
+                <w:rPr>
+                  <w:i/>
+                  <w:iCs/>
+                  <w:noProof/>
+                </w:rPr>
+                <w:t>New York Times Sunday Review</w:t>
+              </w:r>
+              <w:r>
+                <w:rPr>
+                  <w:noProof/>
+                </w:rPr>
+                <w:t xml:space="preserve"> , p. SR6.</w:t>
+              </w:r>
+            </w:p>
+            <w:p/>
+            <w:p>
+              <w:pPr>
+                <w:pStyle w:val="Bibliography"/>
+                <w:rPr>
+                  <w:noProof/>
+                </w:rPr>
+              </w:pPr>
+              <w:r>
+                <w:rPr>
+                  <w:noProof/>
+                </w:rPr>
+                <w:t xml:space="preserve">Tilmann Gneiting, T. L. (2010). </w:t>
+              </w:r>
+              <w:r>
+                <w:rPr>
+                  <w:i/>
+                  <w:iCs/>
+                  <w:noProof/>
+                </w:rPr>
+                <w:t>Predicting Inflation: Professional Experts Versus No-Change Forecasts.</w:t>
+              </w:r>
+              <w:r>
+                <w:rPr>
+                  <w:noProof/>
+                </w:rPr>
+                <w:t xml:space="preserve"> </w:t>
+              </w:r>
+            </w:p>
+            <w:p/>
+            <w:p>
+              <w:pPr>
+                <w:pStyle w:val="Bibliography"/>
+                <w:rPr>
+                  <w:noProof/>
+                </w:rPr>
+              </w:pPr>
+              <w:r>
+                <w:rPr>
+                  <w:noProof/>
+                </w:rPr>
+                <w:t xml:space="preserve">Veronica J. Berrocal, A. E. (2010). Probabilistic Weather Forecasting for Winter Road Maintenance. </w:t>
+              </w:r>
+              <w:r>
+                <w:rPr>
+                  <w:i/>
+                  <w:iCs/>
+                  <w:noProof/>
+                </w:rPr>
+                <w:t>Journal of the American Statistical Association</w:t>
+              </w:r>
+              <w:r>
+                <w:rPr>
+                  <w:noProof/>
+                </w:rPr>
+                <w:t xml:space="preserve"> </w:t>
+              </w:r>
+              <w:r>
+                <w:rPr>
+                  <w:i/>
+                  <w:iCs/>
+                  <w:noProof/>
+                </w:rPr>
+                <w:t>, 105</w:t>
+              </w:r>
+              <w:r>
+                <w:rPr>
+                  <w:noProof/>
+                </w:rPr>
+                <w:t xml:space="preserve"> (490), 522-2537.</w:t>
+              </w:r>
+            </w:p>
+            <w:p/>
+            <w:p>
+              <w:pPr>
+                <w:pStyle w:val="Bibliography"/>
+                <w:rPr>
+                  <w:noProof/>
+                </w:rPr>
+              </w:pPr>
+              <w:r>
+                <w:rPr>
+                  <w:noProof/>
+                </w:rPr>
+                <w:t xml:space="preserve">William A. Brock, S. N. (2007). Model Uncertainty and Policy Evaluation: Some Theory and Empirics. </w:t>
+              </w:r>
+              <w:r>
+                <w:rPr>
+                  <w:i/>
+                  <w:iCs/>
+                  <w:noProof/>
+                </w:rPr>
+                <w:t>Journal of Econometrics</w:t>
+              </w:r>
+              <w:r>
+                <w:rPr>
+                  <w:noProof/>
+                </w:rPr>
+                <w:t xml:space="preserve"> </w:t>
+              </w:r>
+              <w:r>
+                <w:rPr>
+                  <w:i/>
+                  <w:iCs/>
+                  <w:noProof/>
+                </w:rPr>
+                <w:t>, 136</w:t>
+              </w:r>
+              <w:r>
+                <w:rPr>
+                  <w:noProof/>
+                </w:rPr>
+                <w:t xml:space="preserve"> (2), 629-664.</w:t>
+              </w:r>
+            </w:p>
+            <w:p/>
+            <w:p>
+              <w:pPr>
+                <w:pStyle w:val="Bibliography"/>
+                <w:rPr>
+                  <w:noProof/>
+                </w:rPr>
+              </w:pPr>
+              <w:r>
+                <w:rPr>
+                  <w:noProof/>
+                </w:rPr>
+                <w:t xml:space="preserve">Wright, J. H. (2008). Bayesian Model Averaging and Exchange Rate Forecasts. </w:t>
+              </w:r>
+              <w:r>
+                <w:rPr>
+                  <w:i/>
+                  <w:iCs/>
+                  <w:noProof/>
+                </w:rPr>
+                <w:t>Journal of Econometrics</w:t>
+              </w:r>
+              <w:r>
+                <w:rPr>
+                  <w:noProof/>
+                </w:rPr>
+                <w:t xml:space="preserve"> </w:t>
+              </w:r>
+              <w:r>
+                <w:rPr>
+                  <w:i/>
+                  <w:iCs/>
+                  <w:noProof/>
+                </w:rPr>
+                <w:t>, 146</w:t>
+              </w:r>
+              <w:r>
+                <w:rPr>
+                  <w:noProof/>
+                </w:rPr>
+                <w:t xml:space="preserve"> (2), 329-341.</w:t>
+              </w:r>
+            </w:p>
+            <w:p>
+              <w:bookmarkStart w:id="0" w:name="_GoBack"/>
+              <w:bookmarkEnd w:id="0"/>
             </w:p>
             <w:p>
               <w:pPr>
                 <w:pStyle w:val="Bibliography"/>
-                <w:spacing w:line="480" w:lineRule="auto"/>
-                <w:ind w:left="720" w:hanging="720"/>
-                <w:rPr>
-                  <w:rFonts w:ascii="Courier New" w:hAnsi="Courier New" w:cs="Courier New"/>
+                <w:rPr>
                   <w:noProof/>
-                  <w:sz w:val="24"/>
-                  <w:szCs w:val="24"/>
                 </w:rPr>
               </w:pPr>
               <w:r>
                 <w:rPr>
-                  <w:rFonts w:ascii="Courier New" w:hAnsi="Courier New" w:cs="Courier New"/>
                   <w:noProof/>
-                  <w:sz w:val="24"/>
-                  <w:szCs w:val="24"/>
-                </w:rPr>
-                <w:t xml:space="preserve">Stevens, J. (2012, June 24). Political Scientists Are Lousy Forecasters. </w:t>
+                </w:rPr>
+                <w:t xml:space="preserve">Wright, J. H. (2009). Forecasting US Inflation by Bayesian Model Averaging. </w:t>
               </w:r>
               <w:r>
                 <w:rPr>
-                  <w:rFonts w:ascii="Courier New" w:hAnsi="Courier New" w:cs="Courier New"/>
                   <w:i/>
                   <w:iCs/>
                   <w:noProof/>
-                  <w:sz w:val="24"/>
-                  <w:szCs w:val="24"/>
-                </w:rPr>
-                <w:t>New York Times Sunday Review</w:t>
+                </w:rPr>
+                <w:t>Journal of Forecasting</w:t>
               </w:r>
               <w:r>
                 <w:rPr>
-                  <w:rFonts w:ascii="Courier New" w:hAnsi="Courier New" w:cs="Courier New"/>
                   <w:noProof/>
-                  <w:sz w:val="24"/>
-                  <w:szCs w:val="24"/>
-                </w:rPr>
-                <w:t>, p. SR6.</w:t>
+                </w:rPr>
+                <w:t xml:space="preserve"> </w:t>
+              </w:r>
+              <w:r>
+                <w:rPr>
+                  <w:i/>
+                  <w:iCs/>
+                  <w:noProof/>
+                </w:rPr>
+                <w:t>, 28</w:t>
+              </w:r>
+              <w:r>
+                <w:rPr>
+                  <w:noProof/>
+                </w:rPr>
+                <w:t xml:space="preserve"> (2), 131-144.</w:t>
               </w:r>
             </w:p>
             <w:p>
@@ -4578,7 +5352,6 @@
           <w:docPartUnique/>
         </w:docPartObj>
       </w:sdtPr>
-      <w:sdtEndPr/>
       <w:sdtContent>
         <w:p>
           <w:pPr>
@@ -4605,16 +5378,7 @@
               <w:sz w:val="24"/>
               <w:szCs w:val="24"/>
             </w:rPr>
-            <w:t xml:space="preserve"> in the Department of </w:t>
-          </w:r>
-          <w:proofErr w:type="gramStart"/>
-          <w:r>
-            <w:rPr>
-              <w:rFonts w:ascii="Courier New" w:hAnsi="Courier New" w:cs="Courier New"/>
-              <w:sz w:val="24"/>
-              <w:szCs w:val="24"/>
-            </w:rPr>
-            <w:t xml:space="preserve">Political </w:t>
+            <w:t xml:space="preserve"> in the Department of Political </w:t>
           </w:r>
           <w:r>
             <w:rPr>
@@ -4622,16 +5386,7 @@
               <w:sz w:val="24"/>
               <w:szCs w:val="24"/>
             </w:rPr>
-            <w:t>Science</w:t>
-          </w:r>
-          <w:proofErr w:type="gramEnd"/>
-          <w:r>
-            <w:rPr>
-              <w:rFonts w:ascii="Courier New" w:hAnsi="Courier New" w:cs="Courier New"/>
-              <w:sz w:val="24"/>
-              <w:szCs w:val="24"/>
-            </w:rPr>
-            <w:t xml:space="preserve"> at Washington University in St. Louis and a Fellow at the Center for Political Economy.  His research is in the areas of political m</w:t>
+            <w:t>Science at Washington University in St. Louis and a Fellow at the Center for Political Economy.  His research is in the areas of political m</w:t>
           </w:r>
           <w:r>
             <w:rPr>
@@ -4647,7 +5402,16 @@
               <w:sz w:val="24"/>
               <w:szCs w:val="24"/>
             </w:rPr>
-            <w:t>.   He graduated with a B.A. from Wake Forest University with majors in Political Science and Mathematical Economics.  He earned an M.S. in Statistical Science, as well as his Ph.D. (2011) in Political Science from Duke University. </w:t>
+            <w:t xml:space="preserve">.   He graduated with a B.A. from Wake Forest University </w:t>
+          </w:r>
+          <w:r>
+            <w:rPr>
+              <w:rFonts w:ascii="Courier New" w:hAnsi="Courier New" w:cs="Courier New"/>
+              <w:sz w:val="24"/>
+              <w:szCs w:val="24"/>
+            </w:rPr>
+            <w:lastRenderedPageBreak/>
+            <w:t>with majors in Political Science and Mathematical Economics.  He earned an M.S. in Statistical Science, as well as his Ph.D. (2011) in Political Science from Duke University. </w:t>
           </w:r>
         </w:p>
       </w:sdtContent>
@@ -4729,7 +5493,6 @@
           <w:sz w:val="24"/>
           <w:szCs w:val="24"/>
         </w:rPr>
-        <w:lastRenderedPageBreak/>
         <w:t>Michael D. Ward is Professor of Political Science at Duke University. His primary interest</w:t>
       </w:r>
       <w:r>
@@ -5086,7 +5849,7 @@
         <w:rStyle w:val="PageNumber"/>
         <w:noProof/>
       </w:rPr>
-      <w:t>8</w:t>
+      <w:t>11</w:t>
     </w:r>
     <w:r>
       <w:rPr>
@@ -5313,6 +6076,7 @@
   <w:style w:type="character" w:default="1" w:styleId="DefaultParagraphFont">
     <w:name w:val="Default Paragraph Font"/>
     <w:uiPriority w:val="1"/>
+    <w:semiHidden/>
     <w:unhideWhenUsed/>
   </w:style>
   <w:style w:type="table" w:default="1" w:styleId="TableNormal">
@@ -5697,6 +6461,7 @@
   <w:style w:type="character" w:default="1" w:styleId="DefaultParagraphFont">
     <w:name w:val="Default Paragraph Font"/>
     <w:uiPriority w:val="1"/>
+    <w:semiHidden/>
     <w:unhideWhenUsed/>
   </w:style>
   <w:style w:type="table" w:default="1" w:styleId="TableNormal">
@@ -6029,6 +6794,7 @@
   <w:rsids>
     <w:rsidRoot w:val="004003EA"/>
     <w:rsid w:val="004003EA"/>
+    <w:rsid w:val="0054482A"/>
     <w:rsid w:val="00C71705"/>
     <w:rsid w:val="00E670EC"/>
     <w:rsid w:val="00E94F52"/>
@@ -6778,7 +7544,7 @@
     <b:PeriodicalTitle>New York Times Sunday Review</b:PeriodicalTitle>
     <b:Month>June</b:Month>
     <b:Day>24</b:Day>
-    <b:RefOrder>1</b:RefOrder>
+    <b:RefOrder>11</b:RefOrder>
   </b:Source>
   <b:Source>
     <b:Tag>Jac12</b:Tag>
@@ -6806,7 +7572,225 @@
     <b:Issue>tbd</b:Issue>
     <b:Pages>tbd</b:Pages>
     <b:StandardNumber>doi:10.1093/pan/mps002</b:StandardNumber>
+    <b:RefOrder>12</b:RefOrder>
+  </b:Source>
+  <b:Source>
+    <b:Tag>Raf05</b:Tag>
+    <b:SourceType>JournalArticle</b:SourceType>
+    <b:Guid>{2D043107-9648-CA46-8FA6-B46BC6B4F48A}</b:Guid>
+    <b:Title>Using Bayesian Model Averaging to Calibrate Forecast Ensembles</b:Title>
+    <b:Year>2005</b:Year>
+    <b:Volume>133</b:Volume>
+    <b:Pages>1155-1174</b:Pages>
+    <b:Author>
+      <b:Author>
+        <b:NameList>
+          <b:Person>
+            <b:Last>Raftery</b:Last>
+            <b:First>Adrian</b:First>
+            <b:Middle>E. and Gneiting, Tilmann and Balabdaoui, Fadoua and Polakowski, Michael</b:Middle>
+          </b:Person>
+        </b:NameList>
+      </b:Author>
+    </b:Author>
+    <b:JournalName>Monthly Weather Review</b:JournalName>
+    <b:Issue>5</b:Issue>
+    <b:RefOrder>9</b:RefOrder>
+  </b:Source>
+  <b:Source>
+    <b:Tag>Bil</b:Tag>
+    <b:SourceType>Report</b:SourceType>
+    <b:Guid>{A00B3703-C224-9C40-A830-DE46E607F472}</b:Guid>
+    <b:Author>
+      <b:Author>
+        <b:NameList>
+          <b:Person>
+            <b:Last>Monica Billio</b:Last>
+            <b:First>Roberto</b:First>
+            <b:Middle>Casarin, Francesco Ravazzolo, Herman K. Van Dijk</b:Middle>
+          </b:Person>
+        </b:NameList>
+      </b:Author>
+    </b:Author>
+    <b:Title>Combining Predictive Densities Using {B}ayesian Filtering with Applications to {US} Economics Data</b:Title>
+    <b:Year>2010</b:Year>
+    <b:Comments>Norges Bank Working Paper. http://ssrn.com/abstract=1735421 (accessed June 1, 2011)</b:Comments>
+    <b:RefOrder>4</b:RefOrder>
+  </b:Source>
+  <b:Source>
+    <b:Tag>Koo09</b:Tag>
+    <b:SourceType>Report</b:SourceType>
+    <b:Guid>{D06E2793-24AB-5041-98BE-C74C9159EDCB}</b:Guid>
+    <b:Author>
+      <b:Author>
+        <b:NameList>
+          <b:Person>
+            <b:Last>Gary Koop</b:Last>
+            <b:First>Dimitris</b:First>
+            <b:Middle>Korobilis</b:Middle>
+          </b:Person>
+        </b:NameList>
+      </b:Author>
+    </b:Author>
+    <b:Title>Forecasting Inflation Using Dynamic Model Averaging</b:Title>
+    <b:Year>2009</b:Year>
+    <b:Comments>Working Paper. http://personal.strath.ac.uk/gary.koop/koop_korobilis_forecasting_inflation_using_DMA.pdf (accessed May 25, 2011)</b:Comments>
+    <b:RefOrder>3</b:RefOrder>
+  </b:Source>
+  <b:Source>
+    <b:Tag>Bro07</b:Tag>
+    <b:SourceType>JournalArticle</b:SourceType>
+    <b:Guid>{1B1F9268-2875-2248-AE2D-2CA8D8548016}</b:Guid>
+    <b:Author>
+      <b:Author>
+        <b:NameList>
+          <b:Person>
+            <b:Last>William A. Brock</b:Last>
+            <b:First>Steven</b:First>
+            <b:Middle>N. Durlauf, Kenneth D. West</b:Middle>
+          </b:Person>
+        </b:NameList>
+      </b:Author>
+    </b:Author>
+    <b:Title>Model Uncertainty and Policy Evaluation: Some Theory and Empirics</b:Title>
+    <b:Year>2007</b:Year>
+    <b:Pages>629-664</b:Pages>
+    <b:JournalName>Journal of Econometrics</b:JournalName>
+    <b:Volume>136</b:Volume>
+    <b:Issue>2</b:Issue>
+    <b:RefOrder>5</b:RefOrder>
+  </b:Source>
+  <b:Source>
+    <b:Tag>Jon08</b:Tag>
+    <b:SourceType>JournalArticle</b:SourceType>
+    <b:Guid>{D618BA5D-EB49-6448-B4E2-D523B9123737}</b:Guid>
+    <b:Author>
+      <b:Author>
+        <b:NameList>
+          <b:Person>
+            <b:Last>Wright</b:Last>
+            <b:First>Jonathan</b:First>
+            <b:Middle>H.</b:Middle>
+          </b:Person>
+        </b:NameList>
+      </b:Author>
+    </b:Author>
+    <b:Title>Bayesian Model Averaging and Exchange Rate Forecasts</b:Title>
+    <b:JournalName>Journal of Econometrics</b:JournalName>
+    <b:Year>2008</b:Year>
+    <b:Volume>146</b:Volume>
+    <b:Issue>2</b:Issue>
+    <b:Pages>329-341</b:Pages>
+    <b:RefOrder>6</b:RefOrder>
+  </b:Source>
+  <b:Source>
+    <b:Tag>Jon09</b:Tag>
+    <b:SourceType>JournalArticle</b:SourceType>
+    <b:Guid>{5571E4A8-975F-C54C-89D5-920C7125A8C1}</b:Guid>
+    <b:Author>
+      <b:Author>
+        <b:NameList>
+          <b:Person>
+            <b:Last>Wright</b:Last>
+            <b:First>Jonathan</b:First>
+            <b:Middle>H.</b:Middle>
+          </b:Person>
+        </b:NameList>
+      </b:Author>
+    </b:Author>
+    <b:Title>Forecasting US Inflation by Bayesian Model Averaging</b:Title>
+    <b:JournalName>Journal of Forecasting</b:JournalName>
+    <b:Year>2009</b:Year>
+    <b:Volume>28</b:Volume>
+    <b:Issue>2</b:Issue>
+    <b:Pages>131-144</b:Pages>
+    <b:RefOrder>1</b:RefOrder>
+  </b:Source>
+  <b:Source>
+    <b:Tag>Til10</b:Tag>
+    <b:SourceType>Report</b:SourceType>
+    <b:Guid>{8C92EF62-34CC-3141-8B67-9EA57EE650B2}</b:Guid>
+    <b:Author>
+      <b:Author>
+        <b:NameList>
+          <b:Person>
+            <b:Last>Tilmann Gneiting</b:Last>
+            <b:First>Thordis</b:First>
+            <b:Middle>L. Thorarinsdottir</b:Middle>
+          </b:Person>
+        </b:NameList>
+      </b:Author>
+    </b:Author>
+    <b:Title>Predicting Inflation: Professional Experts Versus No-Change Forecasts</b:Title>
+    <b:Year>2010</b:Year>
+    <b:Comments>Working Paper. http://arxiv.org/abs/1010.2318v1 (accessed June 15, 2011)</b:Comments>
     <b:RefOrder>2</b:RefOrder>
+  </b:Source>
+  <b:Source>
+    <b:Tag>Mar10</b:Tag>
+    <b:SourceType>JournalArticle</b:SourceType>
+    <b:Guid>{9342E034-A91F-1942-8D42-6A8D8F3D4DB4}</b:Guid>
+    <b:Title>Forecast Combination and Bayesian Model Averaging: A Prior Sensitivity Analysis</b:Title>
+    <b:Year>2010</b:Year>
+    <b:Author>
+      <b:Author>
+        <b:NameList>
+          <b:Person>
+            <b:Last>Feldkircher</b:Last>
+            <b:First>Martin</b:First>
+          </b:Person>
+        </b:NameList>
+      </b:Author>
+    </b:Author>
+    <b:JournalName>Journal of Forecasting</b:JournalName>
+    <b:Volume>{in press}</b:Volume>
+    <b:RefOrder>7</b:RefOrder>
+  </b:Source>
+  <b:Source>
+    <b:Tag>Ver10</b:Tag>
+    <b:SourceType>JournalArticle</b:SourceType>
+    <b:Guid>{33E985ED-3217-3345-90D7-296D33935A8F}</b:Guid>
+    <b:Author>
+      <b:Author>
+        <b:NameList>
+          <b:Person>
+            <b:Last>Veronica J. Berrocal</b:Last>
+            <b:First>Arian</b:First>
+            <b:Middle>E. Raftery, Tilmann Gneiting, Richard C. Steed</b:Middle>
+          </b:Person>
+        </b:NameList>
+      </b:Author>
+    </b:Author>
+    <b:Title>Probabilistic Weather Forecasting for Winter Road Maintenance</b:Title>
+    <b:JournalName>Journal of the American Statistical Association</b:JournalName>
+    <b:Year>2010</b:Year>
+    <b:Volume>105</b:Volume>
+    <b:Issue>490</b:Issue>
+    <b:Pages>522-2537</b:Pages>
+    <b:RefOrder>10</b:RefOrder>
+  </b:Source>
+  <b:Source>
+    <b:Tag>Ric10</b:Tag>
+    <b:SourceType>JournalArticle</b:SourceType>
+    <b:Guid>{DF1CFE19-A47B-F144-BE4D-8195BEEB69EE}</b:Guid>
+    <b:Author>
+      <b:Author>
+        <b:NameList>
+          <b:Person>
+            <b:Last>Richard M. Chmielecki</b:Last>
+            <b:First>Arian</b:First>
+            <b:Middle>E. Raftery</b:Middle>
+          </b:Person>
+        </b:NameList>
+      </b:Author>
+    </b:Author>
+    <b:Title>Probabilistic Visibility Forecasting Using Bayesian Model Averaging</b:Title>
+    <b:JournalName>Monthly Weather Review</b:JournalName>
+    <b:Year>2010</b:Year>
+    <b:Volume>139</b:Volume>
+    <b:Issue>5</b:Issue>
+    <b:Pages>1626-1636</b:Pages>
+    <b:RefOrder>8</b:RefOrder>
   </b:Source>
 </b:Sources>
 </file>
@@ -6820,7 +7804,7 @@
 </file>
 
 <file path=customXml/itemProps2.xml><?xml version="1.0" encoding="utf-8"?>
-<ds:datastoreItem xmlns:ds="http://schemas.openxmlformats.org/officeDocument/2006/customXml" ds:itemID="{18443021-7CCB-E141-9186-B96D83041DBA}">
+<ds:datastoreItem xmlns:ds="http://schemas.openxmlformats.org/officeDocument/2006/customXml" ds:itemID="{8F3FE013-AC93-6547-8EC4-D6073BEE18DE}">
   <ds:schemaRefs>
     <ds:schemaRef ds:uri="http://schemas.openxmlformats.org/officeDocument/2006/bibliography"/>
   </ds:schemaRefs>

</xml_diff>

<commit_message>
more writing, I think we are almost done!
</commit_message>
<xml_diff>
--- a/wordisbeautiful/PSmanuscript.docx
+++ b/wordisbeautiful/PSmanuscript.docx
@@ -268,13 +268,23 @@
             </w:rPr>
             <w:t xml:space="preserve">M. </w:t>
           </w:r>
+          <w:proofErr w:type="spellStart"/>
           <w:r>
             <w:rPr>
               <w:rFonts w:ascii="Courier New" w:hAnsi="Courier New" w:cs="Courier New"/>
               <w:sz w:val="24"/>
               <w:szCs w:val="24"/>
             </w:rPr>
-            <w:t xml:space="preserve">Hollenbach, Duke University </w:t>
+            <w:t>Hollenbach</w:t>
+          </w:r>
+          <w:proofErr w:type="spellEnd"/>
+          <w:r>
+            <w:rPr>
+              <w:rFonts w:ascii="Courier New" w:hAnsi="Courier New" w:cs="Courier New"/>
+              <w:sz w:val="24"/>
+              <w:szCs w:val="24"/>
+            </w:rPr>
+            <w:t xml:space="preserve">, Duke University </w:t>
           </w:r>
           <w:r>
             <w:rPr>
@@ -345,7 +355,15 @@
         <w:t>generating</w:t>
       </w:r>
       <w:r>
-        <w:t xml:space="preserve"> true out-of-sample predictions of Presidential elections, and since the 2004 Presidential election this journal has presented comparisons of them, published prior to the election.  The spirit of these symposia has generally been to use the validation</w:t>
+        <w:t xml:space="preserve"> </w:t>
+      </w:r>
+      <w:proofErr w:type="gramStart"/>
+      <w:r>
+        <w:t>true</w:t>
+      </w:r>
+      <w:proofErr w:type="gramEnd"/>
+      <w:r>
+        <w:t xml:space="preserve"> out-of-sample predictions of Presidential elections, and since the 2004 Presidential election this journal has presented comparisons of them, published prior to the election.  The spirit of these symposia has generally been to use the validation</w:t>
       </w:r>
       <w:r>
         <w:t xml:space="preserve"> provided by </w:t>
@@ -475,8 +493,13 @@
         <w:t>or example, developed by Dougla</w:t>
       </w:r>
       <w:r>
-        <w:t>s Hibbs</w:t>
-      </w:r>
+        <w:t xml:space="preserve">s </w:t>
+      </w:r>
+      <w:proofErr w:type="spellStart"/>
+      <w:r>
+        <w:t>Hibbs</w:t>
+      </w:r>
+      <w:proofErr w:type="spellEnd"/>
       <w:r>
         <w:t xml:space="preserve">, </w:t>
       </w:r>
@@ -544,9 +567,11 @@
       <w:r>
         <w:t xml:space="preserve"> </w:t>
       </w:r>
+      <w:proofErr w:type="spellStart"/>
       <w:r>
         <w:t>Cuzán</w:t>
       </w:r>
+      <w:proofErr w:type="spellEnd"/>
       <w:r>
         <w:t xml:space="preserve"> focuses his models on the effects of fiscal expansion as a policy that is likely drive voters away from the incumbent and toward the challenger (Citation 2012).</w:t>
       </w:r>
@@ -934,12 +959,14 @@
             </m:r>
           </m:sub>
         </m:sSub>
+        <w:proofErr w:type="gramStart"/>
         <m:r>
           <w:rPr>
             <w:rFonts w:ascii="Cambria Math" w:hAnsi="Cambria Math"/>
           </w:rPr>
           <m:t>,…</m:t>
         </m:r>
+        <w:proofErr w:type="gramEnd"/>
         <m:sSub>
           <m:sSubPr>
             <m:ctrlPr>
@@ -1518,8 +1545,16 @@
                   <w:rPr>
                     <w:rFonts w:ascii="Cambria Math" w:hAnsi="Cambria Math"/>
                   </w:rPr>
-                  <m:t>t,t*</m:t>
+                  <m:t>t</m:t>
                 </m:r>
+                <w:proofErr w:type="gramStart"/>
+                <m:r>
+                  <w:rPr>
+                    <w:rFonts w:ascii="Cambria Math" w:hAnsi="Cambria Math"/>
+                  </w:rPr>
+                  <m:t>,t*</m:t>
+                </m:r>
+                <w:proofErr w:type="gramEnd"/>
               </m:sup>
             </m:sSubSup>
           </m:e>
@@ -1931,8 +1966,13 @@
       <w:pPr>
         <w:pStyle w:val="Manuscriptparagraph"/>
       </w:pPr>
-      <w:r>
-        <w:t xml:space="preserve">where </w:t>
+      <w:proofErr w:type="gramStart"/>
+      <w:r>
+        <w:t>where</w:t>
+      </w:r>
+      <w:proofErr w:type="gramEnd"/>
+      <w:r>
+        <w:t xml:space="preserve"> </w:t>
       </w:r>
       <m:oMath>
         <m:sSub>
@@ -3510,12 +3550,14 @@
                 <w:szCs w:val="24"/>
               </w:rPr>
             </w:pPr>
+            <w:proofErr w:type="spellStart"/>
             <w:r>
               <w:rPr>
                 <w:rFonts w:ascii="Courier New" w:hAnsi="Courier New" w:cs="Courier New"/>
               </w:rPr>
               <w:t>Cuzán</w:t>
             </w:r>
+            <w:proofErr w:type="spellEnd"/>
             <w:r>
               <w:rPr>
                 <w:rFonts w:ascii="Courier New" w:hAnsi="Courier New" w:cs="Courier New"/>
@@ -3661,12 +3703,14 @@
                 <w:szCs w:val="24"/>
               </w:rPr>
             </w:pPr>
+            <w:proofErr w:type="spellStart"/>
             <w:r>
               <w:rPr>
                 <w:rFonts w:ascii="Courier New" w:hAnsi="Courier New" w:cs="Courier New"/>
               </w:rPr>
               <w:t>Cuzán</w:t>
             </w:r>
+            <w:proofErr w:type="spellEnd"/>
             <w:r>
               <w:rPr>
                 <w:rFonts w:ascii="Courier New" w:hAnsi="Courier New" w:cs="Courier New"/>
@@ -3819,8 +3863,19 @@
                 <w:sz w:val="24"/>
                 <w:szCs w:val="24"/>
               </w:rPr>
-              <w:t>Erikson-Wlezien</w:t>
+              <w:t>Erikson-</w:t>
             </w:r>
+            <w:proofErr w:type="spellStart"/>
+            <w:r>
+              <w:rPr>
+                <w:rFonts w:ascii="Courier New" w:hAnsi="Courier New" w:cs="Courier New"/>
+                <w:color w:val="000000"/>
+                <w:sz w:val="24"/>
+                <w:szCs w:val="24"/>
+              </w:rPr>
+              <w:t>Wlezien</w:t>
+            </w:r>
+            <w:proofErr w:type="spellEnd"/>
           </w:p>
         </w:tc>
         <w:tc>
@@ -3957,6 +4012,7 @@
                 <w:szCs w:val="24"/>
               </w:rPr>
             </w:pPr>
+            <w:proofErr w:type="spellStart"/>
             <w:r>
               <w:rPr>
                 <w:rFonts w:ascii="Courier New" w:hAnsi="Courier New" w:cs="Courier New"/>
@@ -3966,6 +4022,7 @@
               </w:rPr>
               <w:t>Hibbs</w:t>
             </w:r>
+            <w:proofErr w:type="spellEnd"/>
           </w:p>
         </w:tc>
         <w:tc>
@@ -4247,6 +4304,7 @@
                 <w:szCs w:val="24"/>
               </w:rPr>
             </w:pPr>
+            <w:proofErr w:type="spellStart"/>
             <w:r>
               <w:rPr>
                 <w:rFonts w:ascii="Courier New" w:hAnsi="Courier New" w:cs="Courier New"/>
@@ -4256,6 +4314,7 @@
               </w:rPr>
               <w:t>Klarner</w:t>
             </w:r>
+            <w:proofErr w:type="spellEnd"/>
           </w:p>
         </w:tc>
         <w:tc>
@@ -4591,10 +4650,24 @@
         <w:t>MAE) for the in-sample period spanning the post-war era.</w:t>
       </w:r>
       <w:r>
-        <w:t xml:space="preserve">  Almost all of the component models receive some weight in the final ensemble, although the weights are far from uniform.  The highest weighted model is Cuzan’s </w:t>
-      </w:r>
-      <w:r>
-        <w:t>which suggests that a</w:t>
+        <w:t xml:space="preserve">  Almost all of the component models receive some weight in the final ensemble, although the weights are far from uniform.  The highest weighted model is </w:t>
+      </w:r>
+      <w:proofErr w:type="spellStart"/>
+      <w:r>
+        <w:t>Cuzan’s</w:t>
+      </w:r>
+      <w:proofErr w:type="spellEnd"/>
+      <w:r>
+        <w:t xml:space="preserve"> </w:t>
+      </w:r>
+      <w:r>
+        <w:t xml:space="preserve">which </w:t>
+      </w:r>
+      <w:r>
+        <w:t>is based on the idea</w:t>
+      </w:r>
+      <w:r>
+        <w:t xml:space="preserve"> that a</w:t>
       </w:r>
       <w:r>
         <w:t xml:space="preserve"> fiscally expansionary policy, even controlling for Fair's variables measuring economic growth, time in office, and party, costs the incumbent party candidate an average of four perce</w:t>
@@ -4603,7 +4676,21 @@
         <w:t>nt points of the two-party vote</w:t>
       </w:r>
       <w:r>
-        <w:t>. In contrast, EBMA entirely excludes the Hibbs and Lockerbie models.</w:t>
+        <w:t xml:space="preserve">. In contrast, EBMA </w:t>
+      </w:r>
+      <w:r>
+        <w:t xml:space="preserve">(almost) </w:t>
+      </w:r>
+      <w:r>
+        <w:t xml:space="preserve">entirely excludes the </w:t>
+      </w:r>
+      <w:proofErr w:type="spellStart"/>
+      <w:r>
+        <w:t>Hibbs</w:t>
+      </w:r>
+      <w:proofErr w:type="spellEnd"/>
+      <w:r>
+        <w:t xml:space="preserve"> and Lockerbie models.</w:t>
       </w:r>
       <w:r>
         <w:t xml:space="preserve"> This should not be interpreted to indicate that some models are “better”, but only that the EBMA procedure found this mix to provide the highest rate of in-sample predictive accuracy.</w:t>
@@ -4615,13 +4702,45 @@
       </w:pPr>
       <w:r>
         <w:tab/>
+        <w:t xml:space="preserve">What can be said about the results is that the EBMA model is more than 20% more accurate than any single model in terms of root mean squared error (RMSE) and more than a third more accurate than any single model in terms of mean average error. </w:t>
+      </w:r>
+      <w:r>
+        <w:rPr>
+          <w:b/>
+          <w:color w:val="FF0000"/>
+        </w:rPr>
+        <w:t>JACOB, it is too late now for the table, but could we compute some more flashy comparison for a footnote, one that John Freeman and Patrick Brandt won’t kick me in the shins over?</w:t>
+      </w:r>
+    </w:p>
+    <w:p>
+      <w:pPr>
+        <w:pStyle w:val="Manuscriptparagraph"/>
+      </w:pPr>
+      <w:r>
+        <w:tab/>
         <w:t xml:space="preserve">A visual representation of the kinds of predictive </w:t>
       </w:r>
       <w:r>
         <w:t>PDF</w:t>
       </w:r>
       <w:r>
-        <w:t>s generated by EBMA is provided in Figure 1.  Here we see … and I’m spent.</w:t>
+        <w:t xml:space="preserve">s generated by EBMA is provided in Figure 1.  </w:t>
+      </w:r>
+      <w:r>
+        <w:t xml:space="preserve">The PDF of our EBMA for 2004 and 2008 (in-sample) are illustrated as bold lines, and the predictive densities of the components of the ensemble are </w:t>
+      </w:r>
+      <w:r>
+        <w:lastRenderedPageBreak/>
+        <w:t xml:space="preserve">shown as dotted lines. The latter have been scaled by the weighting factors that have been developed through the EMBA procedure. These two graphs illustrate that the EBMA can be seen as a covering distribution, and show that for any given in-sample year, the EBMA does not necessarily produce the predictions closest to the actual result (shown as a vertical dashed line), though often it does. In 2008 the posterior PDF contains a small bump to the high end of the incumbent vote (around 49%) that also gets weighted and integrated into the mix, pushing the posterior </w:t>
+      </w:r>
+      <w:r>
+        <w:rPr>
+          <w:b/>
+        </w:rPr>
+        <w:t>median</w:t>
+      </w:r>
+      <w:r>
+        <w:t xml:space="preserve"> close to the actual result.</w:t>
       </w:r>
     </w:p>
     <w:p>
@@ -4632,13 +4751,29 @@
     <w:p>
       <w:pPr>
         <w:pStyle w:val="Manuscriptparagraph"/>
+        <w:ind w:firstLine="720"/>
       </w:pPr>
       <w:r>
-        <w:t>Witty concluding paragraph here.</w:t>
-      </w:r>
-      <w:r>
-        <w:t xml:space="preserve"> Thank you and good night!  Don’t forget to tip your servers.  </w:t>
-      </w:r>
+        <w:t xml:space="preserve">Having developed this approach, we can take the actual predictions of each model in the ensemble to produce an EBMA forecast using the weights we develop, along with </w:t>
+      </w:r>
+      <w:r>
+        <w:rPr>
+          <w:b/>
+          <w:color w:val="FF0000"/>
+        </w:rPr>
+        <w:t>XXXX (JACOB)?</w:t>
+      </w:r>
+      <w:r>
+        <w:t xml:space="preserve"> You can find the component predictions in the other articles in this symposium. Using these with the information our approach develops about their individual accuracies, we estimate that the vote for the Democratic Candidate for the 2012 U.S. Presidential Election will be TADA.</w:t>
+      </w:r>
+    </w:p>
+    <w:p>
+      <w:pPr>
+        <w:pStyle w:val="Manuscriptparagraph"/>
+        <w:ind w:firstLine="720"/>
+      </w:pPr>
+      <w:bookmarkStart w:id="0" w:name="_GoBack"/>
+      <w:bookmarkEnd w:id="0"/>
     </w:p>
     <w:p>
       <w:pPr>
@@ -4660,6 +4795,7 @@
         <w:pStyle w:val="Manuscriptparagraph"/>
       </w:pPr>
       <w:r>
+        <w:lastRenderedPageBreak/>
         <w:t xml:space="preserve">Figure 1: EBMA posterior distributions for the 2004 and 2008 Elections (in-sample).  </w:t>
       </w:r>
     </w:p>
@@ -4672,7 +4808,6 @@
         <w:rPr>
           <w:noProof/>
         </w:rPr>
-        <w:lastRenderedPageBreak/>
         <w:drawing>
           <wp:inline distT="0" distB="0" distL="0" distR="0" wp14:anchorId="268860A4" wp14:editId="479E397E">
             <wp:extent cx="4572000" cy="5494655"/>
@@ -4764,7 +4899,23 @@
           <w:sz w:val="20"/>
           <w:szCs w:val="20"/>
         </w:rPr>
-        <w:t xml:space="preserve">. The light dashes at the bottom show the point predictions of each component, the dark dash shows the EBMA posterior median, and the vertical dotted line shows the actual election outcome.   </w:t>
+        <w:t xml:space="preserve">. The light dashes at the bottom show the point predictions of each </w:t>
+      </w:r>
+      <w:proofErr w:type="gramStart"/>
+      <w:r>
+        <w:rPr>
+          <w:sz w:val="20"/>
+          <w:szCs w:val="20"/>
+        </w:rPr>
+        <w:t>component,</w:t>
+      </w:r>
+      <w:proofErr w:type="gramEnd"/>
+      <w:r>
+        <w:rPr>
+          <w:sz w:val="20"/>
+          <w:szCs w:val="20"/>
+        </w:rPr>
+        <w:t xml:space="preserve"> the dark dash shows the EBMA posterior median, and the vertical dotted line shows the actual election outcome.   </w:t>
       </w:r>
     </w:p>
     <w:sdt>
@@ -4908,7 +5059,6 @@
                 <w:rPr>
                   <w:noProof/>
                 </w:rPr>
-                <w:lastRenderedPageBreak/>
                 <w:t xml:space="preserve">Jacob M. Montgomery, F. M. (2012, March 22). Improving Predictions Using Ensemble Bayesian Model Averaging. </w:t>
               </w:r>
               <w:r>
@@ -5242,10 +5392,7 @@
                 <w:t xml:space="preserve"> (2), 329-341.</w:t>
               </w:r>
             </w:p>
-            <w:p>
-              <w:bookmarkStart w:id="0" w:name="_GoBack"/>
-              <w:bookmarkEnd w:id="0"/>
-            </w:p>
+            <w:p/>
             <w:p>
               <w:pPr>
                 <w:pStyle w:val="Bibliography"/>
@@ -5378,7 +5525,16 @@
               <w:sz w:val="24"/>
               <w:szCs w:val="24"/>
             </w:rPr>
-            <w:t xml:space="preserve"> in the Department of Political </w:t>
+            <w:t xml:space="preserve"> in the Department of </w:t>
+          </w:r>
+          <w:proofErr w:type="gramStart"/>
+          <w:r>
+            <w:rPr>
+              <w:rFonts w:ascii="Courier New" w:hAnsi="Courier New" w:cs="Courier New"/>
+              <w:sz w:val="24"/>
+              <w:szCs w:val="24"/>
+            </w:rPr>
+            <w:t xml:space="preserve">Political </w:t>
           </w:r>
           <w:r>
             <w:rPr>
@@ -5386,7 +5542,25 @@
               <w:sz w:val="24"/>
               <w:szCs w:val="24"/>
             </w:rPr>
-            <w:t>Science at Washington University in St. Louis and a Fellow at the Center for Political Economy.  His research is in the areas of political m</w:t>
+            <w:t>Science</w:t>
+          </w:r>
+          <w:proofErr w:type="gramEnd"/>
+          <w:r>
+            <w:rPr>
+              <w:rFonts w:ascii="Courier New" w:hAnsi="Courier New" w:cs="Courier New"/>
+              <w:sz w:val="24"/>
+              <w:szCs w:val="24"/>
+            </w:rPr>
+            <w:t xml:space="preserve"> at Washington University in St. Louis and a Fellow at the Center for Political Economy.  His </w:t>
+          </w:r>
+          <w:r>
+            <w:rPr>
+              <w:rFonts w:ascii="Courier New" w:hAnsi="Courier New" w:cs="Courier New"/>
+              <w:sz w:val="24"/>
+              <w:szCs w:val="24"/>
+            </w:rPr>
+            <w:lastRenderedPageBreak/>
+            <w:t>research is in the areas of political m</w:t>
           </w:r>
           <w:r>
             <w:rPr>
@@ -5402,16 +5576,7 @@
               <w:sz w:val="24"/>
               <w:szCs w:val="24"/>
             </w:rPr>
-            <w:t xml:space="preserve">.   He graduated with a B.A. from Wake Forest University </w:t>
-          </w:r>
-          <w:r>
-            <w:rPr>
-              <w:rFonts w:ascii="Courier New" w:hAnsi="Courier New" w:cs="Courier New"/>
-              <w:sz w:val="24"/>
-              <w:szCs w:val="24"/>
-            </w:rPr>
-            <w:lastRenderedPageBreak/>
-            <w:t>with majors in Political Science and Mathematical Economics.  He earned an M.S. in Statistical Science, as well as his Ph.D. (2011) in Political Science from Duke University. </w:t>
+            <w:t>.   He graduated with a B.A. from Wake Forest University with majors in Political Science and Mathematical Economics.  He earned an M.S. in Statistical Science, as well as his Ph.D. (2011) in Political Science from Duke University. </w:t>
           </w:r>
         </w:p>
       </w:sdtContent>
@@ -5455,13 +5620,23 @@
         </w:rPr>
         <w:t xml:space="preserve">M. </w:t>
       </w:r>
+      <w:proofErr w:type="spellStart"/>
       <w:r>
         <w:rPr>
           <w:rFonts w:ascii="Courier New" w:hAnsi="Courier New" w:cs="Courier New"/>
           <w:sz w:val="24"/>
           <w:szCs w:val="24"/>
         </w:rPr>
-        <w:t>Hollenbach is a PhD student with a focus in Political Economy and Methods. His current interests are the political economy of taxation, redistribution as well as state capacity and revenue extraction in developing countries. Additional interests include applied statistics and economic development.</w:t>
+        <w:t>Hollenbach</w:t>
+      </w:r>
+      <w:proofErr w:type="spellEnd"/>
+      <w:r>
+        <w:rPr>
+          <w:rFonts w:ascii="Courier New" w:hAnsi="Courier New" w:cs="Courier New"/>
+          <w:sz w:val="24"/>
+          <w:szCs w:val="24"/>
+        </w:rPr>
+        <w:t xml:space="preserve"> is a PhD student with a focus in Political Economy and Methods. His current interests are the political economy of taxation, redistribution as well as state capacity and revenue extraction in developing countries. Additional interests include applied statistics and economic development.</w:t>
       </w:r>
     </w:p>
     <w:p>
@@ -5849,7 +6024,7 @@
         <w:rStyle w:val="PageNumber"/>
         <w:noProof/>
       </w:rPr>
-      <w:t>11</w:t>
+      <w:t>12</w:t>
     </w:r>
     <w:r>
       <w:rPr>
@@ -6793,6 +6968,7 @@
   </w:compat>
   <w:rsids>
     <w:rsidRoot w:val="004003EA"/>
+    <w:rsid w:val="003C2A64"/>
     <w:rsid w:val="004003EA"/>
     <w:rsid w:val="0054482A"/>
     <w:rsid w:val="00C71705"/>
@@ -7804,7 +7980,7 @@
 </file>
 
 <file path=customXml/itemProps2.xml><?xml version="1.0" encoding="utf-8"?>
-<ds:datastoreItem xmlns:ds="http://schemas.openxmlformats.org/officeDocument/2006/customXml" ds:itemID="{8F3FE013-AC93-6547-8EC4-D6073BEE18DE}">
+<ds:datastoreItem xmlns:ds="http://schemas.openxmlformats.org/officeDocument/2006/customXml" ds:itemID="{975FC568-EE5F-E747-81DC-4A2389DA480A}">
   <ds:schemaRefs>
     <ds:schemaRef ds:uri="http://schemas.openxmlformats.org/officeDocument/2006/bibliography"/>
   </ds:schemaRefs>

</xml_diff>

<commit_message>
some biblio stuff. still wacko
</commit_message>
<xml_diff>
--- a/wordisbeautiful/PSmanuscript.docx
+++ b/wordisbeautiful/PSmanuscript.docx
@@ -172,6 +172,7 @@
           </w:placeholder>
           <w:text/>
         </w:sdtPr>
+        <w:sdtEndPr/>
         <w:sdtContent>
           <w:r>
             <w:rPr>
@@ -242,6 +243,7 @@
           </w:placeholder>
           <w:text/>
         </w:sdtPr>
+        <w:sdtEndPr/>
         <w:sdtContent>
           <w:r>
             <w:rPr>
@@ -268,23 +270,13 @@
             </w:rPr>
             <w:t xml:space="preserve">M. </w:t>
           </w:r>
-          <w:proofErr w:type="spellStart"/>
           <w:r>
             <w:rPr>
               <w:rFonts w:ascii="Courier New" w:hAnsi="Courier New" w:cs="Courier New"/>
               <w:sz w:val="24"/>
               <w:szCs w:val="24"/>
             </w:rPr>
-            <w:t>Hollenbach</w:t>
-          </w:r>
-          <w:proofErr w:type="spellEnd"/>
-          <w:r>
-            <w:rPr>
-              <w:rFonts w:ascii="Courier New" w:hAnsi="Courier New" w:cs="Courier New"/>
-              <w:sz w:val="24"/>
-              <w:szCs w:val="24"/>
-            </w:rPr>
-            <w:t xml:space="preserve">, Duke University </w:t>
+            <w:t xml:space="preserve">Hollenbach, Duke University </w:t>
           </w:r>
           <w:r>
             <w:rPr>
@@ -355,15 +347,7 @@
         <w:t>generating</w:t>
       </w:r>
       <w:r>
-        <w:t xml:space="preserve"> </w:t>
-      </w:r>
-      <w:proofErr w:type="gramStart"/>
-      <w:r>
-        <w:t>true</w:t>
-      </w:r>
-      <w:proofErr w:type="gramEnd"/>
-      <w:r>
-        <w:t xml:space="preserve"> out-of-sample predictions of Presidential elections, and since the 2004 Presidential election this journal has presented comparisons of them, published prior to the election.  The spirit of these symposia has generally been to use the validation</w:t>
+        <w:t xml:space="preserve"> true out-of-sample predictions of Presidential elections, and since the 2004 Presidential election this journal has presented comparisons of them, published prior to the election.  The spirit of these symposia has generally been to use the validation</w:t>
       </w:r>
       <w:r>
         <w:t xml:space="preserve"> provided by </w:t>
@@ -493,13 +477,8 @@
         <w:t>or example, developed by Dougla</w:t>
       </w:r>
       <w:r>
-        <w:t xml:space="preserve">s </w:t>
-      </w:r>
-      <w:proofErr w:type="spellStart"/>
-      <w:r>
-        <w:t>Hibbs</w:t>
-      </w:r>
-      <w:proofErr w:type="spellEnd"/>
+        <w:t>s Hibbs</w:t>
+      </w:r>
       <w:r>
         <w:t xml:space="preserve">, </w:t>
       </w:r>
@@ -567,11 +546,9 @@
       <w:r>
         <w:t xml:space="preserve"> </w:t>
       </w:r>
-      <w:proofErr w:type="spellStart"/>
       <w:r>
         <w:t>Cuzán</w:t>
       </w:r>
-      <w:proofErr w:type="spellEnd"/>
       <w:r>
         <w:t xml:space="preserve"> focuses his models on the effects of fiscal expansion as a policy that is likely drive voters away from the incumbent and toward the challenger (Citation 2012).</w:t>
       </w:r>
@@ -959,14 +936,12 @@
             </m:r>
           </m:sub>
         </m:sSub>
-        <w:proofErr w:type="gramStart"/>
         <m:r>
           <w:rPr>
             <w:rFonts w:ascii="Cambria Math" w:hAnsi="Cambria Math"/>
           </w:rPr>
           <m:t>,…</m:t>
         </m:r>
-        <w:proofErr w:type="gramEnd"/>
         <m:sSub>
           <m:sSubPr>
             <m:ctrlPr>
@@ -1078,7 +1053,11 @@
         <w:t xml:space="preserve">. </w:t>
       </w:r>
       <w:r>
-        <w:t>With the help of simple math and</w:t>
+        <w:t xml:space="preserve">With the </w:t>
+      </w:r>
+      <w:r>
+        <w:lastRenderedPageBreak/>
+        <w:t>help of simple math and</w:t>
       </w:r>
       <w:r>
         <w:t xml:space="preserve"> Bayes’ rule</w:t>
@@ -1087,11 +1066,7 @@
         <w:t>,</w:t>
       </w:r>
       <w:r>
-        <w:t xml:space="preserve"> it is then possible to </w:t>
-      </w:r>
-      <w:r>
-        <w:lastRenderedPageBreak/>
-        <w:t xml:space="preserve">derive the marginal predictive distribution of </w:t>
+        <w:t xml:space="preserve"> it is then possible to derive the marginal predictive distribution of </w:t>
       </w:r>
       <m:oMath>
         <m:sSup>
@@ -1545,16 +1520,8 @@
                   <w:rPr>
                     <w:rFonts w:ascii="Cambria Math" w:hAnsi="Cambria Math"/>
                   </w:rPr>
-                  <m:t>t</m:t>
+                  <m:t>t,t*</m:t>
                 </m:r>
-                <w:proofErr w:type="gramStart"/>
-                <m:r>
-                  <w:rPr>
-                    <w:rFonts w:ascii="Cambria Math" w:hAnsi="Cambria Math"/>
-                  </w:rPr>
-                  <m:t>,t*</m:t>
-                </m:r>
-                <w:proofErr w:type="gramEnd"/>
               </m:sup>
             </m:sSubSup>
           </m:e>
@@ -1966,13 +1933,8 @@
       <w:pPr>
         <w:pStyle w:val="Manuscriptparagraph"/>
       </w:pPr>
-      <w:proofErr w:type="gramStart"/>
-      <w:r>
-        <w:t>where</w:t>
-      </w:r>
-      <w:proofErr w:type="gramEnd"/>
-      <w:r>
-        <w:t xml:space="preserve"> </w:t>
+      <w:r>
+        <w:t xml:space="preserve">where </w:t>
       </w:r>
       <m:oMath>
         <m:sSub>
@@ -2015,7 +1977,11 @@
         <w:t xml:space="preserve">are estimated using maximum likelihood methods. </w:t>
       </w:r>
       <w:r>
-        <w:t xml:space="preserve">Given the estimated model weights for the EBMA model based on the training period, we can then create an EBMA prediction using the component model predictions. </w:t>
+        <w:t xml:space="preserve">Given the estimated model weights for the EBMA model based on </w:t>
+      </w:r>
+      <w:r>
+        <w:lastRenderedPageBreak/>
+        <w:t xml:space="preserve">the training period, we can then create an EBMA prediction using the component model predictions. </w:t>
       </w:r>
     </w:p>
     <w:p>
@@ -2037,7 +2003,6 @@
           <w:sz w:val="24"/>
           <w:szCs w:val="24"/>
         </w:rPr>
-        <w:lastRenderedPageBreak/>
         <w:t>The basic insight of this approach is that each component model in the ensemble captures some insight that yields predictions that are selectively accurate. Combining them and weighting them by their predictive success creates a sort of hyper model that in principle should be as good (in terms of predictive accuracy) as any individual model</w:t>
       </w:r>
       <w:r>
@@ -2138,6 +2103,7 @@
           <w:id w:val="-459257645"/>
           <w:citation/>
         </w:sdtPr>
+        <w:sdtEndPr/>
         <w:sdtContent>
           <w:r>
             <w:rPr>
@@ -2233,6 +2199,7 @@
           <w:id w:val="-508215151"/>
           <w:citation/>
         </w:sdtPr>
+        <w:sdtEndPr/>
         <w:sdtContent>
           <w:r>
             <w:rPr>
@@ -2314,6 +2281,7 @@
           <w:id w:val="883302963"/>
           <w:citation/>
         </w:sdtPr>
+        <w:sdtEndPr/>
         <w:sdtContent>
           <w:r>
             <w:rPr>
@@ -2385,6 +2353,7 @@
           <w:id w:val="-383713003"/>
           <w:citation/>
         </w:sdtPr>
+        <w:sdtEndPr/>
         <w:sdtContent>
           <w:r>
             <w:rPr>
@@ -2464,6 +2433,7 @@
           <w:id w:val="-636650217"/>
           <w:citation/>
         </w:sdtPr>
+        <w:sdtEndPr/>
         <w:sdtContent>
           <w:r>
             <w:rPr>
@@ -3249,7 +3219,7 @@
                 <w:sz w:val="24"/>
                 <w:szCs w:val="24"/>
               </w:rPr>
-              <w:t xml:space="preserve"> (Trial Heat)</w:t>
+              <w:t xml:space="preserve"> 1</w:t>
             </w:r>
           </w:p>
         </w:tc>
@@ -3412,7 +3382,16 @@
                 <w:sz w:val="24"/>
                 <w:szCs w:val="24"/>
               </w:rPr>
-              <w:t xml:space="preserve"> (Bump)</w:t>
+              <w:t xml:space="preserve"> </w:t>
+            </w:r>
+            <w:r>
+              <w:rPr>
+                <w:rFonts w:ascii="Courier New" w:hAnsi="Courier New" w:cs="Courier New"/>
+                <w:color w:val="000000"/>
+                <w:sz w:val="24"/>
+                <w:szCs w:val="24"/>
+              </w:rPr>
+              <w:t>2</w:t>
             </w:r>
           </w:p>
         </w:tc>
@@ -3550,14 +3529,12 @@
                 <w:szCs w:val="24"/>
               </w:rPr>
             </w:pPr>
-            <w:proofErr w:type="spellStart"/>
             <w:r>
               <w:rPr>
                 <w:rFonts w:ascii="Courier New" w:hAnsi="Courier New" w:cs="Courier New"/>
               </w:rPr>
               <w:t>Cuzán</w:t>
             </w:r>
-            <w:proofErr w:type="spellEnd"/>
             <w:r>
               <w:rPr>
                 <w:rFonts w:ascii="Courier New" w:hAnsi="Courier New" w:cs="Courier New"/>
@@ -3703,14 +3680,12 @@
                 <w:szCs w:val="24"/>
               </w:rPr>
             </w:pPr>
-            <w:proofErr w:type="spellStart"/>
             <w:r>
               <w:rPr>
                 <w:rFonts w:ascii="Courier New" w:hAnsi="Courier New" w:cs="Courier New"/>
               </w:rPr>
               <w:t>Cuzán</w:t>
             </w:r>
-            <w:proofErr w:type="spellEnd"/>
             <w:r>
               <w:rPr>
                 <w:rFonts w:ascii="Courier New" w:hAnsi="Courier New" w:cs="Courier New"/>
@@ -3863,19 +3838,8 @@
                 <w:sz w:val="24"/>
                 <w:szCs w:val="24"/>
               </w:rPr>
-              <w:t>Erikson-</w:t>
+              <w:t>Erikson-Wlezien</w:t>
             </w:r>
-            <w:proofErr w:type="spellStart"/>
-            <w:r>
-              <w:rPr>
-                <w:rFonts w:ascii="Courier New" w:hAnsi="Courier New" w:cs="Courier New"/>
-                <w:color w:val="000000"/>
-                <w:sz w:val="24"/>
-                <w:szCs w:val="24"/>
-              </w:rPr>
-              <w:t>Wlezien</w:t>
-            </w:r>
-            <w:proofErr w:type="spellEnd"/>
           </w:p>
         </w:tc>
         <w:tc>
@@ -4012,7 +3976,6 @@
                 <w:szCs w:val="24"/>
               </w:rPr>
             </w:pPr>
-            <w:proofErr w:type="spellStart"/>
             <w:r>
               <w:rPr>
                 <w:rFonts w:ascii="Courier New" w:hAnsi="Courier New" w:cs="Courier New"/>
@@ -4022,7 +3985,6 @@
               </w:rPr>
               <w:t>Hibbs</w:t>
             </w:r>
-            <w:proofErr w:type="spellEnd"/>
           </w:p>
         </w:tc>
         <w:tc>
@@ -4304,7 +4266,6 @@
                 <w:szCs w:val="24"/>
               </w:rPr>
             </w:pPr>
-            <w:proofErr w:type="spellStart"/>
             <w:r>
               <w:rPr>
                 <w:rFonts w:ascii="Courier New" w:hAnsi="Courier New" w:cs="Courier New"/>
@@ -4314,7 +4275,6 @@
               </w:rPr>
               <w:t>Klarner</w:t>
             </w:r>
-            <w:proofErr w:type="spellEnd"/>
           </w:p>
         </w:tc>
         <w:tc>
@@ -4650,15 +4610,7 @@
         <w:t>MAE) for the in-sample period spanning the post-war era.</w:t>
       </w:r>
       <w:r>
-        <w:t xml:space="preserve">  Almost all of the component models receive some weight in the final ensemble, although the weights are far from uniform.  The highest weighted model is </w:t>
-      </w:r>
-      <w:proofErr w:type="spellStart"/>
-      <w:r>
-        <w:t>Cuzan’s</w:t>
-      </w:r>
-      <w:proofErr w:type="spellEnd"/>
-      <w:r>
-        <w:t xml:space="preserve"> </w:t>
+        <w:t xml:space="preserve">  Almost all of the component models receive some weight in the final ensemble, although the weights are far from uniform.  The highest weighted model is Cuzan’s </w:t>
       </w:r>
       <w:r>
         <w:t xml:space="preserve">which </w:t>
@@ -4682,15 +4634,7 @@
         <w:t xml:space="preserve">(almost) </w:t>
       </w:r>
       <w:r>
-        <w:t xml:space="preserve">entirely excludes the </w:t>
-      </w:r>
-      <w:proofErr w:type="spellStart"/>
-      <w:r>
-        <w:t>Hibbs</w:t>
-      </w:r>
-      <w:proofErr w:type="spellEnd"/>
-      <w:r>
-        <w:t xml:space="preserve"> and Lockerbie models.</w:t>
+        <w:t>entirely excludes the Hibbs and Lockerbie models.</w:t>
       </w:r>
       <w:r>
         <w:t xml:space="preserve"> This should not be interpreted to indicate that some models are “better”, but only that the EBMA procedure found this mix to provide the highest rate of in-sample predictive accuracy.</w:t>
@@ -4772,8 +4716,6 @@
         <w:pStyle w:val="Manuscriptparagraph"/>
         <w:ind w:firstLine="720"/>
       </w:pPr>
-      <w:bookmarkStart w:id="0" w:name="_GoBack"/>
-      <w:bookmarkEnd w:id="0"/>
     </w:p>
     <w:p>
       <w:pPr>
@@ -4899,23 +4841,7 @@
           <w:sz w:val="20"/>
           <w:szCs w:val="20"/>
         </w:rPr>
-        <w:t xml:space="preserve">. The light dashes at the bottom show the point predictions of each </w:t>
-      </w:r>
-      <w:proofErr w:type="gramStart"/>
-      <w:r>
-        <w:rPr>
-          <w:sz w:val="20"/>
-          <w:szCs w:val="20"/>
-        </w:rPr>
-        <w:t>component,</w:t>
-      </w:r>
-      <w:proofErr w:type="gramEnd"/>
-      <w:r>
-        <w:rPr>
-          <w:sz w:val="20"/>
-          <w:szCs w:val="20"/>
-        </w:rPr>
-        <w:t xml:space="preserve"> the dark dash shows the EBMA posterior median, and the vertical dotted line shows the actual election outcome.   </w:t>
+        <w:t xml:space="preserve">. The light dashes at the bottom show the point predictions of each component, the dark dash shows the EBMA posterior median, and the vertical dotted line shows the actual election outcome.   </w:t>
       </w:r>
     </w:p>
     <w:sdt>
@@ -4935,6 +4861,7 @@
           <w:docPartUnique/>
         </w:docPartObj>
       </w:sdtPr>
+      <w:sdtEndPr/>
       <w:sdtContent>
         <w:p>
           <w:pPr>
@@ -4944,7 +4871,26 @@
             <w:t>References</w:t>
           </w:r>
           <w:r>
-            <w:t xml:space="preserve"> (this will change as we add refs.</w:t>
+            <w:t xml:space="preserve"> (this will change as we add </w:t>
+          </w:r>
+          <w:commentRangeStart w:id="0"/>
+          <w:r>
+            <w:t>refs</w:t>
+          </w:r>
+          <w:commentRangeEnd w:id="0"/>
+          <w:r>
+            <w:rPr>
+              <w:rStyle w:val="CommentReference"/>
+              <w:rFonts w:ascii="Arial" w:eastAsia="Times New Roman" w:hAnsi="Arial" w:cs="Times New Roman"/>
+              <w:b w:val="0"/>
+              <w:bCs w:val="0"/>
+              <w:color w:val="auto"/>
+              <w:lang w:bidi="ar-SA"/>
+            </w:rPr>
+            <w:commentReference w:id="0"/>
+          </w:r>
+          <w:r>
+            <w:t>.</w:t>
           </w:r>
         </w:p>
         <w:sdt>
@@ -4952,12 +4898,18 @@
             <w:id w:val="111145805"/>
             <w:bibliography/>
           </w:sdtPr>
+          <w:sdtEndPr/>
           <w:sdtContent>
             <w:p>
               <w:pPr>
                 <w:pStyle w:val="Bibliography"/>
-                <w:rPr>
+                <w:spacing w:line="480" w:lineRule="auto"/>
+                <w:ind w:hanging="720"/>
+                <w:rPr>
+                  <w:rFonts w:ascii="Courier New" w:hAnsi="Courier New" w:cs="Courier New"/>
                   <w:noProof/>
+                  <w:sz w:val="24"/>
+                  <w:szCs w:val="24"/>
                 </w:rPr>
               </w:pPr>
               <w:r>
@@ -4986,451 +4938,766 @@
               </w:r>
               <w:r>
                 <w:rPr>
+                  <w:rFonts w:ascii="Courier New" w:hAnsi="Courier New" w:cs="Courier New"/>
                   <w:noProof/>
+                  <w:sz w:val="24"/>
+                  <w:szCs w:val="24"/>
                 </w:rPr>
                 <w:t xml:space="preserve">Feldkircher, M. (2010). Forecast Combination and Bayesian Model Averaging: A Prior Sensitivity Analysis. </w:t>
               </w:r>
               <w:r>
                 <w:rPr>
+                  <w:rFonts w:ascii="Courier New" w:hAnsi="Courier New" w:cs="Courier New"/>
                   <w:i/>
                   <w:iCs/>
                   <w:noProof/>
-                </w:rPr>
-                <w:t>Journal of Forecasting</w:t>
+                  <w:sz w:val="24"/>
+                  <w:szCs w:val="24"/>
+                </w:rPr>
+                <w:t>Journal of Forecasting, {in press}</w:t>
               </w:r>
               <w:r>
                 <w:rPr>
+                  <w:rFonts w:ascii="Courier New" w:hAnsi="Courier New" w:cs="Courier New"/>
                   <w:noProof/>
-                </w:rPr>
-                <w:t xml:space="preserve"> </w:t>
+                  <w:sz w:val="24"/>
+                  <w:szCs w:val="24"/>
+                </w:rPr>
+                <w:t>.</w:t>
+              </w:r>
+            </w:p>
+            <w:p>
+              <w:pPr>
+                <w:spacing w:line="480" w:lineRule="auto"/>
+                <w:ind w:hanging="720"/>
+                <w:rPr>
+                  <w:rFonts w:ascii="Courier New" w:hAnsi="Courier New" w:cs="Courier New"/>
+                  <w:sz w:val="24"/>
+                  <w:szCs w:val="24"/>
+                </w:rPr>
+              </w:pPr>
+            </w:p>
+            <w:p>
+              <w:pPr>
+                <w:pStyle w:val="Bibliography"/>
+                <w:spacing w:line="480" w:lineRule="auto"/>
+                <w:ind w:hanging="720"/>
+                <w:rPr>
+                  <w:rFonts w:ascii="Courier New" w:hAnsi="Courier New" w:cs="Courier New"/>
+                  <w:noProof/>
+                  <w:sz w:val="24"/>
+                  <w:szCs w:val="24"/>
+                </w:rPr>
+              </w:pPr>
+              <w:r>
+                <w:rPr>
+                  <w:rFonts w:ascii="Courier New" w:hAnsi="Courier New" w:cs="Courier New"/>
+                  <w:noProof/>
+                  <w:sz w:val="24"/>
+                  <w:szCs w:val="24"/>
+                </w:rPr>
+                <w:t xml:space="preserve">Gary Koop, D. K. (2009). </w:t>
               </w:r>
               <w:r>
                 <w:rPr>
+                  <w:rFonts w:ascii="Courier New" w:hAnsi="Courier New" w:cs="Courier New"/>
                   <w:i/>
                   <w:iCs/>
                   <w:noProof/>
-                </w:rPr>
-                <w:t>, {in press}</w:t>
-              </w:r>
-              <w:r>
-                <w:rPr>
-                  <w:noProof/>
-                </w:rPr>
-                <w:t>.</w:t>
-              </w:r>
-            </w:p>
-            <w:p/>
-            <w:p>
-              <w:pPr>
-                <w:pStyle w:val="Bibliography"/>
-                <w:rPr>
-                  <w:noProof/>
-                </w:rPr>
-              </w:pPr>
-              <w:r>
-                <w:rPr>
-                  <w:noProof/>
-                </w:rPr>
-                <w:t xml:space="preserve">Gary Koop, D. K. (2009). </w:t>
-              </w:r>
-              <w:r>
-                <w:rPr>
-                  <w:i/>
-                  <w:iCs/>
-                  <w:noProof/>
+                  <w:sz w:val="24"/>
+                  <w:szCs w:val="24"/>
                 </w:rPr>
                 <w:t>Forecasting Inflation Using Dynamic Model Averaging.</w:t>
               </w:r>
               <w:r>
                 <w:rPr>
+                  <w:rFonts w:ascii="Courier New" w:hAnsi="Courier New" w:cs="Courier New"/>
                   <w:noProof/>
+                  <w:sz w:val="24"/>
+                  <w:szCs w:val="24"/>
                 </w:rPr>
                 <w:t xml:space="preserve"> </w:t>
               </w:r>
             </w:p>
             <w:p>
               <w:pPr>
+                <w:ind w:hanging="720"/>
+              </w:pPr>
+            </w:p>
+            <w:p>
+              <w:pPr>
                 <w:pStyle w:val="Bibliography"/>
-                <w:rPr>
+                <w:spacing w:line="480" w:lineRule="auto"/>
+                <w:ind w:hanging="720"/>
+                <w:rPr>
+                  <w:rFonts w:ascii="Courier New" w:hAnsi="Courier New" w:cs="Courier New"/>
                   <w:noProof/>
+                  <w:sz w:val="24"/>
+                  <w:szCs w:val="24"/>
                 </w:rPr>
               </w:pPr>
               <w:r>
                 <w:rPr>
+                  <w:rFonts w:ascii="Courier New" w:hAnsi="Courier New" w:cs="Courier New"/>
                   <w:noProof/>
-                </w:rPr>
-                <w:t xml:space="preserve">Jacob M. Montgomery, F. M. (2012, March 22). Improving Predictions Using Ensemble Bayesian Model Averaging. </w:t>
+                  <w:sz w:val="24"/>
+                  <w:szCs w:val="24"/>
+                </w:rPr>
+                <w:t>Jacob M. Montgomery, F. M.</w:t>
               </w:r>
               <w:r>
                 <w:rPr>
+                  <w:rFonts w:ascii="Courier New" w:hAnsi="Courier New" w:cs="Courier New"/>
+                  <w:noProof/>
+                  <w:sz w:val="24"/>
+                  <w:szCs w:val="24"/>
+                </w:rPr>
+                <w:t xml:space="preserve"> Hollenbach, and Michael D. Ward,</w:t>
+              </w:r>
+              <w:r>
+                <w:rPr>
+                  <w:rFonts w:ascii="Courier New" w:hAnsi="Courier New" w:cs="Courier New"/>
+                  <w:noProof/>
+                  <w:sz w:val="24"/>
+                  <w:szCs w:val="24"/>
+                </w:rPr>
+                <w:t xml:space="preserve"> (2012, March 22). Improving Predictions Using Ensemble Bayesian Model Averaging. </w:t>
+              </w:r>
+              <w:r>
+                <w:rPr>
+                  <w:rFonts w:ascii="Courier New" w:hAnsi="Courier New" w:cs="Courier New"/>
                   <w:i/>
                   <w:iCs/>
                   <w:noProof/>
+                  <w:sz w:val="24"/>
+                  <w:szCs w:val="24"/>
                 </w:rPr>
                 <w:t>Political Analysis</w:t>
               </w:r>
               <w:r>
                 <w:rPr>
+                  <w:rFonts w:ascii="Courier New" w:hAnsi="Courier New" w:cs="Courier New"/>
                   <w:noProof/>
+                  <w:sz w:val="24"/>
+                  <w:szCs w:val="24"/>
                 </w:rPr>
                 <w:t xml:space="preserve"> </w:t>
               </w:r>
               <w:r>
                 <w:rPr>
+                  <w:rFonts w:ascii="Courier New" w:hAnsi="Courier New" w:cs="Courier New"/>
                   <w:i/>
                   <w:iCs/>
                   <w:noProof/>
+                  <w:sz w:val="24"/>
+                  <w:szCs w:val="24"/>
                 </w:rPr>
                 <w:t>, 20</w:t>
               </w:r>
               <w:r>
                 <w:rPr>
+                  <w:rFonts w:ascii="Courier New" w:hAnsi="Courier New" w:cs="Courier New"/>
                   <w:noProof/>
+                  <w:sz w:val="24"/>
+                  <w:szCs w:val="24"/>
                 </w:rPr>
                 <w:t xml:space="preserve"> (tbd), p. tbd.</w:t>
               </w:r>
             </w:p>
-            <w:p/>
+            <w:p>
+              <w:pPr>
+                <w:spacing w:line="480" w:lineRule="auto"/>
+                <w:ind w:hanging="720"/>
+                <w:rPr>
+                  <w:rFonts w:ascii="Courier New" w:hAnsi="Courier New" w:cs="Courier New"/>
+                  <w:sz w:val="24"/>
+                  <w:szCs w:val="24"/>
+                </w:rPr>
+              </w:pPr>
+            </w:p>
             <w:p>
               <w:pPr>
                 <w:pStyle w:val="Bibliography"/>
-                <w:rPr>
+                <w:spacing w:line="480" w:lineRule="auto"/>
+                <w:ind w:hanging="720"/>
+                <w:rPr>
+                  <w:rFonts w:ascii="Courier New" w:hAnsi="Courier New" w:cs="Courier New"/>
                   <w:noProof/>
+                  <w:sz w:val="24"/>
+                  <w:szCs w:val="24"/>
                 </w:rPr>
               </w:pPr>
               <w:r>
                 <w:rPr>
+                  <w:rFonts w:ascii="Courier New" w:hAnsi="Courier New" w:cs="Courier New"/>
                   <w:noProof/>
+                  <w:sz w:val="24"/>
+                  <w:szCs w:val="24"/>
                 </w:rPr>
                 <w:t xml:space="preserve">Monica Billio, R. C. (2010). </w:t>
               </w:r>
               <w:r>
                 <w:rPr>
+                  <w:rFonts w:ascii="Courier New" w:hAnsi="Courier New" w:cs="Courier New"/>
                   <w:i/>
                   <w:iCs/>
                   <w:noProof/>
+                  <w:sz w:val="24"/>
+                  <w:szCs w:val="24"/>
                 </w:rPr>
                 <w:t>Combining Predictive Densities Using {B}ayesian Filtering with Applications to {US} Economics Data.</w:t>
               </w:r>
               <w:r>
                 <w:rPr>
+                  <w:rFonts w:ascii="Courier New" w:hAnsi="Courier New" w:cs="Courier New"/>
                   <w:noProof/>
+                  <w:sz w:val="24"/>
+                  <w:szCs w:val="24"/>
                 </w:rPr>
                 <w:t xml:space="preserve"> </w:t>
               </w:r>
             </w:p>
-            <w:p/>
+            <w:p>
+              <w:pPr>
+                <w:spacing w:line="480" w:lineRule="auto"/>
+                <w:ind w:hanging="720"/>
+                <w:rPr>
+                  <w:rFonts w:ascii="Courier New" w:hAnsi="Courier New" w:cs="Courier New"/>
+                  <w:sz w:val="24"/>
+                  <w:szCs w:val="24"/>
+                </w:rPr>
+              </w:pPr>
+            </w:p>
             <w:p>
               <w:pPr>
                 <w:pStyle w:val="Bibliography"/>
-                <w:rPr>
+                <w:spacing w:line="480" w:lineRule="auto"/>
+                <w:ind w:hanging="720"/>
+                <w:rPr>
+                  <w:rFonts w:ascii="Courier New" w:hAnsi="Courier New" w:cs="Courier New"/>
                   <w:noProof/>
+                  <w:sz w:val="24"/>
+                  <w:szCs w:val="24"/>
                 </w:rPr>
               </w:pPr>
               <w:r>
                 <w:rPr>
+                  <w:rFonts w:ascii="Courier New" w:hAnsi="Courier New" w:cs="Courier New"/>
                   <w:noProof/>
+                  <w:sz w:val="24"/>
+                  <w:szCs w:val="24"/>
                 </w:rPr>
                 <w:t xml:space="preserve">Raftery, A. E. (2005). Using Bayesian Model Averaging to Calibrate Forecast Ensembles. </w:t>
               </w:r>
               <w:r>
                 <w:rPr>
+                  <w:rFonts w:ascii="Courier New" w:hAnsi="Courier New" w:cs="Courier New"/>
                   <w:i/>
                   <w:iCs/>
                   <w:noProof/>
+                  <w:sz w:val="24"/>
+                  <w:szCs w:val="24"/>
                 </w:rPr>
                 <w:t>Monthly Weather Review</w:t>
               </w:r>
               <w:r>
                 <w:rPr>
+                  <w:rFonts w:ascii="Courier New" w:hAnsi="Courier New" w:cs="Courier New"/>
                   <w:noProof/>
+                  <w:sz w:val="24"/>
+                  <w:szCs w:val="24"/>
                 </w:rPr>
                 <w:t xml:space="preserve"> </w:t>
               </w:r>
               <w:r>
                 <w:rPr>
+                  <w:rFonts w:ascii="Courier New" w:hAnsi="Courier New" w:cs="Courier New"/>
                   <w:i/>
                   <w:iCs/>
                   <w:noProof/>
+                  <w:sz w:val="24"/>
+                  <w:szCs w:val="24"/>
                 </w:rPr>
                 <w:t>, 133</w:t>
               </w:r>
               <w:r>
                 <w:rPr>
+                  <w:rFonts w:ascii="Courier New" w:hAnsi="Courier New" w:cs="Courier New"/>
                   <w:noProof/>
+                  <w:sz w:val="24"/>
+                  <w:szCs w:val="24"/>
                 </w:rPr>
                 <w:t xml:space="preserve"> (5), 1155-1174.</w:t>
               </w:r>
             </w:p>
-            <w:p/>
+            <w:p>
+              <w:pPr>
+                <w:spacing w:line="480" w:lineRule="auto"/>
+                <w:ind w:hanging="720"/>
+                <w:rPr>
+                  <w:rFonts w:ascii="Courier New" w:hAnsi="Courier New" w:cs="Courier New"/>
+                  <w:sz w:val="24"/>
+                  <w:szCs w:val="24"/>
+                </w:rPr>
+              </w:pPr>
+            </w:p>
             <w:p>
               <w:pPr>
                 <w:pStyle w:val="Bibliography"/>
-                <w:rPr>
+                <w:spacing w:line="480" w:lineRule="auto"/>
+                <w:ind w:hanging="720"/>
+                <w:rPr>
+                  <w:rFonts w:ascii="Courier New" w:hAnsi="Courier New" w:cs="Courier New"/>
                   <w:noProof/>
+                  <w:sz w:val="24"/>
+                  <w:szCs w:val="24"/>
                 </w:rPr>
               </w:pPr>
               <w:r>
                 <w:rPr>
+                  <w:rFonts w:ascii="Courier New" w:hAnsi="Courier New" w:cs="Courier New"/>
                   <w:noProof/>
+                  <w:sz w:val="24"/>
+                  <w:szCs w:val="24"/>
                 </w:rPr>
                 <w:t xml:space="preserve">Richard M. Chmielecki, A. E. (2010). Probabilistic Visibility Forecasting Using Bayesian Model Averaging. </w:t>
               </w:r>
               <w:r>
                 <w:rPr>
+                  <w:rFonts w:ascii="Courier New" w:hAnsi="Courier New" w:cs="Courier New"/>
                   <w:i/>
                   <w:iCs/>
                   <w:noProof/>
+                  <w:sz w:val="24"/>
+                  <w:szCs w:val="24"/>
                 </w:rPr>
                 <w:t>Monthly Weather Review</w:t>
               </w:r>
               <w:r>
                 <w:rPr>
+                  <w:rFonts w:ascii="Courier New" w:hAnsi="Courier New" w:cs="Courier New"/>
                   <w:noProof/>
+                  <w:sz w:val="24"/>
+                  <w:szCs w:val="24"/>
                 </w:rPr>
                 <w:t xml:space="preserve"> </w:t>
               </w:r>
               <w:r>
                 <w:rPr>
+                  <w:rFonts w:ascii="Courier New" w:hAnsi="Courier New" w:cs="Courier New"/>
                   <w:i/>
                   <w:iCs/>
                   <w:noProof/>
+                  <w:sz w:val="24"/>
+                  <w:szCs w:val="24"/>
                 </w:rPr>
                 <w:t>, 139</w:t>
               </w:r>
               <w:r>
                 <w:rPr>
+                  <w:rFonts w:ascii="Courier New" w:hAnsi="Courier New" w:cs="Courier New"/>
                   <w:noProof/>
+                  <w:sz w:val="24"/>
+                  <w:szCs w:val="24"/>
                 </w:rPr>
                 <w:t xml:space="preserve"> (5), 1626-1636.</w:t>
               </w:r>
             </w:p>
-            <w:p/>
+            <w:p>
+              <w:pPr>
+                <w:spacing w:line="480" w:lineRule="auto"/>
+                <w:ind w:hanging="720"/>
+                <w:rPr>
+                  <w:rFonts w:ascii="Courier New" w:hAnsi="Courier New" w:cs="Courier New"/>
+                  <w:sz w:val="24"/>
+                  <w:szCs w:val="24"/>
+                </w:rPr>
+              </w:pPr>
+            </w:p>
             <w:p>
               <w:pPr>
                 <w:pStyle w:val="Bibliography"/>
-                <w:rPr>
+                <w:spacing w:line="480" w:lineRule="auto"/>
+                <w:ind w:hanging="720"/>
+                <w:rPr>
+                  <w:rFonts w:ascii="Courier New" w:hAnsi="Courier New" w:cs="Courier New"/>
                   <w:noProof/>
+                  <w:sz w:val="24"/>
+                  <w:szCs w:val="24"/>
                 </w:rPr>
               </w:pPr>
               <w:r>
                 <w:rPr>
+                  <w:rFonts w:ascii="Courier New" w:hAnsi="Courier New" w:cs="Courier New"/>
                   <w:noProof/>
+                  <w:sz w:val="24"/>
+                  <w:szCs w:val="24"/>
                 </w:rPr>
                 <w:t xml:space="preserve">Stevens, J. (2012, June 24). Political Scientists Are Lousy Forecasters. </w:t>
               </w:r>
               <w:r>
                 <w:rPr>
+                  <w:rFonts w:ascii="Courier New" w:hAnsi="Courier New" w:cs="Courier New"/>
                   <w:i/>
                   <w:iCs/>
                   <w:noProof/>
+                  <w:sz w:val="24"/>
+                  <w:szCs w:val="24"/>
                 </w:rPr>
                 <w:t>New York Times Sunday Review</w:t>
               </w:r>
               <w:r>
                 <w:rPr>
+                  <w:rFonts w:ascii="Courier New" w:hAnsi="Courier New" w:cs="Courier New"/>
                   <w:noProof/>
+                  <w:sz w:val="24"/>
+                  <w:szCs w:val="24"/>
                 </w:rPr>
                 <w:t xml:space="preserve"> , p. SR6.</w:t>
               </w:r>
             </w:p>
-            <w:p/>
+            <w:p>
+              <w:pPr>
+                <w:spacing w:line="480" w:lineRule="auto"/>
+                <w:ind w:hanging="720"/>
+                <w:rPr>
+                  <w:rFonts w:ascii="Courier New" w:hAnsi="Courier New" w:cs="Courier New"/>
+                  <w:sz w:val="24"/>
+                  <w:szCs w:val="24"/>
+                </w:rPr>
+              </w:pPr>
+            </w:p>
             <w:p>
               <w:pPr>
                 <w:pStyle w:val="Bibliography"/>
-                <w:rPr>
+                <w:spacing w:line="480" w:lineRule="auto"/>
+                <w:ind w:hanging="720"/>
+                <w:rPr>
+                  <w:rFonts w:ascii="Courier New" w:hAnsi="Courier New" w:cs="Courier New"/>
                   <w:noProof/>
+                  <w:sz w:val="24"/>
+                  <w:szCs w:val="24"/>
                 </w:rPr>
               </w:pPr>
               <w:r>
                 <w:rPr>
+                  <w:rFonts w:ascii="Courier New" w:hAnsi="Courier New" w:cs="Courier New"/>
                   <w:noProof/>
-                </w:rPr>
+                  <w:sz w:val="24"/>
+                  <w:szCs w:val="24"/>
+                </w:rPr>
+                <w:lastRenderedPageBreak/>
                 <w:t xml:space="preserve">Tilmann Gneiting, T. L. (2010). </w:t>
               </w:r>
               <w:r>
                 <w:rPr>
+                  <w:rFonts w:ascii="Courier New" w:hAnsi="Courier New" w:cs="Courier New"/>
                   <w:i/>
                   <w:iCs/>
                   <w:noProof/>
+                  <w:sz w:val="24"/>
+                  <w:szCs w:val="24"/>
                 </w:rPr>
                 <w:t>Predicting Inflation: Professional Experts Versus No-Change Forecasts.</w:t>
               </w:r>
               <w:r>
                 <w:rPr>
+                  <w:rFonts w:ascii="Courier New" w:hAnsi="Courier New" w:cs="Courier New"/>
                   <w:noProof/>
+                  <w:sz w:val="24"/>
+                  <w:szCs w:val="24"/>
                 </w:rPr>
                 <w:t xml:space="preserve"> </w:t>
               </w:r>
             </w:p>
-            <w:p/>
+            <w:p>
+              <w:pPr>
+                <w:spacing w:line="480" w:lineRule="auto"/>
+                <w:ind w:hanging="720"/>
+                <w:rPr>
+                  <w:rFonts w:ascii="Courier New" w:hAnsi="Courier New" w:cs="Courier New"/>
+                  <w:sz w:val="24"/>
+                  <w:szCs w:val="24"/>
+                </w:rPr>
+              </w:pPr>
+            </w:p>
             <w:p>
               <w:pPr>
                 <w:pStyle w:val="Bibliography"/>
-                <w:rPr>
+                <w:spacing w:line="480" w:lineRule="auto"/>
+                <w:ind w:hanging="720"/>
+                <w:rPr>
+                  <w:rFonts w:ascii="Courier New" w:hAnsi="Courier New" w:cs="Courier New"/>
                   <w:noProof/>
+                  <w:sz w:val="24"/>
+                  <w:szCs w:val="24"/>
                 </w:rPr>
               </w:pPr>
               <w:r>
                 <w:rPr>
+                  <w:rFonts w:ascii="Courier New" w:hAnsi="Courier New" w:cs="Courier New"/>
                   <w:noProof/>
+                  <w:sz w:val="24"/>
+                  <w:szCs w:val="24"/>
                 </w:rPr>
                 <w:t xml:space="preserve">Veronica J. Berrocal, A. E. (2010). Probabilistic Weather Forecasting for Winter Road Maintenance. </w:t>
               </w:r>
               <w:r>
                 <w:rPr>
+                  <w:rFonts w:ascii="Courier New" w:hAnsi="Courier New" w:cs="Courier New"/>
                   <w:i/>
                   <w:iCs/>
                   <w:noProof/>
+                  <w:sz w:val="24"/>
+                  <w:szCs w:val="24"/>
                 </w:rPr>
                 <w:t>Journal of the American Statistical Association</w:t>
               </w:r>
               <w:r>
                 <w:rPr>
+                  <w:rFonts w:ascii="Courier New" w:hAnsi="Courier New" w:cs="Courier New"/>
                   <w:noProof/>
+                  <w:sz w:val="24"/>
+                  <w:szCs w:val="24"/>
                 </w:rPr>
                 <w:t xml:space="preserve"> </w:t>
               </w:r>
               <w:r>
                 <w:rPr>
+                  <w:rFonts w:ascii="Courier New" w:hAnsi="Courier New" w:cs="Courier New"/>
                   <w:i/>
                   <w:iCs/>
                   <w:noProof/>
+                  <w:sz w:val="24"/>
+                  <w:szCs w:val="24"/>
                 </w:rPr>
                 <w:t>, 105</w:t>
               </w:r>
               <w:r>
                 <w:rPr>
+                  <w:rFonts w:ascii="Courier New" w:hAnsi="Courier New" w:cs="Courier New"/>
                   <w:noProof/>
+                  <w:sz w:val="24"/>
+                  <w:szCs w:val="24"/>
                 </w:rPr>
                 <w:t xml:space="preserve"> (490), 522-2537.</w:t>
               </w:r>
             </w:p>
-            <w:p/>
+            <w:p>
+              <w:pPr>
+                <w:spacing w:line="480" w:lineRule="auto"/>
+                <w:ind w:hanging="720"/>
+                <w:rPr>
+                  <w:rFonts w:ascii="Courier New" w:hAnsi="Courier New" w:cs="Courier New"/>
+                  <w:sz w:val="24"/>
+                  <w:szCs w:val="24"/>
+                </w:rPr>
+              </w:pPr>
+            </w:p>
             <w:p>
               <w:pPr>
                 <w:pStyle w:val="Bibliography"/>
-                <w:rPr>
+                <w:spacing w:line="480" w:lineRule="auto"/>
+                <w:ind w:hanging="720"/>
+                <w:rPr>
+                  <w:rFonts w:ascii="Courier New" w:hAnsi="Courier New" w:cs="Courier New"/>
                   <w:noProof/>
+                  <w:sz w:val="24"/>
+                  <w:szCs w:val="24"/>
                 </w:rPr>
               </w:pPr>
               <w:r>
                 <w:rPr>
+                  <w:rFonts w:ascii="Courier New" w:hAnsi="Courier New" w:cs="Courier New"/>
                   <w:noProof/>
+                  <w:sz w:val="24"/>
+                  <w:szCs w:val="24"/>
                 </w:rPr>
                 <w:t xml:space="preserve">William A. Brock, S. N. (2007). Model Uncertainty and Policy Evaluation: Some Theory and Empirics. </w:t>
               </w:r>
               <w:r>
                 <w:rPr>
+                  <w:rFonts w:ascii="Courier New" w:hAnsi="Courier New" w:cs="Courier New"/>
                   <w:i/>
                   <w:iCs/>
                   <w:noProof/>
+                  <w:sz w:val="24"/>
+                  <w:szCs w:val="24"/>
                 </w:rPr>
                 <w:t>Journal of Econometrics</w:t>
               </w:r>
               <w:r>
                 <w:rPr>
+                  <w:rFonts w:ascii="Courier New" w:hAnsi="Courier New" w:cs="Courier New"/>
                   <w:noProof/>
+                  <w:sz w:val="24"/>
+                  <w:szCs w:val="24"/>
                 </w:rPr>
                 <w:t xml:space="preserve"> </w:t>
               </w:r>
               <w:r>
                 <w:rPr>
+                  <w:rFonts w:ascii="Courier New" w:hAnsi="Courier New" w:cs="Courier New"/>
                   <w:i/>
                   <w:iCs/>
                   <w:noProof/>
+                  <w:sz w:val="24"/>
+                  <w:szCs w:val="24"/>
                 </w:rPr>
                 <w:t>, 136</w:t>
               </w:r>
               <w:r>
                 <w:rPr>
+                  <w:rFonts w:ascii="Courier New" w:hAnsi="Courier New" w:cs="Courier New"/>
                   <w:noProof/>
+                  <w:sz w:val="24"/>
+                  <w:szCs w:val="24"/>
                 </w:rPr>
                 <w:t xml:space="preserve"> (2), 629-664.</w:t>
               </w:r>
             </w:p>
-            <w:p/>
+            <w:p>
+              <w:pPr>
+                <w:spacing w:line="480" w:lineRule="auto"/>
+                <w:ind w:hanging="720"/>
+                <w:rPr>
+                  <w:rFonts w:ascii="Courier New" w:hAnsi="Courier New" w:cs="Courier New"/>
+                  <w:sz w:val="24"/>
+                  <w:szCs w:val="24"/>
+                </w:rPr>
+              </w:pPr>
+            </w:p>
             <w:p>
               <w:pPr>
                 <w:pStyle w:val="Bibliography"/>
-                <w:rPr>
+                <w:spacing w:line="480" w:lineRule="auto"/>
+                <w:ind w:hanging="720"/>
+                <w:rPr>
+                  <w:rFonts w:ascii="Courier New" w:hAnsi="Courier New" w:cs="Courier New"/>
                   <w:noProof/>
+                  <w:sz w:val="24"/>
+                  <w:szCs w:val="24"/>
                 </w:rPr>
               </w:pPr>
               <w:r>
                 <w:rPr>
+                  <w:rFonts w:ascii="Courier New" w:hAnsi="Courier New" w:cs="Courier New"/>
                   <w:noProof/>
+                  <w:sz w:val="24"/>
+                  <w:szCs w:val="24"/>
                 </w:rPr>
                 <w:t xml:space="preserve">Wright, J. H. (2008). Bayesian Model Averaging and Exchange Rate Forecasts. </w:t>
               </w:r>
               <w:r>
                 <w:rPr>
+                  <w:rFonts w:ascii="Courier New" w:hAnsi="Courier New" w:cs="Courier New"/>
                   <w:i/>
                   <w:iCs/>
                   <w:noProof/>
+                  <w:sz w:val="24"/>
+                  <w:szCs w:val="24"/>
                 </w:rPr>
                 <w:t>Journal of Econometrics</w:t>
               </w:r>
               <w:r>
                 <w:rPr>
+                  <w:rFonts w:ascii="Courier New" w:hAnsi="Courier New" w:cs="Courier New"/>
                   <w:noProof/>
+                  <w:sz w:val="24"/>
+                  <w:szCs w:val="24"/>
                 </w:rPr>
                 <w:t xml:space="preserve"> </w:t>
               </w:r>
               <w:r>
                 <w:rPr>
+                  <w:rFonts w:ascii="Courier New" w:hAnsi="Courier New" w:cs="Courier New"/>
                   <w:i/>
                   <w:iCs/>
                   <w:noProof/>
+                  <w:sz w:val="24"/>
+                  <w:szCs w:val="24"/>
                 </w:rPr>
                 <w:t>, 146</w:t>
               </w:r>
               <w:r>
                 <w:rPr>
+                  <w:rFonts w:ascii="Courier New" w:hAnsi="Courier New" w:cs="Courier New"/>
                   <w:noProof/>
+                  <w:sz w:val="24"/>
+                  <w:szCs w:val="24"/>
                 </w:rPr>
                 <w:t xml:space="preserve"> (2), 329-341.</w:t>
               </w:r>
             </w:p>
-            <w:p/>
+            <w:p>
+              <w:pPr>
+                <w:spacing w:line="480" w:lineRule="auto"/>
+                <w:ind w:hanging="720"/>
+                <w:rPr>
+                  <w:rFonts w:ascii="Courier New" w:hAnsi="Courier New" w:cs="Courier New"/>
+                  <w:sz w:val="24"/>
+                  <w:szCs w:val="24"/>
+                </w:rPr>
+              </w:pPr>
+            </w:p>
             <w:p>
               <w:pPr>
                 <w:pStyle w:val="Bibliography"/>
-                <w:rPr>
+                <w:spacing w:line="480" w:lineRule="auto"/>
+                <w:ind w:hanging="720"/>
+                <w:rPr>
+                  <w:rFonts w:ascii="Courier New" w:hAnsi="Courier New" w:cs="Courier New"/>
                   <w:noProof/>
+                  <w:sz w:val="24"/>
+                  <w:szCs w:val="24"/>
                 </w:rPr>
               </w:pPr>
               <w:r>
                 <w:rPr>
+                  <w:rFonts w:ascii="Courier New" w:hAnsi="Courier New" w:cs="Courier New"/>
                   <w:noProof/>
+                  <w:sz w:val="24"/>
+                  <w:szCs w:val="24"/>
                 </w:rPr>
                 <w:t xml:space="preserve">Wright, J. H. (2009). Forecasting US Inflation by Bayesian Model Averaging. </w:t>
               </w:r>
               <w:r>
                 <w:rPr>
+                  <w:rFonts w:ascii="Courier New" w:hAnsi="Courier New" w:cs="Courier New"/>
                   <w:i/>
                   <w:iCs/>
                   <w:noProof/>
+                  <w:sz w:val="24"/>
+                  <w:szCs w:val="24"/>
                 </w:rPr>
                 <w:t>Journal of Forecasting</w:t>
               </w:r>
               <w:r>
                 <w:rPr>
+                  <w:rFonts w:ascii="Courier New" w:hAnsi="Courier New" w:cs="Courier New"/>
                   <w:noProof/>
+                  <w:sz w:val="24"/>
+                  <w:szCs w:val="24"/>
                 </w:rPr>
                 <w:t xml:space="preserve"> </w:t>
               </w:r>
               <w:r>
                 <w:rPr>
+                  <w:rFonts w:ascii="Courier New" w:hAnsi="Courier New" w:cs="Courier New"/>
                   <w:i/>
                   <w:iCs/>
                   <w:noProof/>
+                  <w:sz w:val="24"/>
+                  <w:szCs w:val="24"/>
                 </w:rPr>
                 <w:t>, 28</w:t>
               </w:r>
               <w:r>
                 <w:rPr>
+                  <w:rFonts w:ascii="Courier New" w:hAnsi="Courier New" w:cs="Courier New"/>
                   <w:noProof/>
+                  <w:sz w:val="24"/>
+                  <w:szCs w:val="24"/>
                 </w:rPr>
                 <w:t xml:space="preserve"> (2), 131-144.</w:t>
               </w:r>
@@ -5499,6 +5766,7 @@
           <w:docPartUnique/>
         </w:docPartObj>
       </w:sdtPr>
+      <w:sdtEndPr/>
       <w:sdtContent>
         <w:p>
           <w:pPr>
@@ -5525,16 +5793,7 @@
               <w:sz w:val="24"/>
               <w:szCs w:val="24"/>
             </w:rPr>
-            <w:t xml:space="preserve"> in the Department of </w:t>
-          </w:r>
-          <w:proofErr w:type="gramStart"/>
-          <w:r>
-            <w:rPr>
-              <w:rFonts w:ascii="Courier New" w:hAnsi="Courier New" w:cs="Courier New"/>
-              <w:sz w:val="24"/>
-              <w:szCs w:val="24"/>
-            </w:rPr>
-            <w:t xml:space="preserve">Political </w:t>
+            <w:t xml:space="preserve"> in the Department of Political </w:t>
           </w:r>
           <w:r>
             <w:rPr>
@@ -5542,16 +5801,7 @@
               <w:sz w:val="24"/>
               <w:szCs w:val="24"/>
             </w:rPr>
-            <w:t>Science</w:t>
-          </w:r>
-          <w:proofErr w:type="gramEnd"/>
-          <w:r>
-            <w:rPr>
-              <w:rFonts w:ascii="Courier New" w:hAnsi="Courier New" w:cs="Courier New"/>
-              <w:sz w:val="24"/>
-              <w:szCs w:val="24"/>
-            </w:rPr>
-            <w:t xml:space="preserve"> at Washington University in St. Louis and a Fellow at the Center for Political Economy.  His </w:t>
+            <w:t xml:space="preserve">Science at Washington University in St. Louis and a Fellow at the Center for Political Economy.  His </w:t>
           </w:r>
           <w:r>
             <w:rPr>
@@ -5620,23 +5870,13 @@
         </w:rPr>
         <w:t xml:space="preserve">M. </w:t>
       </w:r>
-      <w:proofErr w:type="spellStart"/>
       <w:r>
         <w:rPr>
           <w:rFonts w:ascii="Courier New" w:hAnsi="Courier New" w:cs="Courier New"/>
           <w:sz w:val="24"/>
           <w:szCs w:val="24"/>
         </w:rPr>
-        <w:t>Hollenbach</w:t>
-      </w:r>
-      <w:proofErr w:type="spellEnd"/>
-      <w:r>
-        <w:rPr>
-          <w:rFonts w:ascii="Courier New" w:hAnsi="Courier New" w:cs="Courier New"/>
-          <w:sz w:val="24"/>
-          <w:szCs w:val="24"/>
-        </w:rPr>
-        <w:t xml:space="preserve"> is a PhD student with a focus in Political Economy and Methods. His current interests are the political economy of taxation, redistribution as well as state capacity and revenue extraction in developing countries. Additional interests include applied statistics and economic development.</w:t>
+        <w:t>Hollenbach is a PhD student with a focus in Political Economy and Methods. His current interests are the political economy of taxation, redistribution as well as state capacity and revenue extraction in developing countries. Additional interests include applied statistics and economic development.</w:t>
       </w:r>
     </w:p>
     <w:p>
@@ -5740,10 +5980,10 @@
       </w:pPr>
     </w:p>
     <w:sectPr>
-      <w:headerReference w:type="even" r:id="rId10"/>
-      <w:headerReference w:type="default" r:id="rId11"/>
-      <w:footerReference w:type="even" r:id="rId12"/>
-      <w:footerReference w:type="default" r:id="rId13"/>
+      <w:headerReference w:type="even" r:id="rId11"/>
+      <w:headerReference w:type="default" r:id="rId12"/>
+      <w:footerReference w:type="even" r:id="rId13"/>
+      <w:footerReference w:type="default" r:id="rId14"/>
       <w:pgSz w:w="12240" w:h="15840" w:code="1"/>
       <w:pgMar w:top="1440" w:right="1440" w:bottom="1440" w:left="1440" w:header="720" w:footer="720" w:gutter="0"/>
       <w:cols w:space="720"/>
@@ -5752,6 +5992,34 @@
     </w:sectPr>
   </w:body>
 </w:document>
+</file>
+
+<file path=word/comments.xml><?xml version="1.0" encoding="utf-8"?>
+<w:comments xmlns:wpc="http://schemas.microsoft.com/office/word/2010/wordprocessingCanvas" xmlns:mo="http://schemas.microsoft.com/office/mac/office/2008/main" xmlns:mc="http://schemas.openxmlformats.org/markup-compatibility/2006" xmlns:mv="urn:schemas-microsoft-com:mac:vml" xmlns:o="urn:schemas-microsoft-com:office:office" xmlns:r="http://schemas.openxmlformats.org/officeDocument/2006/relationships" xmlns:m="http://schemas.openxmlformats.org/officeDocument/2006/math" xmlns:v="urn:schemas-microsoft-com:vml" xmlns:wp14="http://schemas.microsoft.com/office/word/2010/wordprocessingDrawing" xmlns:wp="http://schemas.openxmlformats.org/drawingml/2006/wordprocessingDrawing" xmlns:w10="urn:schemas-microsoft-com:office:word" xmlns:w="http://schemas.openxmlformats.org/wordprocessingml/2006/main" xmlns:w14="http://schemas.microsoft.com/office/word/2010/wordml" xmlns:wpg="http://schemas.microsoft.com/office/word/2010/wordprocessingGroup" xmlns:wpi="http://schemas.microsoft.com/office/word/2010/wordprocessingInk" xmlns:wne="http://schemas.microsoft.com/office/word/2006/wordml" xmlns:wps="http://schemas.microsoft.com/office/word/2010/wordprocessingShape" mc:Ignorable="w14 wp14">
+  <w:comment w:id="0" w:author="Author" w:initials="A">
+    <w:p>
+      <w:pPr>
+        <w:pStyle w:val="CommentText"/>
+      </w:pPr>
+      <w:r>
+        <w:rPr>
+          <w:rStyle w:val="CommentReference"/>
+        </w:rPr>
+        <w:annotationRef/>
+      </w:r>
+      <w:r>
+        <w:t>Something is goofy in References, and second and subsequent authors don’t show up. I fixed our article but there is something we don’t understand about the source file.</w:t>
+      </w:r>
+    </w:p>
+    <w:p>
+      <w:pPr>
+        <w:pStyle w:val="CommentText"/>
+      </w:pPr>
+      <w:bookmarkStart w:id="1" w:name="_GoBack"/>
+      <w:bookmarkEnd w:id="1"/>
+    </w:p>
+  </w:comment>
+</w:comments>
 </file>
 
 <file path=word/endnotes.xml><?xml version="1.0" encoding="utf-8"?>
@@ -6024,7 +6292,7 @@
         <w:rStyle w:val="PageNumber"/>
         <w:noProof/>
       </w:rPr>
-      <w:t>12</w:t>
+      <w:t>11</w:t>
     </w:r>
     <w:r>
       <w:rPr>
@@ -6908,7 +7176,7 @@
     <w:charset w:val="4E"/>
     <w:family w:val="auto"/>
     <w:pitch w:val="variable"/>
-    <w:sig w:usb0="00000001" w:usb1="08070000" w:usb2="00000010" w:usb3="00000000" w:csb0="00020000" w:csb1="00000000"/>
+    <w:sig w:usb0="E00002FF" w:usb1="6AC7FDFB" w:usb2="00000012" w:usb3="00000000" w:csb0="0002009F" w:csb1="00000000"/>
   </w:font>
   <w:font w:name="Tahoma">
     <w:panose1 w:val="020B0604030504040204"/>
@@ -6935,7 +7203,7 @@
     <w:charset w:val="4E"/>
     <w:family w:val="auto"/>
     <w:pitch w:val="variable"/>
-    <w:sig w:usb0="00000001" w:usb1="08070000" w:usb2="00000010" w:usb3="00000000" w:csb0="00020000" w:csb1="00000000"/>
+    <w:sig w:usb0="E00002FF" w:usb1="6AC7FDFB" w:usb2="00000012" w:usb3="00000000" w:csb0="0002009F" w:csb1="00000000"/>
   </w:font>
   <w:font w:name="Cambria Math">
     <w:panose1 w:val="02040503050406030204"/>
@@ -7980,7 +8248,7 @@
 </file>
 
 <file path=customXml/itemProps2.xml><?xml version="1.0" encoding="utf-8"?>
-<ds:datastoreItem xmlns:ds="http://schemas.openxmlformats.org/officeDocument/2006/customXml" ds:itemID="{975FC568-EE5F-E747-81DC-4A2389DA480A}">
+<ds:datastoreItem xmlns:ds="http://schemas.openxmlformats.org/officeDocument/2006/customXml" ds:itemID="{67073A25-8644-1B4D-97C7-576F7ECEFAB1}">
   <ds:schemaRefs>
     <ds:schemaRef ds:uri="http://schemas.openxmlformats.org/officeDocument/2006/bibliography"/>
   </ds:schemaRefs>

</xml_diff>

<commit_message>
table updated with new model results
</commit_message>
<xml_diff>
--- a/wordisbeautiful/PSmanuscript.docx
+++ b/wordisbeautiful/PSmanuscript.docx
@@ -79,6 +79,7 @@
           </w:placeholder>
           <w:text/>
         </w:sdtPr>
+        <w:sdtEndPr/>
         <w:sdtContent>
           <w:r>
             <w:rPr>
@@ -105,23 +106,13 @@
             </w:rPr>
             <w:t xml:space="preserve">M. </w:t>
           </w:r>
-          <w:proofErr w:type="spellStart"/>
           <w:r>
             <w:rPr>
               <w:rFonts w:asciiTheme="majorHAnsi" w:hAnsiTheme="majorHAnsi" w:cs="Courier New"/>
               <w:sz w:val="24"/>
               <w:szCs w:val="24"/>
             </w:rPr>
-            <w:t>Hollenbach</w:t>
-          </w:r>
-          <w:proofErr w:type="spellEnd"/>
-          <w:r>
-            <w:rPr>
-              <w:rFonts w:asciiTheme="majorHAnsi" w:hAnsiTheme="majorHAnsi" w:cs="Courier New"/>
-              <w:sz w:val="24"/>
-              <w:szCs w:val="24"/>
-            </w:rPr>
-            <w:t xml:space="preserve">, Duke University </w:t>
+            <w:t xml:space="preserve">Hollenbach, Duke University </w:t>
           </w:r>
           <w:r>
             <w:rPr>
@@ -1578,14 +1569,12 @@
             </m:r>
           </m:sup>
           <m:e>
-            <w:proofErr w:type="gramStart"/>
             <m:r>
               <w:rPr>
                 <w:rFonts w:ascii="Cambria Math" w:hAnsi="Cambria Math"/>
               </w:rPr>
               <m:t>p(</m:t>
             </m:r>
-            <w:proofErr w:type="gramEnd"/>
             <m:sSup>
               <m:sSupPr>
                 <m:ctrlPr>
@@ -2031,13 +2020,7 @@
                   <w:rPr>
                     <w:rFonts w:ascii="Cambria Math" w:hAnsi="Cambria Math"/>
                   </w:rPr>
-                  <m:t>t</m:t>
-                </m:r>
-                <m:r>
-                  <w:rPr>
-                    <w:rFonts w:ascii="Cambria Math" w:hAnsi="Cambria Math"/>
-                  </w:rPr>
-                  <m:t>*</m:t>
+                  <m:t>t*</m:t>
                 </m:r>
               </m:sup>
             </m:sSubSup>
@@ -2087,13 +2070,7 @@
               <w:rPr>
                 <w:rFonts w:ascii="Cambria Math" w:hAnsi="Cambria Math"/>
               </w:rPr>
-              <m:t>t</m:t>
-            </m:r>
-            <m:r>
-              <w:rPr>
-                <w:rFonts w:ascii="Cambria Math" w:hAnsi="Cambria Math"/>
-              </w:rPr>
-              <m:t>*</m:t>
+              <m:t>t*</m:t>
             </m:r>
           </m:sup>
         </m:sSubSup>
@@ -2290,14 +2267,12 @@
                 </m:r>
               </m:sup>
             </m:sSubSup>
-            <w:proofErr w:type="gramStart"/>
             <m:r>
               <w:rPr>
                 <w:rFonts w:ascii="Cambria Math" w:hAnsi="Cambria Math"/>
               </w:rPr>
               <m:t>,…,</m:t>
             </m:r>
-            <w:proofErr w:type="gramEnd"/>
             <m:sSubSup>
               <m:sSubSupPr>
                 <m:ctrlPr>
@@ -2730,6 +2705,7 @@
           <w:id w:val="-459257645"/>
           <w:citation/>
         </w:sdtPr>
+        <w:sdtEndPr/>
         <w:sdtContent>
           <w:r>
             <w:rPr>
@@ -2840,6 +2816,7 @@
           <w:id w:val="-508215151"/>
           <w:citation/>
         </w:sdtPr>
+        <w:sdtEndPr/>
         <w:sdtContent>
           <w:r>
             <w:rPr>
@@ -2921,6 +2898,7 @@
           <w:id w:val="883302963"/>
           <w:citation/>
         </w:sdtPr>
+        <w:sdtEndPr/>
         <w:sdtContent>
           <w:r>
             <w:rPr>
@@ -2983,6 +2961,7 @@
           <w:id w:val="-383713003"/>
           <w:citation/>
         </w:sdtPr>
+        <w:sdtEndPr/>
         <w:sdtContent>
           <w:r>
             <w:rPr>
@@ -3053,6 +3032,7 @@
           <w:id w:val="-636650217"/>
           <w:citation/>
         </w:sdtPr>
+        <w:sdtEndPr/>
         <w:sdtContent>
           <w:r>
             <w:rPr>
@@ -3150,8 +3130,8 @@
       <w:tblGrid>
         <w:gridCol w:w="2738"/>
         <w:gridCol w:w="2089"/>
-        <w:gridCol w:w="937"/>
-        <w:gridCol w:w="937"/>
+        <w:gridCol w:w="997"/>
+        <w:gridCol w:w="997"/>
       </w:tblGrid>
       <w:tr>
         <w:trPr>
@@ -3427,7 +3407,6 @@
             </w:tcBorders>
             <w:shd w:val="clear" w:color="auto" w:fill="auto"/>
             <w:noWrap/>
-            <w:vAlign w:val="bottom"/>
             <w:hideMark/>
           </w:tcPr>
           <w:p>
@@ -3442,12 +3421,12 @@
             </w:pPr>
             <w:r>
               <w:rPr>
-                <w:rFonts w:asciiTheme="majorHAnsi" w:hAnsiTheme="majorHAnsi" w:cs="Courier New"/>
-                <w:color w:val="000000"/>
-                <w:sz w:val="24"/>
-                <w:szCs w:val="24"/>
-              </w:rPr>
-              <w:t>1.02</w:t>
+                <w:rFonts w:ascii="Courier New" w:hAnsi="Courier New" w:cs="Courier New"/>
+                <w:color w:val="1A1A1A"/>
+                <w:sz w:val="26"/>
+                <w:szCs w:val="26"/>
+              </w:rPr>
+              <w:t xml:space="preserve">0.802 </w:t>
             </w:r>
           </w:p>
         </w:tc>
@@ -3462,7 +3441,6 @@
             </w:tcBorders>
             <w:shd w:val="clear" w:color="auto" w:fill="auto"/>
             <w:noWrap/>
-            <w:vAlign w:val="bottom"/>
             <w:hideMark/>
           </w:tcPr>
           <w:p>
@@ -3477,12 +3455,12 @@
             </w:pPr>
             <w:r>
               <w:rPr>
-                <w:rFonts w:asciiTheme="majorHAnsi" w:hAnsiTheme="majorHAnsi" w:cs="Courier New"/>
-                <w:color w:val="000000"/>
-                <w:sz w:val="24"/>
-                <w:szCs w:val="24"/>
-              </w:rPr>
-              <w:t>0.808</w:t>
+                <w:rFonts w:ascii="Courier New" w:hAnsi="Courier New" w:cs="Courier New"/>
+                <w:color w:val="1A1A1A"/>
+                <w:sz w:val="26"/>
+                <w:szCs w:val="26"/>
+              </w:rPr>
+              <w:t>0.686</w:t>
             </w:r>
           </w:p>
         </w:tc>
@@ -3552,12 +3530,12 @@
             </w:pPr>
             <w:r>
               <w:rPr>
-                <w:rFonts w:asciiTheme="majorHAnsi" w:hAnsiTheme="majorHAnsi" w:cs="Courier New"/>
-                <w:color w:val="000000"/>
-                <w:sz w:val="24"/>
-                <w:szCs w:val="24"/>
-              </w:rPr>
-              <w:t>NA</w:t>
+                <w:rFonts w:ascii="Courier New" w:hAnsi="Courier New" w:cs="Courier New"/>
+                <w:color w:val="1A1A1A"/>
+                <w:sz w:val="26"/>
+                <w:szCs w:val="26"/>
+              </w:rPr>
+              <w:t>0.4544</w:t>
             </w:r>
           </w:p>
         </w:tc>
@@ -3587,12 +3565,12 @@
             </w:pPr>
             <w:r>
               <w:rPr>
-                <w:rFonts w:asciiTheme="majorHAnsi" w:hAnsiTheme="majorHAnsi" w:cs="Courier New"/>
-                <w:color w:val="000000"/>
-                <w:sz w:val="24"/>
-                <w:szCs w:val="24"/>
-              </w:rPr>
-              <w:t>NA</w:t>
+                <w:rFonts w:ascii="Courier New" w:hAnsi="Courier New" w:cs="Courier New"/>
+                <w:color w:val="1A1A1A"/>
+                <w:sz w:val="26"/>
+                <w:szCs w:val="26"/>
+              </w:rPr>
+              <w:t>0.981</w:t>
             </w:r>
           </w:p>
         </w:tc>
@@ -3622,12 +3600,12 @@
             </w:pPr>
             <w:r>
               <w:rPr>
-                <w:rFonts w:asciiTheme="majorHAnsi" w:hAnsiTheme="majorHAnsi" w:cs="Courier New"/>
-                <w:color w:val="000000"/>
-                <w:sz w:val="24"/>
-                <w:szCs w:val="24"/>
-              </w:rPr>
-              <w:t>NA</w:t>
+                <w:rFonts w:ascii="Courier New" w:hAnsi="Courier New" w:cs="Courier New"/>
+                <w:color w:val="1A1A1A"/>
+                <w:sz w:val="26"/>
+                <w:szCs w:val="26"/>
+              </w:rPr>
+              <w:t>0.769</w:t>
             </w:r>
           </w:p>
         </w:tc>
@@ -3697,12 +3675,12 @@
             </w:pPr>
             <w:r>
               <w:rPr>
-                <w:rFonts w:asciiTheme="majorHAnsi" w:hAnsiTheme="majorHAnsi" w:cs="Courier New"/>
-                <w:color w:val="000000"/>
-                <w:sz w:val="24"/>
-                <w:szCs w:val="24"/>
-              </w:rPr>
-              <w:t>0.043</w:t>
+                <w:rFonts w:ascii="Courier New" w:hAnsi="Courier New" w:cs="Courier New"/>
+                <w:color w:val="1A1A1A"/>
+                <w:sz w:val="26"/>
+                <w:szCs w:val="26"/>
+              </w:rPr>
+              <w:t>0.0181</w:t>
             </w:r>
           </w:p>
         </w:tc>
@@ -3732,12 +3710,12 @@
             </w:pPr>
             <w:r>
               <w:rPr>
-                <w:rFonts w:asciiTheme="majorHAnsi" w:hAnsiTheme="majorHAnsi" w:cs="Courier New"/>
-                <w:color w:val="000000"/>
-                <w:sz w:val="24"/>
-                <w:szCs w:val="24"/>
-              </w:rPr>
-              <w:t>1.260</w:t>
+                <w:rFonts w:ascii="Courier New" w:hAnsi="Courier New" w:cs="Courier New"/>
+                <w:color w:val="1A1A1A"/>
+                <w:sz w:val="26"/>
+                <w:szCs w:val="26"/>
+              </w:rPr>
+              <w:t>0.808</w:t>
             </w:r>
           </w:p>
         </w:tc>
@@ -3767,12 +3745,12 @@
             </w:pPr>
             <w:r>
               <w:rPr>
-                <w:rFonts w:asciiTheme="majorHAnsi" w:hAnsiTheme="majorHAnsi" w:cs="Courier New"/>
-                <w:color w:val="000000"/>
-                <w:sz w:val="24"/>
-                <w:szCs w:val="24"/>
-              </w:rPr>
-              <w:t>1.099</w:t>
+                <w:rFonts w:ascii="Courier New" w:hAnsi="Courier New" w:cs="Courier New"/>
+                <w:color w:val="1A1A1A"/>
+                <w:sz w:val="26"/>
+                <w:szCs w:val="26"/>
+              </w:rPr>
+              <w:t>0.750</w:t>
             </w:r>
           </w:p>
         </w:tc>
@@ -3860,12 +3838,12 @@
             </w:pPr>
             <w:r>
               <w:rPr>
-                <w:rFonts w:asciiTheme="majorHAnsi" w:hAnsiTheme="majorHAnsi" w:cs="Courier New"/>
-                <w:color w:val="000000"/>
-                <w:sz w:val="24"/>
-                <w:szCs w:val="24"/>
-              </w:rPr>
-              <w:t>0.284</w:t>
+                <w:rFonts w:ascii="Courier New" w:hAnsi="Courier New" w:cs="Courier New"/>
+                <w:color w:val="1A1A1A"/>
+                <w:sz w:val="26"/>
+                <w:szCs w:val="26"/>
+              </w:rPr>
+              <w:t>0.0760</w:t>
             </w:r>
           </w:p>
         </w:tc>
@@ -3895,10 +3873,10 @@
             </w:pPr>
             <w:r>
               <w:rPr>
-                <w:rFonts w:asciiTheme="majorHAnsi" w:hAnsiTheme="majorHAnsi" w:cs="Courier New"/>
-                <w:color w:val="000000"/>
-                <w:sz w:val="24"/>
-                <w:szCs w:val="24"/>
+                <w:rFonts w:ascii="Courier New" w:hAnsi="Courier New" w:cs="Courier New"/>
+                <w:color w:val="1A1A1A"/>
+                <w:sz w:val="26"/>
+                <w:szCs w:val="26"/>
               </w:rPr>
               <w:t>1.610</w:t>
             </w:r>
@@ -3930,10 +3908,10 @@
             </w:pPr>
             <w:r>
               <w:rPr>
-                <w:rFonts w:asciiTheme="majorHAnsi" w:hAnsiTheme="majorHAnsi" w:cs="Courier New"/>
-                <w:color w:val="000000"/>
-                <w:sz w:val="24"/>
-                <w:szCs w:val="24"/>
+                <w:rFonts w:ascii="Courier New" w:hAnsi="Courier New" w:cs="Courier New"/>
+                <w:color w:val="1A1A1A"/>
+                <w:sz w:val="26"/>
+                <w:szCs w:val="26"/>
               </w:rPr>
               <w:t>1.252</w:t>
             </w:r>
@@ -4032,12 +4010,12 @@
             </w:pPr>
             <w:r>
               <w:rPr>
-                <w:rFonts w:asciiTheme="majorHAnsi" w:hAnsiTheme="majorHAnsi" w:cs="Courier New"/>
-                <w:color w:val="000000"/>
-                <w:sz w:val="24"/>
-                <w:szCs w:val="24"/>
-              </w:rPr>
-              <w:t>0.086</w:t>
+                <w:rFonts w:ascii="Courier New" w:hAnsi="Courier New" w:cs="Courier New"/>
+                <w:color w:val="1A1A1A"/>
+                <w:sz w:val="26"/>
+                <w:szCs w:val="26"/>
+              </w:rPr>
+              <w:t>0.0547</w:t>
             </w:r>
           </w:p>
         </w:tc>
@@ -4067,10 +4045,10 @@
             </w:pPr>
             <w:r>
               <w:rPr>
-                <w:rFonts w:asciiTheme="majorHAnsi" w:hAnsiTheme="majorHAnsi" w:cs="Courier New"/>
-                <w:color w:val="000000"/>
-                <w:sz w:val="24"/>
-                <w:szCs w:val="24"/>
+                <w:rFonts w:ascii="Courier New" w:hAnsi="Courier New" w:cs="Courier New"/>
+                <w:color w:val="1A1A1A"/>
+                <w:sz w:val="26"/>
+                <w:szCs w:val="26"/>
               </w:rPr>
               <w:t>1.740</w:t>
             </w:r>
@@ -4102,10 +4080,10 @@
             </w:pPr>
             <w:r>
               <w:rPr>
-                <w:rFonts w:asciiTheme="majorHAnsi" w:hAnsiTheme="majorHAnsi" w:cs="Courier New"/>
-                <w:color w:val="000000"/>
-                <w:sz w:val="24"/>
-                <w:szCs w:val="24"/>
+                <w:rFonts w:ascii="Courier New" w:hAnsi="Courier New" w:cs="Courier New"/>
+                <w:color w:val="1A1A1A"/>
+                <w:sz w:val="26"/>
+                <w:szCs w:val="26"/>
               </w:rPr>
               <w:t>1.412</w:t>
             </w:r>
@@ -4187,12 +4165,12 @@
             </w:pPr>
             <w:r>
               <w:rPr>
-                <w:rFonts w:asciiTheme="majorHAnsi" w:hAnsiTheme="majorHAnsi" w:cs="Courier New"/>
-                <w:color w:val="000000"/>
-                <w:sz w:val="24"/>
-                <w:szCs w:val="24"/>
-              </w:rPr>
-              <w:t>0.035</w:t>
+                <w:rFonts w:ascii="Courier New" w:hAnsi="Courier New" w:cs="Courier New"/>
+                <w:color w:val="1A1A1A"/>
+                <w:sz w:val="26"/>
+                <w:szCs w:val="26"/>
+              </w:rPr>
+              <w:t>0.0585</w:t>
             </w:r>
           </w:p>
         </w:tc>
@@ -4222,12 +4200,12 @@
             </w:pPr>
             <w:r>
               <w:rPr>
-                <w:rFonts w:asciiTheme="majorHAnsi" w:hAnsiTheme="majorHAnsi" w:cs="Courier New"/>
-                <w:color w:val="000000"/>
-                <w:sz w:val="24"/>
-                <w:szCs w:val="24"/>
-              </w:rPr>
-              <w:t>2.300</w:t>
+                <w:rFonts w:ascii="Courier New" w:hAnsi="Courier New" w:cs="Courier New"/>
+                <w:color w:val="1A1A1A"/>
+                <w:sz w:val="26"/>
+                <w:szCs w:val="26"/>
+              </w:rPr>
+              <w:t>2.299</w:t>
             </w:r>
           </w:p>
         </w:tc>
@@ -4257,10 +4235,10 @@
             </w:pPr>
             <w:r>
               <w:rPr>
-                <w:rFonts w:asciiTheme="majorHAnsi" w:hAnsiTheme="majorHAnsi" w:cs="Courier New"/>
-                <w:color w:val="000000"/>
-                <w:sz w:val="24"/>
-                <w:szCs w:val="24"/>
+                <w:rFonts w:ascii="Courier New" w:hAnsi="Courier New" w:cs="Courier New"/>
+                <w:color w:val="1A1A1A"/>
+                <w:sz w:val="26"/>
+                <w:szCs w:val="26"/>
               </w:rPr>
               <w:t>1.751</w:t>
             </w:r>
@@ -4342,12 +4320,12 @@
             </w:pPr>
             <w:r>
               <w:rPr>
-                <w:rFonts w:asciiTheme="majorHAnsi" w:hAnsiTheme="majorHAnsi" w:cs="Courier New"/>
-                <w:color w:val="000000"/>
-                <w:sz w:val="24"/>
-                <w:szCs w:val="24"/>
-              </w:rPr>
-              <w:t>0.406</w:t>
+                <w:rFonts w:ascii="Courier New" w:hAnsi="Courier New" w:cs="Courier New"/>
+                <w:color w:val="1A1A1A"/>
+                <w:sz w:val="26"/>
+                <w:szCs w:val="26"/>
+              </w:rPr>
+              <w:t>0.1056</w:t>
             </w:r>
           </w:p>
         </w:tc>
@@ -4377,12 +4355,12 @@
             </w:pPr>
             <w:r>
               <w:rPr>
-                <w:rFonts w:asciiTheme="majorHAnsi" w:hAnsiTheme="majorHAnsi" w:cs="Courier New"/>
-                <w:color w:val="000000"/>
-                <w:sz w:val="24"/>
-                <w:szCs w:val="24"/>
-              </w:rPr>
-              <w:t>1.960</w:t>
+                <w:rFonts w:ascii="Courier New" w:hAnsi="Courier New" w:cs="Courier New"/>
+                <w:color w:val="1A1A1A"/>
+                <w:sz w:val="26"/>
+                <w:szCs w:val="26"/>
+              </w:rPr>
+              <w:t>1.963</w:t>
             </w:r>
           </w:p>
         </w:tc>
@@ -4412,10 +4390,10 @@
             </w:pPr>
             <w:r>
               <w:rPr>
-                <w:rFonts w:asciiTheme="majorHAnsi" w:hAnsiTheme="majorHAnsi" w:cs="Courier New"/>
-                <w:color w:val="000000"/>
-                <w:sz w:val="24"/>
-                <w:szCs w:val="24"/>
+                <w:rFonts w:ascii="Courier New" w:hAnsi="Courier New" w:cs="Courier New"/>
+                <w:color w:val="1A1A1A"/>
+                <w:sz w:val="26"/>
+                <w:szCs w:val="26"/>
               </w:rPr>
               <w:t>1.426</w:t>
             </w:r>
@@ -4498,12 +4476,12 @@
             </w:pPr>
             <w:r>
               <w:rPr>
-                <w:rFonts w:asciiTheme="majorHAnsi" w:hAnsiTheme="majorHAnsi" w:cs="Courier New"/>
-                <w:color w:val="000000"/>
-                <w:sz w:val="24"/>
-                <w:szCs w:val="24"/>
-              </w:rPr>
-              <w:t>0.026</w:t>
+                <w:rFonts w:ascii="Courier New" w:hAnsi="Courier New" w:cs="Courier New"/>
+                <w:color w:val="1A1A1A"/>
+                <w:sz w:val="26"/>
+                <w:szCs w:val="26"/>
+              </w:rPr>
+              <w:t>0.0441</w:t>
             </w:r>
           </w:p>
         </w:tc>
@@ -4533,12 +4511,12 @@
             </w:pPr>
             <w:r>
               <w:rPr>
-                <w:rFonts w:asciiTheme="majorHAnsi" w:hAnsiTheme="majorHAnsi" w:cs="Courier New"/>
-                <w:color w:val="000000"/>
-                <w:sz w:val="24"/>
-                <w:szCs w:val="24"/>
-              </w:rPr>
-              <w:t>1.780</w:t>
+                <w:rFonts w:ascii="Courier New" w:hAnsi="Courier New" w:cs="Courier New"/>
+                <w:color w:val="1A1A1A"/>
+                <w:sz w:val="26"/>
+                <w:szCs w:val="26"/>
+              </w:rPr>
+              <w:t>1.775</w:t>
             </w:r>
           </w:p>
         </w:tc>
@@ -4568,12 +4546,12 @@
             </w:pPr>
             <w:r>
               <w:rPr>
-                <w:rFonts w:asciiTheme="majorHAnsi" w:hAnsiTheme="majorHAnsi" w:cs="Courier New"/>
-                <w:color w:val="000000"/>
-                <w:sz w:val="24"/>
-                <w:szCs w:val="24"/>
-              </w:rPr>
-              <w:t>1.568</w:t>
+                <w:rFonts w:ascii="Courier New" w:hAnsi="Courier New" w:cs="Courier New"/>
+                <w:color w:val="1A1A1A"/>
+                <w:sz w:val="26"/>
+                <w:szCs w:val="26"/>
+              </w:rPr>
+              <w:t>1.549</w:t>
             </w:r>
           </w:p>
         </w:tc>
@@ -4645,12 +4623,12 @@
             </w:pPr>
             <w:r>
               <w:rPr>
-                <w:rFonts w:asciiTheme="majorHAnsi" w:hAnsiTheme="majorHAnsi" w:cs="Courier New"/>
-                <w:color w:val="000000"/>
-                <w:sz w:val="24"/>
-                <w:szCs w:val="24"/>
-              </w:rPr>
-              <w:t>0.000</w:t>
+                <w:rFonts w:ascii="Courier New" w:hAnsi="Courier New" w:cs="Courier New"/>
+                <w:color w:val="1A1A1A"/>
+                <w:sz w:val="26"/>
+                <w:szCs w:val="26"/>
+              </w:rPr>
+              <w:t>0.0143</w:t>
             </w:r>
           </w:p>
         </w:tc>
@@ -4680,12 +4658,12 @@
             </w:pPr>
             <w:r>
               <w:rPr>
-                <w:rFonts w:asciiTheme="majorHAnsi" w:hAnsiTheme="majorHAnsi" w:cs="Courier New"/>
-                <w:color w:val="000000"/>
-                <w:sz w:val="24"/>
-                <w:szCs w:val="24"/>
-              </w:rPr>
-              <w:t>2.810</w:t>
+                <w:rFonts w:ascii="Courier New" w:hAnsi="Courier New" w:cs="Courier New"/>
+                <w:color w:val="1A1A1A"/>
+                <w:sz w:val="26"/>
+                <w:szCs w:val="26"/>
+              </w:rPr>
+              <w:t>2.806</w:t>
             </w:r>
           </w:p>
         </w:tc>
@@ -4715,10 +4693,10 @@
             </w:pPr>
             <w:r>
               <w:rPr>
-                <w:rFonts w:asciiTheme="majorHAnsi" w:hAnsiTheme="majorHAnsi" w:cs="Courier New"/>
-                <w:color w:val="000000"/>
-                <w:sz w:val="24"/>
-                <w:szCs w:val="24"/>
+                <w:rFonts w:ascii="Courier New" w:hAnsi="Courier New" w:cs="Courier New"/>
+                <w:color w:val="1A1A1A"/>
+                <w:sz w:val="26"/>
+                <w:szCs w:val="26"/>
               </w:rPr>
               <w:t>2.240</w:t>
             </w:r>
@@ -4790,12 +4768,12 @@
             </w:pPr>
             <w:r>
               <w:rPr>
-                <w:rFonts w:asciiTheme="majorHAnsi" w:hAnsiTheme="majorHAnsi" w:cs="Courier New"/>
-                <w:color w:val="000000"/>
-                <w:sz w:val="24"/>
-                <w:szCs w:val="24"/>
-              </w:rPr>
-              <w:t>0.121</w:t>
+                <w:rFonts w:ascii="Courier New" w:hAnsi="Courier New" w:cs="Courier New"/>
+                <w:color w:val="1A1A1A"/>
+                <w:sz w:val="26"/>
+                <w:szCs w:val="26"/>
+              </w:rPr>
+              <w:t>0.0461</w:t>
             </w:r>
           </w:p>
         </w:tc>
@@ -4825,12 +4803,12 @@
             </w:pPr>
             <w:r>
               <w:rPr>
-                <w:rFonts w:asciiTheme="majorHAnsi" w:hAnsiTheme="majorHAnsi" w:cs="Courier New"/>
-                <w:color w:val="000000"/>
-                <w:sz w:val="24"/>
-                <w:szCs w:val="24"/>
-              </w:rPr>
-              <w:t>2.140</w:t>
+                <w:rFonts w:ascii="Courier New" w:hAnsi="Courier New" w:cs="Courier New"/>
+                <w:color w:val="1A1A1A"/>
+                <w:sz w:val="26"/>
+                <w:szCs w:val="26"/>
+              </w:rPr>
+              <w:t>2.144</w:t>
             </w:r>
           </w:p>
         </w:tc>
@@ -4860,13 +4838,337 @@
             </w:pPr>
             <w:r>
               <w:rPr>
+                <w:rFonts w:ascii="Courier New" w:hAnsi="Courier New" w:cs="Courier New"/>
+                <w:color w:val="1A1A1A"/>
+                <w:sz w:val="26"/>
+                <w:szCs w:val="26"/>
+              </w:rPr>
+              <w:t>1.734</w:t>
+            </w:r>
+          </w:p>
+        </w:tc>
+      </w:tr>
+      <w:tr>
+        <w:trPr>
+          <w:trHeight w:val="300"/>
+          <w:jc w:val="center"/>
+        </w:trPr>
+        <w:tc>
+          <w:tcPr>
+            <w:tcW w:w="2738" w:type="dxa"/>
+            <w:tcBorders>
+              <w:top w:val="nil"/>
+              <w:left w:val="nil"/>
+              <w:bottom w:val="nil"/>
+              <w:right w:val="nil"/>
+            </w:tcBorders>
+            <w:shd w:val="clear" w:color="auto" w:fill="auto"/>
+            <w:noWrap/>
+            <w:vAlign w:val="bottom"/>
+          </w:tcPr>
+          <w:p>
+            <w:pPr>
+              <w:rPr>
                 <w:rFonts w:asciiTheme="majorHAnsi" w:hAnsiTheme="majorHAnsi" w:cs="Courier New"/>
                 <w:color w:val="000000"/>
                 <w:sz w:val="24"/>
                 <w:szCs w:val="24"/>
               </w:rPr>
-              <w:t>1.734</w:t>
+            </w:pPr>
+            <w:r>
+              <w:rPr>
+                <w:rFonts w:asciiTheme="majorHAnsi" w:hAnsiTheme="majorHAnsi" w:cs="Courier New"/>
+                <w:color w:val="000000"/>
+                <w:sz w:val="24"/>
+                <w:szCs w:val="24"/>
+              </w:rPr>
+              <w:t>Lewis-Beck/</w:t>
             </w:r>
+            <w:proofErr w:type="spellStart"/>
+            <w:r>
+              <w:rPr>
+                <w:rFonts w:asciiTheme="majorHAnsi" w:hAnsiTheme="majorHAnsi" w:cs="Courier New"/>
+                <w:color w:val="000000"/>
+                <w:sz w:val="24"/>
+                <w:szCs w:val="24"/>
+              </w:rPr>
+              <w:t>Tien</w:t>
+            </w:r>
+            <w:proofErr w:type="spellEnd"/>
+            <w:r>
+              <w:rPr>
+                <w:rFonts w:asciiTheme="majorHAnsi" w:hAnsiTheme="majorHAnsi" w:cs="Courier New"/>
+                <w:color w:val="000000"/>
+                <w:sz w:val="24"/>
+                <w:szCs w:val="24"/>
+              </w:rPr>
+              <w:t xml:space="preserve"> Jobs</w:t>
+            </w:r>
+          </w:p>
+        </w:tc>
+        <w:tc>
+          <w:tcPr>
+            <w:tcW w:w="2089" w:type="dxa"/>
+            <w:tcBorders>
+              <w:top w:val="nil"/>
+              <w:left w:val="nil"/>
+              <w:bottom w:val="nil"/>
+              <w:right w:val="nil"/>
+            </w:tcBorders>
+            <w:shd w:val="clear" w:color="auto" w:fill="auto"/>
+            <w:noWrap/>
+            <w:vAlign w:val="bottom"/>
+          </w:tcPr>
+          <w:p>
+            <w:pPr>
+              <w:jc w:val="right"/>
+              <w:rPr>
+                <w:rFonts w:ascii="Courier New" w:hAnsi="Courier New" w:cs="Courier New"/>
+                <w:color w:val="1A1A1A"/>
+                <w:sz w:val="26"/>
+                <w:szCs w:val="26"/>
+              </w:rPr>
+            </w:pPr>
+            <w:r>
+              <w:rPr>
+                <w:rFonts w:ascii="Courier New" w:hAnsi="Courier New" w:cs="Courier New"/>
+                <w:color w:val="1A1A1A"/>
+                <w:sz w:val="26"/>
+                <w:szCs w:val="26"/>
+              </w:rPr>
+              <w:t>0.0910</w:t>
+            </w:r>
+          </w:p>
+        </w:tc>
+        <w:tc>
+          <w:tcPr>
+            <w:tcW w:w="937" w:type="dxa"/>
+            <w:tcBorders>
+              <w:top w:val="nil"/>
+              <w:left w:val="nil"/>
+              <w:bottom w:val="nil"/>
+              <w:right w:val="nil"/>
+            </w:tcBorders>
+            <w:shd w:val="clear" w:color="auto" w:fill="auto"/>
+            <w:noWrap/>
+            <w:vAlign w:val="bottom"/>
+          </w:tcPr>
+          <w:p>
+            <w:pPr>
+              <w:jc w:val="right"/>
+              <w:rPr>
+                <w:rFonts w:ascii="Courier New" w:hAnsi="Courier New" w:cs="Courier New"/>
+                <w:color w:val="1A1A1A"/>
+                <w:sz w:val="26"/>
+                <w:szCs w:val="26"/>
+              </w:rPr>
+            </w:pPr>
+            <w:r>
+              <w:rPr>
+                <w:rFonts w:ascii="Courier New" w:hAnsi="Courier New" w:cs="Courier New"/>
+                <w:color w:val="1A1A1A"/>
+                <w:sz w:val="26"/>
+                <w:szCs w:val="26"/>
+              </w:rPr>
+              <w:t>1.264</w:t>
+            </w:r>
+          </w:p>
+        </w:tc>
+        <w:tc>
+          <w:tcPr>
+            <w:tcW w:w="937" w:type="dxa"/>
+            <w:tcBorders>
+              <w:top w:val="nil"/>
+              <w:left w:val="nil"/>
+              <w:bottom w:val="nil"/>
+              <w:right w:val="nil"/>
+            </w:tcBorders>
+            <w:shd w:val="clear" w:color="auto" w:fill="auto"/>
+            <w:noWrap/>
+            <w:vAlign w:val="bottom"/>
+          </w:tcPr>
+          <w:p>
+            <w:pPr>
+              <w:jc w:val="right"/>
+              <w:rPr>
+                <w:rFonts w:ascii="Courier New" w:hAnsi="Courier New" w:cs="Courier New"/>
+                <w:color w:val="1A1A1A"/>
+                <w:sz w:val="26"/>
+                <w:szCs w:val="26"/>
+              </w:rPr>
+            </w:pPr>
+            <w:r>
+              <w:rPr>
+                <w:rFonts w:ascii="Courier New" w:hAnsi="Courier New" w:cs="Courier New"/>
+                <w:color w:val="1A1A1A"/>
+                <w:sz w:val="26"/>
+                <w:szCs w:val="26"/>
+              </w:rPr>
+              <w:t>1.050</w:t>
+            </w:r>
+          </w:p>
+        </w:tc>
+      </w:tr>
+      <w:tr>
+        <w:trPr>
+          <w:trHeight w:val="300"/>
+          <w:jc w:val="center"/>
+        </w:trPr>
+        <w:tc>
+          <w:tcPr>
+            <w:tcW w:w="2738" w:type="dxa"/>
+            <w:tcBorders>
+              <w:top w:val="nil"/>
+              <w:left w:val="nil"/>
+              <w:bottom w:val="nil"/>
+              <w:right w:val="nil"/>
+            </w:tcBorders>
+            <w:shd w:val="clear" w:color="auto" w:fill="auto"/>
+            <w:noWrap/>
+            <w:vAlign w:val="bottom"/>
+          </w:tcPr>
+          <w:p>
+            <w:pPr>
+              <w:rPr>
+                <w:rFonts w:asciiTheme="majorHAnsi" w:hAnsiTheme="majorHAnsi" w:cs="Courier New"/>
+                <w:color w:val="000000"/>
+                <w:sz w:val="24"/>
+                <w:szCs w:val="24"/>
+              </w:rPr>
+            </w:pPr>
+            <w:r>
+              <w:rPr>
+                <w:rFonts w:asciiTheme="majorHAnsi" w:hAnsiTheme="majorHAnsi" w:cs="Courier New"/>
+                <w:color w:val="000000"/>
+                <w:sz w:val="24"/>
+                <w:szCs w:val="24"/>
+              </w:rPr>
+              <w:t>Lewis-Beck/</w:t>
+            </w:r>
+            <w:proofErr w:type="spellStart"/>
+            <w:r>
+              <w:rPr>
+                <w:rFonts w:asciiTheme="majorHAnsi" w:hAnsiTheme="majorHAnsi" w:cs="Courier New"/>
+                <w:color w:val="000000"/>
+                <w:sz w:val="24"/>
+                <w:szCs w:val="24"/>
+              </w:rPr>
+              <w:t>Tien</w:t>
+            </w:r>
+            <w:proofErr w:type="spellEnd"/>
+            <w:r>
+              <w:rPr>
+                <w:rFonts w:asciiTheme="majorHAnsi" w:hAnsiTheme="majorHAnsi" w:cs="Courier New"/>
+                <w:color w:val="000000"/>
+                <w:sz w:val="24"/>
+                <w:szCs w:val="24"/>
+              </w:rPr>
+              <w:t xml:space="preserve"> Proxy</w:t>
+            </w:r>
+          </w:p>
+        </w:tc>
+        <w:tc>
+          <w:tcPr>
+            <w:tcW w:w="2089" w:type="dxa"/>
+            <w:tcBorders>
+              <w:top w:val="nil"/>
+              <w:left w:val="nil"/>
+              <w:bottom w:val="nil"/>
+              <w:right w:val="nil"/>
+            </w:tcBorders>
+            <w:shd w:val="clear" w:color="auto" w:fill="auto"/>
+            <w:noWrap/>
+            <w:vAlign w:val="bottom"/>
+          </w:tcPr>
+          <w:p>
+            <w:pPr>
+              <w:jc w:val="right"/>
+              <w:rPr>
+                <w:rFonts w:ascii="Courier New" w:hAnsi="Courier New" w:cs="Courier New"/>
+                <w:color w:val="1A1A1A"/>
+                <w:sz w:val="26"/>
+                <w:szCs w:val="26"/>
+              </w:rPr>
+            </w:pPr>
+            <w:r>
+              <w:rPr>
+                <w:rFonts w:ascii="Courier New" w:hAnsi="Courier New" w:cs="Courier New"/>
+                <w:color w:val="1A1A1A"/>
+                <w:sz w:val="26"/>
+                <w:szCs w:val="26"/>
+              </w:rPr>
+              <w:t>0.0116</w:t>
+            </w:r>
+          </w:p>
+        </w:tc>
+        <w:tc>
+          <w:tcPr>
+            <w:tcW w:w="937" w:type="dxa"/>
+            <w:tcBorders>
+              <w:top w:val="nil"/>
+              <w:left w:val="nil"/>
+              <w:bottom w:val="nil"/>
+              <w:right w:val="nil"/>
+            </w:tcBorders>
+            <w:shd w:val="clear" w:color="auto" w:fill="auto"/>
+            <w:noWrap/>
+            <w:vAlign w:val="bottom"/>
+          </w:tcPr>
+          <w:p>
+            <w:pPr>
+              <w:jc w:val="right"/>
+              <w:rPr>
+                <w:rFonts w:ascii="Courier New" w:hAnsi="Courier New" w:cs="Courier New"/>
+                <w:color w:val="1A1A1A"/>
+                <w:sz w:val="26"/>
+                <w:szCs w:val="26"/>
+              </w:rPr>
+            </w:pPr>
+            <w:r>
+              <w:rPr>
+                <w:rFonts w:ascii="Courier New" w:hAnsi="Courier New" w:cs="Courier New"/>
+                <w:color w:val="1A1A1A"/>
+                <w:sz w:val="26"/>
+                <w:szCs w:val="26"/>
+              </w:rPr>
+              <w:t>2.501</w:t>
+            </w:r>
+          </w:p>
+        </w:tc>
+        <w:tc>
+          <w:tcPr>
+            <w:tcW w:w="937" w:type="dxa"/>
+            <w:tcBorders>
+              <w:top w:val="nil"/>
+              <w:left w:val="nil"/>
+              <w:bottom w:val="nil"/>
+              <w:right w:val="nil"/>
+            </w:tcBorders>
+            <w:shd w:val="clear" w:color="auto" w:fill="auto"/>
+            <w:noWrap/>
+            <w:vAlign w:val="bottom"/>
+          </w:tcPr>
+          <w:p>
+            <w:pPr>
+              <w:jc w:val="right"/>
+              <w:rPr>
+                <w:rFonts w:ascii="Courier New" w:hAnsi="Courier New" w:cs="Courier New"/>
+                <w:color w:val="1A1A1A"/>
+                <w:sz w:val="26"/>
+                <w:szCs w:val="26"/>
+              </w:rPr>
+            </w:pPr>
+            <w:r>
+              <w:rPr>
+                <w:rFonts w:ascii="Courier New" w:hAnsi="Courier New" w:cs="Courier New"/>
+                <w:color w:val="1A1A1A"/>
+                <w:sz w:val="26"/>
+                <w:szCs w:val="26"/>
+              </w:rPr>
+              <w:t>2.159</w:t>
+            </w:r>
+            <w:bookmarkStart w:id="1" w:name="_GoBack"/>
+            <w:bookmarkEnd w:id="1"/>
           </w:p>
         </w:tc>
       </w:tr>
@@ -4935,12 +5237,12 @@
             </w:pPr>
             <w:r>
               <w:rPr>
-                <w:rFonts w:asciiTheme="majorHAnsi" w:hAnsiTheme="majorHAnsi" w:cs="Courier New"/>
-                <w:color w:val="000000"/>
-                <w:sz w:val="24"/>
-                <w:szCs w:val="24"/>
-              </w:rPr>
-              <w:t>0.000</w:t>
+                <w:rFonts w:ascii="Courier New" w:hAnsi="Courier New" w:cs="Courier New"/>
+                <w:color w:val="1A1A1A"/>
+                <w:sz w:val="26"/>
+                <w:szCs w:val="26"/>
+              </w:rPr>
+              <w:t>0.0254</w:t>
             </w:r>
           </w:p>
         </w:tc>
@@ -4970,12 +5272,12 @@
             </w:pPr>
             <w:r>
               <w:rPr>
-                <w:rFonts w:asciiTheme="majorHAnsi" w:hAnsiTheme="majorHAnsi" w:cs="Courier New"/>
-                <w:color w:val="000000"/>
-                <w:sz w:val="24"/>
-                <w:szCs w:val="24"/>
-              </w:rPr>
-              <w:t>3.940</w:t>
+                <w:rFonts w:ascii="Courier New" w:hAnsi="Courier New" w:cs="Courier New"/>
+                <w:color w:val="1A1A1A"/>
+                <w:sz w:val="26"/>
+                <w:szCs w:val="26"/>
+              </w:rPr>
+              <w:t>3.943</w:t>
             </w:r>
           </w:p>
         </w:tc>
@@ -4997,18 +5299,18 @@
             <w:pPr>
               <w:jc w:val="right"/>
               <w:rPr>
-                <w:rFonts w:asciiTheme="majorHAnsi" w:hAnsiTheme="majorHAnsi" w:cs="Courier New"/>
-                <w:color w:val="000000"/>
-                <w:sz w:val="24"/>
-                <w:szCs w:val="24"/>
+                <w:rFonts w:ascii="Courier New" w:hAnsi="Courier New" w:cs="Courier New"/>
+                <w:color w:val="1A1A1A"/>
+                <w:sz w:val="26"/>
+                <w:szCs w:val="26"/>
               </w:rPr>
             </w:pPr>
             <w:r>
               <w:rPr>
-                <w:rFonts w:asciiTheme="majorHAnsi" w:hAnsiTheme="majorHAnsi" w:cs="Courier New"/>
-                <w:color w:val="000000"/>
-                <w:sz w:val="24"/>
-                <w:szCs w:val="24"/>
+                <w:rFonts w:ascii="Courier New" w:hAnsi="Courier New" w:cs="Courier New"/>
+                <w:color w:val="1A1A1A"/>
+                <w:sz w:val="26"/>
+                <w:szCs w:val="26"/>
               </w:rPr>
               <w:t>3.329</w:t>
             </w:r>
@@ -5173,20 +5475,20 @@
         <w:rPr>
           <w:rFonts w:asciiTheme="majorHAnsi" w:hAnsiTheme="majorHAnsi"/>
         </w:rPr>
-        <w:t>is based on the idea</w:t>
-      </w:r>
-      <w:r>
-        <w:rPr>
-          <w:rFonts w:asciiTheme="majorHAnsi" w:hAnsiTheme="majorHAnsi"/>
-        </w:rPr>
-        <w:t xml:space="preserve"> that a fiscally expansionary policy, even controlling for Fair's variables </w:t>
+        <w:t xml:space="preserve">is </w:t>
       </w:r>
       <w:r>
         <w:rPr>
           <w:rFonts w:asciiTheme="majorHAnsi" w:hAnsiTheme="majorHAnsi"/>
         </w:rPr>
         <w:lastRenderedPageBreak/>
-        <w:t>measuring economic growth, time in office, and party, costs the incumbent party candidate an average of four percent points of the two-party vote</w:t>
+        <w:t>based on the idea</w:t>
+      </w:r>
+      <w:r>
+        <w:rPr>
+          <w:rFonts w:asciiTheme="majorHAnsi" w:hAnsiTheme="majorHAnsi"/>
+        </w:rPr>
+        <w:t xml:space="preserve"> that a fiscally expansionary policy, even controlling for Fair's variables measuring economic growth, time in office, and party, costs the incumbent party candidate an average of four percent points of the two-party vote</w:t>
       </w:r>
       <w:r>
         <w:rPr>
@@ -5322,14 +5624,14 @@
         <w:rPr>
           <w:rFonts w:asciiTheme="majorHAnsi" w:hAnsiTheme="majorHAnsi"/>
         </w:rPr>
-        <w:t xml:space="preserve"> You can find the component predictions in the other articles in this symposium. Using these with the information our approach develops about their individual accuracies, </w:t>
+        <w:t xml:space="preserve"> You can find the component predictions in the other articles in this symposium. </w:t>
       </w:r>
       <w:r>
         <w:rPr>
           <w:rFonts w:asciiTheme="majorHAnsi" w:hAnsiTheme="majorHAnsi"/>
         </w:rPr>
         <w:lastRenderedPageBreak/>
-        <w:t xml:space="preserve">we estimate that the vote for the Democratic Candidate for the 2012 U.S. Presidential Election will be </w:t>
+        <w:t xml:space="preserve">Using these with the information our approach develops about their individual accuracies, we estimate that the vote for the Democratic Candidate for the 2012 U.S. Presidential Election will be </w:t>
       </w:r>
       <w:r>
         <w:rPr>
@@ -5393,12 +5695,12 @@
           <w:rFonts w:asciiTheme="majorHAnsi" w:hAnsiTheme="majorHAnsi"/>
         </w:rPr>
       </w:pPr>
-      <w:bookmarkStart w:id="1" w:name="_GoBack"/>
       <w:r>
         <w:rPr>
           <w:rFonts w:asciiTheme="majorHAnsi" w:hAnsiTheme="majorHAnsi"/>
           <w:noProof/>
         </w:rPr>
+        <w:lastRenderedPageBreak/>
         <w:drawing>
           <wp:inline distT="0" distB="0" distL="0" distR="0" wp14:anchorId="4DBFE269" wp14:editId="6CA08859">
             <wp:extent cx="4572000" cy="5494655"/>
@@ -5448,7 +5750,6 @@
           </wp:inline>
         </w:drawing>
       </w:r>
-      <w:bookmarkEnd w:id="1"/>
     </w:p>
     <w:p>
       <w:pPr>
@@ -5461,7 +5762,6 @@
         <w:rPr>
           <w:rFonts w:asciiTheme="majorHAnsi" w:hAnsiTheme="majorHAnsi"/>
         </w:rPr>
-        <w:lastRenderedPageBreak/>
         <w:t>The dash</w:t>
       </w:r>
       <w:r>
@@ -5506,7 +5806,7 @@
     <w:sdt>
       <w:sdtPr>
         <w:rPr>
-          <w:rFonts w:eastAsia="Times New Roman" w:cs="Times New Roman"/>
+          <w:rFonts w:ascii="Arial" w:eastAsia="Times New Roman" w:hAnsi="Arial" w:cs="Times New Roman"/>
           <w:b w:val="0"/>
           <w:bCs w:val="0"/>
           <w:color w:val="auto"/>
@@ -5520,6 +5820,7 @@
           <w:docPartUnique/>
         </w:docPartObj>
       </w:sdtPr>
+      <w:sdtEndPr/>
       <w:sdtContent>
         <w:p>
           <w:pPr>
@@ -5583,6 +5884,7 @@
             <w:id w:val="111145805"/>
             <w:bibliography/>
           </w:sdtPr>
+          <w:sdtEndPr/>
           <w:sdtContent>
             <w:p>
               <w:pPr>
@@ -6022,7 +6324,6 @@
                   <w:sz w:val="24"/>
                   <w:szCs w:val="24"/>
                 </w:rPr>
-                <w:lastRenderedPageBreak/>
                 <w:t xml:space="preserve">Stevens, J. (2012, June 24). Political Scientists Are Lousy Forecasters. </w:t>
               </w:r>
               <w:r>
@@ -6202,6 +6503,7 @@
                   <w:sz w:val="24"/>
                   <w:szCs w:val="24"/>
                 </w:rPr>
+                <w:lastRenderedPageBreak/>
                 <w:t xml:space="preserve">William A. Brock, S. N. (2007). Model Uncertainty and Policy Evaluation: Some Theory and Empirics. </w:t>
               </w:r>
               <w:r>
@@ -6474,6 +6776,7 @@
           <w:docPartUnique/>
         </w:docPartObj>
       </w:sdtPr>
+      <w:sdtEndPr/>
       <w:sdtContent>
         <w:p>
           <w:pPr>
@@ -6570,23 +6873,22 @@
         </w:rPr>
         <w:t xml:space="preserve">M. </w:t>
       </w:r>
-      <w:proofErr w:type="spellStart"/>
       <w:r>
         <w:rPr>
           <w:rFonts w:asciiTheme="majorHAnsi" w:hAnsiTheme="majorHAnsi" w:cs="Courier New"/>
           <w:sz w:val="24"/>
           <w:szCs w:val="24"/>
         </w:rPr>
-        <w:t>Hollenbach</w:t>
-      </w:r>
-      <w:proofErr w:type="spellEnd"/>
+        <w:t xml:space="preserve">Hollenbach is a PhD student with a focus in Political Economy and Methods. His current interests are the political economy of taxation, redistribution as well </w:t>
+      </w:r>
       <w:r>
         <w:rPr>
           <w:rFonts w:asciiTheme="majorHAnsi" w:hAnsiTheme="majorHAnsi" w:cs="Courier New"/>
           <w:sz w:val="24"/>
           <w:szCs w:val="24"/>
         </w:rPr>
-        <w:t xml:space="preserve"> is a PhD student with a focus in Political Economy and Methods. His current interests are the political economy of taxation, redistribution as well as state capacity and revenue extraction in developing countries. Additional interests include applied statistics and economic development.</w:t>
+        <w:lastRenderedPageBreak/>
+        <w:t>as state capacity and revenue extraction in developing countries. Additional interests include applied statistics and economic development.</w:t>
       </w:r>
     </w:p>
     <w:p>
@@ -7162,7 +7464,7 @@
         <w:rStyle w:val="PageNumber"/>
         <w:noProof/>
       </w:rPr>
-      <w:t>6</w:t>
+      <w:t>5</w:t>
     </w:r>
     <w:r>
       <w:rPr>
@@ -8026,7 +8328,7 @@
     <w:charset w:val="00"/>
     <w:family w:val="auto"/>
     <w:pitch w:val="variable"/>
-    <w:sig w:usb0="E0002AFF" w:usb1="C0007841" w:usb2="00000009" w:usb3="00000000" w:csb0="000001FF" w:csb1="00000000"/>
+    <w:sig w:usb0="E0002AEF" w:usb1="C0007841" w:usb2="00000009" w:usb3="00000000" w:csb0="000001FF" w:csb1="00000000"/>
   </w:font>
   <w:font w:name="Arial">
     <w:panose1 w:val="020B0604020202020204"/>
@@ -8046,14 +8348,14 @@
     <w:charset w:val="4E"/>
     <w:family w:val="auto"/>
     <w:pitch w:val="variable"/>
-    <w:sig w:usb0="E00002FF" w:usb1="6AC7FDFB" w:usb2="00000012" w:usb3="00000000" w:csb0="0002009F" w:csb1="00000000"/>
+    <w:sig w:usb0="00000001" w:usb1="08070000" w:usb2="00000010" w:usb3="00000000" w:csb0="00020000" w:csb1="00000000"/>
   </w:font>
   <w:font w:name="Tahoma">
     <w:panose1 w:val="020B0604030504040204"/>
     <w:charset w:val="00"/>
     <w:family w:val="auto"/>
     <w:pitch w:val="variable"/>
-    <w:sig w:usb0="00000003" w:usb1="00000000" w:usb2="00000000" w:usb3="00000000" w:csb0="00000001" w:csb1="00000000"/>
+    <w:sig w:usb0="E1002AFF" w:usb1="C000605B" w:usb2="00000029" w:usb3="00000000" w:csb0="000101FF" w:csb1="00000000"/>
   </w:font>
   <w:font w:name="Courier New">
     <w:panose1 w:val="02070309020205020404"/>
@@ -8066,7 +8368,7 @@
     <w:charset w:val="4E"/>
     <w:family w:val="auto"/>
     <w:pitch w:val="variable"/>
-    <w:sig w:usb0="E00002FF" w:usb1="6AC7FDFB" w:usb2="00000012" w:usb3="00000000" w:csb0="0002009F" w:csb1="00000000"/>
+    <w:sig w:usb0="00000001" w:usb1="08070000" w:usb2="00000010" w:usb3="00000000" w:csb0="00020000" w:csb1="00000000"/>
   </w:font>
   <w:font w:name="Cambria Math">
     <w:panose1 w:val="02040503050406030204"/>
@@ -9112,7 +9414,7 @@
 </file>
 
 <file path=customXml/itemProps2.xml><?xml version="1.0" encoding="utf-8"?>
-<ds:datastoreItem xmlns:ds="http://schemas.openxmlformats.org/officeDocument/2006/customXml" ds:itemID="{BA334E7F-10D1-B249-B444-0768B511B025}">
+<ds:datastoreItem xmlns:ds="http://schemas.openxmlformats.org/officeDocument/2006/customXml" ds:itemID="{17BFA0CC-7DAA-F14F-BAFD-F9517CE37AFF}">
   <ds:schemaRefs>
     <ds:schemaRef ds:uri="http://schemas.openxmlformats.org/officeDocument/2006/bibliography"/>
   </ds:schemaRefs>

</xml_diff>

<commit_message>
fixed citations, except for wright (i can't get rid of title in text citation)
</commit_message>
<xml_diff>
--- a/wordisbeautiful/PSmanuscript.docx
+++ b/wordisbeautiful/PSmanuscript.docx
@@ -24,7 +24,6 @@
           </w:placeholder>
           <w:text/>
         </w:sdtPr>
-        <w:sdtEndPr/>
         <w:sdtContent>
           <w:r>
             <w:rPr>
@@ -79,7 +78,6 @@
           </w:placeholder>
           <w:text/>
         </w:sdtPr>
-        <w:sdtEndPr/>
         <w:sdtContent>
           <w:r>
             <w:rPr>
@@ -2676,16 +2674,7 @@
           <w:sz w:val="24"/>
           <w:szCs w:val="24"/>
         </w:rPr>
-        <w:t xml:space="preserve">such as </w:t>
-      </w:r>
-      <w:commentRangeStart w:id="0"/>
-      <w:r>
-        <w:rPr>
-          <w:rFonts w:asciiTheme="majorHAnsi" w:hAnsiTheme="majorHAnsi" w:cs="Courier New"/>
-          <w:sz w:val="24"/>
-          <w:szCs w:val="24"/>
-        </w:rPr>
-        <w:t>inflation</w:t>
+        <w:t>such as inflation</w:t>
       </w:r>
       <w:r>
         <w:rPr>
@@ -2705,7 +2694,6 @@
           <w:id w:val="-459257645"/>
           <w:citation/>
         </w:sdtPr>
-        <w:sdtEndPr/>
         <w:sdtContent>
           <w:r>
             <w:rPr>
@@ -2741,7 +2729,7 @@
               <w:sz w:val="24"/>
               <w:szCs w:val="24"/>
             </w:rPr>
-            <w:t>(Wright, Forecasting US Inflation by Bayesian Model Averaging, 2009; Tilmann Gneiting, 2010; Gary Koop, 2009)</w:t>
+            <w:t>(Wright, Forecasting US Inflation by Bayesian Model Averaging 2009, Gneiting and Thorarinsdottir 2010, Koop and Korobilis 2009)</w:t>
           </w:r>
           <w:r>
             <w:rPr>
@@ -2777,22 +2765,7 @@
           <w:sz w:val="24"/>
           <w:szCs w:val="24"/>
         </w:rPr>
-        <w:t xml:space="preserve">economic </w:t>
-      </w:r>
-      <w:commentRangeEnd w:id="0"/>
-      <w:r>
-        <w:rPr>
-          <w:rStyle w:val="CommentReference"/>
-        </w:rPr>
-        <w:commentReference w:id="0"/>
-      </w:r>
-      <w:r>
-        <w:rPr>
-          <w:rFonts w:asciiTheme="majorHAnsi" w:hAnsiTheme="majorHAnsi" w:cs="Courier New"/>
-          <w:sz w:val="24"/>
-          <w:szCs w:val="24"/>
-        </w:rPr>
-        <w:t>growth</w:t>
+        <w:t>economic growth</w:t>
       </w:r>
       <w:r>
         <w:rPr>
@@ -2816,7 +2789,6 @@
           <w:id w:val="-508215151"/>
           <w:citation/>
         </w:sdtPr>
-        <w:sdtEndPr/>
         <w:sdtContent>
           <w:r>
             <w:rPr>
@@ -2836,7 +2808,7 @@
               <w:sz w:val="24"/>
               <w:szCs w:val="24"/>
             </w:rPr>
-            <w:instrText xml:space="preserve"> CITATION Bil \l 1033  \m Bro07</w:instrText>
+            <w:instrText xml:space="preserve">CITATION Bil \m Bro07 \l 1033 </w:instrText>
           </w:r>
           <w:r>
             <w:rPr>
@@ -2856,7 +2828,7 @@
               <w:sz w:val="24"/>
               <w:szCs w:val="24"/>
             </w:rPr>
-            <w:t>(Monica Billio, 2010; William A. Brock, 2007)</w:t>
+            <w:t>(Billio, et al. 2010, Borck, Brock and West 2007)</w:t>
           </w:r>
           <w:r>
             <w:rPr>
@@ -2898,7 +2870,6 @@
           <w:id w:val="883302963"/>
           <w:citation/>
         </w:sdtPr>
-        <w:sdtEndPr/>
         <w:sdtContent>
           <w:r>
             <w:rPr>
@@ -2931,7 +2902,16 @@
               <w:sz w:val="24"/>
               <w:szCs w:val="24"/>
             </w:rPr>
-            <w:t xml:space="preserve"> (Wright, Bayesian Model Averaging and Exchange Rate Forecasts, 2008)</w:t>
+            <w:t xml:space="preserve"> </w:t>
+          </w:r>
+          <w:r>
+            <w:rPr>
+              <w:rFonts w:asciiTheme="majorHAnsi" w:hAnsiTheme="majorHAnsi" w:cs="Courier New"/>
+              <w:noProof/>
+              <w:sz w:val="24"/>
+              <w:szCs w:val="24"/>
+            </w:rPr>
+            <w:t>(Wright, Bayesian Model Averaging and Exchange Rate Forecasts 2008)</w:t>
           </w:r>
           <w:r>
             <w:rPr>
@@ -2961,7 +2941,6 @@
           <w:id w:val="-383713003"/>
           <w:citation/>
         </w:sdtPr>
-        <w:sdtEndPr/>
         <w:sdtContent>
           <w:r>
             <w:rPr>
@@ -2977,7 +2956,7 @@
               <w:sz w:val="24"/>
               <w:szCs w:val="24"/>
             </w:rPr>
-            <w:instrText xml:space="preserve"> CITATION Mar10 \l 1033 </w:instrText>
+            <w:instrText xml:space="preserve">CITATION Mar10 \l 1033 </w:instrText>
           </w:r>
           <w:r>
             <w:rPr>
@@ -2994,7 +2973,16 @@
               <w:sz w:val="24"/>
               <w:szCs w:val="24"/>
             </w:rPr>
-            <w:t xml:space="preserve"> (Feldkircher, 2010)</w:t>
+            <w:t xml:space="preserve"> </w:t>
+          </w:r>
+          <w:r>
+            <w:rPr>
+              <w:rFonts w:asciiTheme="majorHAnsi" w:hAnsiTheme="majorHAnsi" w:cs="Courier New"/>
+              <w:noProof/>
+              <w:sz w:val="24"/>
+              <w:szCs w:val="24"/>
+            </w:rPr>
+            <w:t>(Feldkircher 2010)</w:t>
           </w:r>
           <w:r>
             <w:rPr>
@@ -3032,7 +3020,6 @@
           <w:id w:val="-636650217"/>
           <w:citation/>
         </w:sdtPr>
-        <w:sdtEndPr/>
         <w:sdtContent>
           <w:r>
             <w:rPr>
@@ -3048,7 +3035,7 @@
               <w:sz w:val="24"/>
               <w:szCs w:val="24"/>
             </w:rPr>
-            <w:instrText xml:space="preserve"> CITATION Ric10 \l 1033  \m Raf05 \m Ver10</w:instrText>
+            <w:instrText xml:space="preserve">CITATION Ric10 \m Raf05 \m Ver10 \l 1033 </w:instrText>
           </w:r>
           <w:r>
             <w:rPr>
@@ -3065,7 +3052,7 @@
               <w:sz w:val="24"/>
               <w:szCs w:val="24"/>
             </w:rPr>
-            <w:t>(Richard M. Chmielecki, 2010; Raftery, 2005; Veronica J. Berrocal, 2010)</w:t>
+            <w:t>(Chmielecki and Raftery 2010, Raftery, et al. 2005, Berrocal, et al. 2010)</w:t>
           </w:r>
           <w:r>
             <w:rPr>
@@ -3083,15 +3070,17 @@
           <w:sz w:val="24"/>
           <w:szCs w:val="24"/>
         </w:rPr>
-        <w:t xml:space="preserve">. Its theoretical underpinnings, as well as its success in a variety of </w:t>
-      </w:r>
+        <w:t>. Its theoretic</w:t>
+      </w:r>
+      <w:bookmarkStart w:id="0" w:name="_GoBack"/>
+      <w:bookmarkEnd w:id="0"/>
       <w:r>
         <w:rPr>
           <w:rFonts w:asciiTheme="majorHAnsi" w:hAnsiTheme="majorHAnsi" w:cs="Courier New"/>
           <w:sz w:val="24"/>
           <w:szCs w:val="24"/>
         </w:rPr>
-        <w:t>contexts</w:t>
+        <w:t xml:space="preserve">al underpinnings, as well as its success in a variety of </w:t>
       </w:r>
       <w:r>
         <w:rPr>
@@ -3099,7 +3088,7 @@
           <w:sz w:val="24"/>
           <w:szCs w:val="24"/>
         </w:rPr>
-        <w:t xml:space="preserve">, suggest it could be useful in predicting </w:t>
+        <w:t>contexts</w:t>
       </w:r>
       <w:r>
         <w:rPr>
@@ -3107,8 +3096,16 @@
           <w:sz w:val="24"/>
           <w:szCs w:val="24"/>
         </w:rPr>
+        <w:t xml:space="preserve">, suggest it could be useful in </w:t>
+      </w:r>
+      <w:r>
+        <w:rPr>
+          <w:rFonts w:asciiTheme="majorHAnsi" w:hAnsiTheme="majorHAnsi" w:cs="Courier New"/>
+          <w:sz w:val="24"/>
+          <w:szCs w:val="24"/>
+        </w:rPr>
         <w:lastRenderedPageBreak/>
-        <w:t xml:space="preserve">elections as well. </w:t>
+        <w:t xml:space="preserve">predicting elections as well. </w:t>
       </w:r>
     </w:p>
     <w:p>
@@ -3588,18 +3585,7 @@
                 <w:sz w:val="26"/>
                 <w:szCs w:val="26"/>
               </w:rPr>
-              <w:t>0</w:t>
-            </w:r>
-            <w:bookmarkStart w:id="1" w:name="_GoBack"/>
-            <w:bookmarkEnd w:id="1"/>
-            <w:r>
-              <w:rPr>
-                <w:rFonts w:asciiTheme="majorHAnsi" w:hAnsiTheme="majorHAnsi" w:cs="Courier New"/>
-                <w:color w:val="1A1A1A"/>
-                <w:sz w:val="26"/>
-                <w:szCs w:val="26"/>
-              </w:rPr>
-              <w:t>.98</w:t>
+              <w:t>0.98</w:t>
             </w:r>
           </w:p>
         </w:tc>
@@ -5854,7 +5840,7 @@
                     </pic:cNvPicPr>
                   </pic:nvPicPr>
                   <pic:blipFill>
-                    <a:blip r:embed="rId10">
+                    <a:blip r:embed="rId9">
                       <a:extLst>
                         <a:ext uri="{28A0092B-C50C-407E-A947-70E740481C1C}">
                           <a14:useLocalDpi xmlns:a14="http://schemas.microsoft.com/office/drawing/2010/main" val="0"/>
@@ -5955,7 +5941,6 @@
           <w:docPartUnique/>
         </w:docPartObj>
       </w:sdtPr>
-      <w:sdtEndPr/>
       <w:sdtContent>
         <w:p>
           <w:pPr>
@@ -5979,7 +5964,7 @@
             </w:rPr>
             <w:t xml:space="preserve"> (this will change as we add </w:t>
           </w:r>
-          <w:commentRangeStart w:id="2"/>
+          <w:commentRangeStart w:id="1"/>
           <w:r>
             <w:rPr>
               <w:sz w:val="24"/>
@@ -5987,7 +5972,7 @@
             </w:rPr>
             <w:t>refs</w:t>
           </w:r>
-          <w:commentRangeEnd w:id="2"/>
+          <w:commentRangeEnd w:id="1"/>
           <w:r>
             <w:rPr>
               <w:rStyle w:val="CommentReference"/>
@@ -5999,7 +5984,7 @@
               <w:szCs w:val="24"/>
               <w:lang w:bidi="ar-SA"/>
             </w:rPr>
-            <w:commentReference w:id="2"/>
+            <w:commentReference w:id="1"/>
           </w:r>
           <w:r>
             <w:rPr>
@@ -6019,18 +6004,12 @@
             <w:id w:val="111145805"/>
             <w:bibliography/>
           </w:sdtPr>
-          <w:sdtEndPr/>
           <w:sdtContent>
             <w:p>
               <w:pPr>
                 <w:pStyle w:val="Bibliography"/>
-                <w:spacing w:line="480" w:lineRule="auto"/>
-                <w:ind w:hanging="720"/>
                 <w:rPr>
-                  <w:rFonts w:asciiTheme="majorHAnsi" w:hAnsiTheme="majorHAnsi" w:cs="Courier New"/>
                   <w:noProof/>
-                  <w:sz w:val="24"/>
-                  <w:szCs w:val="24"/>
                 </w:rPr>
               </w:pPr>
               <w:r>
@@ -6059,773 +6038,318 @@
               </w:r>
               <w:r>
                 <w:rPr>
-                  <w:rFonts w:asciiTheme="majorHAnsi" w:hAnsiTheme="majorHAnsi" w:cs="Courier New"/>
                   <w:noProof/>
-                  <w:sz w:val="24"/>
-                  <w:szCs w:val="24"/>
                 </w:rPr>
-                <w:t xml:space="preserve">Feldkircher, M. (2010). Forecast Combination and Bayesian Model Averaging: A Prior Sensitivity Analysis. </w:t>
+                <w:t xml:space="preserve">Berrocal, Veronica J., Adrian E. Raftery, Tilmann Gneiting, and Richard C. Steed. "Probabilistic Weather Forecasting for Winter Road Maintenance." </w:t>
               </w:r>
               <w:r>
                 <w:rPr>
-                  <w:rFonts w:asciiTheme="majorHAnsi" w:hAnsiTheme="majorHAnsi" w:cs="Courier New"/>
                   <w:i/>
                   <w:iCs/>
                   <w:noProof/>
-                  <w:sz w:val="24"/>
-                  <w:szCs w:val="24"/>
                 </w:rPr>
-                <w:t>Journal of Forecasting, {in press}</w:t>
+                <w:t>Journal of the American Statistical Association</w:t>
               </w:r>
               <w:r>
                 <w:rPr>
-                  <w:rFonts w:asciiTheme="majorHAnsi" w:hAnsiTheme="majorHAnsi" w:cs="Courier New"/>
                   <w:noProof/>
-                  <w:sz w:val="24"/>
-                  <w:szCs w:val="24"/>
                 </w:rPr>
-                <w:t>.</w:t>
+                <w:t xml:space="preserve"> 105, no. 490 (2010): 522-2537.</w:t>
               </w:r>
             </w:p>
             <w:p>
               <w:pPr>
-                <w:spacing w:line="480" w:lineRule="auto"/>
-                <w:ind w:hanging="720"/>
+                <w:pStyle w:val="Bibliography"/>
                 <w:rPr>
-                  <w:rFonts w:asciiTheme="majorHAnsi" w:hAnsiTheme="majorHAnsi" w:cs="Courier New"/>
-                  <w:sz w:val="24"/>
-                  <w:szCs w:val="24"/>
+                  <w:noProof/>
                 </w:rPr>
               </w:pPr>
+              <w:r>
+                <w:rPr>
+                  <w:noProof/>
+                </w:rPr>
+                <w:lastRenderedPageBreak/>
+                <w:t>Billio, Monica, Roberto Casarin, Herman K. Van Dijk, and Francesco Ravazzolo. "Combining Predictive Densities Using {B}ayesian Filtering with Applications to {US} Economics Data." 2010.</w:t>
+              </w:r>
             </w:p>
             <w:p>
               <w:pPr>
                 <w:pStyle w:val="Bibliography"/>
-                <w:spacing w:line="480" w:lineRule="auto"/>
-                <w:ind w:hanging="720"/>
                 <w:rPr>
-                  <w:rFonts w:asciiTheme="majorHAnsi" w:hAnsiTheme="majorHAnsi" w:cs="Courier New"/>
                   <w:noProof/>
-                  <w:sz w:val="24"/>
-                  <w:szCs w:val="24"/>
                 </w:rPr>
               </w:pPr>
               <w:r>
                 <w:rPr>
-                  <w:rFonts w:asciiTheme="majorHAnsi" w:hAnsiTheme="majorHAnsi" w:cs="Courier New"/>
                   <w:noProof/>
-                  <w:sz w:val="24"/>
-                  <w:szCs w:val="24"/>
                 </w:rPr>
-                <w:t xml:space="preserve">Gary Koop, D. K. (2009). </w:t>
+                <w:t xml:space="preserve">Borck, William A., Steven N. Brock, and Kenneth D. West. "Model Uncertainty and Policy Evaluation: Some Theory and Empirics." </w:t>
               </w:r>
               <w:r>
                 <w:rPr>
-                  <w:rFonts w:asciiTheme="majorHAnsi" w:hAnsiTheme="majorHAnsi" w:cs="Courier New"/>
                   <w:i/>
                   <w:iCs/>
                   <w:noProof/>
-                  <w:sz w:val="24"/>
-                  <w:szCs w:val="24"/>
                 </w:rPr>
-                <w:t>Forecasting Inflation Using Dynamic Model Averaging.</w:t>
+                <w:t>Journal of Econometrics</w:t>
               </w:r>
               <w:r>
                 <w:rPr>
-                  <w:rFonts w:asciiTheme="majorHAnsi" w:hAnsiTheme="majorHAnsi" w:cs="Courier New"/>
                   <w:noProof/>
-                  <w:sz w:val="24"/>
-                  <w:szCs w:val="24"/>
                 </w:rPr>
-                <w:t xml:space="preserve"> </w:t>
+                <w:t xml:space="preserve"> 136, no. 2 (2007): 629-664.</w:t>
               </w:r>
             </w:p>
             <w:p>
               <w:pPr>
-                <w:ind w:hanging="720"/>
+                <w:pStyle w:val="Bibliography"/>
                 <w:rPr>
-                  <w:rFonts w:asciiTheme="majorHAnsi" w:hAnsiTheme="majorHAnsi"/>
-                  <w:sz w:val="24"/>
-                  <w:szCs w:val="24"/>
+                  <w:noProof/>
                 </w:rPr>
               </w:pPr>
+              <w:r>
+                <w:rPr>
+                  <w:noProof/>
+                </w:rPr>
+                <w:t xml:space="preserve">Chmielecki, Richard M., and Adrian E. Raftery. "Probabilistic Visibility Forecasting Using Bayesian Model Averaging." </w:t>
+              </w:r>
+              <w:r>
+                <w:rPr>
+                  <w:i/>
+                  <w:iCs/>
+                  <w:noProof/>
+                </w:rPr>
+                <w:t>Monthly Weather Review</w:t>
+              </w:r>
+              <w:r>
+                <w:rPr>
+                  <w:noProof/>
+                </w:rPr>
+                <w:t xml:space="preserve"> 139, no. 5 (2010): 1626-1636.</w:t>
+              </w:r>
             </w:p>
             <w:p>
               <w:pPr>
                 <w:pStyle w:val="Bibliography"/>
-                <w:spacing w:line="480" w:lineRule="auto"/>
-                <w:ind w:hanging="720"/>
                 <w:rPr>
-                  <w:rFonts w:asciiTheme="majorHAnsi" w:hAnsiTheme="majorHAnsi" w:cs="Courier New"/>
                   <w:noProof/>
-                  <w:sz w:val="24"/>
-                  <w:szCs w:val="24"/>
                 </w:rPr>
               </w:pPr>
               <w:r>
                 <w:rPr>
-                  <w:rFonts w:asciiTheme="majorHAnsi" w:hAnsiTheme="majorHAnsi" w:cs="Courier New"/>
                   <w:noProof/>
-                  <w:sz w:val="24"/>
-                  <w:szCs w:val="24"/>
                 </w:rPr>
-                <w:t>Jacob M. Montgomery, F. M.</w:t>
+                <w:t xml:space="preserve">Feldkircher, Martin. "Forecast Combination and Bayesian Model Averaging: A Prior Sensitivity Analysis." </w:t>
               </w:r>
               <w:r>
                 <w:rPr>
-                  <w:rFonts w:asciiTheme="majorHAnsi" w:hAnsiTheme="majorHAnsi" w:cs="Courier New"/>
+                  <w:i/>
+                  <w:iCs/>
                   <w:noProof/>
-                  <w:sz w:val="24"/>
-                  <w:szCs w:val="24"/>
                 </w:rPr>
-                <w:t xml:space="preserve"> Hollenbach, and Michael D. Ward,</w:t>
+                <w:t>Journal of Forecasting</w:t>
               </w:r>
               <w:r>
                 <w:rPr>
-                  <w:rFonts w:asciiTheme="majorHAnsi" w:hAnsiTheme="majorHAnsi" w:cs="Courier New"/>
                   <w:noProof/>
-                  <w:sz w:val="24"/>
-                  <w:szCs w:val="24"/>
                 </w:rPr>
-                <w:t xml:space="preserve"> (2012, March 22). Improving Predictions Using Ensemble Bayesian Model Averaging. </w:t>
+                <w:t xml:space="preserve"> {in press} (2010).</w:t>
+              </w:r>
+            </w:p>
+            <w:p>
+              <w:pPr>
+                <w:pStyle w:val="Bibliography"/>
+                <w:rPr>
+                  <w:noProof/>
+                </w:rPr>
+              </w:pPr>
+              <w:r>
+                <w:rPr>
+                  <w:noProof/>
+                </w:rPr>
+                <w:t xml:space="preserve">Fraley, Chris, Adrian E. Raftery, and Tilmann Gneiting. "Calibrating Multimodel Forecast Ensembles with Exchangeable and Missing Members Using {B}ayesian Model Averaging." </w:t>
               </w:r>
               <w:r>
                 <w:rPr>
-                  <w:rFonts w:asciiTheme="majorHAnsi" w:hAnsiTheme="majorHAnsi" w:cs="Courier New"/>
                   <w:i/>
                   <w:iCs/>
                   <w:noProof/>
-                  <w:sz w:val="24"/>
-                  <w:szCs w:val="24"/>
+                </w:rPr>
+                <w:t>Monthly Weather Review</w:t>
+              </w:r>
+              <w:r>
+                <w:rPr>
+                  <w:noProof/>
+                </w:rPr>
+                <w:t xml:space="preserve"> 138, no. 1 (2010): 190-202.</w:t>
+              </w:r>
+            </w:p>
+            <w:p>
+              <w:pPr>
+                <w:pStyle w:val="Bibliography"/>
+                <w:rPr>
+                  <w:noProof/>
+                </w:rPr>
+              </w:pPr>
+              <w:r>
+                <w:rPr>
+                  <w:noProof/>
+                </w:rPr>
+                <w:t>Gneiting, Tilmann, and Thordis L. Thorarinsdottir. "Predicting Inflation: Professional Experts Versus No-Change Forecasts." 2010.</w:t>
+              </w:r>
+            </w:p>
+            <w:p>
+              <w:pPr>
+                <w:pStyle w:val="Bibliography"/>
+                <w:rPr>
+                  <w:noProof/>
+                </w:rPr>
+              </w:pPr>
+              <w:r>
+                <w:rPr>
+                  <w:noProof/>
+                </w:rPr>
+                <w:t>Koop, Gary, and Dimitris Korobilis. "Forecasting Inflation Using Dynamic Model Averaging." 2009.</w:t>
+              </w:r>
+            </w:p>
+            <w:p>
+              <w:pPr>
+                <w:pStyle w:val="Bibliography"/>
+                <w:rPr>
+                  <w:noProof/>
+                </w:rPr>
+              </w:pPr>
+              <w:r>
+                <w:rPr>
+                  <w:noProof/>
+                </w:rPr>
+                <w:t xml:space="preserve">Montgomery, Jacob M., Florian M. Hollenbach, and Michael D. Ward. "Improving Predictions Using Ensemble Bayesian Model Averaging." </w:t>
+              </w:r>
+              <w:r>
+                <w:rPr>
+                  <w:i/>
+                  <w:iCs/>
+                  <w:noProof/>
                 </w:rPr>
                 <w:t>Political Analysis</w:t>
               </w:r>
               <w:r>
                 <w:rPr>
-                  <w:rFonts w:asciiTheme="majorHAnsi" w:hAnsiTheme="majorHAnsi" w:cs="Courier New"/>
                   <w:noProof/>
-                  <w:sz w:val="24"/>
-                  <w:szCs w:val="24"/>
                 </w:rPr>
-                <w:t xml:space="preserve"> </w:t>
-              </w:r>
-              <w:r>
-                <w:rPr>
-                  <w:rFonts w:asciiTheme="majorHAnsi" w:hAnsiTheme="majorHAnsi" w:cs="Courier New"/>
-                  <w:i/>
-                  <w:iCs/>
-                  <w:noProof/>
-                  <w:sz w:val="24"/>
-                  <w:szCs w:val="24"/>
-                </w:rPr>
-                <w:t>, 20</w:t>
-              </w:r>
-              <w:r>
-                <w:rPr>
-                  <w:rFonts w:asciiTheme="majorHAnsi" w:hAnsiTheme="majorHAnsi" w:cs="Courier New"/>
-                  <w:noProof/>
-                  <w:sz w:val="24"/>
-                  <w:szCs w:val="24"/>
-                </w:rPr>
-                <w:t xml:space="preserve"> (tbd), p. tbd.</w:t>
+                <w:t>, March 22, 2012: tbd.</w:t>
               </w:r>
             </w:p>
             <w:p>
               <w:pPr>
-                <w:spacing w:line="480" w:lineRule="auto"/>
-                <w:ind w:hanging="720"/>
+                <w:pStyle w:val="Bibliography"/>
                 <w:rPr>
-                  <w:rFonts w:asciiTheme="majorHAnsi" w:hAnsiTheme="majorHAnsi" w:cs="Courier New"/>
-                  <w:sz w:val="24"/>
-                  <w:szCs w:val="24"/>
-                </w:rPr>
-              </w:pPr>
-            </w:p>
-            <w:p>
-              <w:pPr>
-                <w:pStyle w:val="Bibliography"/>
-                <w:spacing w:line="480" w:lineRule="auto"/>
-                <w:ind w:hanging="720"/>
-                <w:rPr>
-                  <w:rFonts w:asciiTheme="majorHAnsi" w:hAnsiTheme="majorHAnsi" w:cs="Courier New"/>
                   <w:noProof/>
-                  <w:sz w:val="24"/>
-                  <w:szCs w:val="24"/>
                 </w:rPr>
               </w:pPr>
               <w:r>
                 <w:rPr>
-                  <w:rFonts w:asciiTheme="majorHAnsi" w:hAnsiTheme="majorHAnsi" w:cs="Courier New"/>
                   <w:noProof/>
-                  <w:sz w:val="24"/>
-                  <w:szCs w:val="24"/>
                 </w:rPr>
-                <w:t xml:space="preserve">Monica Billio, R. C. (2010). </w:t>
+                <w:t xml:space="preserve">Raftery, Adrian E., Tilmann Gneiting, Fadoua Balabdaoui, and Michael Polakowski. "Using Bayesian Model Averaging to Calibrate Forecast Ensembles." </w:t>
               </w:r>
               <w:r>
                 <w:rPr>
-                  <w:rFonts w:asciiTheme="majorHAnsi" w:hAnsiTheme="majorHAnsi" w:cs="Courier New"/>
                   <w:i/>
                   <w:iCs/>
                   <w:noProof/>
-                  <w:sz w:val="24"/>
-                  <w:szCs w:val="24"/>
-                </w:rPr>
-                <w:t>Combining Predictive Densities Using {B}ayesian Filtering with Applications to {US} Economics Data.</w:t>
-              </w:r>
-              <w:r>
-                <w:rPr>
-                  <w:rFonts w:asciiTheme="majorHAnsi" w:hAnsiTheme="majorHAnsi" w:cs="Courier New"/>
-                  <w:noProof/>
-                  <w:sz w:val="24"/>
-                  <w:szCs w:val="24"/>
-                </w:rPr>
-                <w:t xml:space="preserve"> </w:t>
-              </w:r>
-            </w:p>
-            <w:p>
-              <w:pPr>
-                <w:spacing w:line="480" w:lineRule="auto"/>
-                <w:ind w:hanging="720"/>
-                <w:rPr>
-                  <w:rFonts w:asciiTheme="majorHAnsi" w:hAnsiTheme="majorHAnsi" w:cs="Courier New"/>
-                  <w:sz w:val="24"/>
-                  <w:szCs w:val="24"/>
-                </w:rPr>
-              </w:pPr>
-            </w:p>
-            <w:p>
-              <w:pPr>
-                <w:pStyle w:val="Bibliography"/>
-                <w:spacing w:line="480" w:lineRule="auto"/>
-                <w:ind w:hanging="720"/>
-                <w:rPr>
-                  <w:rFonts w:asciiTheme="majorHAnsi" w:hAnsiTheme="majorHAnsi" w:cs="Courier New"/>
-                  <w:noProof/>
-                  <w:sz w:val="24"/>
-                  <w:szCs w:val="24"/>
-                </w:rPr>
-              </w:pPr>
-              <w:r>
-                <w:rPr>
-                  <w:rFonts w:asciiTheme="majorHAnsi" w:hAnsiTheme="majorHAnsi" w:cs="Courier New"/>
-                  <w:noProof/>
-                  <w:sz w:val="24"/>
-                  <w:szCs w:val="24"/>
-                </w:rPr>
-                <w:t xml:space="preserve">Raftery, A. E. (2005). Using Bayesian Model Averaging to Calibrate Forecast Ensembles. </w:t>
-              </w:r>
-              <w:r>
-                <w:rPr>
-                  <w:rFonts w:asciiTheme="majorHAnsi" w:hAnsiTheme="majorHAnsi" w:cs="Courier New"/>
-                  <w:i/>
-                  <w:iCs/>
-                  <w:noProof/>
-                  <w:sz w:val="24"/>
-                  <w:szCs w:val="24"/>
                 </w:rPr>
                 <w:t>Monthly Weather Review</w:t>
               </w:r>
               <w:r>
                 <w:rPr>
-                  <w:rFonts w:asciiTheme="majorHAnsi" w:hAnsiTheme="majorHAnsi" w:cs="Courier New"/>
                   <w:noProof/>
-                  <w:sz w:val="24"/>
-                  <w:szCs w:val="24"/>
                 </w:rPr>
-                <w:t xml:space="preserve"> </w:t>
-              </w:r>
-              <w:r>
-                <w:rPr>
-                  <w:rFonts w:asciiTheme="majorHAnsi" w:hAnsiTheme="majorHAnsi" w:cs="Courier New"/>
-                  <w:i/>
-                  <w:iCs/>
-                  <w:noProof/>
-                  <w:sz w:val="24"/>
-                  <w:szCs w:val="24"/>
-                </w:rPr>
-                <w:t>, 133</w:t>
-              </w:r>
-              <w:r>
-                <w:rPr>
-                  <w:rFonts w:asciiTheme="majorHAnsi" w:hAnsiTheme="majorHAnsi" w:cs="Courier New"/>
-                  <w:noProof/>
-                  <w:sz w:val="24"/>
-                  <w:szCs w:val="24"/>
-                </w:rPr>
-                <w:t xml:space="preserve"> (5), 1155-1174.</w:t>
+                <w:t xml:space="preserve"> 133, no. 5 (2005): 1155-1174.</w:t>
               </w:r>
             </w:p>
             <w:p>
               <w:pPr>
-                <w:spacing w:line="480" w:lineRule="auto"/>
-                <w:ind w:hanging="720"/>
+                <w:pStyle w:val="Bibliography"/>
                 <w:rPr>
-                  <w:rFonts w:asciiTheme="majorHAnsi" w:hAnsiTheme="majorHAnsi" w:cs="Courier New"/>
-                  <w:sz w:val="24"/>
-                  <w:szCs w:val="24"/>
-                </w:rPr>
-              </w:pPr>
-            </w:p>
-            <w:p>
-              <w:pPr>
-                <w:pStyle w:val="Bibliography"/>
-                <w:spacing w:line="480" w:lineRule="auto"/>
-                <w:ind w:hanging="720"/>
-                <w:rPr>
-                  <w:rFonts w:asciiTheme="majorHAnsi" w:hAnsiTheme="majorHAnsi" w:cs="Courier New"/>
                   <w:noProof/>
-                  <w:sz w:val="24"/>
-                  <w:szCs w:val="24"/>
                 </w:rPr>
               </w:pPr>
               <w:r>
                 <w:rPr>
-                  <w:rFonts w:asciiTheme="majorHAnsi" w:hAnsiTheme="majorHAnsi" w:cs="Courier New"/>
                   <w:noProof/>
-                  <w:sz w:val="24"/>
-                  <w:szCs w:val="24"/>
                 </w:rPr>
-                <w:t xml:space="preserve">Richard M. Chmielecki, A. E. (2010). Probabilistic Visibility Forecasting Using Bayesian Model Averaging. </w:t>
+                <w:t xml:space="preserve">Stevens, Jacqueline. "Political Scientists Are Lousy Forecasters." </w:t>
               </w:r>
               <w:r>
                 <w:rPr>
-                  <w:rFonts w:asciiTheme="majorHAnsi" w:hAnsiTheme="majorHAnsi" w:cs="Courier New"/>
                   <w:i/>
                   <w:iCs/>
                   <w:noProof/>
-                  <w:sz w:val="24"/>
-                  <w:szCs w:val="24"/>
-                </w:rPr>
-                <w:t>Monthly Weather Review</w:t>
-              </w:r>
-              <w:r>
-                <w:rPr>
-                  <w:rFonts w:asciiTheme="majorHAnsi" w:hAnsiTheme="majorHAnsi" w:cs="Courier New"/>
-                  <w:noProof/>
-                  <w:sz w:val="24"/>
-                  <w:szCs w:val="24"/>
-                </w:rPr>
-                <w:t xml:space="preserve"> </w:t>
-              </w:r>
-              <w:r>
-                <w:rPr>
-                  <w:rFonts w:asciiTheme="majorHAnsi" w:hAnsiTheme="majorHAnsi" w:cs="Courier New"/>
-                  <w:i/>
-                  <w:iCs/>
-                  <w:noProof/>
-                  <w:sz w:val="24"/>
-                  <w:szCs w:val="24"/>
-                </w:rPr>
-                <w:t>, 139</w:t>
-              </w:r>
-              <w:r>
-                <w:rPr>
-                  <w:rFonts w:asciiTheme="majorHAnsi" w:hAnsiTheme="majorHAnsi" w:cs="Courier New"/>
-                  <w:noProof/>
-                  <w:sz w:val="24"/>
-                  <w:szCs w:val="24"/>
-                </w:rPr>
-                <w:t xml:space="preserve"> (5), 1626-1636.</w:t>
-              </w:r>
-            </w:p>
-            <w:p>
-              <w:pPr>
-                <w:spacing w:line="480" w:lineRule="auto"/>
-                <w:ind w:hanging="720"/>
-                <w:rPr>
-                  <w:rFonts w:asciiTheme="majorHAnsi" w:hAnsiTheme="majorHAnsi" w:cs="Courier New"/>
-                  <w:sz w:val="24"/>
-                  <w:szCs w:val="24"/>
-                </w:rPr>
-              </w:pPr>
-            </w:p>
-            <w:p>
-              <w:pPr>
-                <w:pStyle w:val="Bibliography"/>
-                <w:spacing w:line="480" w:lineRule="auto"/>
-                <w:ind w:hanging="720"/>
-                <w:rPr>
-                  <w:rFonts w:asciiTheme="majorHAnsi" w:hAnsiTheme="majorHAnsi" w:cs="Courier New"/>
-                  <w:noProof/>
-                  <w:sz w:val="24"/>
-                  <w:szCs w:val="24"/>
-                </w:rPr>
-              </w:pPr>
-              <w:r>
-                <w:rPr>
-                  <w:rFonts w:asciiTheme="majorHAnsi" w:hAnsiTheme="majorHAnsi" w:cs="Courier New"/>
-                  <w:noProof/>
-                  <w:sz w:val="24"/>
-                  <w:szCs w:val="24"/>
-                </w:rPr>
-                <w:t xml:space="preserve">Stevens, J. (2012, June 24). Political Scientists Are Lousy Forecasters. </w:t>
-              </w:r>
-              <w:r>
-                <w:rPr>
-                  <w:rFonts w:asciiTheme="majorHAnsi" w:hAnsiTheme="majorHAnsi" w:cs="Courier New"/>
-                  <w:i/>
-                  <w:iCs/>
-                  <w:noProof/>
-                  <w:sz w:val="24"/>
-                  <w:szCs w:val="24"/>
                 </w:rPr>
                 <w:t>New York Times Sunday Review</w:t>
               </w:r>
               <w:r>
                 <w:rPr>
-                  <w:rFonts w:asciiTheme="majorHAnsi" w:hAnsiTheme="majorHAnsi" w:cs="Courier New"/>
                   <w:noProof/>
-                  <w:sz w:val="24"/>
-                  <w:szCs w:val="24"/>
                 </w:rPr>
-                <w:t xml:space="preserve"> , p. SR6.</w:t>
+                <w:t>, June 24, 2012: SR6.</w:t>
               </w:r>
             </w:p>
             <w:p>
               <w:pPr>
-                <w:spacing w:line="480" w:lineRule="auto"/>
-                <w:ind w:hanging="720"/>
+                <w:pStyle w:val="Bibliography"/>
                 <w:rPr>
-                  <w:rFonts w:asciiTheme="majorHAnsi" w:hAnsiTheme="majorHAnsi" w:cs="Courier New"/>
-                  <w:sz w:val="24"/>
-                  <w:szCs w:val="24"/>
-                </w:rPr>
-              </w:pPr>
-            </w:p>
-            <w:p>
-              <w:pPr>
-                <w:pStyle w:val="Bibliography"/>
-                <w:spacing w:line="480" w:lineRule="auto"/>
-                <w:ind w:hanging="720"/>
-                <w:rPr>
-                  <w:rFonts w:asciiTheme="majorHAnsi" w:hAnsiTheme="majorHAnsi" w:cs="Courier New"/>
                   <w:noProof/>
-                  <w:sz w:val="24"/>
-                  <w:szCs w:val="24"/>
                 </w:rPr>
               </w:pPr>
               <w:r>
                 <w:rPr>
-                  <w:rFonts w:asciiTheme="majorHAnsi" w:hAnsiTheme="majorHAnsi" w:cs="Courier New"/>
                   <w:noProof/>
-                  <w:sz w:val="24"/>
-                  <w:szCs w:val="24"/>
                 </w:rPr>
-                <w:t xml:space="preserve">Tilmann Gneiting, T. L. (2010). </w:t>
+                <w:t xml:space="preserve">Wright, Jonathan H. "Bayesian Model Averaging and Exchange Rate Forecasts." </w:t>
               </w:r>
               <w:r>
                 <w:rPr>
-                  <w:rFonts w:asciiTheme="majorHAnsi" w:hAnsiTheme="majorHAnsi" w:cs="Courier New"/>
                   <w:i/>
                   <w:iCs/>
                   <w:noProof/>
-                  <w:sz w:val="24"/>
-                  <w:szCs w:val="24"/>
-                </w:rPr>
-                <w:t>Predicting Inflation: Professional Experts Versus No-Change Forecasts.</w:t>
-              </w:r>
-              <w:r>
-                <w:rPr>
-                  <w:rFonts w:asciiTheme="majorHAnsi" w:hAnsiTheme="majorHAnsi" w:cs="Courier New"/>
-                  <w:noProof/>
-                  <w:sz w:val="24"/>
-                  <w:szCs w:val="24"/>
-                </w:rPr>
-                <w:t xml:space="preserve"> </w:t>
-              </w:r>
-            </w:p>
-            <w:p>
-              <w:pPr>
-                <w:spacing w:line="480" w:lineRule="auto"/>
-                <w:ind w:hanging="720"/>
-                <w:rPr>
-                  <w:rFonts w:asciiTheme="majorHAnsi" w:hAnsiTheme="majorHAnsi" w:cs="Courier New"/>
-                  <w:sz w:val="24"/>
-                  <w:szCs w:val="24"/>
-                </w:rPr>
-              </w:pPr>
-            </w:p>
-            <w:p>
-              <w:pPr>
-                <w:pStyle w:val="Bibliography"/>
-                <w:spacing w:line="480" w:lineRule="auto"/>
-                <w:ind w:hanging="720"/>
-                <w:rPr>
-                  <w:rFonts w:asciiTheme="majorHAnsi" w:hAnsiTheme="majorHAnsi" w:cs="Courier New"/>
-                  <w:noProof/>
-                  <w:sz w:val="24"/>
-                  <w:szCs w:val="24"/>
-                </w:rPr>
-              </w:pPr>
-              <w:r>
-                <w:rPr>
-                  <w:rFonts w:asciiTheme="majorHAnsi" w:hAnsiTheme="majorHAnsi" w:cs="Courier New"/>
-                  <w:noProof/>
-                  <w:sz w:val="24"/>
-                  <w:szCs w:val="24"/>
-                </w:rPr>
-                <w:t xml:space="preserve">Veronica J. Berrocal, A. E. (2010). Probabilistic Weather Forecasting for Winter Road Maintenance. </w:t>
-              </w:r>
-              <w:r>
-                <w:rPr>
-                  <w:rFonts w:asciiTheme="majorHAnsi" w:hAnsiTheme="majorHAnsi" w:cs="Courier New"/>
-                  <w:i/>
-                  <w:iCs/>
-                  <w:noProof/>
-                  <w:sz w:val="24"/>
-                  <w:szCs w:val="24"/>
-                </w:rPr>
-                <w:t>Journal of the American Statistical Association</w:t>
-              </w:r>
-              <w:r>
-                <w:rPr>
-                  <w:rFonts w:asciiTheme="majorHAnsi" w:hAnsiTheme="majorHAnsi" w:cs="Courier New"/>
-                  <w:noProof/>
-                  <w:sz w:val="24"/>
-                  <w:szCs w:val="24"/>
-                </w:rPr>
-                <w:t xml:space="preserve"> </w:t>
-              </w:r>
-              <w:r>
-                <w:rPr>
-                  <w:rFonts w:asciiTheme="majorHAnsi" w:hAnsiTheme="majorHAnsi" w:cs="Courier New"/>
-                  <w:i/>
-                  <w:iCs/>
-                  <w:noProof/>
-                  <w:sz w:val="24"/>
-                  <w:szCs w:val="24"/>
-                </w:rPr>
-                <w:t>, 105</w:t>
-              </w:r>
-              <w:r>
-                <w:rPr>
-                  <w:rFonts w:asciiTheme="majorHAnsi" w:hAnsiTheme="majorHAnsi" w:cs="Courier New"/>
-                  <w:noProof/>
-                  <w:sz w:val="24"/>
-                  <w:szCs w:val="24"/>
-                </w:rPr>
-                <w:t xml:space="preserve"> (490), 522-2537.</w:t>
-              </w:r>
-            </w:p>
-            <w:p>
-              <w:pPr>
-                <w:spacing w:line="480" w:lineRule="auto"/>
-                <w:ind w:hanging="720"/>
-                <w:rPr>
-                  <w:rFonts w:asciiTheme="majorHAnsi" w:hAnsiTheme="majorHAnsi" w:cs="Courier New"/>
-                  <w:sz w:val="24"/>
-                  <w:szCs w:val="24"/>
-                </w:rPr>
-              </w:pPr>
-            </w:p>
-            <w:p>
-              <w:pPr>
-                <w:pStyle w:val="Bibliography"/>
-                <w:spacing w:line="480" w:lineRule="auto"/>
-                <w:ind w:hanging="720"/>
-                <w:rPr>
-                  <w:rFonts w:asciiTheme="majorHAnsi" w:hAnsiTheme="majorHAnsi" w:cs="Courier New"/>
-                  <w:noProof/>
-                  <w:sz w:val="24"/>
-                  <w:szCs w:val="24"/>
-                </w:rPr>
-              </w:pPr>
-              <w:r>
-                <w:rPr>
-                  <w:rFonts w:asciiTheme="majorHAnsi" w:hAnsiTheme="majorHAnsi" w:cs="Courier New"/>
-                  <w:noProof/>
-                  <w:sz w:val="24"/>
-                  <w:szCs w:val="24"/>
-                </w:rPr>
-                <w:lastRenderedPageBreak/>
-                <w:t xml:space="preserve">William A. Brock, S. N. (2007). Model Uncertainty and Policy Evaluation: Some Theory and Empirics. </w:t>
-              </w:r>
-              <w:r>
-                <w:rPr>
-                  <w:rFonts w:asciiTheme="majorHAnsi" w:hAnsiTheme="majorHAnsi" w:cs="Courier New"/>
-                  <w:i/>
-                  <w:iCs/>
-                  <w:noProof/>
-                  <w:sz w:val="24"/>
-                  <w:szCs w:val="24"/>
                 </w:rPr>
                 <w:t>Journal of Econometrics</w:t>
               </w:r>
               <w:r>
                 <w:rPr>
-                  <w:rFonts w:asciiTheme="majorHAnsi" w:hAnsiTheme="majorHAnsi" w:cs="Courier New"/>
                   <w:noProof/>
-                  <w:sz w:val="24"/>
-                  <w:szCs w:val="24"/>
                 </w:rPr>
-                <w:t xml:space="preserve"> </w:t>
-              </w:r>
-              <w:r>
-                <w:rPr>
-                  <w:rFonts w:asciiTheme="majorHAnsi" w:hAnsiTheme="majorHAnsi" w:cs="Courier New"/>
-                  <w:i/>
-                  <w:iCs/>
-                  <w:noProof/>
-                  <w:sz w:val="24"/>
-                  <w:szCs w:val="24"/>
-                </w:rPr>
-                <w:t>, 136</w:t>
-              </w:r>
-              <w:r>
-                <w:rPr>
-                  <w:rFonts w:asciiTheme="majorHAnsi" w:hAnsiTheme="majorHAnsi" w:cs="Courier New"/>
-                  <w:noProof/>
-                  <w:sz w:val="24"/>
-                  <w:szCs w:val="24"/>
-                </w:rPr>
-                <w:t xml:space="preserve"> (2), 629-664.</w:t>
+                <w:t xml:space="preserve"> 146, no. 2 (2008): 329-341.</w:t>
               </w:r>
             </w:p>
             <w:p>
               <w:pPr>
-                <w:spacing w:line="480" w:lineRule="auto"/>
-                <w:ind w:hanging="720"/>
+                <w:pStyle w:val="Bibliography"/>
                 <w:rPr>
-                  <w:rFonts w:asciiTheme="majorHAnsi" w:hAnsiTheme="majorHAnsi" w:cs="Courier New"/>
-                  <w:sz w:val="24"/>
-                  <w:szCs w:val="24"/>
-                </w:rPr>
-              </w:pPr>
-            </w:p>
-            <w:p>
-              <w:pPr>
-                <w:pStyle w:val="Bibliography"/>
-                <w:spacing w:line="480" w:lineRule="auto"/>
-                <w:ind w:hanging="720"/>
-                <w:rPr>
-                  <w:rFonts w:asciiTheme="majorHAnsi" w:hAnsiTheme="majorHAnsi" w:cs="Courier New"/>
                   <w:noProof/>
-                  <w:sz w:val="24"/>
-                  <w:szCs w:val="24"/>
                 </w:rPr>
               </w:pPr>
               <w:r>
                 <w:rPr>
-                  <w:rFonts w:asciiTheme="majorHAnsi" w:hAnsiTheme="majorHAnsi" w:cs="Courier New"/>
                   <w:noProof/>
-                  <w:sz w:val="24"/>
-                  <w:szCs w:val="24"/>
                 </w:rPr>
-                <w:t xml:space="preserve">Wright, J. H. (2008). Bayesian Model Averaging and Exchange Rate Forecasts. </w:t>
+                <w:t xml:space="preserve">Wright, Jonathan H. "Forecasting US Inflation by Bayesian Model Averaging." </w:t>
               </w:r>
               <w:r>
                 <w:rPr>
-                  <w:rFonts w:asciiTheme="majorHAnsi" w:hAnsiTheme="majorHAnsi" w:cs="Courier New"/>
                   <w:i/>
                   <w:iCs/>
                   <w:noProof/>
-                  <w:sz w:val="24"/>
-                  <w:szCs w:val="24"/>
-                </w:rPr>
-                <w:t>Journal of Econometrics</w:t>
-              </w:r>
-              <w:r>
-                <w:rPr>
-                  <w:rFonts w:asciiTheme="majorHAnsi" w:hAnsiTheme="majorHAnsi" w:cs="Courier New"/>
-                  <w:noProof/>
-                  <w:sz w:val="24"/>
-                  <w:szCs w:val="24"/>
-                </w:rPr>
-                <w:t xml:space="preserve"> </w:t>
-              </w:r>
-              <w:r>
-                <w:rPr>
-                  <w:rFonts w:asciiTheme="majorHAnsi" w:hAnsiTheme="majorHAnsi" w:cs="Courier New"/>
-                  <w:i/>
-                  <w:iCs/>
-                  <w:noProof/>
-                  <w:sz w:val="24"/>
-                  <w:szCs w:val="24"/>
-                </w:rPr>
-                <w:t>, 146</w:t>
-              </w:r>
-              <w:r>
-                <w:rPr>
-                  <w:rFonts w:asciiTheme="majorHAnsi" w:hAnsiTheme="majorHAnsi" w:cs="Courier New"/>
-                  <w:noProof/>
-                  <w:sz w:val="24"/>
-                  <w:szCs w:val="24"/>
-                </w:rPr>
-                <w:t xml:space="preserve"> (2), 329-341.</w:t>
-              </w:r>
-            </w:p>
-            <w:p>
-              <w:pPr>
-                <w:spacing w:line="480" w:lineRule="auto"/>
-                <w:ind w:hanging="720"/>
-                <w:rPr>
-                  <w:rFonts w:asciiTheme="majorHAnsi" w:hAnsiTheme="majorHAnsi" w:cs="Courier New"/>
-                  <w:sz w:val="24"/>
-                  <w:szCs w:val="24"/>
-                </w:rPr>
-              </w:pPr>
-            </w:p>
-            <w:p>
-              <w:pPr>
-                <w:pStyle w:val="Bibliography"/>
-                <w:spacing w:line="480" w:lineRule="auto"/>
-                <w:ind w:hanging="720"/>
-                <w:rPr>
-                  <w:rFonts w:asciiTheme="majorHAnsi" w:hAnsiTheme="majorHAnsi" w:cs="Courier New"/>
-                  <w:noProof/>
-                  <w:sz w:val="24"/>
-                  <w:szCs w:val="24"/>
-                </w:rPr>
-              </w:pPr>
-              <w:r>
-                <w:rPr>
-                  <w:rFonts w:asciiTheme="majorHAnsi" w:hAnsiTheme="majorHAnsi" w:cs="Courier New"/>
-                  <w:noProof/>
-                  <w:sz w:val="24"/>
-                  <w:szCs w:val="24"/>
-                </w:rPr>
-                <w:t xml:space="preserve">Wright, J. H. (2009). Forecasting US Inflation by Bayesian Model Averaging. </w:t>
-              </w:r>
-              <w:r>
-                <w:rPr>
-                  <w:rFonts w:asciiTheme="majorHAnsi" w:hAnsiTheme="majorHAnsi" w:cs="Courier New"/>
-                  <w:i/>
-                  <w:iCs/>
-                  <w:noProof/>
-                  <w:sz w:val="24"/>
-                  <w:szCs w:val="24"/>
                 </w:rPr>
                 <w:t>Journal of Forecasting</w:t>
               </w:r>
               <w:r>
                 <w:rPr>
-                  <w:rFonts w:asciiTheme="majorHAnsi" w:hAnsiTheme="majorHAnsi" w:cs="Courier New"/>
                   <w:noProof/>
-                  <w:sz w:val="24"/>
-                  <w:szCs w:val="24"/>
                 </w:rPr>
-                <w:t xml:space="preserve"> </w:t>
-              </w:r>
-              <w:r>
-                <w:rPr>
-                  <w:rFonts w:asciiTheme="majorHAnsi" w:hAnsiTheme="majorHAnsi" w:cs="Courier New"/>
-                  <w:i/>
-                  <w:iCs/>
-                  <w:noProof/>
-                  <w:sz w:val="24"/>
-                  <w:szCs w:val="24"/>
-                </w:rPr>
-                <w:t>, 28</w:t>
-              </w:r>
-              <w:r>
-                <w:rPr>
-                  <w:rFonts w:asciiTheme="majorHAnsi" w:hAnsiTheme="majorHAnsi" w:cs="Courier New"/>
-                  <w:noProof/>
-                  <w:sz w:val="24"/>
-                  <w:szCs w:val="24"/>
-                </w:rPr>
-                <w:t xml:space="preserve"> (2), 131-144.</w:t>
+                <w:t xml:space="preserve"> 28, no. 2 (2009): 131-144.</w:t>
               </w:r>
             </w:p>
             <w:p>
@@ -6911,7 +6435,6 @@
           <w:docPartUnique/>
         </w:docPartObj>
       </w:sdtPr>
-      <w:sdtEndPr/>
       <w:sdtContent>
         <w:p>
           <w:pPr>
@@ -7014,16 +6537,7 @@
           <w:sz w:val="24"/>
           <w:szCs w:val="24"/>
         </w:rPr>
-        <w:t xml:space="preserve">Hollenbach is a PhD student with a focus in Political Economy and Methods. His current interests are the political economy of taxation, redistribution as well </w:t>
-      </w:r>
-      <w:r>
-        <w:rPr>
-          <w:rFonts w:asciiTheme="majorHAnsi" w:hAnsiTheme="majorHAnsi" w:cs="Courier New"/>
-          <w:sz w:val="24"/>
-          <w:szCs w:val="24"/>
-        </w:rPr>
-        <w:lastRenderedPageBreak/>
-        <w:t>as state capacity and revenue extraction in developing countries. Additional interests include applied statistics and economic development.</w:t>
+        <w:t>Hollenbach is a PhD student with a focus in Political Economy and Methods. His current interests are the political economy of taxation, redistribution as well as state capacity and revenue extraction in developing countries. Additional interests include applied statistics and economic development.</w:t>
       </w:r>
     </w:p>
     <w:p>
@@ -7127,23 +6641,7 @@
 
 <file path=word/comments.xml><?xml version="1.0" encoding="utf-8"?>
 <w:comments xmlns:wpc="http://schemas.microsoft.com/office/word/2010/wordprocessingCanvas" xmlns:mo="http://schemas.microsoft.com/office/mac/office/2008/main" xmlns:mc="http://schemas.openxmlformats.org/markup-compatibility/2006" xmlns:mv="urn:schemas-microsoft-com:mac:vml" xmlns:o="urn:schemas-microsoft-com:office:office" xmlns:r="http://schemas.openxmlformats.org/officeDocument/2006/relationships" xmlns:m="http://schemas.openxmlformats.org/officeDocument/2006/math" xmlns:v="urn:schemas-microsoft-com:vml" xmlns:wp14="http://schemas.microsoft.com/office/word/2010/wordprocessingDrawing" xmlns:wp="http://schemas.openxmlformats.org/drawingml/2006/wordprocessingDrawing" xmlns:w10="urn:schemas-microsoft-com:office:word" xmlns:w="http://schemas.openxmlformats.org/wordprocessingml/2006/main" xmlns:w14="http://schemas.microsoft.com/office/word/2010/wordml" xmlns:wpg="http://schemas.microsoft.com/office/word/2010/wordprocessingGroup" xmlns:wpi="http://schemas.microsoft.com/office/word/2010/wordprocessingInk" xmlns:wne="http://schemas.microsoft.com/office/word/2006/wordml" xmlns:wps="http://schemas.microsoft.com/office/word/2010/wordprocessingShape" mc:Ignorable="w14 wp14">
-  <w:comment w:id="0" w:author="Author" w:initials="A">
-    <w:p>
-      <w:pPr>
-        <w:pStyle w:val="CommentText"/>
-      </w:pPr>
-      <w:r>
-        <w:rPr>
-          <w:rStyle w:val="CommentReference"/>
-        </w:rPr>
-        <w:annotationRef/>
-      </w:r>
-      <w:r>
-        <w:t>What is going on with these citations?</w:t>
-      </w:r>
-    </w:p>
-  </w:comment>
-  <w:comment w:id="2" w:author="Author" w:initials="A">
+  <w:comment w:id="1" w:author="Author" w:initials="A">
     <w:p>
       <w:pPr>
         <w:pStyle w:val="CommentText"/>
@@ -7435,60 +6933,32 @@
           <w:sz w:val="20"/>
           <w:szCs w:val="20"/>
         </w:rPr>
-        <w:t xml:space="preserve"> in forecasts for the calibration period (</w:t>
+        <w:t xml:space="preserve"> in foreca</w:t>
       </w:r>
       <w:r>
         <w:rPr>
           <w:rFonts w:asciiTheme="majorHAnsi" w:hAnsiTheme="majorHAnsi"/>
           <w:sz w:val="20"/>
           <w:szCs w:val="20"/>
-          <w:highlight w:val="magenta"/>
-        </w:rPr>
-        <w:t>CITE</w:t>
-      </w:r>
-      <w:r>
-        <w:rPr>
-          <w:rFonts w:asciiTheme="majorHAnsi" w:hAnsiTheme="majorHAnsi"/>
+        </w:rPr>
+        <w:t xml:space="preserve">sts for the calibration period </w:t>
+      </w:r>
+      <w:r>
+        <w:rPr>
+          <w:rFonts w:asciiTheme="majorHAnsi" w:hAnsiTheme="majorHAnsi"/>
+          <w:noProof/>
           <w:sz w:val="20"/>
           <w:szCs w:val="20"/>
         </w:rPr>
-        <w:t xml:space="preserve">: Fraley, </w:t>
-      </w:r>
-      <w:proofErr w:type="spellStart"/>
+        <w:t>(Fraley, Raftery, and Gneiting 2010)</w:t>
+      </w:r>
       <w:r>
         <w:rPr>
           <w:rFonts w:asciiTheme="majorHAnsi" w:hAnsiTheme="majorHAnsi"/>
           <w:sz w:val="20"/>
           <w:szCs w:val="20"/>
         </w:rPr>
-        <w:t>Raftery</w:t>
-      </w:r>
-      <w:proofErr w:type="spellEnd"/>
-      <w:r>
-        <w:rPr>
-          <w:rFonts w:asciiTheme="majorHAnsi" w:hAnsiTheme="majorHAnsi"/>
-          <w:sz w:val="20"/>
-          <w:szCs w:val="20"/>
-        </w:rPr>
-        <w:t xml:space="preserve">, and </w:t>
-      </w:r>
-      <w:proofErr w:type="spellStart"/>
-      <w:r>
-        <w:rPr>
-          <w:rFonts w:asciiTheme="majorHAnsi" w:hAnsiTheme="majorHAnsi"/>
-          <w:sz w:val="20"/>
-          <w:szCs w:val="20"/>
-        </w:rPr>
-        <w:t>Gneiting</w:t>
-      </w:r>
-      <w:proofErr w:type="spellEnd"/>
-      <w:r>
-        <w:rPr>
-          <w:rFonts w:asciiTheme="majorHAnsi" w:hAnsiTheme="majorHAnsi"/>
-          <w:sz w:val="20"/>
-          <w:szCs w:val="20"/>
-        </w:rPr>
-        <w:t xml:space="preserve"> 2010).  Second, we have made adjustments to ensure that EBMA does not place excessive weight on single component.  </w:t>
+        <w:t xml:space="preserve">.  Second, we have made adjustments to ensure that EBMA does not place excessive weight on single component.  </w:t>
       </w:r>
       <w:r>
         <w:rPr>
@@ -7599,7 +7069,7 @@
         <w:rStyle w:val="PageNumber"/>
         <w:noProof/>
       </w:rPr>
-      <w:t>9</w:t>
+      <w:t>4</w:t>
     </w:r>
     <w:r>
       <w:rPr>
@@ -8463,26 +7933,28 @@
     <w:charset w:val="00"/>
     <w:family w:val="auto"/>
     <w:pitch w:val="variable"/>
-    <w:sig w:usb0="E0002AFF" w:usb1="C0007841" w:usb2="00000009" w:usb3="00000000" w:csb0="000001FF" w:csb1="00000000"/>
+    <w:sig w:usb0="00000003" w:usb1="00000000" w:usb2="00000000" w:usb3="00000000" w:csb0="00000001" w:csb1="00000000"/>
   </w:font>
   <w:font w:name="Arial">
     <w:panose1 w:val="020B0604020202020204"/>
     <w:charset w:val="00"/>
     <w:family w:val="auto"/>
     <w:pitch w:val="variable"/>
-    <w:sig w:usb0="E0002AFF" w:usb1="C0007843" w:usb2="00000009" w:usb3="00000000" w:csb0="000001FF" w:csb1="00000000"/>
+    <w:sig w:usb0="00000003" w:usb1="00000000" w:usb2="00000000" w:usb3="00000000" w:csb0="00000001" w:csb1="00000000"/>
   </w:font>
   <w:font w:name="Cambria">
     <w:panose1 w:val="02040503050406030204"/>
     <w:charset w:val="00"/>
     <w:family w:val="auto"/>
     <w:pitch w:val="variable"/>
-    <w:sig w:usb0="E00002FF" w:usb1="400004FF" w:usb2="00000000" w:usb3="00000000" w:csb0="0000019F" w:csb1="00000000"/>
+    <w:sig w:usb0="00000003" w:usb1="00000000" w:usb2="00000000" w:usb3="00000000" w:csb0="00000001" w:csb1="00000000"/>
   </w:font>
   <w:font w:name="ＭＳ ゴシック">
-    <w:charset w:val="4E"/>
-    <w:family w:val="auto"/>
-    <w:pitch w:val="variable"/>
+    <w:panose1 w:val="00000000000000000000"/>
+    <w:charset w:val="80"/>
+    <w:family w:val="modern"/>
+    <w:notTrueType/>
+    <w:pitch w:val="fixed"/>
     <w:sig w:usb0="00000001" w:usb1="08070000" w:usb2="00000010" w:usb3="00000000" w:csb0="00020000" w:csb1="00000000"/>
   </w:font>
   <w:font w:name="Tahoma">
@@ -8497,12 +7969,14 @@
     <w:charset w:val="00"/>
     <w:family w:val="auto"/>
     <w:pitch w:val="variable"/>
-    <w:sig w:usb0="E0002AFF" w:usb1="C0007843" w:usb2="00000009" w:usb3="00000000" w:csb0="000001FF" w:csb1="00000000"/>
+    <w:sig w:usb0="00000003" w:usb1="00000000" w:usb2="00000000" w:usb3="00000000" w:csb0="00000001" w:csb1="00000000"/>
   </w:font>
   <w:font w:name="ＭＳ 明朝">
-    <w:charset w:val="4E"/>
-    <w:family w:val="auto"/>
-    <w:pitch w:val="variable"/>
+    <w:panose1 w:val="00000000000000000000"/>
+    <w:charset w:val="80"/>
+    <w:family w:val="roman"/>
+    <w:notTrueType/>
+    <w:pitch w:val="fixed"/>
     <w:sig w:usb0="00000001" w:usb1="08070000" w:usb2="00000010" w:usb3="00000000" w:csb0="00020000" w:csb1="00000000"/>
   </w:font>
   <w:font w:name="Cambria Math">
@@ -8510,14 +7984,14 @@
     <w:charset w:val="00"/>
     <w:family w:val="auto"/>
     <w:pitch w:val="variable"/>
-    <w:sig w:usb0="E00002FF" w:usb1="420024FF" w:usb2="00000000" w:usb3="00000000" w:csb0="0000019F" w:csb1="00000000"/>
+    <w:sig w:usb0="00000003" w:usb1="00000000" w:usb2="00000000" w:usb3="00000000" w:csb0="00000001" w:csb1="00000000"/>
   </w:font>
   <w:font w:name="Calibri">
     <w:panose1 w:val="020F0502020204030204"/>
     <w:charset w:val="00"/>
     <w:family w:val="auto"/>
     <w:pitch w:val="variable"/>
-    <w:sig w:usb0="E10002FF" w:usb1="4000ACFF" w:usb2="00000009" w:usb3="00000000" w:csb0="0000019F" w:csb1="00000000"/>
+    <w:sig w:usb0="00000003" w:usb1="00000000" w:usb2="00000000" w:usb3="00000000" w:csb0="00000001" w:csb1="00000000"/>
   </w:font>
 </w:fonts>
 </file>
@@ -8541,6 +8015,7 @@
     <w:rsid w:val="0054482A"/>
     <w:rsid w:val="00C71705"/>
     <w:rsid w:val="00C84C97"/>
+    <w:rsid w:val="00CA6C00"/>
     <w:rsid w:val="00E670EC"/>
     <w:rsid w:val="00E94F52"/>
   </w:rsids>
@@ -9264,95 +8739,30 @@
 </file>
 
 <file path=customXml/item2.xml><?xml version="1.0" encoding="utf-8"?>
-<b:Sources xmlns:b="http://schemas.openxmlformats.org/officeDocument/2006/bibliography" xmlns="http://schemas.openxmlformats.org/officeDocument/2006/bibliography" SelectedStyle="/APA.XSL" StyleName="APA">
+<b:Sources xmlns:b="http://schemas.openxmlformats.org/officeDocument/2006/bibliography" xmlns="http://schemas.openxmlformats.org/officeDocument/2006/bibliography" SelectedStyle="/CHICAGO.XSL" StyleName="Chicago">
   <b:Source>
-    <b:Tag>Ste12</b:Tag>
-    <b:SourceType>ArticleInAPeriodical</b:SourceType>
-    <b:Guid>{6F9290E6-F8D4-D64E-92D3-D59CEA137F73}</b:Guid>
+    <b:Tag>Bil</b:Tag>
+    <b:SourceType>Report</b:SourceType>
+    <b:Guid>{378DDACB-1F10-7847-B440-CECBE50D1E1C}</b:Guid>
     <b:Author>
       <b:Author>
         <b:NameList>
           <b:Person>
-            <b:Last>Stevens</b:Last>
-            <b:First>Jacqueline</b:First>
+            <b:Last>Billio</b:Last>
+            <b:First>Monica</b:First>
           </b:Person>
-        </b:NameList>
-      </b:Author>
-    </b:Author>
-    <b:Title>Political Scientists Are Lousy Forecasters</b:Title>
-    <b:City>NY</b:City>
-    <b:StateProvince>NY</b:StateProvince>
-    <b:CountryRegion>USA</b:CountryRegion>
-    <b:Publisher>New York Times </b:Publisher>
-    <b:Year>2012</b:Year>
-    <b:Pages>SR6</b:Pages>
-    <b:PeriodicalTitle>New York Times Sunday Review</b:PeriodicalTitle>
-    <b:Month>June</b:Month>
-    <b:Day>24</b:Day>
-    <b:RefOrder>11</b:RefOrder>
-  </b:Source>
-  <b:Source>
-    <b:Tag>Jac12</b:Tag>
-    <b:SourceType>ArticleInAPeriodical</b:SourceType>
-    <b:Guid>{21AE18E0-0FA0-C74F-8DDA-027475017EBA}</b:Guid>
-    <b:Author>
-      <b:Author>
-        <b:NameList>
           <b:Person>
-            <b:Last>Jacob M. Montgomery</b:Last>
-            <b:First>Florian</b:First>
-            <b:Middle>M. Hollenbach, and Michael D. Ward</b:Middle>
+            <b:Last>Casarin</b:Last>
+            <b:First>Roberto</b:First>
           </b:Person>
-        </b:NameList>
-      </b:Author>
-    </b:Author>
-    <b:Title>Improving Predictions Using Ensemble Bayesian Model Averaging</b:Title>
-    <b:PeriodicalTitle>Political Analysis</b:PeriodicalTitle>
-    <b:Publisher>Oxford University Press</b:Publisher>
-    <b:City>Oxford</b:City>
-    <b:Year>2012</b:Year>
-    <b:Month>March</b:Month>
-    <b:Day>22</b:Day>
-    <b:Volume>20</b:Volume>
-    <b:Issue>tbd</b:Issue>
-    <b:Pages>tbd</b:Pages>
-    <b:StandardNumber>doi:10.1093/pan/mps002</b:StandardNumber>
-    <b:RefOrder>12</b:RefOrder>
-  </b:Source>
-  <b:Source>
-    <b:Tag>Raf05</b:Tag>
-    <b:SourceType>JournalArticle</b:SourceType>
-    <b:Guid>{2D043107-9648-CA46-8FA6-B46BC6B4F48A}</b:Guid>
-    <b:Title>Using Bayesian Model Averaging to Calibrate Forecast Ensembles</b:Title>
-    <b:Year>2005</b:Year>
-    <b:Volume>133</b:Volume>
-    <b:Pages>1155-1174</b:Pages>
-    <b:Author>
-      <b:Author>
-        <b:NameList>
           <b:Person>
-            <b:Last>Raftery</b:Last>
-            <b:First>Adrian</b:First>
-            <b:Middle>E. and Gneiting, Tilmann and Balabdaoui, Fadoua and Polakowski, Michael</b:Middle>
+            <b:Last>Van Dijk</b:Last>
+            <b:Middle>K.</b:Middle>
+            <b:First>Herman</b:First>
           </b:Person>
-        </b:NameList>
-      </b:Author>
-    </b:Author>
-    <b:JournalName>Monthly Weather Review</b:JournalName>
-    <b:Issue>5</b:Issue>
-    <b:RefOrder>9</b:RefOrder>
-  </b:Source>
-  <b:Source>
-    <b:Tag>Bil</b:Tag>
-    <b:SourceType>Report</b:SourceType>
-    <b:Guid>{A00B3703-C224-9C40-A830-DE46E607F472}</b:Guid>
-    <b:Author>
-      <b:Author>
-        <b:NameList>
           <b:Person>
-            <b:Last>Monica Billio</b:Last>
-            <b:First>Roberto</b:First>
-            <b:Middle>Casarin, Francesco Ravazzolo, Herman K. Van Dijk</b:Middle>
+            <b:Last>Ravazzolo</b:Last>
+            <b:First>Francesco</b:First>
           </b:Person>
         </b:NameList>
       </b:Author>
@@ -9363,118 +8773,9 @@
     <b:RefOrder>4</b:RefOrder>
   </b:Source>
   <b:Source>
-    <b:Tag>Koo09</b:Tag>
-    <b:SourceType>Report</b:SourceType>
-    <b:Guid>{D06E2793-24AB-5041-98BE-C74C9159EDCB}</b:Guid>
-    <b:Author>
-      <b:Author>
-        <b:NameList>
-          <b:Person>
-            <b:Last>Gary Koop</b:Last>
-            <b:First>Dimitris</b:First>
-            <b:Middle>Korobilis</b:Middle>
-          </b:Person>
-        </b:NameList>
-      </b:Author>
-    </b:Author>
-    <b:Title>Forecasting Inflation Using Dynamic Model Averaging</b:Title>
-    <b:Year>2009</b:Year>
-    <b:Comments>Working Paper. http://personal.strath.ac.uk/gary.koop/koop_korobilis_forecasting_inflation_using_DMA.pdf (accessed May 25, 2011)</b:Comments>
-    <b:RefOrder>3</b:RefOrder>
-  </b:Source>
-  <b:Source>
-    <b:Tag>Bro07</b:Tag>
-    <b:SourceType>JournalArticle</b:SourceType>
-    <b:Guid>{1B1F9268-2875-2248-AE2D-2CA8D8548016}</b:Guid>
-    <b:Author>
-      <b:Author>
-        <b:NameList>
-          <b:Person>
-            <b:Last>William A. Brock</b:Last>
-            <b:First>Steven</b:First>
-            <b:Middle>N. Durlauf, Kenneth D. West</b:Middle>
-          </b:Person>
-        </b:NameList>
-      </b:Author>
-    </b:Author>
-    <b:Title>Model Uncertainty and Policy Evaluation: Some Theory and Empirics</b:Title>
-    <b:Year>2007</b:Year>
-    <b:Pages>629-664</b:Pages>
-    <b:JournalName>Journal of Econometrics</b:JournalName>
-    <b:Volume>136</b:Volume>
-    <b:Issue>2</b:Issue>
-    <b:RefOrder>5</b:RefOrder>
-  </b:Source>
-  <b:Source>
-    <b:Tag>Jon08</b:Tag>
-    <b:SourceType>JournalArticle</b:SourceType>
-    <b:Guid>{D618BA5D-EB49-6448-B4E2-D523B9123737}</b:Guid>
-    <b:Author>
-      <b:Author>
-        <b:NameList>
-          <b:Person>
-            <b:Last>Wright</b:Last>
-            <b:First>Jonathan</b:First>
-            <b:Middle>H.</b:Middle>
-          </b:Person>
-        </b:NameList>
-      </b:Author>
-    </b:Author>
-    <b:Title>Bayesian Model Averaging and Exchange Rate Forecasts</b:Title>
-    <b:JournalName>Journal of Econometrics</b:JournalName>
-    <b:Year>2008</b:Year>
-    <b:Volume>146</b:Volume>
-    <b:Issue>2</b:Issue>
-    <b:Pages>329-341</b:Pages>
-    <b:RefOrder>6</b:RefOrder>
-  </b:Source>
-  <b:Source>
-    <b:Tag>Jon09</b:Tag>
-    <b:SourceType>JournalArticle</b:SourceType>
-    <b:Guid>{5571E4A8-975F-C54C-89D5-920C7125A8C1}</b:Guid>
-    <b:Author>
-      <b:Author>
-        <b:NameList>
-          <b:Person>
-            <b:Last>Wright</b:Last>
-            <b:First>Jonathan</b:First>
-            <b:Middle>H.</b:Middle>
-          </b:Person>
-        </b:NameList>
-      </b:Author>
-    </b:Author>
-    <b:Title>Forecasting US Inflation by Bayesian Model Averaging</b:Title>
-    <b:JournalName>Journal of Forecasting</b:JournalName>
-    <b:Year>2009</b:Year>
-    <b:Volume>28</b:Volume>
-    <b:Issue>2</b:Issue>
-    <b:Pages>131-144</b:Pages>
-    <b:RefOrder>1</b:RefOrder>
-  </b:Source>
-  <b:Source>
-    <b:Tag>Til10</b:Tag>
-    <b:SourceType>Report</b:SourceType>
-    <b:Guid>{8C92EF62-34CC-3141-8B67-9EA57EE650B2}</b:Guid>
-    <b:Author>
-      <b:Author>
-        <b:NameList>
-          <b:Person>
-            <b:Last>Tilmann Gneiting</b:Last>
-            <b:First>Thordis</b:First>
-            <b:Middle>L. Thorarinsdottir</b:Middle>
-          </b:Person>
-        </b:NameList>
-      </b:Author>
-    </b:Author>
-    <b:Title>Predicting Inflation: Professional Experts Versus No-Change Forecasts</b:Title>
-    <b:Year>2010</b:Year>
-    <b:Comments>Working Paper. http://arxiv.org/abs/1010.2318v1 (accessed June 15, 2011)</b:Comments>
-    <b:RefOrder>2</b:RefOrder>
-  </b:Source>
-  <b:Source>
     <b:Tag>Mar10</b:Tag>
     <b:SourceType>JournalArticle</b:SourceType>
-    <b:Guid>{9342E034-A91F-1942-8D42-6A8D8F3D4DB4}</b:Guid>
+    <b:Guid>{DACDF86C-3D81-524B-B912-9917906F5F2A}</b:Guid>
     <b:Title>Forecast Combination and Bayesian Model Averaging: A Prior Sensitivity Analysis</b:Title>
     <b:Year>2010</b:Year>
     <b:Author>
@@ -9492,16 +8793,204 @@
     <b:RefOrder>7</b:RefOrder>
   </b:Source>
   <b:Source>
-    <b:Tag>Ver10</b:Tag>
-    <b:SourceType>JournalArticle</b:SourceType>
-    <b:Guid>{33E985ED-3217-3345-90D7-296D33935A8F}</b:Guid>
+    <b:Tag>Koo09</b:Tag>
+    <b:SourceType>Report</b:SourceType>
+    <b:Guid>{BC07D4FD-A57B-1B43-8B2A-DE5F48EBEB41}</b:Guid>
     <b:Author>
       <b:Author>
         <b:NameList>
           <b:Person>
-            <b:Last>Veronica J. Berrocal</b:Last>
-            <b:First>Arian</b:First>
-            <b:Middle>E. Raftery, Tilmann Gneiting, Richard C. Steed</b:Middle>
+            <b:Last>Koop</b:Last>
+            <b:First>Gary</b:First>
+          </b:Person>
+          <b:Person>
+            <b:Last>Korobilis</b:Last>
+            <b:First>Dimitris</b:First>
+          </b:Person>
+        </b:NameList>
+      </b:Author>
+    </b:Author>
+    <b:Title>Forecasting Inflation Using Dynamic Model Averaging</b:Title>
+    <b:Year>2009</b:Year>
+    <b:Comments>Working Paper. http://personal.strath.ac.uk/gary.koop/koop_korobilis_forecasting_inflation_using_DMA.pdf (accessed May 25, 2011)</b:Comments>
+    <b:RefOrder>3</b:RefOrder>
+  </b:Source>
+  <b:Source>
+    <b:Tag>Jac12</b:Tag>
+    <b:SourceType>ArticleInAPeriodical</b:SourceType>
+    <b:Guid>{048F218D-EBCE-9341-BFB9-FC8CA28893C5}</b:Guid>
+    <b:Author>
+      <b:Author>
+        <b:NameList>
+          <b:Person>
+            <b:Last>Montgomery</b:Last>
+            <b:Middle>M.</b:Middle>
+            <b:First>Jacob</b:First>
+          </b:Person>
+          <b:Person>
+            <b:Last>Hollenbach</b:Last>
+            <b:Middle>M.</b:Middle>
+            <b:First>Florian</b:First>
+          </b:Person>
+          <b:Person>
+            <b:Last>Ward</b:Last>
+            <b:Middle>D.</b:Middle>
+            <b:First>Michael</b:First>
+          </b:Person>
+        </b:NameList>
+      </b:Author>
+    </b:Author>
+    <b:Title>Improving Predictions Using Ensemble Bayesian Model Averaging</b:Title>
+    <b:PeriodicalTitle>Political Analysis</b:PeriodicalTitle>
+    <b:Publisher>Oxford University Press</b:Publisher>
+    <b:City>Oxford</b:City>
+    <b:Year>2012</b:Year>
+    <b:Month>March</b:Month>
+    <b:Day>22</b:Day>
+    <b:Volume>20</b:Volume>
+    <b:Issue>tbd</b:Issue>
+    <b:Pages>tbd</b:Pages>
+    <b:StandardNumber>doi:10.1093/pan/mps002</b:StandardNumber>
+    <b:RefOrder>11</b:RefOrder>
+  </b:Source>
+  <b:Source>
+    <b:Tag>Raf05</b:Tag>
+    <b:SourceType>JournalArticle</b:SourceType>
+    <b:Guid>{3C2831BB-EE0B-3447-AA1E-0132CBACE629}</b:Guid>
+    <b:Title>Using Bayesian Model Averaging to Calibrate Forecast Ensembles</b:Title>
+    <b:Year>2005</b:Year>
+    <b:Volume>133</b:Volume>
+    <b:Pages>1155-1174</b:Pages>
+    <b:Author>
+      <b:Author>
+        <b:NameList>
+          <b:Person>
+            <b:Last>Raftery</b:Last>
+            <b:Middle>E.</b:Middle>
+            <b:First>Adrian</b:First>
+          </b:Person>
+          <b:Person>
+            <b:Last>Gneiting</b:Last>
+            <b:First>Tilmann</b:First>
+          </b:Person>
+          <b:Person>
+            <b:Last>Balabdaoui</b:Last>
+            <b:First>Fadoua</b:First>
+          </b:Person>
+          <b:Person>
+            <b:Last>Polakowski</b:Last>
+            <b:First>Michael</b:First>
+          </b:Person>
+        </b:NameList>
+      </b:Author>
+    </b:Author>
+    <b:JournalName>Monthly Weather Review</b:JournalName>
+    <b:Issue>5</b:Issue>
+    <b:RefOrder>9</b:RefOrder>
+  </b:Source>
+  <b:Source>
+    <b:Tag>Ric10</b:Tag>
+    <b:SourceType>JournalArticle</b:SourceType>
+    <b:Guid>{53900692-84B9-3B40-9E7C-0F972BF5B462}</b:Guid>
+    <b:Author>
+      <b:Author>
+        <b:NameList>
+          <b:Person>
+            <b:Last>Chmielecki</b:Last>
+            <b:Middle>M.</b:Middle>
+            <b:First>Richard</b:First>
+          </b:Person>
+          <b:Person>
+            <b:Last>Raftery</b:Last>
+            <b:Middle>E.</b:Middle>
+            <b:First>Adrian</b:First>
+          </b:Person>
+        </b:NameList>
+      </b:Author>
+    </b:Author>
+    <b:Title>Probabilistic Visibility Forecasting Using Bayesian Model Averaging</b:Title>
+    <b:JournalName>Monthly Weather Review</b:JournalName>
+    <b:Year>2010</b:Year>
+    <b:Volume>139</b:Volume>
+    <b:Issue>5</b:Issue>
+    <b:Pages>1626-1636</b:Pages>
+    <b:RefOrder>8</b:RefOrder>
+  </b:Source>
+  <b:Source>
+    <b:Tag>Ste12</b:Tag>
+    <b:SourceType>ArticleInAPeriodical</b:SourceType>
+    <b:Guid>{956ADFE9-0D86-1248-91D2-5B52CF699F1D}</b:Guid>
+    <b:Author>
+      <b:Author>
+        <b:NameList>
+          <b:Person>
+            <b:Last>Stevens</b:Last>
+            <b:First>Jacqueline</b:First>
+          </b:Person>
+        </b:NameList>
+      </b:Author>
+    </b:Author>
+    <b:Title>Political Scientists Are Lousy Forecasters</b:Title>
+    <b:City>NY</b:City>
+    <b:StateProvince>NY</b:StateProvince>
+    <b:CountryRegion>USA</b:CountryRegion>
+    <b:Publisher>New York Times</b:Publisher>
+    <b:Year>2012</b:Year>
+    <b:Pages>SR6</b:Pages>
+    <b:PeriodicalTitle>New York Times Sunday Review</b:PeriodicalTitle>
+    <b:Month>June</b:Month>
+    <b:Day>24</b:Day>
+    <b:RefOrder>12</b:RefOrder>
+  </b:Source>
+  <b:Source>
+    <b:Tag>Til10</b:Tag>
+    <b:SourceType>Report</b:SourceType>
+    <b:Guid>{5A8A801B-1ABB-E540-BD2D-B18035922533}</b:Guid>
+    <b:Author>
+      <b:Author>
+        <b:NameList>
+          <b:Person>
+            <b:Last>Gneiting</b:Last>
+            <b:First>Tilmann</b:First>
+          </b:Person>
+          <b:Person>
+            <b:Last>Thorarinsdottir</b:Last>
+            <b:Middle>L.</b:Middle>
+            <b:First>Thordis</b:First>
+          </b:Person>
+        </b:NameList>
+      </b:Author>
+    </b:Author>
+    <b:Title>Predicting Inflation: Professional Experts Versus No-Change Forecasts</b:Title>
+    <b:Year>2010</b:Year>
+    <b:Comments>Working Paper. http://arxiv.org/abs/1010.2318v1 (accessed June 15, 2011)</b:Comments>
+    <b:RefOrder>2</b:RefOrder>
+  </b:Source>
+  <b:Source>
+    <b:Tag>Ver10</b:Tag>
+    <b:SourceType>JournalArticle</b:SourceType>
+    <b:Guid>{D2622B55-CB13-D54D-AFCE-4F2D885E7A9B}</b:Guid>
+    <b:Author>
+      <b:Author>
+        <b:NameList>
+          <b:Person>
+            <b:Last>Berrocal</b:Last>
+            <b:Middle>J.</b:Middle>
+            <b:First>Veronica</b:First>
+          </b:Person>
+          <b:Person>
+            <b:Last>Raftery</b:Last>
+            <b:Middle>E.</b:Middle>
+            <b:First>Adrian</b:First>
+          </b:Person>
+          <b:Person>
+            <b:Last>Gneiting</b:Last>
+            <b:First>Tilmann</b:First>
+          </b:Person>
+          <b:Person>
+            <b:Last>Steed</b:Last>
+            <b:Middle>C.</b:Middle>
+            <b:First>Richard</b:First>
           </b:Person>
         </b:NameList>
       </b:Author>
@@ -9515,27 +9004,114 @@
     <b:RefOrder>10</b:RefOrder>
   </b:Source>
   <b:Source>
-    <b:Tag>Ric10</b:Tag>
+    <b:Tag>Bro07</b:Tag>
     <b:SourceType>JournalArticle</b:SourceType>
-    <b:Guid>{DF1CFE19-A47B-F144-BE4D-8195BEEB69EE}</b:Guid>
+    <b:Guid>{D0245111-FC20-2C44-B3C6-2D005A9FB75C}</b:Guid>
     <b:Author>
       <b:Author>
         <b:NameList>
           <b:Person>
-            <b:Last>Richard M. Chmielecki</b:Last>
-            <b:First>Arian</b:First>
-            <b:Middle>E. Raftery</b:Middle>
+            <b:Last>Borck</b:Last>
+            <b:Middle>A.</b:Middle>
+            <b:First>William</b:First>
+          </b:Person>
+          <b:Person>
+            <b:Last>Brock</b:Last>
+            <b:Middle>N.</b:Middle>
+            <b:First>Steven </b:First>
+          </b:Person>
+          <b:Person>
+            <b:Last>West</b:Last>
+            <b:Middle>D.</b:Middle>
+            <b:First>Kenneth</b:First>
           </b:Person>
         </b:NameList>
       </b:Author>
     </b:Author>
-    <b:Title>Probabilistic Visibility Forecasting Using Bayesian Model Averaging</b:Title>
+    <b:Title>Model Uncertainty and Policy Evaluation: Some Theory and Empirics</b:Title>
+    <b:Year>2007</b:Year>
+    <b:Pages>629-664</b:Pages>
+    <b:JournalName>Journal of Econometrics</b:JournalName>
+    <b:Volume>136</b:Volume>
+    <b:Issue>2</b:Issue>
+    <b:RefOrder>5</b:RefOrder>
+  </b:Source>
+  <b:Source>
+    <b:Tag>Fra10</b:Tag>
+    <b:SourceType>JournalArticle</b:SourceType>
+    <b:Guid>{5516AB92-3695-F947-8069-361EAC2580E6}</b:Guid>
+    <b:Title>Calibrating Multimodel Forecast Ensembles with Exchangeable and Missing Members Using {B}ayesian Model Averaging</b:Title>
     <b:JournalName>Monthly Weather Review</b:JournalName>
     <b:Year>2010</b:Year>
-    <b:Volume>139</b:Volume>
-    <b:Issue>5</b:Issue>
-    <b:Pages>1626-1636</b:Pages>
-    <b:RefOrder>8</b:RefOrder>
+    <b:Volume>138</b:Volume>
+    <b:Issue>1</b:Issue>
+    <b:Pages>190-202</b:Pages>
+    <b:Author>
+      <b:Author>
+        <b:NameList>
+          <b:Person>
+            <b:Last>Fraley</b:Last>
+            <b:First>Chris</b:First>
+          </b:Person>
+          <b:Person>
+            <b:Last>Raftery</b:Last>
+            <b:Middle>E.</b:Middle>
+            <b:First>Adrian</b:First>
+          </b:Person>
+          <b:Person>
+            <b:Last>Gneiting</b:Last>
+            <b:First>Tilmann</b:First>
+          </b:Person>
+        </b:NameList>
+      </b:Author>
+    </b:Author>
+    <b:RefOrder>13</b:RefOrder>
+  </b:Source>
+  <b:Source>
+    <b:Tag>Jon08</b:Tag>
+    <b:SourceType>JournalArticle</b:SourceType>
+    <b:Guid>{B596F2AD-8DDB-2941-91A0-D14051A54BBD}</b:Guid>
+    <b:Author>
+      <b:Author>
+        <b:NameList>
+          <b:Person>
+            <b:Last>Wright</b:Last>
+            <b:Middle>H.</b:Middle>
+            <b:First>Jonathan</b:First>
+          </b:Person>
+        </b:NameList>
+      </b:Author>
+    </b:Author>
+    <b:Title>Bayesian Model Averaging and Exchange Rate Forecasts</b:Title>
+    <b:JournalName>Journal of Econometrics</b:JournalName>
+    <b:Year>2008</b:Year>
+    <b:Volume>146</b:Volume>
+    <b:Issue>2</b:Issue>
+    <b:Pages>329-341</b:Pages>
+    <b:RefOrder>6</b:RefOrder>
+  </b:Source>
+  <b:Source>
+    <b:Tag>Jon09</b:Tag>
+    <b:SourceType>JournalArticle</b:SourceType>
+    <b:Guid>{504D7440-4913-CB4C-92CF-643AE643FCB2}</b:Guid>
+    <b:Author>
+      <b:Author>
+        <b:NameList>
+          <b:Person>
+            <b:Last>Wright</b:Last>
+            <b:First>Jonathan</b:First>
+            <b:Middle>H.</b:Middle>
+          </b:Person>
+        </b:NameList>
+      </b:Author>
+    </b:Author>
+    <b:JournalName>Journal of Forecasting</b:JournalName>
+    <b:Year>2009</b:Year>
+    <b:Volume>28</b:Volume>
+    <b:Issue>2</b:Issue>
+    <b:Pages>131-144</b:Pages>
+    <b:Title>Forecasting US Inflation by Bayesian Model Averaging</b:Title>
+    <b:RefOrder>1</b:RefOrder>
   </b:Source>
 </b:Sources>
 </file>
@@ -9549,7 +9125,7 @@
 </file>
 
 <file path=customXml/itemProps2.xml><?xml version="1.0" encoding="utf-8"?>
-<ds:datastoreItem xmlns:ds="http://schemas.openxmlformats.org/officeDocument/2006/customXml" ds:itemID="{C2A6B867-A2AC-2047-B915-344767E166FA}">
+<ds:datastoreItem xmlns:ds="http://schemas.openxmlformats.org/officeDocument/2006/customXml" ds:itemID="{7E0C7E86-EEDE-4A43-B25D-70D099C26501}">
   <ds:schemaRefs>
     <ds:schemaRef ds:uri="http://schemas.openxmlformats.org/officeDocument/2006/bibliography"/>
   </ds:schemaRefs>

</xml_diff>

<commit_message>
some small changes and a big question.
</commit_message>
<xml_diff>
--- a/wordisbeautiful/PSmanuscript.docx
+++ b/wordisbeautiful/PSmanuscript.docx
@@ -1281,14 +1281,12 @@
             </m:r>
           </m:sub>
         </m:sSub>
-        <w:proofErr w:type="gramStart"/>
         <m:r>
           <w:rPr>
             <w:rFonts w:ascii="Cambria Math" w:hAnsi="Cambria Math"/>
           </w:rPr>
           <m:t>,…</m:t>
         </m:r>
-        <w:proofErr w:type="gramEnd"/>
         <m:sSub>
           <m:sSubPr>
             <m:ctrlPr>
@@ -2030,16 +2028,8 @@
           <w:rPr>
             <w:rFonts w:ascii="Cambria Math" w:hAnsi="Cambria Math"/>
           </w:rPr>
-          <m:t>=</m:t>
+          <m:t>=N(</m:t>
         </m:r>
-        <w:proofErr w:type="gramStart"/>
-        <m:r>
-          <w:rPr>
-            <w:rFonts w:ascii="Cambria Math" w:hAnsi="Cambria Math"/>
-          </w:rPr>
-          <m:t>N(</m:t>
-        </m:r>
-        <w:proofErr w:type="gramEnd"/>
         <m:sSubSup>
           <m:sSubSupPr>
             <m:ctrlPr>
@@ -2464,19 +2454,11 @@
           <w:rFonts w:asciiTheme="majorHAnsi" w:hAnsiTheme="majorHAnsi"/>
         </w:rPr>
       </w:pPr>
-      <w:proofErr w:type="gramStart"/>
-      <w:r>
-        <w:rPr>
-          <w:rFonts w:asciiTheme="majorHAnsi" w:hAnsiTheme="majorHAnsi"/>
-        </w:rPr>
-        <w:t>where</w:t>
-      </w:r>
-      <w:proofErr w:type="gramEnd"/>
-      <w:r>
-        <w:rPr>
-          <w:rFonts w:asciiTheme="majorHAnsi" w:hAnsiTheme="majorHAnsi"/>
-        </w:rPr>
-        <w:t xml:space="preserve"> </w:t>
+      <w:r>
+        <w:rPr>
+          <w:rFonts w:asciiTheme="majorHAnsi" w:hAnsiTheme="majorHAnsi"/>
+        </w:rPr>
+        <w:t xml:space="preserve">where </w:t>
       </w:r>
       <m:oMath>
         <m:sSub>
@@ -2732,7 +2714,7 @@
               <w:sz w:val="24"/>
               <w:szCs w:val="24"/>
             </w:rPr>
-            <w:t>(Wright, Forecasting US Inflation by Bayesian Model Averaging 2009, Gneiting and Thorarinsdottir 2010, Koop and Korobilis 2009)</w:t>
+            <w:t>(Wright 2009; Gneiting &amp; Thorarinsdottir 2010; Koop &amp; Korobilis 2009)</w:t>
           </w:r>
           <w:r>
             <w:rPr>
@@ -2832,7 +2814,7 @@
               <w:sz w:val="24"/>
               <w:szCs w:val="24"/>
             </w:rPr>
-            <w:t>(Billio, et al. 2010, Borck, Brock and West 2007)</w:t>
+            <w:t>(Billio et al. 2010; Borck, Brock &amp; West 2007)</w:t>
           </w:r>
           <w:r>
             <w:rPr>
@@ -2916,7 +2898,7 @@
               <w:sz w:val="24"/>
               <w:szCs w:val="24"/>
             </w:rPr>
-            <w:t>(Wright, Bayesian Model Averaging and Exchange Rate Forecasts 2008)</w:t>
+            <w:t>(Wright 2008)</w:t>
           </w:r>
           <w:r>
             <w:rPr>
@@ -3059,7 +3041,7 @@
               <w:sz w:val="24"/>
               <w:szCs w:val="24"/>
             </w:rPr>
-            <w:t>(Chmielecki and Raftery 2010, Raftery, et al. 2005, Berrocal, et al. 2010)</w:t>
+            <w:t>(Chmielecki &amp; Raftery 2010; Raftery et al. 2005; Berrocal et al. 2010)</w:t>
           </w:r>
           <w:r>
             <w:rPr>
@@ -3093,16 +3075,7 @@
           <w:sz w:val="24"/>
           <w:szCs w:val="24"/>
         </w:rPr>
-        <w:t xml:space="preserve">, suggest it could be useful in </w:t>
-      </w:r>
-      <w:r>
-        <w:rPr>
-          <w:rFonts w:asciiTheme="majorHAnsi" w:hAnsiTheme="majorHAnsi" w:cs="Courier New"/>
-          <w:sz w:val="24"/>
-          <w:szCs w:val="24"/>
-        </w:rPr>
-        <w:lastRenderedPageBreak/>
-        <w:t xml:space="preserve">predicting elections as well. </w:t>
+        <w:t xml:space="preserve">, suggest it could be useful in predicting elections as well. </w:t>
       </w:r>
     </w:p>
     <w:p>
@@ -3166,6 +3139,7 @@
                 <w:sz w:val="24"/>
                 <w:szCs w:val="24"/>
               </w:rPr>
+              <w:lastRenderedPageBreak/>
               <w:t>Table 1: Ensemble weights and fit statistics for calibration-period performance (1948-2008)</w:t>
             </w:r>
           </w:p>
@@ -4157,7 +4131,6 @@
                 <w:szCs w:val="24"/>
               </w:rPr>
             </w:pPr>
-            <w:proofErr w:type="spellStart"/>
             <w:r>
               <w:rPr>
                 <w:rFonts w:asciiTheme="majorHAnsi" w:hAnsiTheme="majorHAnsi" w:cs="Courier New"/>
@@ -4166,7 +4139,6 @@
               </w:rPr>
               <w:t>Cuzán</w:t>
             </w:r>
-            <w:proofErr w:type="spellEnd"/>
             <w:r>
               <w:rPr>
                 <w:rFonts w:asciiTheme="majorHAnsi" w:hAnsiTheme="majorHAnsi" w:cs="Courier New"/>
@@ -4321,7 +4293,6 @@
                 <w:szCs w:val="24"/>
               </w:rPr>
             </w:pPr>
-            <w:proofErr w:type="spellStart"/>
             <w:r>
               <w:rPr>
                 <w:rFonts w:asciiTheme="majorHAnsi" w:hAnsiTheme="majorHAnsi" w:cs="Courier New"/>
@@ -4330,7 +4301,6 @@
               </w:rPr>
               <w:t>Cuzán</w:t>
             </w:r>
-            <w:proofErr w:type="spellEnd"/>
             <w:r>
               <w:rPr>
                 <w:rFonts w:asciiTheme="majorHAnsi" w:hAnsiTheme="majorHAnsi" w:cs="Courier New"/>
@@ -4492,19 +4462,8 @@
                 <w:sz w:val="24"/>
                 <w:szCs w:val="24"/>
               </w:rPr>
-              <w:t>Erikson-</w:t>
+              <w:t>Erikson-Wlezien</w:t>
             </w:r>
-            <w:proofErr w:type="spellStart"/>
-            <w:r>
-              <w:rPr>
-                <w:rFonts w:asciiTheme="majorHAnsi" w:hAnsiTheme="majorHAnsi" w:cs="Courier New"/>
-                <w:color w:val="000000"/>
-                <w:sz w:val="24"/>
-                <w:szCs w:val="24"/>
-              </w:rPr>
-              <w:t>Wlezien</w:t>
-            </w:r>
-            <w:proofErr w:type="spellEnd"/>
           </w:p>
         </w:tc>
         <w:tc>
@@ -4659,7 +4618,6 @@
                 <w:szCs w:val="24"/>
               </w:rPr>
             </w:pPr>
-            <w:proofErr w:type="spellStart"/>
             <w:r>
               <w:rPr>
                 <w:rFonts w:asciiTheme="majorHAnsi" w:hAnsiTheme="majorHAnsi" w:cs="Courier New"/>
@@ -4669,7 +4627,6 @@
               </w:rPr>
               <w:t>Hibbs</w:t>
             </w:r>
-            <w:proofErr w:type="spellEnd"/>
           </w:p>
         </w:tc>
         <w:tc>
@@ -4975,27 +4932,7 @@
                 <w:sz w:val="24"/>
                 <w:szCs w:val="24"/>
               </w:rPr>
-              <w:t>Lewis-Beck/</w:t>
-            </w:r>
-            <w:proofErr w:type="spellStart"/>
-            <w:r>
-              <w:rPr>
-                <w:rFonts w:asciiTheme="majorHAnsi" w:hAnsiTheme="majorHAnsi" w:cs="Courier New"/>
-                <w:color w:val="000000"/>
-                <w:sz w:val="24"/>
-                <w:szCs w:val="24"/>
-              </w:rPr>
-              <w:t>Tien</w:t>
-            </w:r>
-            <w:proofErr w:type="spellEnd"/>
-            <w:r>
-              <w:rPr>
-                <w:rFonts w:asciiTheme="majorHAnsi" w:hAnsiTheme="majorHAnsi" w:cs="Courier New"/>
-                <w:color w:val="000000"/>
-                <w:sz w:val="24"/>
-                <w:szCs w:val="24"/>
-              </w:rPr>
-              <w:t xml:space="preserve"> Jobs</w:t>
+              <w:t>Lewis-Beck/Tien Jobs</w:t>
             </w:r>
           </w:p>
         </w:tc>
@@ -5145,27 +5082,7 @@
                 <w:sz w:val="24"/>
                 <w:szCs w:val="24"/>
               </w:rPr>
-              <w:t>Lewis-Beck/</w:t>
-            </w:r>
-            <w:proofErr w:type="spellStart"/>
-            <w:r>
-              <w:rPr>
-                <w:rFonts w:asciiTheme="majorHAnsi" w:hAnsiTheme="majorHAnsi" w:cs="Courier New"/>
-                <w:color w:val="000000"/>
-                <w:sz w:val="24"/>
-                <w:szCs w:val="24"/>
-              </w:rPr>
-              <w:t>Tien</w:t>
-            </w:r>
-            <w:proofErr w:type="spellEnd"/>
-            <w:r>
-              <w:rPr>
-                <w:rFonts w:asciiTheme="majorHAnsi" w:hAnsiTheme="majorHAnsi" w:cs="Courier New"/>
-                <w:color w:val="000000"/>
-                <w:sz w:val="24"/>
-                <w:szCs w:val="24"/>
-              </w:rPr>
-              <w:t xml:space="preserve"> Proxy</w:t>
+              <w:t>Lewis-Beck/Tien Proxy</w:t>
             </w:r>
           </w:p>
         </w:tc>
@@ -5567,21 +5484,34 @@
         <w:rPr>
           <w:rFonts w:asciiTheme="majorHAnsi" w:hAnsiTheme="majorHAnsi"/>
         </w:rPr>
-        <w:t xml:space="preserve">  Almost all of the component models receive some weight in the final ensemble, although the weights are far from uniform.  The highest weighted model is </w:t>
-      </w:r>
-      <w:proofErr w:type="spellStart"/>
-      <w:r>
-        <w:rPr>
-          <w:rFonts w:asciiTheme="majorHAnsi" w:hAnsiTheme="majorHAnsi"/>
-        </w:rPr>
-        <w:t>Cuzan’s</w:t>
-      </w:r>
-      <w:proofErr w:type="spellEnd"/>
-      <w:r>
-        <w:rPr>
-          <w:rFonts w:asciiTheme="majorHAnsi" w:hAnsiTheme="majorHAnsi"/>
-        </w:rPr>
-        <w:t xml:space="preserve"> </w:t>
+        <w:t xml:space="preserve">  Almost all of the component models receive some weight in the final ensemble, although the weights are far from uniform.  </w:t>
+      </w:r>
+      <w:r>
+        <w:rPr>
+          <w:rFonts w:asciiTheme="majorHAnsi" w:hAnsiTheme="majorHAnsi"/>
+        </w:rPr>
+        <w:t xml:space="preserve">Alan Abramowitz’s model based on ---XXXX- receives the lion’s share of the predictive weight, for it is by far the most accurate model in sample. CAN SOMEONECHECK because Berry’s model in the above table is better? </w:t>
+      </w:r>
+      <w:bookmarkStart w:id="0" w:name="_GoBack"/>
+      <w:bookmarkEnd w:id="0"/>
+      <w:r>
+        <w:rPr>
+          <w:rFonts w:asciiTheme="majorHAnsi" w:hAnsiTheme="majorHAnsi"/>
+        </w:rPr>
+        <w:t xml:space="preserve">The </w:t>
+      </w:r>
+      <w:r>
+        <w:rPr>
+          <w:rFonts w:asciiTheme="majorHAnsi" w:hAnsiTheme="majorHAnsi"/>
+        </w:rPr>
+        <w:lastRenderedPageBreak/>
+        <w:t xml:space="preserve">second </w:t>
+      </w:r>
+      <w:r>
+        <w:rPr>
+          <w:rFonts w:asciiTheme="majorHAnsi" w:hAnsiTheme="majorHAnsi"/>
+        </w:rPr>
+        <w:t xml:space="preserve">highest weighted model is Cuzan’s </w:t>
       </w:r>
       <w:r>
         <w:rPr>
@@ -5593,14 +5523,7 @@
         <w:rPr>
           <w:rFonts w:asciiTheme="majorHAnsi" w:hAnsiTheme="majorHAnsi"/>
         </w:rPr>
-        <w:t xml:space="preserve">is </w:t>
-      </w:r>
-      <w:r>
-        <w:rPr>
-          <w:rFonts w:asciiTheme="majorHAnsi" w:hAnsiTheme="majorHAnsi"/>
-        </w:rPr>
-        <w:lastRenderedPageBreak/>
-        <w:t>based on the idea</w:t>
+        <w:t>is based on the idea</w:t>
       </w:r>
       <w:r>
         <w:rPr>
@@ -5624,21 +5547,7 @@
         <w:rPr>
           <w:rFonts w:asciiTheme="majorHAnsi" w:hAnsiTheme="majorHAnsi"/>
         </w:rPr>
-        <w:t xml:space="preserve">entirely excludes the </w:t>
-      </w:r>
-      <w:proofErr w:type="spellStart"/>
-      <w:r>
-        <w:rPr>
-          <w:rFonts w:asciiTheme="majorHAnsi" w:hAnsiTheme="majorHAnsi"/>
-        </w:rPr>
-        <w:t>Hibbs</w:t>
-      </w:r>
-      <w:proofErr w:type="spellEnd"/>
-      <w:r>
-        <w:rPr>
-          <w:rFonts w:asciiTheme="majorHAnsi" w:hAnsiTheme="majorHAnsi"/>
-        </w:rPr>
-        <w:t xml:space="preserve"> and Lockerbie models.</w:t>
+        <w:t>entirely excludes the Hibbs and Lockerbie models.</w:t>
       </w:r>
       <w:r>
         <w:rPr>
@@ -5667,8 +5576,6 @@
         </w:rPr>
         <w:t>over</w:t>
       </w:r>
-      <w:bookmarkStart w:id="0" w:name="_GoBack"/>
-      <w:bookmarkEnd w:id="0"/>
       <w:r>
         <w:rPr>
           <w:rFonts w:asciiTheme="majorHAnsi" w:hAnsiTheme="majorHAnsi"/>
@@ -5750,20 +5657,22 @@
           <w:b/>
           <w:color w:val="FF0000"/>
         </w:rPr>
-        <w:t>XXXX (JACOB)?</w:t>
-      </w:r>
-      <w:r>
-        <w:rPr>
-          <w:rFonts w:asciiTheme="majorHAnsi" w:hAnsiTheme="majorHAnsi"/>
-        </w:rPr>
-        <w:t xml:space="preserve"> You can find the component predictions in the other articles in this symposium. </w:t>
-      </w:r>
-      <w:r>
-        <w:rPr>
-          <w:rFonts w:asciiTheme="majorHAnsi" w:hAnsiTheme="majorHAnsi"/>
+        <w:t xml:space="preserve">XXXX </w:t>
+      </w:r>
+      <w:r>
+        <w:rPr>
+          <w:rFonts w:asciiTheme="majorHAnsi" w:hAnsiTheme="majorHAnsi"/>
+          <w:b/>
+          <w:color w:val="FF0000"/>
         </w:rPr>
         <w:lastRenderedPageBreak/>
-        <w:t xml:space="preserve">Using these with the information our approach develops about their individual accuracies, we estimate that the vote for the Democratic Candidate for the 2012 U.S. Presidential Election will be </w:t>
+        <w:t>(JACOB)?</w:t>
+      </w:r>
+      <w:r>
+        <w:rPr>
+          <w:rFonts w:asciiTheme="majorHAnsi" w:hAnsiTheme="majorHAnsi"/>
+        </w:rPr>
+        <w:t xml:space="preserve"> You can find the component predictions in the other articles in this symposium. Using these with the information our approach develops about their individual accuracies, we estimate that the vote for the Democratic Candidate for the 2012 U.S. Presidential Election will be </w:t>
       </w:r>
       <w:r>
         <w:rPr>
@@ -5918,21 +5827,7 @@
         <w:rPr>
           <w:rFonts w:asciiTheme="majorHAnsi" w:hAnsiTheme="majorHAnsi"/>
         </w:rPr>
-        <w:t xml:space="preserve">. The light dashes at the bottom show the point predictions of each </w:t>
-      </w:r>
-      <w:proofErr w:type="gramStart"/>
-      <w:r>
-        <w:rPr>
-          <w:rFonts w:asciiTheme="majorHAnsi" w:hAnsiTheme="majorHAnsi"/>
-        </w:rPr>
-        <w:t>component,</w:t>
-      </w:r>
-      <w:proofErr w:type="gramEnd"/>
-      <w:r>
-        <w:rPr>
-          <w:rFonts w:asciiTheme="majorHAnsi" w:hAnsiTheme="majorHAnsi"/>
-        </w:rPr>
-        <w:t xml:space="preserve"> the dark dash shows the EBMA posterior median, and the vertical dotted line shows the actual election outcome.   </w:t>
+        <w:t xml:space="preserve">. The light dashes at the bottom show the point predictions of each component, the dark dash shows the EBMA posterior median, and the vertical dotted line shows the actual election outcome.   </w:t>
       </w:r>
     </w:p>
     <w:sdt>
@@ -6053,7 +5948,7 @@
                 <w:rPr>
                   <w:noProof/>
                 </w:rPr>
-                <w:t xml:space="preserve">Berrocal, Veronica J., Adrian E. Raftery, Tilmann Gneiting, and Richard C. Steed. "Probabilistic Weather Forecasting for Winter Road Maintenance." </w:t>
+                <w:t xml:space="preserve">Berrocal, VJ, Raftery, AE, Gneiting, T &amp; Steed, RC 2010, 'Probabilistic Weather Forecasting for Winter Road Maintenance', </w:t>
               </w:r>
               <w:r>
                 <w:rPr>
@@ -6067,7 +5962,7 @@
                 <w:rPr>
                   <w:noProof/>
                 </w:rPr>
-                <w:t xml:space="preserve"> 105, no. 490 (2010): 522-2537.</w:t>
+                <w:t>, vol 105, no. 490, pp. 522-2537.</w:t>
               </w:r>
             </w:p>
             <w:p>
@@ -6082,7 +5977,7 @@
                   <w:noProof/>
                 </w:rPr>
                 <w:lastRenderedPageBreak/>
-                <w:t>Billio, Monica, Roberto Casarin, Herman K. Van Dijk, and Francesco Ravazzolo. "Combining Predictive Densities Using {B}ayesian Filtering with Applications to {US} Economics Data." 2010.</w:t>
+                <w:t xml:space="preserve">Billio, M, Casarin, R, Van Dijk, HK &amp; Ravazzolo, F 2010, 'Combining Predictive Densities Using </w:t>
               </w:r>
             </w:p>
             <w:p>
@@ -6096,7 +5991,7 @@
                 <w:rPr>
                   <w:noProof/>
                 </w:rPr>
-                <w:t xml:space="preserve">Borck, William A., Steven N. Brock, and Kenneth D. West. "Model Uncertainty and Policy Evaluation: Some Theory and Empirics." </w:t>
+                <w:t xml:space="preserve">Borck, WA, Brock, N &amp; West, KD 2007, 'Model Uncertainty and Policy Evaluation: Some Theory and Empirics', </w:t>
               </w:r>
               <w:r>
                 <w:rPr>
@@ -6110,7 +6005,7 @@
                 <w:rPr>
                   <w:noProof/>
                 </w:rPr>
-                <w:t xml:space="preserve"> 136, no. 2 (2007): 629-664.</w:t>
+                <w:t>, vol 136, no. 2, pp. 629-664.</w:t>
               </w:r>
             </w:p>
             <w:p>
@@ -6124,7 +6019,7 @@
                 <w:rPr>
                   <w:noProof/>
                 </w:rPr>
-                <w:t xml:space="preserve">Chmielecki, Richard M., and Adrian E. Raftery. "Probabilistic Visibility Forecasting Using Bayesian Model Averaging." </w:t>
+                <w:t xml:space="preserve">Chmielecki, RM &amp; Raftery, AE 2010, 'Probabilistic Visibility Forecasting Using Bayesian Model Averaging', </w:t>
               </w:r>
               <w:r>
                 <w:rPr>
@@ -6138,7 +6033,7 @@
                 <w:rPr>
                   <w:noProof/>
                 </w:rPr>
-                <w:t xml:space="preserve"> 139, no. 5 (2010): 1626-1636.</w:t>
+                <w:t>, vol 139, no. 5, pp. 1626-1636.</w:t>
               </w:r>
             </w:p>
             <w:p>
@@ -6152,7 +6047,7 @@
                 <w:rPr>
                   <w:noProof/>
                 </w:rPr>
-                <w:t xml:space="preserve">Feldkircher, Martin. "Forecast Combination and Bayesian Model Averaging: A Prior Sensitivity Analysis." </w:t>
+                <w:t xml:space="preserve">Feldkircher, M 2010, 'Forecast Combination and Bayesian Model Averaging: A Prior Sensitivity Analysis', </w:t>
               </w:r>
               <w:r>
                 <w:rPr>
@@ -6166,7 +6061,7 @@
                 <w:rPr>
                   <w:noProof/>
                 </w:rPr>
-                <w:t xml:space="preserve"> {in press} (2010).</w:t>
+                <w:t xml:space="preserve">, vol </w:t>
               </w:r>
             </w:p>
             <w:p>
@@ -6180,7 +6075,77 @@
                 <w:rPr>
                   <w:noProof/>
                 </w:rPr>
-                <w:t xml:space="preserve">Fraley, Chris, Adrian E. Raftery, and Tilmann Gneiting. "Calibrating Multimodel Forecast Ensembles with Exchangeable and Missing Members Using {B}ayesian Model Averaging." </w:t>
+                <w:t xml:space="preserve">Fraley, C, Raftery, AE &amp; Gneiting, T 2010, 'Calibrating Multimodel Forecast Ensembles with Exchangeable and Missing Members Using </w:t>
+              </w:r>
+            </w:p>
+            <w:p>
+              <w:pPr>
+                <w:pStyle w:val="Bibliography"/>
+                <w:rPr>
+                  <w:noProof/>
+                </w:rPr>
+              </w:pPr>
+              <w:r>
+                <w:rPr>
+                  <w:noProof/>
+                </w:rPr>
+                <w:t>Gneiting, T &amp; Thorarinsdottir, TL 2010, 'Predicting Inflation: Professional Experts Versus No-Change Forecasts'.</w:t>
+              </w:r>
+            </w:p>
+            <w:p>
+              <w:pPr>
+                <w:pStyle w:val="Bibliography"/>
+                <w:rPr>
+                  <w:noProof/>
+                </w:rPr>
+              </w:pPr>
+              <w:r>
+                <w:rPr>
+                  <w:noProof/>
+                </w:rPr>
+                <w:t>Koop, G &amp; Korobilis, D 2009, 'Forecasting Inflation Using Dynamic Model Averaging'.</w:t>
+              </w:r>
+            </w:p>
+            <w:p>
+              <w:pPr>
+                <w:pStyle w:val="Bibliography"/>
+                <w:rPr>
+                  <w:noProof/>
+                </w:rPr>
+              </w:pPr>
+              <w:r>
+                <w:rPr>
+                  <w:noProof/>
+                </w:rPr>
+                <w:t xml:space="preserve">Montgomery, JM, Hollenbach, FM &amp; Ward, MD 2012, 'Improving Predictions Using Ensemble Bayesian Model Averaging', </w:t>
+              </w:r>
+              <w:r>
+                <w:rPr>
+                  <w:i/>
+                  <w:iCs/>
+                  <w:noProof/>
+                </w:rPr>
+                <w:t>Political Analysis</w:t>
+              </w:r>
+              <w:r>
+                <w:rPr>
+                  <w:noProof/>
+                </w:rPr>
+                <w:t>, 22 March 2012, p. tbd.</w:t>
+              </w:r>
+            </w:p>
+            <w:p>
+              <w:pPr>
+                <w:pStyle w:val="Bibliography"/>
+                <w:rPr>
+                  <w:noProof/>
+                </w:rPr>
+              </w:pPr>
+              <w:r>
+                <w:rPr>
+                  <w:noProof/>
+                </w:rPr>
+                <w:t xml:space="preserve">Raftery, AE, Gneiting, T, Balabdaoui, F &amp; Polakowski, M 2005, 'Using Bayesian Model Averaging to Calibrate Forecast Ensembles', </w:t>
               </w:r>
               <w:r>
                 <w:rPr>
@@ -6194,7 +6159,7 @@
                 <w:rPr>
                   <w:noProof/>
                 </w:rPr>
-                <w:t xml:space="preserve"> 138, no. 1 (2010): 190-202.</w:t>
+                <w:t>, vol 133, no. 5, pp. 1155-1174.</w:t>
               </w:r>
             </w:p>
             <w:p>
@@ -6208,7 +6173,21 @@
                 <w:rPr>
                   <w:noProof/>
                 </w:rPr>
-                <w:t>Gneiting, Tilmann, and Thordis L. Thorarinsdottir. "Predicting Inflation: Professional Experts Versus No-Change Forecasts." 2010.</w:t>
+                <w:t xml:space="preserve">Stevens, J 2012, 'Political Scientists Are Lousy Forecasters', </w:t>
+              </w:r>
+              <w:r>
+                <w:rPr>
+                  <w:i/>
+                  <w:iCs/>
+                  <w:noProof/>
+                </w:rPr>
+                <w:t>New York Times Sunday Review</w:t>
+              </w:r>
+              <w:r>
+                <w:rPr>
+                  <w:noProof/>
+                </w:rPr>
+                <w:t>, 24 June 2012, p. SR6.</w:t>
               </w:r>
             </w:p>
             <w:p>
@@ -6222,7 +6201,21 @@
                 <w:rPr>
                   <w:noProof/>
                 </w:rPr>
-                <w:t>Koop, Gary, and Dimitris Korobilis. "Forecasting Inflation Using Dynamic Model Averaging." 2009.</w:t>
+                <w:t xml:space="preserve">Wright, JH 2008, 'Bayesian Model Averaging and Exchange Rate Forecasts', </w:t>
+              </w:r>
+              <w:r>
+                <w:rPr>
+                  <w:i/>
+                  <w:iCs/>
+                  <w:noProof/>
+                </w:rPr>
+                <w:t>Journal of Econometrics</w:t>
+              </w:r>
+              <w:r>
+                <w:rPr>
+                  <w:noProof/>
+                </w:rPr>
+                <w:t>, vol 146, no. 2, pp. 329-341.</w:t>
               </w:r>
             </w:p>
             <w:p>
@@ -6236,119 +6229,7 @@
                 <w:rPr>
                   <w:noProof/>
                 </w:rPr>
-                <w:t xml:space="preserve">Montgomery, Jacob M., Florian M. Hollenbach, and Michael D. Ward. "Improving Predictions Using Ensemble Bayesian Model Averaging." </w:t>
-              </w:r>
-              <w:r>
-                <w:rPr>
-                  <w:i/>
-                  <w:iCs/>
-                  <w:noProof/>
-                </w:rPr>
-                <w:t>Political Analysis</w:t>
-              </w:r>
-              <w:r>
-                <w:rPr>
-                  <w:noProof/>
-                </w:rPr>
-                <w:t>, March 22, 2012: tbd.</w:t>
-              </w:r>
-            </w:p>
-            <w:p>
-              <w:pPr>
-                <w:pStyle w:val="Bibliography"/>
-                <w:rPr>
-                  <w:noProof/>
-                </w:rPr>
-              </w:pPr>
-              <w:r>
-                <w:rPr>
-                  <w:noProof/>
-                </w:rPr>
-                <w:t xml:space="preserve">Raftery, Adrian E., Tilmann Gneiting, Fadoua Balabdaoui, and Michael Polakowski. "Using Bayesian Model Averaging to Calibrate Forecast Ensembles." </w:t>
-              </w:r>
-              <w:r>
-                <w:rPr>
-                  <w:i/>
-                  <w:iCs/>
-                  <w:noProof/>
-                </w:rPr>
-                <w:t>Monthly Weather Review</w:t>
-              </w:r>
-              <w:r>
-                <w:rPr>
-                  <w:noProof/>
-                </w:rPr>
-                <w:t xml:space="preserve"> 133, no. 5 (2005): 1155-1174.</w:t>
-              </w:r>
-            </w:p>
-            <w:p>
-              <w:pPr>
-                <w:pStyle w:val="Bibliography"/>
-                <w:rPr>
-                  <w:noProof/>
-                </w:rPr>
-              </w:pPr>
-              <w:r>
-                <w:rPr>
-                  <w:noProof/>
-                </w:rPr>
-                <w:t xml:space="preserve">Stevens, Jacqueline. "Political Scientists Are Lousy Forecasters." </w:t>
-              </w:r>
-              <w:r>
-                <w:rPr>
-                  <w:i/>
-                  <w:iCs/>
-                  <w:noProof/>
-                </w:rPr>
-                <w:t>New York Times Sunday Review</w:t>
-              </w:r>
-              <w:r>
-                <w:rPr>
-                  <w:noProof/>
-                </w:rPr>
-                <w:t>, June 24, 2012: SR6.</w:t>
-              </w:r>
-            </w:p>
-            <w:p>
-              <w:pPr>
-                <w:pStyle w:val="Bibliography"/>
-                <w:rPr>
-                  <w:noProof/>
-                </w:rPr>
-              </w:pPr>
-              <w:r>
-                <w:rPr>
-                  <w:noProof/>
-                </w:rPr>
-                <w:t xml:space="preserve">Wright, Jonathan H. "Bayesian Model Averaging and Exchange Rate Forecasts." </w:t>
-              </w:r>
-              <w:r>
-                <w:rPr>
-                  <w:i/>
-                  <w:iCs/>
-                  <w:noProof/>
-                </w:rPr>
-                <w:t>Journal of Econometrics</w:t>
-              </w:r>
-              <w:r>
-                <w:rPr>
-                  <w:noProof/>
-                </w:rPr>
-                <w:t xml:space="preserve"> 146, no. 2 (2008): 329-341.</w:t>
-              </w:r>
-            </w:p>
-            <w:p>
-              <w:pPr>
-                <w:pStyle w:val="Bibliography"/>
-                <w:rPr>
-                  <w:noProof/>
-                </w:rPr>
-              </w:pPr>
-              <w:r>
-                <w:rPr>
-                  <w:noProof/>
-                </w:rPr>
-                <w:t xml:space="preserve">Wright, Jonathan H. "Forecasting US Inflation by Bayesian Model Averaging." </w:t>
+                <w:t xml:space="preserve">Wright, JH 2009, 'Forecasting US Inflation by Bayesian Model Averaging', </w:t>
               </w:r>
               <w:r>
                 <w:rPr>
@@ -6362,7 +6243,7 @@
                 <w:rPr>
                   <w:noProof/>
                 </w:rPr>
-                <w:t xml:space="preserve"> 28, no. 2 (2009): 131-144.</w:t>
+                <w:t>, vol 28, no. 2, pp. 131-144.</w:t>
               </w:r>
             </w:p>
             <w:p>
@@ -6475,16 +6356,7 @@
               <w:sz w:val="24"/>
               <w:szCs w:val="24"/>
             </w:rPr>
-            <w:t xml:space="preserve"> in the Department of </w:t>
-          </w:r>
-          <w:proofErr w:type="gramStart"/>
-          <w:r>
-            <w:rPr>
-              <w:rFonts w:asciiTheme="majorHAnsi" w:hAnsiTheme="majorHAnsi" w:cs="Courier New"/>
-              <w:sz w:val="24"/>
-              <w:szCs w:val="24"/>
-            </w:rPr>
-            <w:t xml:space="preserve">Political </w:t>
+            <w:t xml:space="preserve"> in the Department of Political </w:t>
           </w:r>
           <w:r>
             <w:rPr>
@@ -6492,16 +6364,7 @@
               <w:sz w:val="24"/>
               <w:szCs w:val="24"/>
             </w:rPr>
-            <w:t>Science</w:t>
-          </w:r>
-          <w:proofErr w:type="gramEnd"/>
-          <w:r>
-            <w:rPr>
-              <w:rFonts w:asciiTheme="majorHAnsi" w:hAnsiTheme="majorHAnsi" w:cs="Courier New"/>
-              <w:sz w:val="24"/>
-              <w:szCs w:val="24"/>
-            </w:rPr>
-            <w:t xml:space="preserve"> at Washington University in St. Louis and a Fellow at the Center for Political Economy.  His research is in the areas of political methodology and American politics.   He graduated with a B.A. from Wake Forest University with majors in Political Science and Mathematical Economics.  He earned an M.S. in Statistical Science, as well as his Ph.D. (2011) in Political Science from Duke University. </w:t>
+            <w:t>Science at Washington University in St. Louis and a Fellow at the Center for Political Economy.  His research is in the areas of political methodology and American politics.   He graduated with a B.A. from Wake Forest University with majors in Political Science and Mathematical Economics.  He earned an M.S. in Statistical Science, as well as his Ph.D. (2011) in Political Science from Duke University. </w:t>
           </w:r>
         </w:p>
       </w:sdtContent>
@@ -6535,6 +6398,7 @@
           <w:sz w:val="24"/>
           <w:szCs w:val="24"/>
         </w:rPr>
+        <w:lastRenderedPageBreak/>
         <w:t xml:space="preserve">Florian </w:t>
       </w:r>
       <w:r>
@@ -6911,43 +6775,7 @@
           <w:sz w:val="20"/>
           <w:szCs w:val="20"/>
         </w:rPr>
-        <w:t xml:space="preserve"> The procedure for calculating model weights for this application builds on the results in Montgomery </w:t>
-      </w:r>
-      <w:proofErr w:type="gramStart"/>
-      <w:r>
-        <w:rPr>
-          <w:rFonts w:asciiTheme="majorHAnsi" w:hAnsiTheme="majorHAnsi"/>
-          <w:sz w:val="20"/>
-          <w:szCs w:val="20"/>
-        </w:rPr>
-        <w:t>et</w:t>
-      </w:r>
-      <w:proofErr w:type="gramEnd"/>
-      <w:r>
-        <w:rPr>
-          <w:rFonts w:asciiTheme="majorHAnsi" w:hAnsiTheme="majorHAnsi"/>
-          <w:sz w:val="20"/>
-          <w:szCs w:val="20"/>
-        </w:rPr>
-        <w:t xml:space="preserve"> alia (2012) in two ways.  First, it has been adjusted to handle </w:t>
-      </w:r>
-      <w:proofErr w:type="spellStart"/>
-      <w:r>
-        <w:rPr>
-          <w:rFonts w:asciiTheme="majorHAnsi" w:hAnsiTheme="majorHAnsi"/>
-          <w:sz w:val="20"/>
-          <w:szCs w:val="20"/>
-        </w:rPr>
-        <w:t>missingness</w:t>
-      </w:r>
-      <w:proofErr w:type="spellEnd"/>
-      <w:r>
-        <w:rPr>
-          <w:rFonts w:asciiTheme="majorHAnsi" w:hAnsiTheme="majorHAnsi"/>
-          <w:sz w:val="20"/>
-          <w:szCs w:val="20"/>
-        </w:rPr>
-        <w:t xml:space="preserve"> in foreca</w:t>
+        <w:t xml:space="preserve"> The procedure for calculating model weights for this application builds on the results in Montgomery et alia (2012) in two ways.  First, it has been adjusted to handle missingness in foreca</w:t>
       </w:r>
       <w:r>
         <w:rPr>
@@ -8749,7 +8577,7 @@
 </file>
 
 <file path=customXml/item2.xml><?xml version="1.0" encoding="utf-8"?>
-<b:Sources xmlns:b="http://schemas.openxmlformats.org/officeDocument/2006/bibliography" xmlns="http://schemas.openxmlformats.org/officeDocument/2006/bibliography" SelectedStyle="/CHICAGO.XSL" StyleName="Chicago">
+<b:Sources xmlns:b="http://schemas.openxmlformats.org/officeDocument/2006/bibliography" xmlns="http://schemas.openxmlformats.org/officeDocument/2006/bibliography" SelectedStyle="/HarvardAGPS.XSL" StyleName="Harvard - AGPS*">
   <b:Source>
     <b:Tag>Bil</b:Tag>
     <b:SourceType>Report</b:SourceType>
@@ -9135,7 +8963,7 @@
 </file>
 
 <file path=customXml/itemProps2.xml><?xml version="1.0" encoding="utf-8"?>
-<ds:datastoreItem xmlns:ds="http://schemas.openxmlformats.org/officeDocument/2006/customXml" ds:itemID="{678BE810-84A5-454B-9B1F-CA376AB94F00}">
+<ds:datastoreItem xmlns:ds="http://schemas.openxmlformats.org/officeDocument/2006/customXml" ds:itemID="{CFBFE7B2-69D1-854F-8CF8-92341CB47437}">
   <ds:schemaRefs>
     <ds:schemaRef ds:uri="http://schemas.openxmlformats.org/officeDocument/2006/bibliography"/>
   </ds:schemaRefs>

</xml_diff>